<commit_message>
add section about manipulating I7- and I5_Index_ID
</commit_message>
<xml_diff>
--- a/Templates/Resistance/samplesheet_template_resistance_userguide.docx
+++ b/Templates/Resistance/samplesheet_template_resistance_userguide.docx
@@ -1553,213 +1553,256 @@
     </w:p>
     <w:p>
       <w:pPr>
-        <w:rPr>
-          <w:lang w:val="de-CH"/>
-        </w:rPr>
-      </w:pPr>
-    </w:p>
-    <w:p>
-      <w:pPr>
-        <w:pStyle w:val="Heading2"/>
-        <w:rPr>
-          <w:lang w:val="de-CH"/>
-        </w:rPr>
-      </w:pPr>
-      <w:r>
-        <w:rPr>
-          <w:lang w:val="de-CH"/>
-        </w:rPr>
-        <w:t>Überprüfen der Daten</w:t>
-      </w:r>
-    </w:p>
-    <w:p>
-      <w:pPr>
-        <w:rPr>
-          <w:lang w:val="de-CH"/>
-        </w:rPr>
-      </w:pPr>
-      <w:r>
-        <w:rPr>
-          <w:lang w:val="de-CH"/>
-        </w:rPr>
-        <w:t xml:space="preserve">Sind alle Felder ausgefüllt, kann das </w:t>
-      </w:r>
-      <w:proofErr w:type="spellStart"/>
-      <w:r>
-        <w:rPr>
-          <w:lang w:val="de-CH"/>
-        </w:rPr>
-        <w:t>SampleSheet</w:t>
-      </w:r>
-      <w:proofErr w:type="spellEnd"/>
-      <w:r>
-        <w:rPr>
-          <w:lang w:val="de-CH"/>
-        </w:rPr>
-        <w:t xml:space="preserve"> durch drücken des entsprechenden Knopfs im Worksheet „</w:t>
-      </w:r>
-      <w:r>
-        <w:rPr>
-          <w:i/>
-          <w:lang w:val="de-CH"/>
-        </w:rPr>
-        <w:t>Sample Namen</w:t>
-      </w:r>
-      <w:r>
-        <w:rPr>
-          <w:lang w:val="de-CH"/>
-        </w:rPr>
-        <w:t>“ überprüft werden.</w:t>
-      </w:r>
-    </w:p>
-    <w:p>
-      <w:pPr>
-        <w:rPr>
-          <w:lang w:val="de-CH"/>
-        </w:rPr>
-      </w:pPr>
-      <w:r>
-        <w:rPr>
-          <w:lang w:val="de-CH"/>
-        </w:rPr>
-        <w:t xml:space="preserve">Wird das Skript ausgeführt, erscheint die Meldung ob und </w:t>
-      </w:r>
-      <w:proofErr w:type="spellStart"/>
-      <w:r>
-        <w:rPr>
-          <w:lang w:val="de-CH"/>
-        </w:rPr>
-        <w:t>wieviele</w:t>
-      </w:r>
-      <w:proofErr w:type="spellEnd"/>
-      <w:r>
-        <w:rPr>
-          <w:lang w:val="de-CH"/>
-        </w:rPr>
-        <w:t xml:space="preserve"> Fehler noch vorhanden sind. Die Fehlerhaften Felder werden dann im Excel File Gelb markiert.</w:t>
-      </w:r>
-    </w:p>
-    <w:p>
-      <w:pPr>
-        <w:rPr>
-          <w:lang w:val="de-CH"/>
-        </w:rPr>
-      </w:pPr>
-      <w:r>
-        <w:rPr>
-          <w:lang w:val="de-CH"/>
-        </w:rPr>
-        <w:t>Anschliessend sollten die Fehlerhaften Felder im Worksheet „</w:t>
-      </w:r>
-      <w:r>
-        <w:rPr>
-          <w:i/>
-          <w:lang w:val="de-CH"/>
-        </w:rPr>
-        <w:t>Sample Namen</w:t>
-      </w:r>
-      <w:r>
-        <w:rPr>
-          <w:lang w:val="de-CH"/>
-        </w:rPr>
-        <w:t xml:space="preserve">“ angepasst werden. Den Vorgang zum Überprüfen des </w:t>
-      </w:r>
-      <w:proofErr w:type="spellStart"/>
-      <w:r>
-        <w:rPr>
-          <w:lang w:val="de-CH"/>
-        </w:rPr>
-        <w:t>SampleSheets</w:t>
-      </w:r>
-      <w:proofErr w:type="spellEnd"/>
-      <w:r>
-        <w:rPr>
-          <w:lang w:val="de-CH"/>
-        </w:rPr>
-        <w:t xml:space="preserve"> kann beliebig oft wiederholt werden und sollte zum Schluss fehlerfrei ablaufen. Dabei wird auch die gelbe Markierung der Felder aufgehoben (muss/darf nicht manuell geschehen).</w:t>
-      </w:r>
-    </w:p>
-    <w:p>
-      <w:pPr>
-        <w:rPr>
-          <w:lang w:val="de-CH"/>
-        </w:rPr>
-      </w:pPr>
-    </w:p>
-    <w:p>
-      <w:pPr>
-        <w:pStyle w:val="Heading2"/>
-        <w:rPr>
-          <w:lang w:val="de-CH"/>
-        </w:rPr>
-      </w:pPr>
-      <w:r>
-        <w:rPr>
-          <w:lang w:val="de-CH"/>
-        </w:rPr>
-        <w:t xml:space="preserve">Speichern des </w:t>
-      </w:r>
-      <w:proofErr w:type="spellStart"/>
-      <w:r>
-        <w:rPr>
-          <w:lang w:val="de-CH"/>
-        </w:rPr>
-        <w:t>SampleSheet</w:t>
-      </w:r>
-      <w:proofErr w:type="spellEnd"/>
-    </w:p>
-    <w:p>
-      <w:pPr>
-        <w:rPr>
-          <w:lang w:val="de-CH"/>
-        </w:rPr>
-      </w:pPr>
-      <w:r>
-        <w:rPr>
-          <w:lang w:val="de-CH"/>
-        </w:rPr>
-        <w:t xml:space="preserve">Wenn das überprüfen der Daten fehlerfrei verläuft, kann das </w:t>
-      </w:r>
-      <w:proofErr w:type="spellStart"/>
-      <w:r>
-        <w:rPr>
-          <w:lang w:val="de-CH"/>
-        </w:rPr>
-        <w:t>SampleSheet</w:t>
-      </w:r>
-      <w:proofErr w:type="spellEnd"/>
-      <w:r>
-        <w:rPr>
-          <w:lang w:val="de-CH"/>
-        </w:rPr>
-        <w:t xml:space="preserve"> gespeichert werden.</w:t>
-      </w:r>
-    </w:p>
-    <w:p>
-      <w:pPr>
-        <w:rPr>
-          <w:lang w:val="de-CH"/>
-        </w:rPr>
-      </w:pPr>
-      <w:r>
-        <w:rPr>
-          <w:lang w:val="de-CH"/>
-        </w:rPr>
-        <w:t>Für Windows:</w:t>
-      </w:r>
-      <w:r>
-        <w:rPr>
-          <w:lang w:val="de-CH"/>
-        </w:rPr>
-        <w:t xml:space="preserve"> Im Worksh</w:t>
+        <w:pStyle w:val="ListParagraph"/>
+        <w:numPr>
+          <w:ilvl w:val="0"/>
+          <w:numId w:val="1"/>
+        </w:numPr>
+        <w:rPr>
+          <w:lang w:val="de-DE"/>
+        </w:rPr>
+      </w:pPr>
+      <w:r>
+        <w:rPr>
+          <w:lang w:val="de-CH"/>
+        </w:rPr>
+        <w:t>I7- und I5_Index_ID wird automatisch ausgefüllt. Dies kann nun auch manuell verändert werden, aber nur in Ausnahmefällen (</w:t>
+      </w:r>
+      <w:proofErr w:type="spellStart"/>
+      <w:r>
+        <w:rPr>
+          <w:i/>
+          <w:lang w:val="de-DE"/>
+        </w:rPr>
+        <w:t>With</w:t>
+      </w:r>
+      <w:proofErr w:type="spellEnd"/>
+      <w:r>
+        <w:rPr>
+          <w:i/>
+          <w:lang w:val="de-DE"/>
+        </w:rPr>
+        <w:t xml:space="preserve"> Great Power Comes Great </w:t>
+      </w:r>
+      <w:proofErr w:type="spellStart"/>
+      <w:r>
+        <w:rPr>
+          <w:i/>
+          <w:lang w:val="de-DE"/>
+        </w:rPr>
+        <w:t>Responsibility</w:t>
+      </w:r>
+      <w:proofErr w:type="spellEnd"/>
+      <w:r>
+        <w:rPr>
+          <w:lang w:val="de-CH"/>
+        </w:rPr>
+        <w:t>)!</w:t>
       </w:r>
       <w:bookmarkStart w:id="0" w:name="_GoBack"/>
       <w:bookmarkEnd w:id="0"/>
-      <w:r>
-        <w:rPr>
-          <w:lang w:val="de-CH"/>
-        </w:rPr>
-        <w:t>eet „</w:t>
+    </w:p>
+    <w:p>
+      <w:pPr>
+        <w:rPr>
+          <w:lang w:val="de-DE"/>
+        </w:rPr>
+      </w:pPr>
+    </w:p>
+    <w:p>
+      <w:pPr>
+        <w:pStyle w:val="Heading2"/>
+        <w:rPr>
+          <w:lang w:val="de-CH"/>
+        </w:rPr>
+      </w:pPr>
+      <w:r>
+        <w:rPr>
+          <w:lang w:val="de-CH"/>
+        </w:rPr>
+        <w:t>Überprüfen der Daten</w:t>
+      </w:r>
+    </w:p>
+    <w:p>
+      <w:pPr>
+        <w:rPr>
+          <w:lang w:val="de-CH"/>
+        </w:rPr>
+      </w:pPr>
+      <w:r>
+        <w:rPr>
+          <w:lang w:val="de-CH"/>
+        </w:rPr>
+        <w:t xml:space="preserve">Sind alle Felder ausgefüllt, kann das </w:t>
+      </w:r>
+      <w:proofErr w:type="spellStart"/>
+      <w:r>
+        <w:rPr>
+          <w:lang w:val="de-CH"/>
+        </w:rPr>
+        <w:t>SampleSheet</w:t>
+      </w:r>
+      <w:proofErr w:type="spellEnd"/>
+      <w:r>
+        <w:rPr>
+          <w:lang w:val="de-CH"/>
+        </w:rPr>
+        <w:t xml:space="preserve"> durch drücken des entsprechenden Knopfs im Worksheet „</w:t>
+      </w:r>
+      <w:r>
+        <w:rPr>
+          <w:i/>
+          <w:lang w:val="de-CH"/>
+        </w:rPr>
+        <w:t>Sample Namen</w:t>
+      </w:r>
+      <w:r>
+        <w:rPr>
+          <w:lang w:val="de-CH"/>
+        </w:rPr>
+        <w:t>“ überprüft werden.</w:t>
+      </w:r>
+    </w:p>
+    <w:p>
+      <w:pPr>
+        <w:rPr>
+          <w:lang w:val="de-CH"/>
+        </w:rPr>
+      </w:pPr>
+      <w:r>
+        <w:rPr>
+          <w:lang w:val="de-CH"/>
+        </w:rPr>
+        <w:t xml:space="preserve">Wird das Skript ausgeführt, erscheint die Meldung ob und </w:t>
+      </w:r>
+      <w:proofErr w:type="spellStart"/>
+      <w:r>
+        <w:rPr>
+          <w:lang w:val="de-CH"/>
+        </w:rPr>
+        <w:t>wieviele</w:t>
+      </w:r>
+      <w:proofErr w:type="spellEnd"/>
+      <w:r>
+        <w:rPr>
+          <w:lang w:val="de-CH"/>
+        </w:rPr>
+        <w:t xml:space="preserve"> Fehler noch vorhanden sind. Die Fehlerhaften Felder werden dann im Excel File Gelb markiert.</w:t>
+      </w:r>
+    </w:p>
+    <w:p>
+      <w:pPr>
+        <w:rPr>
+          <w:lang w:val="de-CH"/>
+        </w:rPr>
+      </w:pPr>
+      <w:r>
+        <w:rPr>
+          <w:lang w:val="de-CH"/>
+        </w:rPr>
+        <w:t>Anschliessend sollten die Fehlerhaften Felder im Worksheet „</w:t>
+      </w:r>
+      <w:r>
+        <w:rPr>
+          <w:i/>
+          <w:lang w:val="de-CH"/>
+        </w:rPr>
+        <w:t>Sample Namen</w:t>
+      </w:r>
+      <w:r>
+        <w:rPr>
+          <w:lang w:val="de-CH"/>
+        </w:rPr>
+        <w:t xml:space="preserve">“ angepasst werden. Den Vorgang zum Überprüfen des </w:t>
+      </w:r>
+      <w:proofErr w:type="spellStart"/>
+      <w:r>
+        <w:rPr>
+          <w:lang w:val="de-CH"/>
+        </w:rPr>
+        <w:t>SampleSheets</w:t>
+      </w:r>
+      <w:proofErr w:type="spellEnd"/>
+      <w:r>
+        <w:rPr>
+          <w:lang w:val="de-CH"/>
+        </w:rPr>
+        <w:t xml:space="preserve"> kann beliebig oft wiederholt werden und sollte zum Schluss fehlerfrei ablaufen. Dabei wird auch die gelbe Markierung der Felder aufgehoben (muss/darf nicht manuell geschehen).</w:t>
+      </w:r>
+    </w:p>
+    <w:p>
+      <w:pPr>
+        <w:rPr>
+          <w:lang w:val="de-CH"/>
+        </w:rPr>
+      </w:pPr>
+    </w:p>
+    <w:p>
+      <w:pPr>
+        <w:pStyle w:val="Heading2"/>
+        <w:rPr>
+          <w:lang w:val="de-CH"/>
+        </w:rPr>
+      </w:pPr>
+      <w:r>
+        <w:rPr>
+          <w:lang w:val="de-CH"/>
+        </w:rPr>
+        <w:t xml:space="preserve">Speichern des </w:t>
+      </w:r>
+      <w:proofErr w:type="spellStart"/>
+      <w:r>
+        <w:rPr>
+          <w:lang w:val="de-CH"/>
+        </w:rPr>
+        <w:t>SampleSheet</w:t>
+      </w:r>
+      <w:proofErr w:type="spellEnd"/>
+    </w:p>
+    <w:p>
+      <w:pPr>
+        <w:rPr>
+          <w:lang w:val="de-CH"/>
+        </w:rPr>
+      </w:pPr>
+      <w:r>
+        <w:rPr>
+          <w:lang w:val="de-CH"/>
+        </w:rPr>
+        <w:t xml:space="preserve">Wenn das überprüfen der Daten fehlerfrei verläuft, kann das </w:t>
+      </w:r>
+      <w:proofErr w:type="spellStart"/>
+      <w:r>
+        <w:rPr>
+          <w:lang w:val="de-CH"/>
+        </w:rPr>
+        <w:t>SampleSheet</w:t>
+      </w:r>
+      <w:proofErr w:type="spellEnd"/>
+      <w:r>
+        <w:rPr>
+          <w:lang w:val="de-CH"/>
+        </w:rPr>
+        <w:t xml:space="preserve"> gespeichert werden.</w:t>
+      </w:r>
+    </w:p>
+    <w:p>
+      <w:pPr>
+        <w:rPr>
+          <w:lang w:val="de-CH"/>
+        </w:rPr>
+      </w:pPr>
+      <w:r>
+        <w:rPr>
+          <w:lang w:val="de-CH"/>
+        </w:rPr>
+        <w:t>Für Windows:</w:t>
+      </w:r>
+      <w:r>
+        <w:rPr>
+          <w:lang w:val="de-CH"/>
+        </w:rPr>
+        <w:t xml:space="preserve"> Im Worksheet „</w:t>
       </w:r>
       <w:r>
         <w:rPr>
@@ -2560,6 +2603,7 @@
     <w:lsdException w:name="HTML Sample" w:semiHidden="1" w:unhideWhenUsed="1"/>
     <w:lsdException w:name="HTML Typewriter" w:semiHidden="1" w:unhideWhenUsed="1"/>
     <w:lsdException w:name="HTML Variable" w:semiHidden="1" w:unhideWhenUsed="1"/>
+    <w:lsdException w:name="Normal Table" w:semiHidden="1" w:unhideWhenUsed="1"/>
     <w:lsdException w:name="annotation subject" w:semiHidden="1" w:unhideWhenUsed="1"/>
     <w:lsdException w:name="No List" w:semiHidden="1" w:unhideWhenUsed="1"/>
     <w:lsdException w:name="Outline List 1" w:semiHidden="1" w:unhideWhenUsed="1"/>
@@ -2605,9 +2649,11 @@
     <w:lsdException w:name="Table Subtle 1" w:semiHidden="1" w:unhideWhenUsed="1"/>
     <w:lsdException w:name="Table Subtle 2" w:semiHidden="1" w:unhideWhenUsed="1"/>
     <w:lsdException w:name="Table Web 1" w:semiHidden="1" w:unhideWhenUsed="1"/>
+    <w:lsdException w:name="Table Web 2" w:semiHidden="1" w:unhideWhenUsed="1"/>
     <w:lsdException w:name="Table Web 3" w:semiHidden="1" w:unhideWhenUsed="1"/>
     <w:lsdException w:name="Balloon Text" w:semiHidden="1" w:unhideWhenUsed="1"/>
     <w:lsdException w:name="Table Grid" w:uiPriority="39"/>
+    <w:lsdException w:name="Table Theme" w:semiHidden="1" w:unhideWhenUsed="1"/>
     <w:lsdException w:name="Note Level 1" w:semiHidden="1" w:unhideWhenUsed="1"/>
     <w:lsdException w:name="Note Level 2" w:semiHidden="1" w:unhideWhenUsed="1"/>
     <w:lsdException w:name="Note Level 3" w:semiHidden="1" w:unhideWhenUsed="1"/>
@@ -2905,7 +2951,6 @@
   <w:style w:type="character" w:default="1" w:styleId="DefaultParagraphFont">
     <w:name w:val="Default Paragraph Font"/>
     <w:uiPriority w:val="1"/>
-    <w:semiHidden/>
     <w:unhideWhenUsed/>
   </w:style>
   <w:style w:type="table" w:default="1" w:styleId="TableNormal">

</xml_diff>

<commit_message>
specify viral load requirements in userguide
</commit_message>
<xml_diff>
--- a/Templates/Resistance/samplesheet_template_resistance_userguide.docx
+++ b/Templates/Resistance/samplesheet_template_resistance_userguide.docx
@@ -621,14 +621,7 @@
         <w:rPr>
           <w:lang w:val="de-CH"/>
         </w:rPr>
-        <w:t xml:space="preserve">“ kann frei gewählt werden </w:t>
-      </w:r>
-      <w:r>
-        <w:rPr>
-          <w:highlight w:val="yellow"/>
-          <w:lang w:val="de-CH"/>
-        </w:rPr>
-        <w:t>(ev. mit Datum?!)</w:t>
+        <w:t>“ kann frei gewählt werden</w:t>
       </w:r>
       <w:r>
         <w:rPr>
@@ -1313,7 +1306,6 @@
       <w:proofErr w:type="spellStart"/>
       <w:r>
         <w:rPr>
-          <w:highlight w:val="yellow"/>
           <w:lang w:val="de-CH"/>
         </w:rPr>
         <w:t>Molis</w:t>
@@ -1321,11 +1313,12 @@
       <w:proofErr w:type="spellEnd"/>
       <w:r>
         <w:rPr>
-          <w:highlight w:val="yellow"/>
           <w:lang w:val="de-CH"/>
         </w:rPr>
         <w:t xml:space="preserve"> Nr.</w:t>
       </w:r>
+      <w:bookmarkStart w:id="0" w:name="_GoBack"/>
+      <w:bookmarkEnd w:id="0"/>
       <w:r>
         <w:rPr>
           <w:lang w:val="de-CH"/>
@@ -1525,30 +1518,37 @@
         <w:rPr>
           <w:lang w:val="de-CH"/>
         </w:rPr>
-        <w:t xml:space="preserve">“ wenn diese Information vorhanden ist, diese hier eintragen. </w:t>
-      </w:r>
-      <w:r>
-        <w:rPr>
-          <w:highlight w:val="yellow"/>
-          <w:lang w:val="de-CH"/>
-        </w:rPr>
-        <w:t xml:space="preserve">Wenn </w:t>
-      </w:r>
-      <w:proofErr w:type="gramStart"/>
-      <w:r>
-        <w:rPr>
-          <w:highlight w:val="yellow"/>
-          <w:lang w:val="de-CH"/>
-        </w:rPr>
-        <w:t>nicht....</w:t>
-      </w:r>
-      <w:proofErr w:type="gramEnd"/>
-      <w:r>
-        <w:rPr>
-          <w:highlight w:val="yellow"/>
-          <w:lang w:val="de-CH"/>
-        </w:rPr>
-        <w:t>(leer lassen oder NA?)</w:t>
+        <w:t>“ wenn diese Information vorhanden ist, diese hier eintragen</w:t>
+      </w:r>
+      <w:r>
+        <w:rPr>
+          <w:lang w:val="de-CH"/>
+        </w:rPr>
+        <w:t xml:space="preserve"> (muss eine ganze Zahl sein)</w:t>
+      </w:r>
+      <w:r>
+        <w:rPr>
+          <w:lang w:val="de-CH"/>
+        </w:rPr>
+        <w:t>. Wenn nicht</w:t>
+      </w:r>
+      <w:r>
+        <w:rPr>
+          <w:lang w:val="de-CH"/>
+        </w:rPr>
+        <w:t xml:space="preserve">, Feld </w:t>
+      </w:r>
+      <w:r>
+        <w:rPr>
+          <w:lang w:val="de-CH"/>
+        </w:rPr>
+        <w:t>leer lassen</w:t>
+      </w:r>
+      <w:r>
+        <w:rPr>
+          <w:lang w:val="de-CH"/>
+        </w:rPr>
+        <w:t>.</w:t>
       </w:r>
     </w:p>
     <w:p>
@@ -1599,8 +1599,6 @@
         </w:rPr>
         <w:t>)!</w:t>
       </w:r>
-      <w:bookmarkStart w:id="0" w:name="_GoBack"/>
-      <w:bookmarkEnd w:id="0"/>
     </w:p>
     <w:p>
       <w:pPr>
@@ -2951,6 +2949,7 @@
   <w:style w:type="character" w:default="1" w:styleId="DefaultParagraphFont">
     <w:name w:val="Default Paragraph Font"/>
     <w:uiPriority w:val="1"/>
+    <w:semiHidden/>
     <w:unhideWhenUsed/>
   </w:style>
   <w:style w:type="table" w:default="1" w:styleId="TableNormal">

</xml_diff>

<commit_message>
remove section about transfering the Samplesheet in the userguide
</commit_message>
<xml_diff>
--- a/Templates/Resistance/samplesheet_template_resistance_userguide.docx
+++ b/Templates/Resistance/samplesheet_template_resistance_userguide.docx
@@ -9,19 +9,11 @@
           <w:lang w:val="de-CH"/>
         </w:rPr>
       </w:pPr>
-      <w:proofErr w:type="spellStart"/>
-      <w:r>
-        <w:rPr>
-          <w:lang w:val="de-CH"/>
-        </w:rPr>
-        <w:t>SampleSheet</w:t>
-      </w:r>
-      <w:proofErr w:type="spellEnd"/>
-      <w:r>
-        <w:rPr>
-          <w:lang w:val="de-CH"/>
-        </w:rPr>
-        <w:t xml:space="preserve"> Template Resistance</w:t>
+      <w:r>
+        <w:rPr>
+          <w:lang w:val="de-CH"/>
+        </w:rPr>
+        <w:t>SampleSheet Template Resistance</w:t>
       </w:r>
     </w:p>
     <w:p>
@@ -74,107 +66,33 @@
         <w:rPr>
           <w:lang w:val="de-CH"/>
         </w:rPr>
-        <w:t xml:space="preserve">“ ist ein Excel </w:t>
-      </w:r>
-      <w:proofErr w:type="spellStart"/>
-      <w:r>
-        <w:rPr>
-          <w:lang w:val="de-CH"/>
-        </w:rPr>
-        <w:t>Macro</w:t>
-      </w:r>
-      <w:proofErr w:type="spellEnd"/>
-      <w:r>
-        <w:rPr>
-          <w:lang w:val="de-CH"/>
-        </w:rPr>
-        <w:t xml:space="preserve">-Enabled Template File. Wenn beim öffnen eine Meldung erscheint, müssen die </w:t>
-      </w:r>
-      <w:proofErr w:type="spellStart"/>
-      <w:r>
-        <w:rPr>
-          <w:lang w:val="de-CH"/>
-        </w:rPr>
-        <w:t>Macros</w:t>
-      </w:r>
-      <w:proofErr w:type="spellEnd"/>
-      <w:r>
-        <w:rPr>
-          <w:lang w:val="de-CH"/>
-        </w:rPr>
-        <w:t xml:space="preserve"> aktiviert werden („</w:t>
-      </w:r>
-      <w:proofErr w:type="spellStart"/>
-      <w:r>
-        <w:rPr>
-          <w:i/>
-          <w:lang w:val="de-CH"/>
-        </w:rPr>
-        <w:t>Enable</w:t>
-      </w:r>
-      <w:proofErr w:type="spellEnd"/>
-      <w:r>
-        <w:rPr>
-          <w:i/>
-          <w:lang w:val="de-CH"/>
-        </w:rPr>
-        <w:t xml:space="preserve"> </w:t>
-      </w:r>
-      <w:proofErr w:type="spellStart"/>
-      <w:r>
-        <w:rPr>
-          <w:i/>
-          <w:lang w:val="de-CH"/>
-        </w:rPr>
-        <w:t>Macros</w:t>
-      </w:r>
-      <w:proofErr w:type="spellEnd"/>
-      <w:r>
-        <w:rPr>
-          <w:lang w:val="de-CH"/>
-        </w:rPr>
-        <w:t xml:space="preserve">“). Dies dient dazu, dass die </w:t>
-      </w:r>
-      <w:proofErr w:type="spellStart"/>
-      <w:r>
-        <w:rPr>
-          <w:lang w:val="de-CH"/>
-        </w:rPr>
-        <w:t>Macro</w:t>
-      </w:r>
-      <w:proofErr w:type="spellEnd"/>
-      <w:r>
-        <w:rPr>
-          <w:lang w:val="de-CH"/>
-        </w:rPr>
-        <w:t xml:space="preserve"> Skripte (Programme im Hintergrund) ausgeführt werden können.</w:t>
-      </w:r>
-    </w:p>
-    <w:p>
-      <w:pPr>
-        <w:rPr>
-          <w:lang w:val="de-CH"/>
-        </w:rPr>
-      </w:pPr>
-      <w:r>
-        <w:rPr>
-          <w:lang w:val="de-CH"/>
-        </w:rPr>
-        <w:t xml:space="preserve">Da dieses Dokument ein Excel Template ist, muss es nach dem ausfüllen als „Excel </w:t>
-      </w:r>
-      <w:proofErr w:type="spellStart"/>
-      <w:r>
-        <w:rPr>
-          <w:lang w:val="de-CH"/>
-        </w:rPr>
-        <w:t>Macro</w:t>
-      </w:r>
-      <w:proofErr w:type="spellEnd"/>
-      <w:r>
-        <w:rPr>
-          <w:lang w:val="de-CH"/>
-        </w:rPr>
-        <w:t>-Enabled Workbook“ gespeichert werden.</w:t>
+        <w:t>“ ist ein Excel Macro-Enabled Template File. Wenn beim öffnen eine Meldung erscheint, müssen die Macros aktiviert werden („</w:t>
+      </w:r>
+      <w:r>
+        <w:rPr>
+          <w:i/>
+          <w:lang w:val="de-CH"/>
+        </w:rPr>
+        <w:t>Enable Macros</w:t>
+      </w:r>
+      <w:r>
+        <w:rPr>
+          <w:lang w:val="de-CH"/>
+        </w:rPr>
+        <w:t>“). Dies dient dazu, dass die Macro Skripte (Programme im Hintergrund) ausgeführt werden können.</w:t>
+      </w:r>
+    </w:p>
+    <w:p>
+      <w:pPr>
+        <w:rPr>
+          <w:lang w:val="de-CH"/>
+        </w:rPr>
+      </w:pPr>
+      <w:r>
+        <w:rPr>
+          <w:lang w:val="de-CH"/>
+        </w:rPr>
+        <w:t>Da dieses Dokument ein Excel Template ist, muss es nach dem ausfüllen als „Excel Macro-Enabled Workbook“ gespeichert werden.</w:t>
       </w:r>
     </w:p>
     <w:p>
@@ -221,21 +139,7 @@
         <w:rPr>
           <w:lang w:val="de-CH"/>
         </w:rPr>
-        <w:t xml:space="preserve">Da ausgehend von diesem </w:t>
-      </w:r>
-      <w:proofErr w:type="spellStart"/>
-      <w:r>
-        <w:rPr>
-          <w:lang w:val="de-CH"/>
-        </w:rPr>
-        <w:t>SampleSheet</w:t>
-      </w:r>
-      <w:proofErr w:type="spellEnd"/>
-      <w:r>
-        <w:rPr>
-          <w:lang w:val="de-CH"/>
-        </w:rPr>
-        <w:t xml:space="preserve"> nach dem Sequenzieren die Analysen gestartet werden sollte alles korrekt eingetragen sein.</w:t>
+        <w:t>Da ausgehend von diesem SampleSheet nach dem Sequenzieren die Analysen gestartet werden sollte alles korrekt eingetragen sein.</w:t>
       </w:r>
     </w:p>
     <w:p>
@@ -284,31 +188,13 @@
         </w:rPr>
         <w:t>“ und „</w:t>
       </w:r>
-      <w:proofErr w:type="spellStart"/>
-      <w:r>
-        <w:rPr>
-          <w:i/>
-          <w:lang w:val="de-CH"/>
-        </w:rPr>
-        <w:t>MiSeq</w:t>
-      </w:r>
-      <w:proofErr w:type="spellEnd"/>
-      <w:r>
-        <w:rPr>
-          <w:i/>
-          <w:lang w:val="de-CH"/>
-        </w:rPr>
-        <w:t xml:space="preserve"> </w:t>
-      </w:r>
-      <w:proofErr w:type="spellStart"/>
-      <w:r>
-        <w:rPr>
-          <w:i/>
-          <w:lang w:val="de-CH"/>
-        </w:rPr>
-        <w:t>SampleSheet</w:t>
-      </w:r>
-      <w:proofErr w:type="spellEnd"/>
+      <w:r>
+        <w:rPr>
+          <w:i/>
+          <w:lang w:val="de-CH"/>
+        </w:rPr>
+        <w:t>MiSeq SampleSheet</w:t>
+      </w:r>
       <w:r>
         <w:rPr>
           <w:lang w:val="de-CH"/>
@@ -328,62 +214,26 @@
         </w:rPr>
         <w:t>“ in den grünen Feldern eingetragen und automatisch formatiert im Worksheet „</w:t>
       </w:r>
-      <w:proofErr w:type="spellStart"/>
-      <w:r>
-        <w:rPr>
-          <w:i/>
-          <w:lang w:val="de-CH"/>
-        </w:rPr>
-        <w:t>MiSeq</w:t>
-      </w:r>
-      <w:proofErr w:type="spellEnd"/>
-      <w:r>
-        <w:rPr>
-          <w:i/>
-          <w:lang w:val="de-CH"/>
-        </w:rPr>
-        <w:t xml:space="preserve"> </w:t>
-      </w:r>
-      <w:proofErr w:type="spellStart"/>
-      <w:r>
-        <w:rPr>
-          <w:i/>
-          <w:lang w:val="de-CH"/>
-        </w:rPr>
-        <w:t>SampleSheet</w:t>
-      </w:r>
-      <w:proofErr w:type="spellEnd"/>
+      <w:r>
+        <w:rPr>
+          <w:i/>
+          <w:lang w:val="de-CH"/>
+        </w:rPr>
+        <w:t>MiSeq SampleSheet</w:t>
+      </w:r>
       <w:r>
         <w:rPr>
           <w:lang w:val="de-CH"/>
         </w:rPr>
         <w:t>“ dargestellt. Das „</w:t>
       </w:r>
-      <w:proofErr w:type="spellStart"/>
-      <w:r>
-        <w:rPr>
-          <w:i/>
-          <w:lang w:val="de-CH"/>
-        </w:rPr>
-        <w:t>MiSeq</w:t>
-      </w:r>
-      <w:proofErr w:type="spellEnd"/>
-      <w:r>
-        <w:rPr>
-          <w:i/>
-          <w:lang w:val="de-CH"/>
-        </w:rPr>
-        <w:t xml:space="preserve"> </w:t>
-      </w:r>
-      <w:proofErr w:type="spellStart"/>
-      <w:r>
-        <w:rPr>
-          <w:i/>
-          <w:lang w:val="de-CH"/>
-        </w:rPr>
-        <w:t>SampleSheet</w:t>
-      </w:r>
-      <w:proofErr w:type="spellEnd"/>
+      <w:r>
+        <w:rPr>
+          <w:i/>
+          <w:lang w:val="de-CH"/>
+        </w:rPr>
+        <w:t>MiSeq SampleSheet</w:t>
+      </w:r>
       <w:r>
         <w:rPr>
           <w:lang w:val="de-CH"/>
@@ -422,63 +272,7 @@
         <w:rPr>
           <w:lang w:val="de-CH"/>
         </w:rPr>
-        <w:t xml:space="preserve">Für jeden </w:t>
-      </w:r>
-      <w:proofErr w:type="spellStart"/>
-      <w:r>
-        <w:rPr>
-          <w:lang w:val="de-CH"/>
-        </w:rPr>
-        <w:t>Sequenzierrun</w:t>
-      </w:r>
-      <w:proofErr w:type="spellEnd"/>
-      <w:r>
-        <w:rPr>
-          <w:lang w:val="de-CH"/>
-        </w:rPr>
-        <w:t xml:space="preserve"> muss ein </w:t>
-      </w:r>
-      <w:proofErr w:type="spellStart"/>
-      <w:r>
-        <w:rPr>
-          <w:lang w:val="de-CH"/>
-        </w:rPr>
-        <w:t>SampleSheet</w:t>
-      </w:r>
-      <w:proofErr w:type="spellEnd"/>
-      <w:r>
-        <w:rPr>
-          <w:lang w:val="de-CH"/>
-        </w:rPr>
-        <w:t xml:space="preserve"> für den </w:t>
-      </w:r>
-      <w:proofErr w:type="spellStart"/>
-      <w:r>
-        <w:rPr>
-          <w:lang w:val="de-CH"/>
-        </w:rPr>
-        <w:t>MiSeq</w:t>
-      </w:r>
-      <w:proofErr w:type="spellEnd"/>
-      <w:r>
-        <w:rPr>
-          <w:lang w:val="de-CH"/>
-        </w:rPr>
-        <w:t xml:space="preserve"> vorbereitet werden. Das </w:t>
-      </w:r>
-      <w:proofErr w:type="spellStart"/>
-      <w:r>
-        <w:rPr>
-          <w:lang w:val="de-CH"/>
-        </w:rPr>
-        <w:t>SampleSheet</w:t>
-      </w:r>
-      <w:proofErr w:type="spellEnd"/>
-      <w:r>
-        <w:rPr>
-          <w:lang w:val="de-CH"/>
-        </w:rPr>
-        <w:t xml:space="preserve"> ist grundlegend in zwei Teile, dem oberen „</w:t>
+        <w:t>Für jeden Sequenzierrun muss ein SampleSheet für den MiSeq vorbereitet werden. Das SampleSheet ist grundlegend in zwei Teile, dem oberen „</w:t>
       </w:r>
       <w:r>
         <w:rPr>
@@ -569,21 +363,7 @@
         <w:rPr>
           <w:lang w:val="de-CH"/>
         </w:rPr>
-        <w:t xml:space="preserve">“ kann aus dem </w:t>
-      </w:r>
-      <w:proofErr w:type="gramStart"/>
-      <w:r>
-        <w:rPr>
-          <w:lang w:val="de-CH"/>
-        </w:rPr>
-        <w:t>Drop-down</w:t>
-      </w:r>
-      <w:proofErr w:type="gramEnd"/>
-      <w:r>
-        <w:rPr>
-          <w:lang w:val="de-CH"/>
-        </w:rPr>
-        <w:t xml:space="preserve"> Menü ausgewählt werden.</w:t>
+        <w:t>“ kann aus dem Drop-down Menü ausgewählt werden.</w:t>
       </w:r>
     </w:p>
     <w:p>
@@ -647,54 +427,12 @@
         </w:rPr>
         <w:t>„</w:t>
       </w:r>
-      <w:proofErr w:type="spellStart"/>
-      <w:r>
-        <w:rPr>
-          <w:i/>
-          <w:lang w:val="de-CH"/>
-        </w:rPr>
-        <w:t>Sequenzierdatum</w:t>
-      </w:r>
-      <w:proofErr w:type="spellEnd"/>
-      <w:r>
-        <w:rPr>
-          <w:i/>
-          <w:lang w:val="de-CH"/>
-        </w:rPr>
-        <w:t xml:space="preserve"> [</w:t>
-      </w:r>
-      <w:proofErr w:type="spellStart"/>
-      <w:r>
-        <w:rPr>
-          <w:i/>
-          <w:lang w:val="de-CH"/>
-        </w:rPr>
-        <w:t>dd</w:t>
-      </w:r>
-      <w:proofErr w:type="spellEnd"/>
-      <w:r>
-        <w:rPr>
-          <w:i/>
-          <w:lang w:val="de-CH"/>
-        </w:rPr>
-        <w:t>/mm/</w:t>
-      </w:r>
-      <w:proofErr w:type="spellStart"/>
-      <w:proofErr w:type="gramStart"/>
-      <w:r>
-        <w:rPr>
-          <w:i/>
-          <w:lang w:val="de-CH"/>
-        </w:rPr>
-        <w:t>yy</w:t>
-      </w:r>
-      <w:proofErr w:type="spellEnd"/>
-      <w:r>
-        <w:rPr>
-          <w:i/>
-          <w:lang w:val="de-CH"/>
-        </w:rPr>
-        <w:t>]</w:t>
+      <w:r>
+        <w:rPr>
+          <w:i/>
+          <w:lang w:val="de-CH"/>
+        </w:rPr>
+        <w:t>Sequenzierdatum [dd/mm/yy]</w:t>
       </w:r>
       <w:r>
         <w:rPr>
@@ -703,26 +441,11 @@
         </w:rPr>
         <w:t>*</w:t>
       </w:r>
-      <w:proofErr w:type="gramEnd"/>
-      <w:r>
-        <w:rPr>
-          <w:lang w:val="de-CH"/>
-        </w:rPr>
-        <w:t xml:space="preserve">“ mit dem Datum ausfüllen, an dem der </w:t>
-      </w:r>
-      <w:proofErr w:type="spellStart"/>
-      <w:r>
-        <w:rPr>
-          <w:lang w:val="de-CH"/>
-        </w:rPr>
-        <w:t>Sequenzierrun</w:t>
-      </w:r>
-      <w:proofErr w:type="spellEnd"/>
-      <w:r>
-        <w:rPr>
-          <w:lang w:val="de-CH"/>
-        </w:rPr>
-        <w:t xml:space="preserve"> gestartet wird.</w:t>
+      <w:r>
+        <w:rPr>
+          <w:lang w:val="de-CH"/>
+        </w:rPr>
+        <w:t>“ mit dem Datum ausfüllen, an dem der Sequenzierrun gestartet wird.</w:t>
       </w:r>
     </w:p>
     <w:p>
@@ -773,50 +496,18 @@
         </w:rPr>
         <w:t>„</w:t>
       </w:r>
-      <w:proofErr w:type="spellStart"/>
-      <w:r>
-        <w:rPr>
-          <w:i/>
-          <w:lang w:val="de-CH"/>
-        </w:rPr>
-        <w:t>PhiX</w:t>
-      </w:r>
-      <w:proofErr w:type="spellEnd"/>
-      <w:r>
-        <w:rPr>
-          <w:i/>
-          <w:lang w:val="de-CH"/>
-        </w:rPr>
-        <w:t xml:space="preserve"> [</w:t>
-      </w:r>
-      <w:proofErr w:type="gramStart"/>
-      <w:r>
-        <w:rPr>
-          <w:i/>
-          <w:lang w:val="de-CH"/>
-        </w:rPr>
-        <w:t>%]*</w:t>
-      </w:r>
-      <w:proofErr w:type="gramEnd"/>
-      <w:r>
-        <w:rPr>
-          <w:lang w:val="de-CH"/>
-        </w:rPr>
-        <w:t xml:space="preserve">“ muss mit einer ganzen Zahl zwischen 0 und 100 ausgefüllt werden. Wenn kein </w:t>
-      </w:r>
-      <w:proofErr w:type="spellStart"/>
-      <w:r>
-        <w:rPr>
-          <w:lang w:val="de-CH"/>
-        </w:rPr>
-        <w:t>PhiX</w:t>
-      </w:r>
-      <w:proofErr w:type="spellEnd"/>
-      <w:r>
-        <w:rPr>
-          <w:lang w:val="de-CH"/>
-        </w:rPr>
-        <w:t xml:space="preserve"> verwendet wird, muss 0 eingetragen werden</w:t>
+      <w:r>
+        <w:rPr>
+          <w:i/>
+          <w:lang w:val="de-CH"/>
+        </w:rPr>
+        <w:t>PhiX [%]*</w:t>
+      </w:r>
+      <w:r>
+        <w:rPr>
+          <w:lang w:val="de-CH"/>
+        </w:rPr>
+        <w:t>“ muss mit einer ganzen Zahl zwischen 0 und 100 ausgefüllt werden. Wenn kein PhiX verwendet wird, muss 0 eingetragen werden</w:t>
       </w:r>
     </w:p>
     <w:p>
@@ -841,39 +532,7 @@
           <w:i/>
           <w:lang w:val="de-CH"/>
         </w:rPr>
-        <w:t xml:space="preserve">RGT # Box 1, </w:t>
-      </w:r>
-      <w:proofErr w:type="spellStart"/>
-      <w:r>
-        <w:rPr>
-          <w:i/>
-          <w:lang w:val="de-CH"/>
-        </w:rPr>
-        <w:t>Sequenziercartridge</w:t>
-      </w:r>
-      <w:proofErr w:type="spellEnd"/>
-      <w:r>
-        <w:rPr>
-          <w:i/>
-          <w:lang w:val="de-CH"/>
-        </w:rPr>
-        <w:t xml:space="preserve"> (</w:t>
-      </w:r>
-      <w:proofErr w:type="gramStart"/>
-      <w:r>
-        <w:rPr>
-          <w:i/>
-          <w:lang w:val="de-CH"/>
-        </w:rPr>
-        <w:t>RGT...</w:t>
-      </w:r>
-      <w:proofErr w:type="gramEnd"/>
-      <w:r>
-        <w:rPr>
-          <w:i/>
-          <w:lang w:val="de-CH"/>
-        </w:rPr>
-        <w:t>)*</w:t>
+        <w:t>RGT # Box 1, Sequenziercartridge (RGT...)*</w:t>
       </w:r>
       <w:r>
         <w:rPr>
@@ -892,49 +551,7 @@
         <w:rPr>
           <w:lang w:val="de-CH"/>
         </w:rPr>
-        <w:t xml:space="preserve">“) der </w:t>
-      </w:r>
-      <w:proofErr w:type="spellStart"/>
-      <w:r>
-        <w:rPr>
-          <w:lang w:val="de-CH"/>
-        </w:rPr>
-        <w:t>MiSeq</w:t>
-      </w:r>
-      <w:proofErr w:type="spellEnd"/>
-      <w:r>
-        <w:rPr>
-          <w:lang w:val="de-CH"/>
-        </w:rPr>
-        <w:t xml:space="preserve"> </w:t>
-      </w:r>
-      <w:proofErr w:type="spellStart"/>
-      <w:r>
-        <w:rPr>
-          <w:lang w:val="de-CH"/>
-        </w:rPr>
-        <w:t>Reagent</w:t>
-      </w:r>
-      <w:proofErr w:type="spellEnd"/>
-      <w:r>
-        <w:rPr>
-          <w:lang w:val="de-CH"/>
-        </w:rPr>
-        <w:t xml:space="preserve"> Kit V3 Box 1 </w:t>
-      </w:r>
-      <w:proofErr w:type="spellStart"/>
-      <w:r>
-        <w:rPr>
-          <w:lang w:val="de-CH"/>
-        </w:rPr>
-        <w:t>of</w:t>
-      </w:r>
-      <w:proofErr w:type="spellEnd"/>
-      <w:r>
-        <w:rPr>
-          <w:lang w:val="de-CH"/>
-        </w:rPr>
-        <w:t xml:space="preserve"> 2 welche zum sequenzieren verwendet wird, eingetragen werden.</w:t>
+        <w:t>“) der MiSeq Reagent Kit V3 Box 1 of 2 welche zum sequenzieren verwendet wird, eingetragen werden.</w:t>
       </w:r>
     </w:p>
     <w:p>
@@ -973,39 +590,7 @@
           <w:i/>
           <w:lang w:val="de-CH"/>
         </w:rPr>
-        <w:t xml:space="preserve">, </w:t>
-      </w:r>
-      <w:proofErr w:type="spellStart"/>
-      <w:r>
-        <w:rPr>
-          <w:i/>
-          <w:lang w:val="de-CH"/>
-        </w:rPr>
-        <w:t>Sequenziercartridge</w:t>
-      </w:r>
-      <w:proofErr w:type="spellEnd"/>
-      <w:r>
-        <w:rPr>
-          <w:i/>
-          <w:lang w:val="de-CH"/>
-        </w:rPr>
-        <w:t xml:space="preserve"> (</w:t>
-      </w:r>
-      <w:proofErr w:type="gramStart"/>
-      <w:r>
-        <w:rPr>
-          <w:i/>
-          <w:lang w:val="de-CH"/>
-        </w:rPr>
-        <w:t>RGT...</w:t>
-      </w:r>
-      <w:proofErr w:type="gramEnd"/>
-      <w:r>
-        <w:rPr>
-          <w:i/>
-          <w:lang w:val="de-CH"/>
-        </w:rPr>
-        <w:t>)*</w:t>
+        <w:t>, Sequenziercartridge (RGT...)*</w:t>
       </w:r>
       <w:r>
         <w:rPr>
@@ -1024,49 +609,7 @@
         <w:rPr>
           <w:lang w:val="de-CH"/>
         </w:rPr>
-        <w:t xml:space="preserve">“) der </w:t>
-      </w:r>
-      <w:proofErr w:type="spellStart"/>
-      <w:r>
-        <w:rPr>
-          <w:lang w:val="de-CH"/>
-        </w:rPr>
-        <w:t>MiSeq</w:t>
-      </w:r>
-      <w:proofErr w:type="spellEnd"/>
-      <w:r>
-        <w:rPr>
-          <w:lang w:val="de-CH"/>
-        </w:rPr>
-        <w:t xml:space="preserve"> </w:t>
-      </w:r>
-      <w:proofErr w:type="spellStart"/>
-      <w:r>
-        <w:rPr>
-          <w:lang w:val="de-CH"/>
-        </w:rPr>
-        <w:t>Reagent</w:t>
-      </w:r>
-      <w:proofErr w:type="spellEnd"/>
-      <w:r>
-        <w:rPr>
-          <w:lang w:val="de-CH"/>
-        </w:rPr>
-        <w:t xml:space="preserve"> Kit V3 Box 2 </w:t>
-      </w:r>
-      <w:proofErr w:type="spellStart"/>
-      <w:r>
-        <w:rPr>
-          <w:lang w:val="de-CH"/>
-        </w:rPr>
-        <w:t>of</w:t>
-      </w:r>
-      <w:proofErr w:type="spellEnd"/>
-      <w:r>
-        <w:rPr>
-          <w:lang w:val="de-CH"/>
-        </w:rPr>
-        <w:t xml:space="preserve"> 2 welche zum sequenzieren verwendet wird, eingetragen werden.</w:t>
+        <w:t>“) der MiSeq Reagent Kit V3 Box 2 of 2 welche zum sequenzieren verwendet wird, eingetragen werden.</w:t>
       </w:r>
     </w:p>
     <w:p>
@@ -1087,37 +630,12 @@
         <w:lastRenderedPageBreak/>
         <w:t>„</w:t>
       </w:r>
-      <w:proofErr w:type="spellStart"/>
-      <w:r>
-        <w:rPr>
-          <w:i/>
-          <w:lang w:val="de-CH"/>
-        </w:rPr>
-        <w:t>Sequenziercartrige</w:t>
-      </w:r>
-      <w:proofErr w:type="spellEnd"/>
-      <w:r>
-        <w:rPr>
-          <w:i/>
-          <w:lang w:val="de-CH"/>
-        </w:rPr>
-        <w:t xml:space="preserve"> Nr. (</w:t>
-      </w:r>
-      <w:proofErr w:type="gramStart"/>
-      <w:r>
-        <w:rPr>
-          <w:i/>
-          <w:lang w:val="de-CH"/>
-        </w:rPr>
-        <w:t>MS...</w:t>
-      </w:r>
-      <w:proofErr w:type="gramEnd"/>
-      <w:r>
-        <w:rPr>
-          <w:i/>
-          <w:lang w:val="de-CH"/>
-        </w:rPr>
-        <w:t>)*</w:t>
+      <w:r>
+        <w:rPr>
+          <w:i/>
+          <w:lang w:val="de-CH"/>
+        </w:rPr>
+        <w:t>Sequenziercartrige Nr. (MS...)*</w:t>
       </w:r>
       <w:r>
         <w:rPr>
@@ -1163,21 +681,7 @@
         <w:rPr>
           <w:lang w:val="de-CH"/>
         </w:rPr>
-        <w:t xml:space="preserve">“ der </w:t>
-      </w:r>
-      <w:proofErr w:type="spellStart"/>
-      <w:r>
-        <w:rPr>
-          <w:lang w:val="de-CH"/>
-        </w:rPr>
-        <w:t>Sequenziercartrige</w:t>
-      </w:r>
-      <w:proofErr w:type="spellEnd"/>
-      <w:r>
-        <w:rPr>
-          <w:lang w:val="de-CH"/>
-        </w:rPr>
-        <w:t xml:space="preserve"> eingetragen werden.</w:t>
+        <w:t>“ der Sequenziercartrige eingetragen werden.</w:t>
       </w:r>
     </w:p>
     <w:p>
@@ -1208,49 +712,7 @@
         <w:rPr>
           <w:lang w:val="de-CH"/>
         </w:rPr>
-        <w:t xml:space="preserve">“ kann aus dem </w:t>
-      </w:r>
-      <w:proofErr w:type="gramStart"/>
-      <w:r>
-        <w:rPr>
-          <w:lang w:val="de-CH"/>
-        </w:rPr>
-        <w:t>Drop-down</w:t>
-      </w:r>
-      <w:proofErr w:type="gramEnd"/>
-      <w:r>
-        <w:rPr>
-          <w:lang w:val="de-CH"/>
-        </w:rPr>
-        <w:t xml:space="preserve"> Menü die beiden Indexprimer die im letzten </w:t>
-      </w:r>
-      <w:proofErr w:type="spellStart"/>
-      <w:r>
-        <w:rPr>
-          <w:lang w:val="de-CH"/>
-        </w:rPr>
-        <w:t>Sequenzierrun</w:t>
-      </w:r>
-      <w:proofErr w:type="spellEnd"/>
-      <w:r>
-        <w:rPr>
-          <w:lang w:val="de-CH"/>
-        </w:rPr>
-        <w:t xml:space="preserve"> zuletzt verwendet wurden eingetragen werden. Beginnt man eine neue </w:t>
-      </w:r>
-      <w:proofErr w:type="spellStart"/>
-      <w:r>
-        <w:rPr>
-          <w:lang w:val="de-CH"/>
-        </w:rPr>
-        <w:t>Indexprimerbox</w:t>
-      </w:r>
-      <w:proofErr w:type="spellEnd"/>
-      <w:r>
-        <w:rPr>
-          <w:lang w:val="de-CH"/>
-        </w:rPr>
-        <w:t xml:space="preserve"> können diese beiden Felder leer gelassen werden.</w:t>
+        <w:t>“ kann aus dem Drop-down Menü die beiden Indexprimer die im letzten Sequenzierrun zuletzt verwendet wurden eingetragen werden. Beginnt man eine neue Indexprimerbox können diese beiden Felder leer gelassen werden.</w:t>
       </w:r>
     </w:p>
     <w:p>
@@ -1303,22 +765,12 @@
         </w:rPr>
         <w:t xml:space="preserve">“ trage die </w:t>
       </w:r>
-      <w:proofErr w:type="spellStart"/>
-      <w:r>
-        <w:rPr>
-          <w:lang w:val="de-CH"/>
-        </w:rPr>
-        <w:t>Molis</w:t>
-      </w:r>
-      <w:proofErr w:type="spellEnd"/>
-      <w:r>
-        <w:rPr>
-          <w:lang w:val="de-CH"/>
-        </w:rPr>
-        <w:t xml:space="preserve"> Nr.</w:t>
-      </w:r>
-      <w:bookmarkStart w:id="0" w:name="_GoBack"/>
-      <w:bookmarkEnd w:id="0"/>
+      <w:r>
+        <w:rPr>
+          <w:lang w:val="de-CH"/>
+        </w:rPr>
+        <w:t>Molis Nr.</w:t>
+      </w:r>
       <w:r>
         <w:rPr>
           <w:lang w:val="de-CH"/>
@@ -1354,21 +806,7 @@
         <w:rPr>
           <w:lang w:val="de-CH"/>
         </w:rPr>
-        <w:t xml:space="preserve">“ wähle für jedes Sample den Virus aus dem </w:t>
-      </w:r>
-      <w:proofErr w:type="gramStart"/>
-      <w:r>
-        <w:rPr>
-          <w:lang w:val="de-CH"/>
-        </w:rPr>
-        <w:t>Drop-down</w:t>
-      </w:r>
-      <w:proofErr w:type="gramEnd"/>
-      <w:r>
-        <w:rPr>
-          <w:lang w:val="de-CH"/>
-        </w:rPr>
-        <w:t xml:space="preserve"> Menü aus.</w:t>
+        <w:t>“ wähle für jedes Sample den Virus aus dem Drop-down Menü aus.</w:t>
       </w:r>
     </w:p>
     <w:p>
@@ -1399,21 +837,7 @@
         <w:rPr>
           <w:lang w:val="de-CH"/>
         </w:rPr>
-        <w:t xml:space="preserve">“ wähle den entsprechenden Genotyp aus dem </w:t>
-      </w:r>
-      <w:proofErr w:type="gramStart"/>
-      <w:r>
-        <w:rPr>
-          <w:lang w:val="de-CH"/>
-        </w:rPr>
-        <w:t>Drop-down</w:t>
-      </w:r>
-      <w:proofErr w:type="gramEnd"/>
-      <w:r>
-        <w:rPr>
-          <w:lang w:val="de-CH"/>
-        </w:rPr>
-        <w:t xml:space="preserve"> Menü aus. Falls es sich um einen anderen Virus als HCV handelt einfach „</w:t>
+        <w:t>“ wähle den entsprechenden Genotyp aus dem Drop-down Menü aus. Falls es sich um einen anderen Virus als HCV handelt einfach „</w:t>
       </w:r>
       <w:r>
         <w:rPr>
@@ -1457,21 +881,7 @@
         <w:rPr>
           <w:lang w:val="de-CH"/>
         </w:rPr>
-        <w:t xml:space="preserve">“ die amplifizierte Region aus dem </w:t>
-      </w:r>
-      <w:proofErr w:type="gramStart"/>
-      <w:r>
-        <w:rPr>
-          <w:lang w:val="de-CH"/>
-        </w:rPr>
-        <w:t>Drop-down</w:t>
-      </w:r>
-      <w:proofErr w:type="gramEnd"/>
-      <w:r>
-        <w:rPr>
-          <w:lang w:val="de-CH"/>
-        </w:rPr>
-        <w:t xml:space="preserve"> Menü auswählen.</w:t>
+        <w:t>“ die amplifizierte Region aus dem Drop-down Menü auswählen.</w:t>
       </w:r>
     </w:p>
     <w:p>
@@ -1496,23 +906,7 @@
           <w:i/>
           <w:lang w:val="de-CH"/>
         </w:rPr>
-        <w:t>Viruslast [Kopien/</w:t>
-      </w:r>
-      <w:proofErr w:type="spellStart"/>
-      <w:r>
-        <w:rPr>
-          <w:i/>
-          <w:lang w:val="de-CH"/>
-        </w:rPr>
-        <w:t>mL</w:t>
-      </w:r>
-      <w:proofErr w:type="spellEnd"/>
-      <w:r>
-        <w:rPr>
-          <w:i/>
-          <w:lang w:val="de-CH"/>
-        </w:rPr>
-        <w:t>]</w:t>
+        <w:t>Viruslast [Kopien/mL]</w:t>
       </w:r>
       <w:r>
         <w:rPr>
@@ -1568,43 +962,25 @@
         </w:rPr>
         <w:t>I7- und I5_Index_ID wird automatisch ausgefüllt. Dies kann nun auch manuell verändert werden, aber nur in Ausnahmefällen (</w:t>
       </w:r>
-      <w:proofErr w:type="spellStart"/>
       <w:r>
         <w:rPr>
           <w:i/>
           <w:lang w:val="de-DE"/>
         </w:rPr>
-        <w:t>With</w:t>
-      </w:r>
-      <w:proofErr w:type="spellEnd"/>
-      <w:r>
-        <w:rPr>
-          <w:i/>
+        <w:t>With Great Power Comes Great Responsibility</w:t>
+      </w:r>
+      <w:r>
+        <w:rPr>
+          <w:lang w:val="de-CH"/>
+        </w:rPr>
+        <w:t>)!</w:t>
+      </w:r>
+    </w:p>
+    <w:p>
+      <w:pPr>
+        <w:rPr>
           <w:lang w:val="de-DE"/>
         </w:rPr>
-        <w:t xml:space="preserve"> Great Power Comes Great </w:t>
-      </w:r>
-      <w:proofErr w:type="spellStart"/>
-      <w:r>
-        <w:rPr>
-          <w:i/>
-          <w:lang w:val="de-DE"/>
-        </w:rPr>
-        <w:t>Responsibility</w:t>
-      </w:r>
-      <w:proofErr w:type="spellEnd"/>
-      <w:r>
-        <w:rPr>
-          <w:lang w:val="de-CH"/>
-        </w:rPr>
-        <w:t>)!</w:t>
-      </w:r>
-    </w:p>
-    <w:p>
-      <w:pPr>
-        <w:rPr>
-          <w:lang w:val="de-DE"/>
-        </w:rPr>
       </w:pPr>
     </w:p>
     <w:p>
@@ -1631,101 +1007,222 @@
         <w:rPr>
           <w:lang w:val="de-CH"/>
         </w:rPr>
-        <w:t xml:space="preserve">Sind alle Felder ausgefüllt, kann das </w:t>
-      </w:r>
-      <w:proofErr w:type="spellStart"/>
-      <w:r>
-        <w:rPr>
+        <w:t>Sind alle Felder ausgefüllt, kann das SampleSheet durch drücken des entsprechenden Knopfs im Worksheet „</w:t>
+      </w:r>
+      <w:r>
+        <w:rPr>
+          <w:i/>
+          <w:lang w:val="de-CH"/>
+        </w:rPr>
+        <w:t>Sample Namen</w:t>
+      </w:r>
+      <w:r>
+        <w:rPr>
+          <w:lang w:val="de-CH"/>
+        </w:rPr>
+        <w:t>“ überprüft werden.</w:t>
+      </w:r>
+    </w:p>
+    <w:p>
+      <w:pPr>
+        <w:rPr>
+          <w:lang w:val="de-CH"/>
+        </w:rPr>
+      </w:pPr>
+      <w:r>
+        <w:rPr>
+          <w:lang w:val="de-CH"/>
+        </w:rPr>
+        <w:t>Wird das Skript ausgeführt, erscheint die Meldung ob und wieviele Fehler noch vorhanden sind. Die Fehlerhaften Felder werden dann im Excel File Gelb markiert.</w:t>
+      </w:r>
+    </w:p>
+    <w:p>
+      <w:pPr>
+        <w:rPr>
+          <w:lang w:val="de-CH"/>
+        </w:rPr>
+      </w:pPr>
+      <w:r>
+        <w:rPr>
+          <w:lang w:val="de-CH"/>
+        </w:rPr>
+        <w:t>Anschliessend sollten die Fehlerhaften Felder im Worksheet „</w:t>
+      </w:r>
+      <w:r>
+        <w:rPr>
+          <w:i/>
+          <w:lang w:val="de-CH"/>
+        </w:rPr>
+        <w:t>Sample Namen</w:t>
+      </w:r>
+      <w:r>
+        <w:rPr>
+          <w:lang w:val="de-CH"/>
+        </w:rPr>
+        <w:t>“ angepasst werden. Den Vorgang zum Überprüfen des SampleSheets kann beliebig oft wiederholt werden und sollte zum Schluss fehlerfrei ablaufen. Dabei wird auch die gelbe Markierung der Felder aufgehoben (muss/darf nicht manuell geschehen).</w:t>
+      </w:r>
+    </w:p>
+    <w:p>
+      <w:pPr>
+        <w:rPr>
+          <w:lang w:val="de-CH"/>
+        </w:rPr>
+      </w:pPr>
+    </w:p>
+    <w:p>
+      <w:pPr>
+        <w:pStyle w:val="Heading2"/>
+        <w:rPr>
+          <w:lang w:val="de-CH"/>
+        </w:rPr>
+      </w:pPr>
+      <w:r>
+        <w:rPr>
+          <w:lang w:val="de-CH"/>
+        </w:rPr>
+        <w:t>Speichern des SampleSheet</w:t>
+      </w:r>
+    </w:p>
+    <w:p>
+      <w:pPr>
+        <w:rPr>
+          <w:lang w:val="de-CH"/>
+        </w:rPr>
+      </w:pPr>
+      <w:r>
+        <w:rPr>
+          <w:lang w:val="de-CH"/>
+        </w:rPr>
+        <w:t>Wenn das überprüfen der Daten fehlerfrei verläuft, kann das SampleSheet gespeichert werden.</w:t>
+      </w:r>
+    </w:p>
+    <w:p>
+      <w:pPr>
+        <w:rPr>
+          <w:lang w:val="de-CH"/>
+        </w:rPr>
+      </w:pPr>
+      <w:r>
+        <w:rPr>
+          <w:lang w:val="de-CH"/>
+        </w:rPr>
+        <w:t>Für Windows:</w:t>
+      </w:r>
+      <w:r>
+        <w:rPr>
+          <w:lang w:val="de-CH"/>
+        </w:rPr>
+        <w:t xml:space="preserve"> Im Worksheet „</w:t>
+      </w:r>
+      <w:r>
+        <w:rPr>
+          <w:i/>
+          <w:lang w:val="de-CH"/>
+        </w:rPr>
+        <w:t>Sample Namen</w:t>
+      </w:r>
+      <w:r>
+        <w:rPr>
+          <w:lang w:val="de-CH"/>
+        </w:rPr>
+        <w:t>“ den „</w:t>
+      </w:r>
+      <w:r>
+        <w:rPr>
+          <w:i/>
+          <w:lang w:val="de-CH"/>
+        </w:rPr>
+        <w:t>SampleSheet speichern</w:t>
+      </w:r>
+      <w:r>
+        <w:rPr>
+          <w:lang w:val="de-CH"/>
+        </w:rPr>
+        <w:t>“ Knopf drücken</w:t>
+      </w:r>
+      <w:r>
+        <w:rPr>
+          <w:lang w:val="de-CH"/>
+        </w:rPr>
+        <w:t>. Im Hintergrund wird nun das Worksheet „</w:t>
+      </w:r>
+      <w:r>
+        <w:rPr>
+          <w:i/>
+          <w:lang w:val="de-CH"/>
+        </w:rPr>
+        <w:t>MiSeq SampleSheet</w:t>
+      </w:r>
+      <w:r>
+        <w:rPr>
+          <w:lang w:val="de-CH"/>
+        </w:rPr>
+        <w:t>“ automatisch als .csv Datei mit dem Namen der MS Nr. auf dem Server (R:\Common\Equipment\MiSeq\MiSeqSampleSheets\) gespeichert.</w:t>
+      </w:r>
+    </w:p>
+    <w:p>
+      <w:pPr>
+        <w:rPr>
+          <w:lang w:val="de-CH"/>
+        </w:rPr>
+      </w:pPr>
+      <w:r>
+        <w:rPr>
+          <w:lang w:val="de-CH"/>
+        </w:rPr>
+        <w:t>Für Mac: Das automatische speichern funktioniert hier nicht. Man muss das Worksheet „</w:t>
+      </w:r>
+      <w:r>
+        <w:rPr>
+          <w:i/>
+          <w:lang w:val="de-CH"/>
+        </w:rPr>
+        <w:t xml:space="preserve">MiSeq </w:t>
+      </w:r>
+      <w:r>
+        <w:rPr>
+          <w:i/>
           <w:lang w:val="de-CH"/>
         </w:rPr>
         <w:t>SampleSheet</w:t>
       </w:r>
-      <w:proofErr w:type="spellEnd"/>
-      <w:r>
-        <w:rPr>
-          <w:lang w:val="de-CH"/>
-        </w:rPr>
-        <w:t xml:space="preserve"> durch drücken des entsprechenden Knopfs im Worksheet „</w:t>
-      </w:r>
-      <w:r>
-        <w:rPr>
-          <w:i/>
-          <w:lang w:val="de-CH"/>
-        </w:rPr>
-        <w:t>Sample Namen</w:t>
-      </w:r>
-      <w:r>
-        <w:rPr>
-          <w:lang w:val="de-CH"/>
-        </w:rPr>
-        <w:t>“ überprüft werden.</w:t>
-      </w:r>
-    </w:p>
-    <w:p>
-      <w:pPr>
-        <w:rPr>
-          <w:lang w:val="de-CH"/>
-        </w:rPr>
-      </w:pPr>
-      <w:r>
-        <w:rPr>
-          <w:lang w:val="de-CH"/>
-        </w:rPr>
-        <w:t xml:space="preserve">Wird das Skript ausgeführt, erscheint die Meldung ob und </w:t>
-      </w:r>
-      <w:proofErr w:type="spellStart"/>
-      <w:r>
-        <w:rPr>
-          <w:lang w:val="de-CH"/>
-        </w:rPr>
-        <w:t>wieviele</w:t>
-      </w:r>
-      <w:proofErr w:type="spellEnd"/>
-      <w:r>
-        <w:rPr>
-          <w:lang w:val="de-CH"/>
-        </w:rPr>
-        <w:t xml:space="preserve"> Fehler noch vorhanden sind. Die Fehlerhaften Felder werden dann im Excel File Gelb markiert.</w:t>
-      </w:r>
-    </w:p>
-    <w:p>
-      <w:pPr>
-        <w:rPr>
-          <w:lang w:val="de-CH"/>
-        </w:rPr>
-      </w:pPr>
-      <w:r>
-        <w:rPr>
-          <w:lang w:val="de-CH"/>
-        </w:rPr>
-        <w:t>Anschliessend sollten die Fehlerhaften Felder im Worksheet „</w:t>
-      </w:r>
-      <w:r>
-        <w:rPr>
-          <w:i/>
-          <w:lang w:val="de-CH"/>
-        </w:rPr>
-        <w:t>Sample Namen</w:t>
-      </w:r>
-      <w:r>
-        <w:rPr>
-          <w:lang w:val="de-CH"/>
-        </w:rPr>
-        <w:t xml:space="preserve">“ angepasst werden. Den Vorgang zum Überprüfen des </w:t>
-      </w:r>
-      <w:proofErr w:type="spellStart"/>
-      <w:r>
-        <w:rPr>
-          <w:lang w:val="de-CH"/>
-        </w:rPr>
-        <w:t>SampleSheets</w:t>
-      </w:r>
-      <w:proofErr w:type="spellEnd"/>
-      <w:r>
-        <w:rPr>
-          <w:lang w:val="de-CH"/>
-        </w:rPr>
-        <w:t xml:space="preserve"> kann beliebig oft wiederholt werden und sollte zum Schluss fehlerfrei ablaufen. Dabei wird auch die gelbe Markierung der Felder aufgehoben (muss/darf nicht manuell geschehen).</w:t>
+      <w:r>
+        <w:rPr>
+          <w:lang w:val="de-CH"/>
+        </w:rPr>
+        <w:t>“ auswählen und dann „</w:t>
+      </w:r>
+      <w:r>
+        <w:rPr>
+          <w:i/>
+          <w:lang w:val="de-CH"/>
+        </w:rPr>
+        <w:t>Save as</w:t>
+      </w:r>
+      <w:r>
+        <w:rPr>
+          <w:lang w:val="de-CH"/>
+        </w:rPr>
+        <w:t>“, „</w:t>
+      </w:r>
+      <w:r>
+        <w:rPr>
+          <w:i/>
+          <w:lang w:val="de-CH"/>
+        </w:rPr>
+        <w:t>Comma Separated Values (.csv)</w:t>
+      </w:r>
+      <w:r>
+        <w:rPr>
+          <w:lang w:val="de-CH"/>
+        </w:rPr>
+        <w:t>“, das SampleSheet mit dem Namen</w:t>
+      </w:r>
+      <w:r>
+        <w:rPr>
+          <w:lang w:val="de-CH"/>
+        </w:rPr>
+        <w:t xml:space="preserve"> der MS Nr. auf dem Server speichern (/Volumes/Research/Common/Equipment/MiSeq/MiSeqSampleSheets/).</w:t>
       </w:r>
     </w:p>
     <w:p>
@@ -1746,522 +1243,38 @@
         <w:rPr>
           <w:lang w:val="de-CH"/>
         </w:rPr>
-        <w:t xml:space="preserve">Speichern des </w:t>
-      </w:r>
-      <w:proofErr w:type="spellStart"/>
-      <w:r>
-        <w:rPr>
-          <w:lang w:val="de-CH"/>
-        </w:rPr>
-        <w:t>SampleSheet</w:t>
-      </w:r>
-      <w:proofErr w:type="spellEnd"/>
-    </w:p>
-    <w:p>
-      <w:pPr>
-        <w:rPr>
-          <w:lang w:val="de-CH"/>
-        </w:rPr>
-      </w:pPr>
-      <w:r>
-        <w:rPr>
-          <w:lang w:val="de-CH"/>
-        </w:rPr>
-        <w:t xml:space="preserve">Wenn das überprüfen der Daten fehlerfrei verläuft, kann das </w:t>
-      </w:r>
-      <w:proofErr w:type="spellStart"/>
-      <w:r>
-        <w:rPr>
-          <w:lang w:val="de-CH"/>
-        </w:rPr>
-        <w:t>SampleSheet</w:t>
-      </w:r>
-      <w:proofErr w:type="spellEnd"/>
-      <w:r>
-        <w:rPr>
-          <w:lang w:val="de-CH"/>
-        </w:rPr>
-        <w:t xml:space="preserve"> gespeichert werden.</w:t>
-      </w:r>
-    </w:p>
-    <w:p>
-      <w:pPr>
-        <w:rPr>
-          <w:lang w:val="de-CH"/>
-        </w:rPr>
-      </w:pPr>
-      <w:r>
-        <w:rPr>
-          <w:lang w:val="de-CH"/>
-        </w:rPr>
-        <w:t>Für Windows:</w:t>
-      </w:r>
-      <w:r>
-        <w:rPr>
-          <w:lang w:val="de-CH"/>
-        </w:rPr>
-        <w:t xml:space="preserve"> Im Worksheet „</w:t>
-      </w:r>
-      <w:r>
-        <w:rPr>
-          <w:i/>
-          <w:lang w:val="de-CH"/>
-        </w:rPr>
-        <w:t>Sample Namen</w:t>
-      </w:r>
-      <w:r>
-        <w:rPr>
-          <w:lang w:val="de-CH"/>
-        </w:rPr>
-        <w:t>“ den „</w:t>
-      </w:r>
-      <w:proofErr w:type="spellStart"/>
-      <w:r>
-        <w:rPr>
-          <w:i/>
-          <w:lang w:val="de-CH"/>
-        </w:rPr>
-        <w:t>SampleSheet</w:t>
-      </w:r>
-      <w:proofErr w:type="spellEnd"/>
-      <w:r>
-        <w:rPr>
-          <w:i/>
-          <w:lang w:val="de-CH"/>
-        </w:rPr>
-        <w:t xml:space="preserve"> speichern</w:t>
-      </w:r>
-      <w:r>
-        <w:rPr>
-          <w:lang w:val="de-CH"/>
-        </w:rPr>
-        <w:t>“ Knopf drücken</w:t>
-      </w:r>
-      <w:r>
-        <w:rPr>
-          <w:lang w:val="de-CH"/>
-        </w:rPr>
-        <w:t>. Im Hintergrund wird nun das Worksheet „</w:t>
-      </w:r>
-      <w:proofErr w:type="spellStart"/>
-      <w:r>
-        <w:rPr>
-          <w:i/>
-          <w:lang w:val="de-CH"/>
-        </w:rPr>
-        <w:t>MiSeq</w:t>
-      </w:r>
-      <w:proofErr w:type="spellEnd"/>
-      <w:r>
-        <w:rPr>
-          <w:i/>
+        <w:t>Fehlerbehebung</w:t>
+      </w:r>
+    </w:p>
+    <w:p>
+      <w:pPr>
+        <w:rPr>
+          <w:lang w:val="de-CH"/>
+        </w:rPr>
+      </w:pPr>
+      <w:r>
+        <w:rPr>
+          <w:lang w:val="de-CH"/>
+        </w:rPr>
+        <w:t>Wenn beim starten des Sequencing Runs das ein Fehler auftritt</w:t>
+      </w:r>
+      <w:r>
+        <w:rPr>
+          <w:lang w:val="de-CH"/>
+        </w:rPr>
+        <w:t>, wurde die</w:t>
+      </w:r>
+      <w:r>
+        <w:rPr>
           <w:lang w:val="de-CH"/>
         </w:rPr>
         <w:t xml:space="preserve"> </w:t>
       </w:r>
-      <w:proofErr w:type="spellStart"/>
-      <w:r>
-        <w:rPr>
-          <w:i/>
-          <w:lang w:val="de-CH"/>
-        </w:rPr>
-        <w:t>SampleSheet</w:t>
-      </w:r>
-      <w:proofErr w:type="spellEnd"/>
-      <w:r>
-        <w:rPr>
-          <w:lang w:val="de-CH"/>
-        </w:rPr>
-        <w:t>“ automatisch als .</w:t>
-      </w:r>
-      <w:proofErr w:type="spellStart"/>
-      <w:r>
-        <w:rPr>
-          <w:lang w:val="de-CH"/>
-        </w:rPr>
-        <w:t>csv</w:t>
-      </w:r>
-      <w:proofErr w:type="spellEnd"/>
-      <w:r>
-        <w:rPr>
-          <w:lang w:val="de-CH"/>
-        </w:rPr>
-        <w:t xml:space="preserve"> Datei mit dem Namen der MS Nr. auf dem Server (R:\Common\Equipment\MiSeq\MiSeqSampleSheets\) gespeichert.</w:t>
-      </w:r>
-    </w:p>
-    <w:p>
-      <w:pPr>
-        <w:rPr>
-          <w:lang w:val="de-CH"/>
-        </w:rPr>
-      </w:pPr>
-      <w:r>
-        <w:rPr>
-          <w:lang w:val="de-CH"/>
-        </w:rPr>
-        <w:t>Für Mac: Das automatische speichern funktioniert hier nicht. Man muss das Worksheet „</w:t>
-      </w:r>
-      <w:proofErr w:type="spellStart"/>
-      <w:r>
-        <w:rPr>
-          <w:i/>
-          <w:lang w:val="de-CH"/>
-        </w:rPr>
-        <w:t>MiSeq</w:t>
-      </w:r>
-      <w:proofErr w:type="spellEnd"/>
-      <w:r>
-        <w:rPr>
-          <w:i/>
-          <w:lang w:val="de-CH"/>
-        </w:rPr>
-        <w:t xml:space="preserve"> </w:t>
-      </w:r>
-      <w:proofErr w:type="spellStart"/>
-      <w:r>
-        <w:rPr>
-          <w:i/>
-          <w:lang w:val="de-CH"/>
-        </w:rPr>
-        <w:t>SampleSheet</w:t>
-      </w:r>
-      <w:proofErr w:type="spellEnd"/>
-      <w:r>
-        <w:rPr>
-          <w:lang w:val="de-CH"/>
-        </w:rPr>
-        <w:t>“ auswählen und dann „</w:t>
-      </w:r>
-      <w:r>
-        <w:rPr>
-          <w:i/>
-          <w:lang w:val="de-CH"/>
-        </w:rPr>
-        <w:t xml:space="preserve">Save </w:t>
-      </w:r>
-      <w:proofErr w:type="spellStart"/>
-      <w:r>
-        <w:rPr>
-          <w:i/>
-          <w:lang w:val="de-CH"/>
-        </w:rPr>
-        <w:t>as</w:t>
-      </w:r>
-      <w:proofErr w:type="spellEnd"/>
-      <w:r>
-        <w:rPr>
-          <w:lang w:val="de-CH"/>
-        </w:rPr>
-        <w:t>“, „</w:t>
-      </w:r>
-      <w:proofErr w:type="spellStart"/>
-      <w:r>
-        <w:rPr>
-          <w:i/>
-          <w:lang w:val="de-CH"/>
-        </w:rPr>
-        <w:t>Comma</w:t>
-      </w:r>
-      <w:proofErr w:type="spellEnd"/>
-      <w:r>
-        <w:rPr>
-          <w:i/>
-          <w:lang w:val="de-CH"/>
-        </w:rPr>
-        <w:t xml:space="preserve"> </w:t>
-      </w:r>
-      <w:proofErr w:type="spellStart"/>
-      <w:r>
-        <w:rPr>
-          <w:i/>
-          <w:lang w:val="de-CH"/>
-        </w:rPr>
-        <w:t>Separated</w:t>
-      </w:r>
-      <w:proofErr w:type="spellEnd"/>
-      <w:r>
-        <w:rPr>
-          <w:i/>
-          <w:lang w:val="de-CH"/>
-        </w:rPr>
-        <w:t xml:space="preserve"> Values (.</w:t>
-      </w:r>
-      <w:proofErr w:type="spellStart"/>
-      <w:r>
-        <w:rPr>
-          <w:i/>
-          <w:lang w:val="de-CH"/>
-        </w:rPr>
-        <w:t>csv</w:t>
-      </w:r>
-      <w:proofErr w:type="spellEnd"/>
-      <w:r>
-        <w:rPr>
-          <w:i/>
-          <w:lang w:val="de-CH"/>
-        </w:rPr>
-        <w:t>)</w:t>
-      </w:r>
-      <w:r>
-        <w:rPr>
-          <w:lang w:val="de-CH"/>
-        </w:rPr>
-        <w:t xml:space="preserve">“, das </w:t>
-      </w:r>
-      <w:proofErr w:type="spellStart"/>
-      <w:r>
-        <w:rPr>
-          <w:lang w:val="de-CH"/>
-        </w:rPr>
-        <w:t>SampleSheet</w:t>
-      </w:r>
-      <w:proofErr w:type="spellEnd"/>
-      <w:r>
-        <w:rPr>
-          <w:lang w:val="de-CH"/>
-        </w:rPr>
-        <w:t xml:space="preserve"> mit dem Namen</w:t>
-      </w:r>
-      <w:r>
-        <w:rPr>
-          <w:lang w:val="de-CH"/>
-        </w:rPr>
-        <w:t xml:space="preserve"> der MS Nr. auf dem Server speichern (/</w:t>
-      </w:r>
-      <w:proofErr w:type="spellStart"/>
-      <w:r>
-        <w:rPr>
-          <w:lang w:val="de-CH"/>
-        </w:rPr>
-        <w:t>Volumes</w:t>
-      </w:r>
-      <w:proofErr w:type="spellEnd"/>
-      <w:r>
-        <w:rPr>
-          <w:lang w:val="de-CH"/>
-        </w:rPr>
-        <w:t>/Research/Common/Equipment/</w:t>
-      </w:r>
-      <w:proofErr w:type="spellStart"/>
-      <w:r>
-        <w:rPr>
-          <w:lang w:val="de-CH"/>
-        </w:rPr>
-        <w:t>MiSeq</w:t>
-      </w:r>
-      <w:proofErr w:type="spellEnd"/>
-      <w:r>
-        <w:rPr>
-          <w:lang w:val="de-CH"/>
-        </w:rPr>
-        <w:t>/</w:t>
-      </w:r>
-      <w:proofErr w:type="spellStart"/>
-      <w:r>
-        <w:rPr>
-          <w:lang w:val="de-CH"/>
-        </w:rPr>
-        <w:t>MiSeqSampleSheets</w:t>
-      </w:r>
-      <w:proofErr w:type="spellEnd"/>
-      <w:r>
-        <w:rPr>
-          <w:lang w:val="de-CH"/>
-        </w:rPr>
-        <w:t>/).</w:t>
-      </w:r>
-    </w:p>
-    <w:p>
-      <w:pPr>
-        <w:rPr>
-          <w:lang w:val="de-CH"/>
-        </w:rPr>
-      </w:pPr>
-    </w:p>
-    <w:p>
-      <w:pPr>
-        <w:pStyle w:val="Heading2"/>
-        <w:rPr>
-          <w:lang w:val="de-CH"/>
-        </w:rPr>
-      </w:pPr>
-      <w:r>
-        <w:rPr>
-          <w:lang w:val="de-CH"/>
-        </w:rPr>
-        <w:t xml:space="preserve">Verschieben des </w:t>
-      </w:r>
-      <w:proofErr w:type="spellStart"/>
-      <w:r>
-        <w:rPr>
-          <w:lang w:val="de-CH"/>
-        </w:rPr>
-        <w:t>SampleSheets</w:t>
-      </w:r>
-      <w:proofErr w:type="spellEnd"/>
-      <w:r>
-        <w:rPr>
-          <w:lang w:val="de-CH"/>
-        </w:rPr>
-        <w:t xml:space="preserve"> auf dem </w:t>
-      </w:r>
-      <w:proofErr w:type="spellStart"/>
-      <w:r>
-        <w:rPr>
-          <w:lang w:val="de-CH"/>
-        </w:rPr>
-        <w:t>MiSeq</w:t>
-      </w:r>
-      <w:proofErr w:type="spellEnd"/>
-      <w:r>
-        <w:rPr>
-          <w:lang w:val="de-CH"/>
-        </w:rPr>
-        <w:t xml:space="preserve"> </w:t>
-      </w:r>
-      <w:r>
-        <w:rPr>
-          <w:highlight w:val="yellow"/>
-          <w:lang w:val="de-CH"/>
-        </w:rPr>
-        <w:t>(nur temporär nötig)</w:t>
-      </w:r>
-    </w:p>
-    <w:p>
-      <w:pPr>
-        <w:rPr>
-          <w:lang w:val="de-CH"/>
-        </w:rPr>
-      </w:pPr>
-      <w:r>
-        <w:rPr>
-          <w:lang w:val="de-CH"/>
-        </w:rPr>
-        <w:t xml:space="preserve">Am </w:t>
-      </w:r>
-      <w:proofErr w:type="spellStart"/>
-      <w:r>
-        <w:rPr>
-          <w:lang w:val="de-CH"/>
-        </w:rPr>
-        <w:t>MiSeq</w:t>
-      </w:r>
-      <w:proofErr w:type="spellEnd"/>
-      <w:r>
-        <w:rPr>
-          <w:lang w:val="de-CH"/>
-        </w:rPr>
-        <w:t xml:space="preserve"> muss dann das </w:t>
-      </w:r>
-      <w:proofErr w:type="spellStart"/>
-      <w:r>
-        <w:rPr>
-          <w:lang w:val="de-CH"/>
-        </w:rPr>
-        <w:t>SampleSheets</w:t>
-      </w:r>
-      <w:proofErr w:type="spellEnd"/>
-      <w:r>
-        <w:rPr>
-          <w:lang w:val="de-CH"/>
-        </w:rPr>
-        <w:t xml:space="preserve"> vom Server kopiert und im Ordner „</w:t>
-      </w:r>
-      <w:proofErr w:type="spellStart"/>
-      <w:r>
-        <w:rPr>
-          <w:i/>
-          <w:lang w:val="de-CH"/>
-        </w:rPr>
-        <w:t>MiSeq</w:t>
-      </w:r>
-      <w:r>
-        <w:rPr>
-          <w:i/>
-          <w:lang w:val="de-CH"/>
-        </w:rPr>
-        <w:t>SampleSheets</w:t>
-      </w:r>
-      <w:proofErr w:type="spellEnd"/>
-      <w:r>
-        <w:rPr>
-          <w:lang w:val="de-CH"/>
-        </w:rPr>
-        <w:t>“</w:t>
-      </w:r>
-      <w:r>
-        <w:rPr>
-          <w:lang w:val="de-CH"/>
-        </w:rPr>
-        <w:t xml:space="preserve"> (Verknüpfung auf dem Desktop) abgelegt werden.</w:t>
-      </w:r>
-    </w:p>
-    <w:p>
-      <w:pPr>
-        <w:rPr>
-          <w:lang w:val="de-CH"/>
-        </w:rPr>
-      </w:pPr>
-    </w:p>
-    <w:p>
-      <w:pPr>
-        <w:pStyle w:val="Heading2"/>
-        <w:rPr>
-          <w:lang w:val="de-CH"/>
-        </w:rPr>
-      </w:pPr>
-      <w:r>
-        <w:rPr>
-          <w:lang w:val="de-CH"/>
-        </w:rPr>
-        <w:t>Fehlerbehebung</w:t>
-      </w:r>
-    </w:p>
-    <w:p>
-      <w:pPr>
-        <w:rPr>
-          <w:lang w:val="de-CH"/>
-        </w:rPr>
-      </w:pPr>
-      <w:r>
-        <w:rPr>
-          <w:lang w:val="de-CH"/>
-        </w:rPr>
-        <w:t xml:space="preserve">Wenn beim starten des </w:t>
-      </w:r>
-      <w:proofErr w:type="spellStart"/>
-      <w:r>
-        <w:rPr>
-          <w:lang w:val="de-CH"/>
-        </w:rPr>
-        <w:t>Sequencing</w:t>
-      </w:r>
-      <w:proofErr w:type="spellEnd"/>
-      <w:r>
-        <w:rPr>
-          <w:lang w:val="de-CH"/>
-        </w:rPr>
-        <w:t xml:space="preserve"> Runs das ein Fehler auftritt ist das </w:t>
-      </w:r>
-      <w:proofErr w:type="spellStart"/>
-      <w:r>
-        <w:rPr>
-          <w:lang w:val="de-CH"/>
-        </w:rPr>
-        <w:t>SampleSheet</w:t>
-      </w:r>
-      <w:proofErr w:type="spellEnd"/>
-      <w:r>
-        <w:rPr>
-          <w:lang w:val="de-CH"/>
-        </w:rPr>
-        <w:t xml:space="preserve"> entweder nicht am richtigen Ort abgespeichert (siehe vorheriges Kapitel)</w:t>
-      </w:r>
-      <w:r>
-        <w:rPr>
-          <w:lang w:val="de-CH"/>
-        </w:rPr>
-        <w:t>, die MS Nr. wurde falsch abgelesen</w:t>
+      <w:r>
+        <w:rPr>
+          <w:lang w:val="de-CH"/>
+        </w:rPr>
+        <w:t>MS Nr. falsch abgelesen</w:t>
       </w:r>
       <w:r>
         <w:rPr>
@@ -2275,81 +1288,25 @@
         </w:rPr>
         <w:t xml:space="preserve">der das </w:t>
       </w:r>
-      <w:proofErr w:type="spellStart"/>
-      <w:r>
-        <w:rPr>
-          <w:lang w:val="de-CH"/>
-        </w:rPr>
-        <w:t>speichern</w:t>
-      </w:r>
-      <w:proofErr w:type="spellEnd"/>
-      <w:r>
-        <w:rPr>
-          <w:lang w:val="de-CH"/>
-        </w:rPr>
-        <w:t xml:space="preserve"> als .</w:t>
-      </w:r>
-      <w:proofErr w:type="spellStart"/>
-      <w:r>
-        <w:rPr>
-          <w:lang w:val="de-CH"/>
-        </w:rPr>
-        <w:t>csv</w:t>
-      </w:r>
-      <w:proofErr w:type="spellEnd"/>
-      <w:r>
-        <w:rPr>
-          <w:lang w:val="de-CH"/>
-        </w:rPr>
-        <w:t xml:space="preserve"> File</w:t>
-      </w:r>
-      <w:r>
-        <w:rPr>
-          <w:lang w:val="de-CH"/>
-        </w:rPr>
-        <w:t xml:space="preserve"> hat Semikolon statt Komas verwendet. Falls dies der Fall ist, kann das </w:t>
-      </w:r>
-      <w:proofErr w:type="spellStart"/>
-      <w:r>
-        <w:rPr>
-          <w:lang w:val="de-CH"/>
-        </w:rPr>
-        <w:t>SampleSheet</w:t>
-      </w:r>
-      <w:proofErr w:type="spellEnd"/>
-      <w:r>
-        <w:rPr>
-          <w:lang w:val="de-CH"/>
-        </w:rPr>
-        <w:t xml:space="preserve"> auf dem </w:t>
-      </w:r>
-      <w:proofErr w:type="spellStart"/>
-      <w:r>
-        <w:rPr>
-          <w:lang w:val="de-CH"/>
-        </w:rPr>
-        <w:t>MiSeq</w:t>
-      </w:r>
-      <w:proofErr w:type="spellEnd"/>
-      <w:r>
-        <w:rPr>
-          <w:lang w:val="de-CH"/>
-        </w:rPr>
-        <w:t xml:space="preserve"> mit Excel geöffnet und nochmals als .</w:t>
-      </w:r>
-      <w:proofErr w:type="spellStart"/>
-      <w:r>
-        <w:rPr>
-          <w:lang w:val="de-CH"/>
-        </w:rPr>
-        <w:t>csv</w:t>
-      </w:r>
-      <w:proofErr w:type="spellEnd"/>
-      <w:r>
-        <w:rPr>
-          <w:lang w:val="de-CH"/>
-        </w:rPr>
-        <w:t xml:space="preserve"> File abgespeichert werden.</w:t>
+      <w:r>
+        <w:rPr>
+          <w:lang w:val="de-CH"/>
+        </w:rPr>
+        <w:t>S</w:t>
+      </w:r>
+      <w:bookmarkStart w:id="0" w:name="_GoBack"/>
+      <w:bookmarkEnd w:id="0"/>
+      <w:r>
+        <w:rPr>
+          <w:lang w:val="de-CH"/>
+        </w:rPr>
+        <w:t>peichern als .csv File</w:t>
+      </w:r>
+      <w:r>
+        <w:rPr>
+          <w:lang w:val="de-CH"/>
+        </w:rPr>
+        <w:t xml:space="preserve"> hat Semikolon statt Komas verwendet. Falls dies der Fall ist, kann das SampleSheet auf dem MiSeq mit Excel geöffnet und nochmals als .csv File abgespeichert werden.</w:t>
       </w:r>
     </w:p>
     <w:sectPr>

</xml_diff>

<commit_message>
add documentation about space characters in Sample Name
</commit_message>
<xml_diff>
--- a/Templates/Resistance/samplesheet_template_resistance_userguide.docx
+++ b/Templates/Resistance/samplesheet_template_resistance_userguide.docx
@@ -9,11 +9,19 @@
           <w:lang w:val="de-CH"/>
         </w:rPr>
       </w:pPr>
-      <w:r>
-        <w:rPr>
-          <w:lang w:val="de-CH"/>
-        </w:rPr>
-        <w:t>SampleSheet Template Resistance</w:t>
+      <w:proofErr w:type="spellStart"/>
+      <w:r>
+        <w:rPr>
+          <w:lang w:val="de-CH"/>
+        </w:rPr>
+        <w:t>SampleSheet</w:t>
+      </w:r>
+      <w:proofErr w:type="spellEnd"/>
+      <w:r>
+        <w:rPr>
+          <w:lang w:val="de-CH"/>
+        </w:rPr>
+        <w:t xml:space="preserve"> Template Resistance</w:t>
       </w:r>
     </w:p>
     <w:p>
@@ -66,33 +74,121 @@
         <w:rPr>
           <w:lang w:val="de-CH"/>
         </w:rPr>
-        <w:t>“ ist ein Excel Macro-Enabled Template File. Wenn beim öffnen eine Meldung erscheint, müssen die Macros aktiviert werden („</w:t>
-      </w:r>
-      <w:r>
-        <w:rPr>
-          <w:i/>
-          <w:lang w:val="de-CH"/>
-        </w:rPr>
-        <w:t>Enable Macros</w:t>
-      </w:r>
-      <w:r>
-        <w:rPr>
-          <w:lang w:val="de-CH"/>
-        </w:rPr>
-        <w:t>“). Dies dient dazu, dass die Macro Skripte (Programme im Hintergrund) ausgeführt werden können.</w:t>
-      </w:r>
-    </w:p>
-    <w:p>
-      <w:pPr>
-        <w:rPr>
-          <w:lang w:val="de-CH"/>
-        </w:rPr>
-      </w:pPr>
-      <w:r>
-        <w:rPr>
-          <w:lang w:val="de-CH"/>
-        </w:rPr>
-        <w:t>Da dieses Dokument ein Excel Template ist, muss es nach dem ausfüllen als „Excel Macro-Enabled Workbook“ gespeichert werden.</w:t>
+        <w:t xml:space="preserve">“ ist ein Excel </w:t>
+      </w:r>
+      <w:proofErr w:type="spellStart"/>
+      <w:r>
+        <w:rPr>
+          <w:lang w:val="de-CH"/>
+        </w:rPr>
+        <w:t>Macro</w:t>
+      </w:r>
+      <w:proofErr w:type="spellEnd"/>
+      <w:r>
+        <w:rPr>
+          <w:lang w:val="de-CH"/>
+        </w:rPr>
+        <w:t xml:space="preserve">-Enabled Template File. Wenn beim </w:t>
+      </w:r>
+      <w:proofErr w:type="spellStart"/>
+      <w:r>
+        <w:rPr>
+          <w:lang w:val="de-CH"/>
+        </w:rPr>
+        <w:t>öffnen</w:t>
+      </w:r>
+      <w:proofErr w:type="spellEnd"/>
+      <w:r>
+        <w:rPr>
+          <w:lang w:val="de-CH"/>
+        </w:rPr>
+        <w:t xml:space="preserve"> eine Meldung erscheint, müssen die </w:t>
+      </w:r>
+      <w:proofErr w:type="spellStart"/>
+      <w:r>
+        <w:rPr>
+          <w:lang w:val="de-CH"/>
+        </w:rPr>
+        <w:t>Macros</w:t>
+      </w:r>
+      <w:proofErr w:type="spellEnd"/>
+      <w:r>
+        <w:rPr>
+          <w:lang w:val="de-CH"/>
+        </w:rPr>
+        <w:t xml:space="preserve"> aktiviert werden („</w:t>
+      </w:r>
+      <w:proofErr w:type="spellStart"/>
+      <w:r>
+        <w:rPr>
+          <w:i/>
+          <w:lang w:val="de-CH"/>
+        </w:rPr>
+        <w:t>Enable</w:t>
+      </w:r>
+      <w:proofErr w:type="spellEnd"/>
+      <w:r>
+        <w:rPr>
+          <w:i/>
+          <w:lang w:val="de-CH"/>
+        </w:rPr>
+        <w:t xml:space="preserve"> </w:t>
+      </w:r>
+      <w:proofErr w:type="spellStart"/>
+      <w:r>
+        <w:rPr>
+          <w:i/>
+          <w:lang w:val="de-CH"/>
+        </w:rPr>
+        <w:t>Macros</w:t>
+      </w:r>
+      <w:proofErr w:type="spellEnd"/>
+      <w:r>
+        <w:rPr>
+          <w:lang w:val="de-CH"/>
+        </w:rPr>
+        <w:t xml:space="preserve">“). Dies dient dazu, dass die </w:t>
+      </w:r>
+      <w:proofErr w:type="spellStart"/>
+      <w:r>
+        <w:rPr>
+          <w:lang w:val="de-CH"/>
+        </w:rPr>
+        <w:t>Macro</w:t>
+      </w:r>
+      <w:proofErr w:type="spellEnd"/>
+      <w:r>
+        <w:rPr>
+          <w:lang w:val="de-CH"/>
+        </w:rPr>
+        <w:t xml:space="preserve"> Skripte (Programme im Hintergrund) ausgeführt werden können.</w:t>
+      </w:r>
+    </w:p>
+    <w:p>
+      <w:pPr>
+        <w:rPr>
+          <w:lang w:val="de-CH"/>
+        </w:rPr>
+      </w:pPr>
+      <w:r>
+        <w:rPr>
+          <w:lang w:val="de-CH"/>
+        </w:rPr>
+        <w:t xml:space="preserve">Da dieses Dokument ein Excel Template ist, muss es nach dem ausfüllen als „Excel </w:t>
+      </w:r>
+      <w:proofErr w:type="spellStart"/>
+      <w:r>
+        <w:rPr>
+          <w:lang w:val="de-CH"/>
+        </w:rPr>
+        <w:t>Macro</w:t>
+      </w:r>
+      <w:proofErr w:type="spellEnd"/>
+      <w:r>
+        <w:rPr>
+          <w:lang w:val="de-CH"/>
+        </w:rPr>
+        <w:t>-Enabled Workbook“ gespeichert werden.</w:t>
       </w:r>
     </w:p>
     <w:p>
@@ -139,7 +235,21 @@
         <w:rPr>
           <w:lang w:val="de-CH"/>
         </w:rPr>
-        <w:t>Da ausgehend von diesem SampleSheet nach dem Sequenzieren die Analysen gestartet werden sollte alles korrekt eingetragen sein.</w:t>
+        <w:t xml:space="preserve">Da ausgehend von diesem </w:t>
+      </w:r>
+      <w:proofErr w:type="spellStart"/>
+      <w:r>
+        <w:rPr>
+          <w:lang w:val="de-CH"/>
+        </w:rPr>
+        <w:t>SampleSheet</w:t>
+      </w:r>
+      <w:proofErr w:type="spellEnd"/>
+      <w:r>
+        <w:rPr>
+          <w:lang w:val="de-CH"/>
+        </w:rPr>
+        <w:t xml:space="preserve"> nach dem Sequenzieren die Analysen gestartet werden sollte alles korrekt eingetragen sein.</w:t>
       </w:r>
     </w:p>
     <w:p>
@@ -188,13 +298,31 @@
         </w:rPr>
         <w:t>“ und „</w:t>
       </w:r>
-      <w:r>
-        <w:rPr>
-          <w:i/>
-          <w:lang w:val="de-CH"/>
-        </w:rPr>
-        <w:t>MiSeq SampleSheet</w:t>
-      </w:r>
+      <w:proofErr w:type="spellStart"/>
+      <w:r>
+        <w:rPr>
+          <w:i/>
+          <w:lang w:val="de-CH"/>
+        </w:rPr>
+        <w:t>MiSeq</w:t>
+      </w:r>
+      <w:proofErr w:type="spellEnd"/>
+      <w:r>
+        <w:rPr>
+          <w:i/>
+          <w:lang w:val="de-CH"/>
+        </w:rPr>
+        <w:t xml:space="preserve"> </w:t>
+      </w:r>
+      <w:proofErr w:type="spellStart"/>
+      <w:r>
+        <w:rPr>
+          <w:i/>
+          <w:lang w:val="de-CH"/>
+        </w:rPr>
+        <w:t>SampleSheet</w:t>
+      </w:r>
+      <w:proofErr w:type="spellEnd"/>
       <w:r>
         <w:rPr>
           <w:lang w:val="de-CH"/>
@@ -214,26 +342,62 @@
         </w:rPr>
         <w:t>“ in den grünen Feldern eingetragen und automatisch formatiert im Worksheet „</w:t>
       </w:r>
-      <w:r>
-        <w:rPr>
-          <w:i/>
-          <w:lang w:val="de-CH"/>
-        </w:rPr>
-        <w:t>MiSeq SampleSheet</w:t>
-      </w:r>
+      <w:proofErr w:type="spellStart"/>
+      <w:r>
+        <w:rPr>
+          <w:i/>
+          <w:lang w:val="de-CH"/>
+        </w:rPr>
+        <w:t>MiSeq</w:t>
+      </w:r>
+      <w:proofErr w:type="spellEnd"/>
+      <w:r>
+        <w:rPr>
+          <w:i/>
+          <w:lang w:val="de-CH"/>
+        </w:rPr>
+        <w:t xml:space="preserve"> </w:t>
+      </w:r>
+      <w:proofErr w:type="spellStart"/>
+      <w:r>
+        <w:rPr>
+          <w:i/>
+          <w:lang w:val="de-CH"/>
+        </w:rPr>
+        <w:t>SampleSheet</w:t>
+      </w:r>
+      <w:proofErr w:type="spellEnd"/>
       <w:r>
         <w:rPr>
           <w:lang w:val="de-CH"/>
         </w:rPr>
         <w:t>“ dargestellt. Das „</w:t>
       </w:r>
-      <w:r>
-        <w:rPr>
-          <w:i/>
-          <w:lang w:val="de-CH"/>
-        </w:rPr>
-        <w:t>MiSeq SampleSheet</w:t>
-      </w:r>
+      <w:proofErr w:type="spellStart"/>
+      <w:r>
+        <w:rPr>
+          <w:i/>
+          <w:lang w:val="de-CH"/>
+        </w:rPr>
+        <w:t>MiSeq</w:t>
+      </w:r>
+      <w:proofErr w:type="spellEnd"/>
+      <w:r>
+        <w:rPr>
+          <w:i/>
+          <w:lang w:val="de-CH"/>
+        </w:rPr>
+        <w:t xml:space="preserve"> </w:t>
+      </w:r>
+      <w:proofErr w:type="spellStart"/>
+      <w:r>
+        <w:rPr>
+          <w:i/>
+          <w:lang w:val="de-CH"/>
+        </w:rPr>
+        <w:t>SampleSheet</w:t>
+      </w:r>
+      <w:proofErr w:type="spellEnd"/>
       <w:r>
         <w:rPr>
           <w:lang w:val="de-CH"/>
@@ -272,7 +436,63 @@
         <w:rPr>
           <w:lang w:val="de-CH"/>
         </w:rPr>
-        <w:t>Für jeden Sequenzierrun muss ein SampleSheet für den MiSeq vorbereitet werden. Das SampleSheet ist grundlegend in zwei Teile, dem oberen „</w:t>
+        <w:t xml:space="preserve">Für jeden </w:t>
+      </w:r>
+      <w:proofErr w:type="spellStart"/>
+      <w:r>
+        <w:rPr>
+          <w:lang w:val="de-CH"/>
+        </w:rPr>
+        <w:t>Sequenzierrun</w:t>
+      </w:r>
+      <w:proofErr w:type="spellEnd"/>
+      <w:r>
+        <w:rPr>
+          <w:lang w:val="de-CH"/>
+        </w:rPr>
+        <w:t xml:space="preserve"> muss ein </w:t>
+      </w:r>
+      <w:proofErr w:type="spellStart"/>
+      <w:r>
+        <w:rPr>
+          <w:lang w:val="de-CH"/>
+        </w:rPr>
+        <w:t>SampleSheet</w:t>
+      </w:r>
+      <w:proofErr w:type="spellEnd"/>
+      <w:r>
+        <w:rPr>
+          <w:lang w:val="de-CH"/>
+        </w:rPr>
+        <w:t xml:space="preserve"> für den </w:t>
+      </w:r>
+      <w:proofErr w:type="spellStart"/>
+      <w:r>
+        <w:rPr>
+          <w:lang w:val="de-CH"/>
+        </w:rPr>
+        <w:t>MiSeq</w:t>
+      </w:r>
+      <w:proofErr w:type="spellEnd"/>
+      <w:r>
+        <w:rPr>
+          <w:lang w:val="de-CH"/>
+        </w:rPr>
+        <w:t xml:space="preserve"> vorbereitet werden. Das </w:t>
+      </w:r>
+      <w:proofErr w:type="spellStart"/>
+      <w:r>
+        <w:rPr>
+          <w:lang w:val="de-CH"/>
+        </w:rPr>
+        <w:t>SampleSheet</w:t>
+      </w:r>
+      <w:proofErr w:type="spellEnd"/>
+      <w:r>
+        <w:rPr>
+          <w:lang w:val="de-CH"/>
+        </w:rPr>
+        <w:t xml:space="preserve"> ist grundlegend in zwei Teile, dem oberen „</w:t>
       </w:r>
       <w:r>
         <w:rPr>
@@ -363,7 +583,21 @@
         <w:rPr>
           <w:lang w:val="de-CH"/>
         </w:rPr>
-        <w:t>“ kann aus dem Drop-down Menü ausgewählt werden.</w:t>
+        <w:t xml:space="preserve">“ kann aus dem </w:t>
+      </w:r>
+      <w:proofErr w:type="gramStart"/>
+      <w:r>
+        <w:rPr>
+          <w:lang w:val="de-CH"/>
+        </w:rPr>
+        <w:t>Drop-down</w:t>
+      </w:r>
+      <w:proofErr w:type="gramEnd"/>
+      <w:r>
+        <w:rPr>
+          <w:lang w:val="de-CH"/>
+        </w:rPr>
+        <w:t xml:space="preserve"> Menü ausgewählt werden.</w:t>
       </w:r>
     </w:p>
     <w:p>
@@ -427,12 +661,54 @@
         </w:rPr>
         <w:t>„</w:t>
       </w:r>
-      <w:r>
-        <w:rPr>
-          <w:i/>
-          <w:lang w:val="de-CH"/>
-        </w:rPr>
-        <w:t>Sequenzierdatum [dd/mm/yy]</w:t>
+      <w:proofErr w:type="spellStart"/>
+      <w:r>
+        <w:rPr>
+          <w:i/>
+          <w:lang w:val="de-CH"/>
+        </w:rPr>
+        <w:t>Sequenzierdatum</w:t>
+      </w:r>
+      <w:proofErr w:type="spellEnd"/>
+      <w:r>
+        <w:rPr>
+          <w:i/>
+          <w:lang w:val="de-CH"/>
+        </w:rPr>
+        <w:t xml:space="preserve"> [</w:t>
+      </w:r>
+      <w:proofErr w:type="spellStart"/>
+      <w:r>
+        <w:rPr>
+          <w:i/>
+          <w:lang w:val="de-CH"/>
+        </w:rPr>
+        <w:t>dd</w:t>
+      </w:r>
+      <w:proofErr w:type="spellEnd"/>
+      <w:r>
+        <w:rPr>
+          <w:i/>
+          <w:lang w:val="de-CH"/>
+        </w:rPr>
+        <w:t>/mm/</w:t>
+      </w:r>
+      <w:proofErr w:type="spellStart"/>
+      <w:proofErr w:type="gramStart"/>
+      <w:r>
+        <w:rPr>
+          <w:i/>
+          <w:lang w:val="de-CH"/>
+        </w:rPr>
+        <w:t>yy</w:t>
+      </w:r>
+      <w:proofErr w:type="spellEnd"/>
+      <w:r>
+        <w:rPr>
+          <w:i/>
+          <w:lang w:val="de-CH"/>
+        </w:rPr>
+        <w:t>]</w:t>
       </w:r>
       <w:r>
         <w:rPr>
@@ -441,11 +717,26 @@
         </w:rPr>
         <w:t>*</w:t>
       </w:r>
-      <w:r>
-        <w:rPr>
-          <w:lang w:val="de-CH"/>
-        </w:rPr>
-        <w:t>“ mit dem Datum ausfüllen, an dem der Sequenzierrun gestartet wird.</w:t>
+      <w:proofErr w:type="gramEnd"/>
+      <w:r>
+        <w:rPr>
+          <w:lang w:val="de-CH"/>
+        </w:rPr>
+        <w:t xml:space="preserve">“ mit dem Datum ausfüllen, an dem der </w:t>
+      </w:r>
+      <w:proofErr w:type="spellStart"/>
+      <w:r>
+        <w:rPr>
+          <w:lang w:val="de-CH"/>
+        </w:rPr>
+        <w:t>Sequenzierrun</w:t>
+      </w:r>
+      <w:proofErr w:type="spellEnd"/>
+      <w:r>
+        <w:rPr>
+          <w:lang w:val="de-CH"/>
+        </w:rPr>
+        <w:t xml:space="preserve"> gestartet wird.</w:t>
       </w:r>
     </w:p>
     <w:p>
@@ -496,18 +787,50 @@
         </w:rPr>
         <w:t>„</w:t>
       </w:r>
-      <w:r>
-        <w:rPr>
-          <w:i/>
-          <w:lang w:val="de-CH"/>
-        </w:rPr>
-        <w:t>PhiX [%]*</w:t>
-      </w:r>
-      <w:r>
-        <w:rPr>
-          <w:lang w:val="de-CH"/>
-        </w:rPr>
-        <w:t>“ muss mit einer ganzen Zahl zwischen 0 und 100 ausgefüllt werden. Wenn kein PhiX verwendet wird, muss 0 eingetragen werden</w:t>
+      <w:proofErr w:type="spellStart"/>
+      <w:r>
+        <w:rPr>
+          <w:i/>
+          <w:lang w:val="de-CH"/>
+        </w:rPr>
+        <w:t>PhiX</w:t>
+      </w:r>
+      <w:proofErr w:type="spellEnd"/>
+      <w:r>
+        <w:rPr>
+          <w:i/>
+          <w:lang w:val="de-CH"/>
+        </w:rPr>
+        <w:t xml:space="preserve"> [</w:t>
+      </w:r>
+      <w:proofErr w:type="gramStart"/>
+      <w:r>
+        <w:rPr>
+          <w:i/>
+          <w:lang w:val="de-CH"/>
+        </w:rPr>
+        <w:t>%]*</w:t>
+      </w:r>
+      <w:proofErr w:type="gramEnd"/>
+      <w:r>
+        <w:rPr>
+          <w:lang w:val="de-CH"/>
+        </w:rPr>
+        <w:t xml:space="preserve">“ muss mit einer ganzen Zahl zwischen 0 und 100 ausgefüllt werden. Wenn kein </w:t>
+      </w:r>
+      <w:proofErr w:type="spellStart"/>
+      <w:r>
+        <w:rPr>
+          <w:lang w:val="de-CH"/>
+        </w:rPr>
+        <w:t>PhiX</w:t>
+      </w:r>
+      <w:proofErr w:type="spellEnd"/>
+      <w:r>
+        <w:rPr>
+          <w:lang w:val="de-CH"/>
+        </w:rPr>
+        <w:t xml:space="preserve"> verwendet wird, muss 0 eingetragen werden</w:t>
       </w:r>
     </w:p>
     <w:p>
@@ -532,7 +855,39 @@
           <w:i/>
           <w:lang w:val="de-CH"/>
         </w:rPr>
-        <w:t>RGT # Box 1, Sequenziercartridge (RGT...)*</w:t>
+        <w:t xml:space="preserve">RGT # Box 1, </w:t>
+      </w:r>
+      <w:proofErr w:type="spellStart"/>
+      <w:r>
+        <w:rPr>
+          <w:i/>
+          <w:lang w:val="de-CH"/>
+        </w:rPr>
+        <w:t>Sequenziercartridge</w:t>
+      </w:r>
+      <w:proofErr w:type="spellEnd"/>
+      <w:r>
+        <w:rPr>
+          <w:i/>
+          <w:lang w:val="de-CH"/>
+        </w:rPr>
+        <w:t xml:space="preserve"> (</w:t>
+      </w:r>
+      <w:proofErr w:type="gramStart"/>
+      <w:r>
+        <w:rPr>
+          <w:i/>
+          <w:lang w:val="de-CH"/>
+        </w:rPr>
+        <w:t>RGT...</w:t>
+      </w:r>
+      <w:proofErr w:type="gramEnd"/>
+      <w:r>
+        <w:rPr>
+          <w:i/>
+          <w:lang w:val="de-CH"/>
+        </w:rPr>
+        <w:t>)*</w:t>
       </w:r>
       <w:r>
         <w:rPr>
@@ -551,7 +906,49 @@
         <w:rPr>
           <w:lang w:val="de-CH"/>
         </w:rPr>
-        <w:t>“) der MiSeq Reagent Kit V3 Box 1 of 2 welche zum sequenzieren verwendet wird, eingetragen werden.</w:t>
+        <w:t xml:space="preserve">“) der </w:t>
+      </w:r>
+      <w:proofErr w:type="spellStart"/>
+      <w:r>
+        <w:rPr>
+          <w:lang w:val="de-CH"/>
+        </w:rPr>
+        <w:t>MiSeq</w:t>
+      </w:r>
+      <w:proofErr w:type="spellEnd"/>
+      <w:r>
+        <w:rPr>
+          <w:lang w:val="de-CH"/>
+        </w:rPr>
+        <w:t xml:space="preserve"> </w:t>
+      </w:r>
+      <w:proofErr w:type="spellStart"/>
+      <w:r>
+        <w:rPr>
+          <w:lang w:val="de-CH"/>
+        </w:rPr>
+        <w:t>Reagent</w:t>
+      </w:r>
+      <w:proofErr w:type="spellEnd"/>
+      <w:r>
+        <w:rPr>
+          <w:lang w:val="de-CH"/>
+        </w:rPr>
+        <w:t xml:space="preserve"> Kit V3 Box 1 </w:t>
+      </w:r>
+      <w:proofErr w:type="spellStart"/>
+      <w:r>
+        <w:rPr>
+          <w:lang w:val="de-CH"/>
+        </w:rPr>
+        <w:t>of</w:t>
+      </w:r>
+      <w:proofErr w:type="spellEnd"/>
+      <w:r>
+        <w:rPr>
+          <w:lang w:val="de-CH"/>
+        </w:rPr>
+        <w:t xml:space="preserve"> 2 welche zum sequenzieren verwendet wird, eingetragen werden.</w:t>
       </w:r>
     </w:p>
     <w:p>
@@ -590,7 +987,39 @@
           <w:i/>
           <w:lang w:val="de-CH"/>
         </w:rPr>
-        <w:t>, Sequenziercartridge (RGT...)*</w:t>
+        <w:t xml:space="preserve">, </w:t>
+      </w:r>
+      <w:proofErr w:type="spellStart"/>
+      <w:r>
+        <w:rPr>
+          <w:i/>
+          <w:lang w:val="de-CH"/>
+        </w:rPr>
+        <w:t>Sequenziercartridge</w:t>
+      </w:r>
+      <w:proofErr w:type="spellEnd"/>
+      <w:r>
+        <w:rPr>
+          <w:i/>
+          <w:lang w:val="de-CH"/>
+        </w:rPr>
+        <w:t xml:space="preserve"> (</w:t>
+      </w:r>
+      <w:proofErr w:type="gramStart"/>
+      <w:r>
+        <w:rPr>
+          <w:i/>
+          <w:lang w:val="de-CH"/>
+        </w:rPr>
+        <w:t>RGT...</w:t>
+      </w:r>
+      <w:proofErr w:type="gramEnd"/>
+      <w:r>
+        <w:rPr>
+          <w:i/>
+          <w:lang w:val="de-CH"/>
+        </w:rPr>
+        <w:t>)*</w:t>
       </w:r>
       <w:r>
         <w:rPr>
@@ -609,7 +1038,49 @@
         <w:rPr>
           <w:lang w:val="de-CH"/>
         </w:rPr>
-        <w:t>“) der MiSeq Reagent Kit V3 Box 2 of 2 welche zum sequenzieren verwendet wird, eingetragen werden.</w:t>
+        <w:t xml:space="preserve">“) der </w:t>
+      </w:r>
+      <w:proofErr w:type="spellStart"/>
+      <w:r>
+        <w:rPr>
+          <w:lang w:val="de-CH"/>
+        </w:rPr>
+        <w:t>MiSeq</w:t>
+      </w:r>
+      <w:proofErr w:type="spellEnd"/>
+      <w:r>
+        <w:rPr>
+          <w:lang w:val="de-CH"/>
+        </w:rPr>
+        <w:t xml:space="preserve"> </w:t>
+      </w:r>
+      <w:proofErr w:type="spellStart"/>
+      <w:r>
+        <w:rPr>
+          <w:lang w:val="de-CH"/>
+        </w:rPr>
+        <w:t>Reagent</w:t>
+      </w:r>
+      <w:proofErr w:type="spellEnd"/>
+      <w:r>
+        <w:rPr>
+          <w:lang w:val="de-CH"/>
+        </w:rPr>
+        <w:t xml:space="preserve"> Kit V3 Box 2 </w:t>
+      </w:r>
+      <w:proofErr w:type="spellStart"/>
+      <w:r>
+        <w:rPr>
+          <w:lang w:val="de-CH"/>
+        </w:rPr>
+        <w:t>of</w:t>
+      </w:r>
+      <w:proofErr w:type="spellEnd"/>
+      <w:r>
+        <w:rPr>
+          <w:lang w:val="de-CH"/>
+        </w:rPr>
+        <w:t xml:space="preserve"> 2 welche zum sequenzieren verwendet wird, eingetragen werden.</w:t>
       </w:r>
     </w:p>
     <w:p>
@@ -630,12 +1101,37 @@
         <w:lastRenderedPageBreak/>
         <w:t>„</w:t>
       </w:r>
-      <w:r>
-        <w:rPr>
-          <w:i/>
-          <w:lang w:val="de-CH"/>
-        </w:rPr>
-        <w:t>Sequenziercartrige Nr. (MS...)*</w:t>
+      <w:proofErr w:type="spellStart"/>
+      <w:r>
+        <w:rPr>
+          <w:i/>
+          <w:lang w:val="de-CH"/>
+        </w:rPr>
+        <w:t>Sequenziercartrige</w:t>
+      </w:r>
+      <w:proofErr w:type="spellEnd"/>
+      <w:r>
+        <w:rPr>
+          <w:i/>
+          <w:lang w:val="de-CH"/>
+        </w:rPr>
+        <w:t xml:space="preserve"> Nr. (</w:t>
+      </w:r>
+      <w:proofErr w:type="gramStart"/>
+      <w:r>
+        <w:rPr>
+          <w:i/>
+          <w:lang w:val="de-CH"/>
+        </w:rPr>
+        <w:t>MS...</w:t>
+      </w:r>
+      <w:proofErr w:type="gramEnd"/>
+      <w:r>
+        <w:rPr>
+          <w:i/>
+          <w:lang w:val="de-CH"/>
+        </w:rPr>
+        <w:t>)*</w:t>
       </w:r>
       <w:r>
         <w:rPr>
@@ -681,7 +1177,21 @@
         <w:rPr>
           <w:lang w:val="de-CH"/>
         </w:rPr>
-        <w:t>“ der Sequenziercartrige eingetragen werden.</w:t>
+        <w:t xml:space="preserve">“ der </w:t>
+      </w:r>
+      <w:proofErr w:type="spellStart"/>
+      <w:r>
+        <w:rPr>
+          <w:lang w:val="de-CH"/>
+        </w:rPr>
+        <w:t>Sequenziercartrige</w:t>
+      </w:r>
+      <w:proofErr w:type="spellEnd"/>
+      <w:r>
+        <w:rPr>
+          <w:lang w:val="de-CH"/>
+        </w:rPr>
+        <w:t xml:space="preserve"> eingetragen werden.</w:t>
       </w:r>
     </w:p>
     <w:p>
@@ -712,7 +1222,49 @@
         <w:rPr>
           <w:lang w:val="de-CH"/>
         </w:rPr>
-        <w:t>“ kann aus dem Drop-down Menü die beiden Indexprimer die im letzten Sequenzierrun zuletzt verwendet wurden eingetragen werden. Beginnt man eine neue Indexprimerbox können diese beiden Felder leer gelassen werden.</w:t>
+        <w:t xml:space="preserve">“ kann aus dem </w:t>
+      </w:r>
+      <w:proofErr w:type="gramStart"/>
+      <w:r>
+        <w:rPr>
+          <w:lang w:val="de-CH"/>
+        </w:rPr>
+        <w:t>Drop-down</w:t>
+      </w:r>
+      <w:proofErr w:type="gramEnd"/>
+      <w:r>
+        <w:rPr>
+          <w:lang w:val="de-CH"/>
+        </w:rPr>
+        <w:t xml:space="preserve"> Menü die beiden Indexprimer die im letzten </w:t>
+      </w:r>
+      <w:proofErr w:type="spellStart"/>
+      <w:r>
+        <w:rPr>
+          <w:lang w:val="de-CH"/>
+        </w:rPr>
+        <w:t>Sequenzierrun</w:t>
+      </w:r>
+      <w:proofErr w:type="spellEnd"/>
+      <w:r>
+        <w:rPr>
+          <w:lang w:val="de-CH"/>
+        </w:rPr>
+        <w:t xml:space="preserve"> zuletzt verwendet wurden eingetragen werden. Beginnt man eine neue </w:t>
+      </w:r>
+      <w:proofErr w:type="spellStart"/>
+      <w:r>
+        <w:rPr>
+          <w:lang w:val="de-CH"/>
+        </w:rPr>
+        <w:t>Indexprimerbox</w:t>
+      </w:r>
+      <w:proofErr w:type="spellEnd"/>
+      <w:r>
+        <w:rPr>
+          <w:lang w:val="de-CH"/>
+        </w:rPr>
+        <w:t xml:space="preserve"> können diese beiden Felder leer gelassen werden.</w:t>
       </w:r>
     </w:p>
     <w:p>
@@ -765,17 +1317,53 @@
         </w:rPr>
         <w:t xml:space="preserve">“ trage die </w:t>
       </w:r>
-      <w:r>
-        <w:rPr>
-          <w:lang w:val="de-CH"/>
-        </w:rPr>
-        <w:t>Molis Nr.</w:t>
-      </w:r>
-      <w:r>
-        <w:rPr>
-          <w:lang w:val="de-CH"/>
-        </w:rPr>
-        <w:t xml:space="preserve"> der Patienten in dieser Kolonne ein.</w:t>
+      <w:proofErr w:type="spellStart"/>
+      <w:r>
+        <w:rPr>
+          <w:lang w:val="de-CH"/>
+        </w:rPr>
+        <w:t>Molis</w:t>
+      </w:r>
+      <w:proofErr w:type="spellEnd"/>
+      <w:r>
+        <w:rPr>
+          <w:lang w:val="de-CH"/>
+        </w:rPr>
+        <w:t xml:space="preserve"> Nr.</w:t>
+      </w:r>
+      <w:r>
+        <w:rPr>
+          <w:lang w:val="de-CH"/>
+        </w:rPr>
+        <w:t xml:space="preserve"> der Patienten in dieser Kolonne ein</w:t>
+      </w:r>
+      <w:r>
+        <w:rPr>
+          <w:lang w:val="de-CH"/>
+        </w:rPr>
+        <w:t xml:space="preserve">. Vermeide Leer- und Sonderzeichen, ein </w:t>
+      </w:r>
+      <w:proofErr w:type="spellStart"/>
+      <w:r>
+        <w:rPr>
+          <w:lang w:val="de-CH"/>
+        </w:rPr>
+        <w:t>Underscore</w:t>
+      </w:r>
+      <w:proofErr w:type="spellEnd"/>
+      <w:r>
+        <w:rPr>
+          <w:lang w:val="de-CH"/>
+        </w:rPr>
+        <w:t xml:space="preserve"> „_“ ist erlaubt</w:t>
+      </w:r>
+      <w:bookmarkStart w:id="0" w:name="_GoBack"/>
+      <w:bookmarkEnd w:id="0"/>
+      <w:r>
+        <w:rPr>
+          <w:lang w:val="de-CH"/>
+        </w:rPr>
+        <w:t>.</w:t>
       </w:r>
     </w:p>
     <w:p>
@@ -806,7 +1394,21 @@
         <w:rPr>
           <w:lang w:val="de-CH"/>
         </w:rPr>
-        <w:t>“ wähle für jedes Sample den Virus aus dem Drop-down Menü aus.</w:t>
+        <w:t xml:space="preserve">“ wähle für jedes Sample den Virus aus dem </w:t>
+      </w:r>
+      <w:proofErr w:type="gramStart"/>
+      <w:r>
+        <w:rPr>
+          <w:lang w:val="de-CH"/>
+        </w:rPr>
+        <w:t>Drop-down</w:t>
+      </w:r>
+      <w:proofErr w:type="gramEnd"/>
+      <w:r>
+        <w:rPr>
+          <w:lang w:val="de-CH"/>
+        </w:rPr>
+        <w:t xml:space="preserve"> Menü aus.</w:t>
       </w:r>
     </w:p>
     <w:p>
@@ -837,7 +1439,21 @@
         <w:rPr>
           <w:lang w:val="de-CH"/>
         </w:rPr>
-        <w:t>“ wähle den entsprechenden Genotyp aus dem Drop-down Menü aus. Falls es sich um einen anderen Virus als HCV handelt einfach „</w:t>
+        <w:t xml:space="preserve">“ wähle den entsprechenden Genotyp aus dem </w:t>
+      </w:r>
+      <w:proofErr w:type="gramStart"/>
+      <w:r>
+        <w:rPr>
+          <w:lang w:val="de-CH"/>
+        </w:rPr>
+        <w:t>Drop-down</w:t>
+      </w:r>
+      <w:proofErr w:type="gramEnd"/>
+      <w:r>
+        <w:rPr>
+          <w:lang w:val="de-CH"/>
+        </w:rPr>
+        <w:t xml:space="preserve"> Menü aus. Falls es sich um einen anderen Virus als HCV handelt einfach „</w:t>
       </w:r>
       <w:r>
         <w:rPr>
@@ -881,7 +1497,21 @@
         <w:rPr>
           <w:lang w:val="de-CH"/>
         </w:rPr>
-        <w:t>“ die amplifizierte Region aus dem Drop-down Menü auswählen.</w:t>
+        <w:t xml:space="preserve">“ die amplifizierte Region aus dem </w:t>
+      </w:r>
+      <w:proofErr w:type="gramStart"/>
+      <w:r>
+        <w:rPr>
+          <w:lang w:val="de-CH"/>
+        </w:rPr>
+        <w:t>Drop-down</w:t>
+      </w:r>
+      <w:proofErr w:type="gramEnd"/>
+      <w:r>
+        <w:rPr>
+          <w:lang w:val="de-CH"/>
+        </w:rPr>
+        <w:t xml:space="preserve"> Menü auswählen.</w:t>
       </w:r>
     </w:p>
     <w:p>
@@ -906,7 +1536,23 @@
           <w:i/>
           <w:lang w:val="de-CH"/>
         </w:rPr>
-        <w:t>Viruslast [Kopien/mL]</w:t>
+        <w:t>Viruslast [Kopien/</w:t>
+      </w:r>
+      <w:proofErr w:type="spellStart"/>
+      <w:r>
+        <w:rPr>
+          <w:i/>
+          <w:lang w:val="de-CH"/>
+        </w:rPr>
+        <w:t>mL</w:t>
+      </w:r>
+      <w:proofErr w:type="spellEnd"/>
+      <w:r>
+        <w:rPr>
+          <w:i/>
+          <w:lang w:val="de-CH"/>
+        </w:rPr>
+        <w:t>]</w:t>
       </w:r>
       <w:r>
         <w:rPr>
@@ -962,13 +1608,31 @@
         </w:rPr>
         <w:t>I7- und I5_Index_ID wird automatisch ausgefüllt. Dies kann nun auch manuell verändert werden, aber nur in Ausnahmefällen (</w:t>
       </w:r>
+      <w:proofErr w:type="spellStart"/>
       <w:r>
         <w:rPr>
           <w:i/>
           <w:lang w:val="de-DE"/>
         </w:rPr>
-        <w:t>With Great Power Comes Great Responsibility</w:t>
-      </w:r>
+        <w:t>With</w:t>
+      </w:r>
+      <w:proofErr w:type="spellEnd"/>
+      <w:r>
+        <w:rPr>
+          <w:i/>
+          <w:lang w:val="de-DE"/>
+        </w:rPr>
+        <w:t xml:space="preserve"> Great Power Comes Great </w:t>
+      </w:r>
+      <w:proofErr w:type="spellStart"/>
+      <w:r>
+        <w:rPr>
+          <w:i/>
+          <w:lang w:val="de-DE"/>
+        </w:rPr>
+        <w:t>Responsibility</w:t>
+      </w:r>
+      <w:proofErr w:type="spellEnd"/>
       <w:r>
         <w:rPr>
           <w:lang w:val="de-CH"/>
@@ -1007,7 +1671,21 @@
         <w:rPr>
           <w:lang w:val="de-CH"/>
         </w:rPr>
-        <w:t>Sind alle Felder ausgefüllt, kann das SampleSheet durch drücken des entsprechenden Knopfs im Worksheet „</w:t>
+        <w:t xml:space="preserve">Sind alle Felder ausgefüllt, kann das </w:t>
+      </w:r>
+      <w:proofErr w:type="spellStart"/>
+      <w:r>
+        <w:rPr>
+          <w:lang w:val="de-CH"/>
+        </w:rPr>
+        <w:t>SampleSheet</w:t>
+      </w:r>
+      <w:proofErr w:type="spellEnd"/>
+      <w:r>
+        <w:rPr>
+          <w:lang w:val="de-CH"/>
+        </w:rPr>
+        <w:t xml:space="preserve"> durch drücken des entsprechenden Knopfs im Worksheet „</w:t>
       </w:r>
       <w:r>
         <w:rPr>
@@ -1033,7 +1711,21 @@
         <w:rPr>
           <w:lang w:val="de-CH"/>
         </w:rPr>
-        <w:t>Wird das Skript ausgeführt, erscheint die Meldung ob und wieviele Fehler noch vorhanden sind. Die Fehlerhaften Felder werden dann im Excel File Gelb markiert.</w:t>
+        <w:t xml:space="preserve">Wird das Skript ausgeführt, erscheint die Meldung ob und </w:t>
+      </w:r>
+      <w:proofErr w:type="spellStart"/>
+      <w:r>
+        <w:rPr>
+          <w:lang w:val="de-CH"/>
+        </w:rPr>
+        <w:t>wieviele</w:t>
+      </w:r>
+      <w:proofErr w:type="spellEnd"/>
+      <w:r>
+        <w:rPr>
+          <w:lang w:val="de-CH"/>
+        </w:rPr>
+        <w:t xml:space="preserve"> Fehler noch vorhanden sind. Die Fehlerhaften Felder werden dann im Excel File Gelb markiert.</w:t>
       </w:r>
     </w:p>
     <w:p>
@@ -1059,7 +1751,21 @@
         <w:rPr>
           <w:lang w:val="de-CH"/>
         </w:rPr>
-        <w:t>“ angepasst werden. Den Vorgang zum Überprüfen des SampleSheets kann beliebig oft wiederholt werden und sollte zum Schluss fehlerfrei ablaufen. Dabei wird auch die gelbe Markierung der Felder aufgehoben (muss/darf nicht manuell geschehen).</w:t>
+        <w:t xml:space="preserve">“ angepasst werden. Den Vorgang zum Überprüfen des </w:t>
+      </w:r>
+      <w:proofErr w:type="spellStart"/>
+      <w:r>
+        <w:rPr>
+          <w:lang w:val="de-CH"/>
+        </w:rPr>
+        <w:t>SampleSheets</w:t>
+      </w:r>
+      <w:proofErr w:type="spellEnd"/>
+      <w:r>
+        <w:rPr>
+          <w:lang w:val="de-CH"/>
+        </w:rPr>
+        <w:t xml:space="preserve"> kann beliebig oft wiederholt werden und sollte zum Schluss fehlerfrei ablaufen. Dabei wird auch die gelbe Markierung der Felder aufgehoben (muss/darf nicht manuell geschehen).</w:t>
       </w:r>
     </w:p>
     <w:p>
@@ -1080,20 +1786,42 @@
         <w:rPr>
           <w:lang w:val="de-CH"/>
         </w:rPr>
-        <w:t>Speichern des SampleSheet</w:t>
-      </w:r>
-    </w:p>
-    <w:p>
-      <w:pPr>
-        <w:rPr>
-          <w:lang w:val="de-CH"/>
-        </w:rPr>
-      </w:pPr>
-      <w:r>
-        <w:rPr>
-          <w:lang w:val="de-CH"/>
-        </w:rPr>
-        <w:t>Wenn das überprüfen der Daten fehlerfrei verläuft, kann das SampleSheet gespeichert werden.</w:t>
+        <w:t xml:space="preserve">Speichern des </w:t>
+      </w:r>
+      <w:proofErr w:type="spellStart"/>
+      <w:r>
+        <w:rPr>
+          <w:lang w:val="de-CH"/>
+        </w:rPr>
+        <w:t>SampleSheet</w:t>
+      </w:r>
+      <w:proofErr w:type="spellEnd"/>
+    </w:p>
+    <w:p>
+      <w:pPr>
+        <w:rPr>
+          <w:lang w:val="de-CH"/>
+        </w:rPr>
+      </w:pPr>
+      <w:r>
+        <w:rPr>
+          <w:lang w:val="de-CH"/>
+        </w:rPr>
+        <w:t xml:space="preserve">Wenn das überprüfen der Daten fehlerfrei verläuft, kann das </w:t>
+      </w:r>
+      <w:proofErr w:type="spellStart"/>
+      <w:r>
+        <w:rPr>
+          <w:lang w:val="de-CH"/>
+        </w:rPr>
+        <w:t>SampleSheet</w:t>
+      </w:r>
+      <w:proofErr w:type="spellEnd"/>
+      <w:r>
+        <w:rPr>
+          <w:lang w:val="de-CH"/>
+        </w:rPr>
+        <w:t xml:space="preserve"> gespeichert werden.</w:t>
       </w:r>
     </w:p>
     <w:p>
@@ -1127,12 +1855,21 @@
         </w:rPr>
         <w:t>“ den „</w:t>
       </w:r>
-      <w:r>
-        <w:rPr>
-          <w:i/>
-          <w:lang w:val="de-CH"/>
-        </w:rPr>
-        <w:t>SampleSheet speichern</w:t>
+      <w:proofErr w:type="spellStart"/>
+      <w:r>
+        <w:rPr>
+          <w:i/>
+          <w:lang w:val="de-CH"/>
+        </w:rPr>
+        <w:t>SampleSheet</w:t>
+      </w:r>
+      <w:proofErr w:type="spellEnd"/>
+      <w:r>
+        <w:rPr>
+          <w:i/>
+          <w:lang w:val="de-CH"/>
+        </w:rPr>
+        <w:t xml:space="preserve"> speichern</w:t>
       </w:r>
       <w:r>
         <w:rPr>
@@ -1146,18 +1883,50 @@
         </w:rPr>
         <w:t>. Im Hintergrund wird nun das Worksheet „</w:t>
       </w:r>
-      <w:r>
-        <w:rPr>
-          <w:i/>
-          <w:lang w:val="de-CH"/>
-        </w:rPr>
-        <w:t>MiSeq SampleSheet</w:t>
-      </w:r>
-      <w:r>
-        <w:rPr>
-          <w:lang w:val="de-CH"/>
-        </w:rPr>
-        <w:t>“ automatisch als .csv Datei mit dem Namen der MS Nr. auf dem Server (R:\Common\Equipment\MiSeq\MiSeqSampleSheets\) gespeichert.</w:t>
+      <w:proofErr w:type="spellStart"/>
+      <w:r>
+        <w:rPr>
+          <w:i/>
+          <w:lang w:val="de-CH"/>
+        </w:rPr>
+        <w:t>MiSeq</w:t>
+      </w:r>
+      <w:proofErr w:type="spellEnd"/>
+      <w:r>
+        <w:rPr>
+          <w:i/>
+          <w:lang w:val="de-CH"/>
+        </w:rPr>
+        <w:t xml:space="preserve"> </w:t>
+      </w:r>
+      <w:proofErr w:type="spellStart"/>
+      <w:r>
+        <w:rPr>
+          <w:i/>
+          <w:lang w:val="de-CH"/>
+        </w:rPr>
+        <w:t>SampleSheet</w:t>
+      </w:r>
+      <w:proofErr w:type="spellEnd"/>
+      <w:r>
+        <w:rPr>
+          <w:lang w:val="de-CH"/>
+        </w:rPr>
+        <w:t>“ automatisch als .</w:t>
+      </w:r>
+      <w:proofErr w:type="spellStart"/>
+      <w:r>
+        <w:rPr>
+          <w:lang w:val="de-CH"/>
+        </w:rPr>
+        <w:t>csv</w:t>
+      </w:r>
+      <w:proofErr w:type="spellEnd"/>
+      <w:r>
+        <w:rPr>
+          <w:lang w:val="de-CH"/>
+        </w:rPr>
+        <w:t xml:space="preserve"> Datei mit dem Namen der MS Nr. auf dem Server (R:\Common\Equipment\MiSeq\MiSeqSampleSheets\) gespeichert.</w:t>
       </w:r>
     </w:p>
     <w:p>
@@ -1172,13 +1941,23 @@
         </w:rPr>
         <w:t>Für Mac: Das automatische speichern funktioniert hier nicht. Man muss das Worksheet „</w:t>
       </w:r>
-      <w:r>
-        <w:rPr>
-          <w:i/>
-          <w:lang w:val="de-CH"/>
-        </w:rPr>
-        <w:t xml:space="preserve">MiSeq </w:t>
-      </w:r>
+      <w:proofErr w:type="spellStart"/>
+      <w:r>
+        <w:rPr>
+          <w:i/>
+          <w:lang w:val="de-CH"/>
+        </w:rPr>
+        <w:t>MiSeq</w:t>
+      </w:r>
+      <w:proofErr w:type="spellEnd"/>
+      <w:r>
+        <w:rPr>
+          <w:i/>
+          <w:lang w:val="de-CH"/>
+        </w:rPr>
+        <w:t xml:space="preserve"> </w:t>
+      </w:r>
+      <w:proofErr w:type="spellStart"/>
       <w:r>
         <w:rPr>
           <w:i/>
@@ -1186,6 +1965,7 @@
         </w:rPr>
         <w:t>SampleSheet</w:t>
       </w:r>
+      <w:proofErr w:type="spellEnd"/>
       <w:r>
         <w:rPr>
           <w:lang w:val="de-CH"/>
@@ -1197,32 +1977,138 @@
           <w:i/>
           <w:lang w:val="de-CH"/>
         </w:rPr>
-        <w:t>Save as</w:t>
-      </w:r>
+        <w:t xml:space="preserve">Save </w:t>
+      </w:r>
+      <w:proofErr w:type="spellStart"/>
+      <w:r>
+        <w:rPr>
+          <w:i/>
+          <w:lang w:val="de-CH"/>
+        </w:rPr>
+        <w:t>as</w:t>
+      </w:r>
+      <w:proofErr w:type="spellEnd"/>
       <w:r>
         <w:rPr>
           <w:lang w:val="de-CH"/>
         </w:rPr>
         <w:t>“, „</w:t>
       </w:r>
-      <w:r>
-        <w:rPr>
-          <w:i/>
-          <w:lang w:val="de-CH"/>
-        </w:rPr>
-        <w:t>Comma Separated Values (.csv)</w:t>
-      </w:r>
-      <w:r>
-        <w:rPr>
-          <w:lang w:val="de-CH"/>
-        </w:rPr>
-        <w:t>“, das SampleSheet mit dem Namen</w:t>
-      </w:r>
-      <w:r>
-        <w:rPr>
-          <w:lang w:val="de-CH"/>
-        </w:rPr>
-        <w:t xml:space="preserve"> der MS Nr. auf dem Server speichern (/Volumes/Research/Common/Equipment/MiSeq/MiSeqSampleSheets/).</w:t>
+      <w:proofErr w:type="spellStart"/>
+      <w:r>
+        <w:rPr>
+          <w:i/>
+          <w:lang w:val="de-CH"/>
+        </w:rPr>
+        <w:t>Comma</w:t>
+      </w:r>
+      <w:proofErr w:type="spellEnd"/>
+      <w:r>
+        <w:rPr>
+          <w:i/>
+          <w:lang w:val="de-CH"/>
+        </w:rPr>
+        <w:t xml:space="preserve"> </w:t>
+      </w:r>
+      <w:proofErr w:type="spellStart"/>
+      <w:r>
+        <w:rPr>
+          <w:i/>
+          <w:lang w:val="de-CH"/>
+        </w:rPr>
+        <w:t>Separated</w:t>
+      </w:r>
+      <w:proofErr w:type="spellEnd"/>
+      <w:r>
+        <w:rPr>
+          <w:i/>
+          <w:lang w:val="de-CH"/>
+        </w:rPr>
+        <w:t xml:space="preserve"> Values (.</w:t>
+      </w:r>
+      <w:proofErr w:type="spellStart"/>
+      <w:r>
+        <w:rPr>
+          <w:i/>
+          <w:lang w:val="de-CH"/>
+        </w:rPr>
+        <w:t>csv</w:t>
+      </w:r>
+      <w:proofErr w:type="spellEnd"/>
+      <w:r>
+        <w:rPr>
+          <w:i/>
+          <w:lang w:val="de-CH"/>
+        </w:rPr>
+        <w:t>)</w:t>
+      </w:r>
+      <w:r>
+        <w:rPr>
+          <w:lang w:val="de-CH"/>
+        </w:rPr>
+        <w:t xml:space="preserve">“, das </w:t>
+      </w:r>
+      <w:proofErr w:type="spellStart"/>
+      <w:r>
+        <w:rPr>
+          <w:lang w:val="de-CH"/>
+        </w:rPr>
+        <w:t>SampleSheet</w:t>
+      </w:r>
+      <w:proofErr w:type="spellEnd"/>
+      <w:r>
+        <w:rPr>
+          <w:lang w:val="de-CH"/>
+        </w:rPr>
+        <w:t xml:space="preserve"> mit dem Namen</w:t>
+      </w:r>
+      <w:r>
+        <w:rPr>
+          <w:lang w:val="de-CH"/>
+        </w:rPr>
+        <w:t xml:space="preserve"> der MS Nr. auf dem Server speichern (/</w:t>
+      </w:r>
+      <w:proofErr w:type="spellStart"/>
+      <w:r>
+        <w:rPr>
+          <w:lang w:val="de-CH"/>
+        </w:rPr>
+        <w:t>Volumes</w:t>
+      </w:r>
+      <w:proofErr w:type="spellEnd"/>
+      <w:r>
+        <w:rPr>
+          <w:lang w:val="de-CH"/>
+        </w:rPr>
+        <w:t>/Research/Common/Equipment/</w:t>
+      </w:r>
+      <w:proofErr w:type="spellStart"/>
+      <w:r>
+        <w:rPr>
+          <w:lang w:val="de-CH"/>
+        </w:rPr>
+        <w:t>MiSeq</w:t>
+      </w:r>
+      <w:proofErr w:type="spellEnd"/>
+      <w:r>
+        <w:rPr>
+          <w:lang w:val="de-CH"/>
+        </w:rPr>
+        <w:t>/</w:t>
+      </w:r>
+      <w:proofErr w:type="spellStart"/>
+      <w:r>
+        <w:rPr>
+          <w:lang w:val="de-CH"/>
+        </w:rPr>
+        <w:t>MiSeqSampleSheets</w:t>
+      </w:r>
+      <w:proofErr w:type="spellEnd"/>
+      <w:r>
+        <w:rPr>
+          <w:lang w:val="de-CH"/>
+        </w:rPr>
+        <w:t>/).</w:t>
       </w:r>
     </w:p>
     <w:p>
@@ -1256,7 +2142,21 @@
         <w:rPr>
           <w:lang w:val="de-CH"/>
         </w:rPr>
-        <w:t>Wenn beim starten des Sequencing Runs das ein Fehler auftritt</w:t>
+        <w:t xml:space="preserve">Wenn beim starten des </w:t>
+      </w:r>
+      <w:proofErr w:type="spellStart"/>
+      <w:r>
+        <w:rPr>
+          <w:lang w:val="de-CH"/>
+        </w:rPr>
+        <w:t>Sequencing</w:t>
+      </w:r>
+      <w:proofErr w:type="spellEnd"/>
+      <w:r>
+        <w:rPr>
+          <w:lang w:val="de-CH"/>
+        </w:rPr>
+        <w:t xml:space="preserve"> Runs das ein Fehler auftritt</w:t>
       </w:r>
       <w:r>
         <w:rPr>
@@ -1294,19 +2194,73 @@
         </w:rPr>
         <w:t>S</w:t>
       </w:r>
-      <w:bookmarkStart w:id="0" w:name="_GoBack"/>
-      <w:bookmarkEnd w:id="0"/>
-      <w:r>
-        <w:rPr>
-          <w:lang w:val="de-CH"/>
-        </w:rPr>
-        <w:t>peichern als .csv File</w:t>
-      </w:r>
-      <w:r>
-        <w:rPr>
-          <w:lang w:val="de-CH"/>
-        </w:rPr>
-        <w:t xml:space="preserve"> hat Semikolon statt Komas verwendet. Falls dies der Fall ist, kann das SampleSheet auf dem MiSeq mit Excel geöffnet und nochmals als .csv File abgespeichert werden.</w:t>
+      <w:r>
+        <w:rPr>
+          <w:lang w:val="de-CH"/>
+        </w:rPr>
+        <w:t>peichern als .</w:t>
+      </w:r>
+      <w:proofErr w:type="spellStart"/>
+      <w:r>
+        <w:rPr>
+          <w:lang w:val="de-CH"/>
+        </w:rPr>
+        <w:t>csv</w:t>
+      </w:r>
+      <w:proofErr w:type="spellEnd"/>
+      <w:r>
+        <w:rPr>
+          <w:lang w:val="de-CH"/>
+        </w:rPr>
+        <w:t xml:space="preserve"> File</w:t>
+      </w:r>
+      <w:r>
+        <w:rPr>
+          <w:lang w:val="de-CH"/>
+        </w:rPr>
+        <w:t xml:space="preserve"> hat Semikolon statt Komas verwendet. Falls dies der Fall ist, kann das </w:t>
+      </w:r>
+      <w:proofErr w:type="spellStart"/>
+      <w:r>
+        <w:rPr>
+          <w:lang w:val="de-CH"/>
+        </w:rPr>
+        <w:t>SampleSheet</w:t>
+      </w:r>
+      <w:proofErr w:type="spellEnd"/>
+      <w:r>
+        <w:rPr>
+          <w:lang w:val="de-CH"/>
+        </w:rPr>
+        <w:t xml:space="preserve"> auf dem </w:t>
+      </w:r>
+      <w:proofErr w:type="spellStart"/>
+      <w:r>
+        <w:rPr>
+          <w:lang w:val="de-CH"/>
+        </w:rPr>
+        <w:t>MiSeq</w:t>
+      </w:r>
+      <w:proofErr w:type="spellEnd"/>
+      <w:r>
+        <w:rPr>
+          <w:lang w:val="de-CH"/>
+        </w:rPr>
+        <w:t xml:space="preserve"> mit Excel geöffnet und nochmals als .</w:t>
+      </w:r>
+      <w:proofErr w:type="spellStart"/>
+      <w:r>
+        <w:rPr>
+          <w:lang w:val="de-CH"/>
+        </w:rPr>
+        <w:t>csv</w:t>
+      </w:r>
+      <w:proofErr w:type="spellEnd"/>
+      <w:r>
+        <w:rPr>
+          <w:lang w:val="de-CH"/>
+        </w:rPr>
+        <w:t xml:space="preserve"> File abgespeichert werden.</w:t>
       </w:r>
     </w:p>
     <w:sectPr>

</xml_diff>

<commit_message>
only allow numbers, letters and dashes in sample names
</commit_message>
<xml_diff>
--- a/Templates/Resistance/samplesheet_template_resistance_userguide.docx
+++ b/Templates/Resistance/samplesheet_template_resistance_userguide.docx
@@ -9,19 +9,11 @@
           <w:lang w:val="de-CH"/>
         </w:rPr>
       </w:pPr>
-      <w:proofErr w:type="spellStart"/>
-      <w:r>
-        <w:rPr>
-          <w:lang w:val="de-CH"/>
-        </w:rPr>
-        <w:t>SampleSheet</w:t>
-      </w:r>
-      <w:proofErr w:type="spellEnd"/>
-      <w:r>
-        <w:rPr>
-          <w:lang w:val="de-CH"/>
-        </w:rPr>
-        <w:t xml:space="preserve"> Template Resistance</w:t>
+      <w:r>
+        <w:rPr>
+          <w:lang w:val="de-CH"/>
+        </w:rPr>
+        <w:t>SampleSheet Template Resistance</w:t>
       </w:r>
     </w:p>
     <w:p>
@@ -74,121 +66,33 @@
         <w:rPr>
           <w:lang w:val="de-CH"/>
         </w:rPr>
-        <w:t xml:space="preserve">“ ist ein Excel </w:t>
-      </w:r>
-      <w:proofErr w:type="spellStart"/>
-      <w:r>
-        <w:rPr>
-          <w:lang w:val="de-CH"/>
-        </w:rPr>
-        <w:t>Macro</w:t>
-      </w:r>
-      <w:proofErr w:type="spellEnd"/>
-      <w:r>
-        <w:rPr>
-          <w:lang w:val="de-CH"/>
-        </w:rPr>
-        <w:t xml:space="preserve">-Enabled Template File. Wenn beim </w:t>
-      </w:r>
-      <w:proofErr w:type="spellStart"/>
-      <w:r>
-        <w:rPr>
-          <w:lang w:val="de-CH"/>
-        </w:rPr>
-        <w:t>öffnen</w:t>
-      </w:r>
-      <w:proofErr w:type="spellEnd"/>
-      <w:r>
-        <w:rPr>
-          <w:lang w:val="de-CH"/>
-        </w:rPr>
-        <w:t xml:space="preserve"> eine Meldung erscheint, müssen die </w:t>
-      </w:r>
-      <w:proofErr w:type="spellStart"/>
-      <w:r>
-        <w:rPr>
-          <w:lang w:val="de-CH"/>
-        </w:rPr>
-        <w:t>Macros</w:t>
-      </w:r>
-      <w:proofErr w:type="spellEnd"/>
-      <w:r>
-        <w:rPr>
-          <w:lang w:val="de-CH"/>
-        </w:rPr>
-        <w:t xml:space="preserve"> aktiviert werden („</w:t>
-      </w:r>
-      <w:proofErr w:type="spellStart"/>
-      <w:r>
-        <w:rPr>
-          <w:i/>
-          <w:lang w:val="de-CH"/>
-        </w:rPr>
-        <w:t>Enable</w:t>
-      </w:r>
-      <w:proofErr w:type="spellEnd"/>
-      <w:r>
-        <w:rPr>
-          <w:i/>
-          <w:lang w:val="de-CH"/>
-        </w:rPr>
-        <w:t xml:space="preserve"> </w:t>
-      </w:r>
-      <w:proofErr w:type="spellStart"/>
-      <w:r>
-        <w:rPr>
-          <w:i/>
-          <w:lang w:val="de-CH"/>
-        </w:rPr>
-        <w:t>Macros</w:t>
-      </w:r>
-      <w:proofErr w:type="spellEnd"/>
-      <w:r>
-        <w:rPr>
-          <w:lang w:val="de-CH"/>
-        </w:rPr>
-        <w:t xml:space="preserve">“). Dies dient dazu, dass die </w:t>
-      </w:r>
-      <w:proofErr w:type="spellStart"/>
-      <w:r>
-        <w:rPr>
-          <w:lang w:val="de-CH"/>
-        </w:rPr>
-        <w:t>Macro</w:t>
-      </w:r>
-      <w:proofErr w:type="spellEnd"/>
-      <w:r>
-        <w:rPr>
-          <w:lang w:val="de-CH"/>
-        </w:rPr>
-        <w:t xml:space="preserve"> Skripte (Programme im Hintergrund) ausgeführt werden können.</w:t>
-      </w:r>
-    </w:p>
-    <w:p>
-      <w:pPr>
-        <w:rPr>
-          <w:lang w:val="de-CH"/>
-        </w:rPr>
-      </w:pPr>
-      <w:r>
-        <w:rPr>
-          <w:lang w:val="de-CH"/>
-        </w:rPr>
-        <w:t xml:space="preserve">Da dieses Dokument ein Excel Template ist, muss es nach dem ausfüllen als „Excel </w:t>
-      </w:r>
-      <w:proofErr w:type="spellStart"/>
-      <w:r>
-        <w:rPr>
-          <w:lang w:val="de-CH"/>
-        </w:rPr>
-        <w:t>Macro</w:t>
-      </w:r>
-      <w:proofErr w:type="spellEnd"/>
-      <w:r>
-        <w:rPr>
-          <w:lang w:val="de-CH"/>
-        </w:rPr>
-        <w:t>-Enabled Workbook“ gespeichert werden.</w:t>
+        <w:t>“ ist ein Excel Macro-Enabled Template File. Wenn beim öffnen eine Meldung erscheint, müssen die Macros aktiviert werden („</w:t>
+      </w:r>
+      <w:r>
+        <w:rPr>
+          <w:i/>
+          <w:lang w:val="de-CH"/>
+        </w:rPr>
+        <w:t>Enable Macros</w:t>
+      </w:r>
+      <w:r>
+        <w:rPr>
+          <w:lang w:val="de-CH"/>
+        </w:rPr>
+        <w:t>“). Dies dient dazu, dass die Macro Skripte (Programme im Hintergrund) ausgeführt werden können.</w:t>
+      </w:r>
+    </w:p>
+    <w:p>
+      <w:pPr>
+        <w:rPr>
+          <w:lang w:val="de-CH"/>
+        </w:rPr>
+      </w:pPr>
+      <w:r>
+        <w:rPr>
+          <w:lang w:val="de-CH"/>
+        </w:rPr>
+        <w:t>Da dieses Dokument ein Excel Template ist, muss es nach dem ausfüllen als „Excel Macro-Enabled Workbook“ gespeichert werden.</w:t>
       </w:r>
     </w:p>
     <w:p>
@@ -235,21 +139,7 @@
         <w:rPr>
           <w:lang w:val="de-CH"/>
         </w:rPr>
-        <w:t xml:space="preserve">Da ausgehend von diesem </w:t>
-      </w:r>
-      <w:proofErr w:type="spellStart"/>
-      <w:r>
-        <w:rPr>
-          <w:lang w:val="de-CH"/>
-        </w:rPr>
-        <w:t>SampleSheet</w:t>
-      </w:r>
-      <w:proofErr w:type="spellEnd"/>
-      <w:r>
-        <w:rPr>
-          <w:lang w:val="de-CH"/>
-        </w:rPr>
-        <w:t xml:space="preserve"> nach dem Sequenzieren die Analysen gestartet werden sollte alles korrekt eingetragen sein.</w:t>
+        <w:t>Da ausgehend von diesem SampleSheet nach dem Sequenzieren die Analysen gestartet werden sollte alles korrekt eingetragen sein.</w:t>
       </w:r>
     </w:p>
     <w:p>
@@ -298,31 +188,13 @@
         </w:rPr>
         <w:t>“ und „</w:t>
       </w:r>
-      <w:proofErr w:type="spellStart"/>
-      <w:r>
-        <w:rPr>
-          <w:i/>
-          <w:lang w:val="de-CH"/>
-        </w:rPr>
-        <w:t>MiSeq</w:t>
-      </w:r>
-      <w:proofErr w:type="spellEnd"/>
-      <w:r>
-        <w:rPr>
-          <w:i/>
-          <w:lang w:val="de-CH"/>
-        </w:rPr>
-        <w:t xml:space="preserve"> </w:t>
-      </w:r>
-      <w:proofErr w:type="spellStart"/>
-      <w:r>
-        <w:rPr>
-          <w:i/>
-          <w:lang w:val="de-CH"/>
-        </w:rPr>
-        <w:t>SampleSheet</w:t>
-      </w:r>
-      <w:proofErr w:type="spellEnd"/>
+      <w:r>
+        <w:rPr>
+          <w:i/>
+          <w:lang w:val="de-CH"/>
+        </w:rPr>
+        <w:t>MiSeq SampleSheet</w:t>
+      </w:r>
       <w:r>
         <w:rPr>
           <w:lang w:val="de-CH"/>
@@ -342,62 +214,26 @@
         </w:rPr>
         <w:t>“ in den grünen Feldern eingetragen und automatisch formatiert im Worksheet „</w:t>
       </w:r>
-      <w:proofErr w:type="spellStart"/>
-      <w:r>
-        <w:rPr>
-          <w:i/>
-          <w:lang w:val="de-CH"/>
-        </w:rPr>
-        <w:t>MiSeq</w:t>
-      </w:r>
-      <w:proofErr w:type="spellEnd"/>
-      <w:r>
-        <w:rPr>
-          <w:i/>
-          <w:lang w:val="de-CH"/>
-        </w:rPr>
-        <w:t xml:space="preserve"> </w:t>
-      </w:r>
-      <w:proofErr w:type="spellStart"/>
-      <w:r>
-        <w:rPr>
-          <w:i/>
-          <w:lang w:val="de-CH"/>
-        </w:rPr>
-        <w:t>SampleSheet</w:t>
-      </w:r>
-      <w:proofErr w:type="spellEnd"/>
+      <w:r>
+        <w:rPr>
+          <w:i/>
+          <w:lang w:val="de-CH"/>
+        </w:rPr>
+        <w:t>MiSeq SampleSheet</w:t>
+      </w:r>
       <w:r>
         <w:rPr>
           <w:lang w:val="de-CH"/>
         </w:rPr>
         <w:t>“ dargestellt. Das „</w:t>
       </w:r>
-      <w:proofErr w:type="spellStart"/>
-      <w:r>
-        <w:rPr>
-          <w:i/>
-          <w:lang w:val="de-CH"/>
-        </w:rPr>
-        <w:t>MiSeq</w:t>
-      </w:r>
-      <w:proofErr w:type="spellEnd"/>
-      <w:r>
-        <w:rPr>
-          <w:i/>
-          <w:lang w:val="de-CH"/>
-        </w:rPr>
-        <w:t xml:space="preserve"> </w:t>
-      </w:r>
-      <w:proofErr w:type="spellStart"/>
-      <w:r>
-        <w:rPr>
-          <w:i/>
-          <w:lang w:val="de-CH"/>
-        </w:rPr>
-        <w:t>SampleSheet</w:t>
-      </w:r>
-      <w:proofErr w:type="spellEnd"/>
+      <w:r>
+        <w:rPr>
+          <w:i/>
+          <w:lang w:val="de-CH"/>
+        </w:rPr>
+        <w:t>MiSeq SampleSheet</w:t>
+      </w:r>
       <w:r>
         <w:rPr>
           <w:lang w:val="de-CH"/>
@@ -436,63 +272,7 @@
         <w:rPr>
           <w:lang w:val="de-CH"/>
         </w:rPr>
-        <w:t xml:space="preserve">Für jeden </w:t>
-      </w:r>
-      <w:proofErr w:type="spellStart"/>
-      <w:r>
-        <w:rPr>
-          <w:lang w:val="de-CH"/>
-        </w:rPr>
-        <w:t>Sequenzierrun</w:t>
-      </w:r>
-      <w:proofErr w:type="spellEnd"/>
-      <w:r>
-        <w:rPr>
-          <w:lang w:val="de-CH"/>
-        </w:rPr>
-        <w:t xml:space="preserve"> muss ein </w:t>
-      </w:r>
-      <w:proofErr w:type="spellStart"/>
-      <w:r>
-        <w:rPr>
-          <w:lang w:val="de-CH"/>
-        </w:rPr>
-        <w:t>SampleSheet</w:t>
-      </w:r>
-      <w:proofErr w:type="spellEnd"/>
-      <w:r>
-        <w:rPr>
-          <w:lang w:val="de-CH"/>
-        </w:rPr>
-        <w:t xml:space="preserve"> für den </w:t>
-      </w:r>
-      <w:proofErr w:type="spellStart"/>
-      <w:r>
-        <w:rPr>
-          <w:lang w:val="de-CH"/>
-        </w:rPr>
-        <w:t>MiSeq</w:t>
-      </w:r>
-      <w:proofErr w:type="spellEnd"/>
-      <w:r>
-        <w:rPr>
-          <w:lang w:val="de-CH"/>
-        </w:rPr>
-        <w:t xml:space="preserve"> vorbereitet werden. Das </w:t>
-      </w:r>
-      <w:proofErr w:type="spellStart"/>
-      <w:r>
-        <w:rPr>
-          <w:lang w:val="de-CH"/>
-        </w:rPr>
-        <w:t>SampleSheet</w:t>
-      </w:r>
-      <w:proofErr w:type="spellEnd"/>
-      <w:r>
-        <w:rPr>
-          <w:lang w:val="de-CH"/>
-        </w:rPr>
-        <w:t xml:space="preserve"> ist grundlegend in zwei Teile, dem oberen „</w:t>
+        <w:t>Für jeden Sequenzierrun muss ein SampleSheet für den MiSeq vorbereitet werden. Das SampleSheet ist grundlegend in zwei Teile, dem oberen „</w:t>
       </w:r>
       <w:r>
         <w:rPr>
@@ -583,21 +363,7 @@
         <w:rPr>
           <w:lang w:val="de-CH"/>
         </w:rPr>
-        <w:t xml:space="preserve">“ kann aus dem </w:t>
-      </w:r>
-      <w:proofErr w:type="gramStart"/>
-      <w:r>
-        <w:rPr>
-          <w:lang w:val="de-CH"/>
-        </w:rPr>
-        <w:t>Drop-down</w:t>
-      </w:r>
-      <w:proofErr w:type="gramEnd"/>
-      <w:r>
-        <w:rPr>
-          <w:lang w:val="de-CH"/>
-        </w:rPr>
-        <w:t xml:space="preserve"> Menü ausgewählt werden.</w:t>
+        <w:t>“ kann aus dem Drop-down Menü ausgewählt werden.</w:t>
       </w:r>
     </w:p>
     <w:p>
@@ -661,54 +427,12 @@
         </w:rPr>
         <w:t>„</w:t>
       </w:r>
-      <w:proofErr w:type="spellStart"/>
-      <w:r>
-        <w:rPr>
-          <w:i/>
-          <w:lang w:val="de-CH"/>
-        </w:rPr>
-        <w:t>Sequenzierdatum</w:t>
-      </w:r>
-      <w:proofErr w:type="spellEnd"/>
-      <w:r>
-        <w:rPr>
-          <w:i/>
-          <w:lang w:val="de-CH"/>
-        </w:rPr>
-        <w:t xml:space="preserve"> [</w:t>
-      </w:r>
-      <w:proofErr w:type="spellStart"/>
-      <w:r>
-        <w:rPr>
-          <w:i/>
-          <w:lang w:val="de-CH"/>
-        </w:rPr>
-        <w:t>dd</w:t>
-      </w:r>
-      <w:proofErr w:type="spellEnd"/>
-      <w:r>
-        <w:rPr>
-          <w:i/>
-          <w:lang w:val="de-CH"/>
-        </w:rPr>
-        <w:t>/mm/</w:t>
-      </w:r>
-      <w:proofErr w:type="spellStart"/>
-      <w:proofErr w:type="gramStart"/>
-      <w:r>
-        <w:rPr>
-          <w:i/>
-          <w:lang w:val="de-CH"/>
-        </w:rPr>
-        <w:t>yy</w:t>
-      </w:r>
-      <w:proofErr w:type="spellEnd"/>
-      <w:r>
-        <w:rPr>
-          <w:i/>
-          <w:lang w:val="de-CH"/>
-        </w:rPr>
-        <w:t>]</w:t>
+      <w:r>
+        <w:rPr>
+          <w:i/>
+          <w:lang w:val="de-CH"/>
+        </w:rPr>
+        <w:t>Sequenzierdatum [dd/mm/yy]</w:t>
       </w:r>
       <w:r>
         <w:rPr>
@@ -717,26 +441,11 @@
         </w:rPr>
         <w:t>*</w:t>
       </w:r>
-      <w:proofErr w:type="gramEnd"/>
-      <w:r>
-        <w:rPr>
-          <w:lang w:val="de-CH"/>
-        </w:rPr>
-        <w:t xml:space="preserve">“ mit dem Datum ausfüllen, an dem der </w:t>
-      </w:r>
-      <w:proofErr w:type="spellStart"/>
-      <w:r>
-        <w:rPr>
-          <w:lang w:val="de-CH"/>
-        </w:rPr>
-        <w:t>Sequenzierrun</w:t>
-      </w:r>
-      <w:proofErr w:type="spellEnd"/>
-      <w:r>
-        <w:rPr>
-          <w:lang w:val="de-CH"/>
-        </w:rPr>
-        <w:t xml:space="preserve"> gestartet wird.</w:t>
+      <w:r>
+        <w:rPr>
+          <w:lang w:val="de-CH"/>
+        </w:rPr>
+        <w:t>“ mit dem Datum ausfüllen, an dem der Sequenzierrun gestartet wird.</w:t>
       </w:r>
     </w:p>
     <w:p>
@@ -787,50 +496,18 @@
         </w:rPr>
         <w:t>„</w:t>
       </w:r>
-      <w:proofErr w:type="spellStart"/>
-      <w:r>
-        <w:rPr>
-          <w:i/>
-          <w:lang w:val="de-CH"/>
-        </w:rPr>
-        <w:t>PhiX</w:t>
-      </w:r>
-      <w:proofErr w:type="spellEnd"/>
-      <w:r>
-        <w:rPr>
-          <w:i/>
-          <w:lang w:val="de-CH"/>
-        </w:rPr>
-        <w:t xml:space="preserve"> [</w:t>
-      </w:r>
-      <w:proofErr w:type="gramStart"/>
-      <w:r>
-        <w:rPr>
-          <w:i/>
-          <w:lang w:val="de-CH"/>
-        </w:rPr>
-        <w:t>%]*</w:t>
-      </w:r>
-      <w:proofErr w:type="gramEnd"/>
-      <w:r>
-        <w:rPr>
-          <w:lang w:val="de-CH"/>
-        </w:rPr>
-        <w:t xml:space="preserve">“ muss mit einer ganzen Zahl zwischen 0 und 100 ausgefüllt werden. Wenn kein </w:t>
-      </w:r>
-      <w:proofErr w:type="spellStart"/>
-      <w:r>
-        <w:rPr>
-          <w:lang w:val="de-CH"/>
-        </w:rPr>
-        <w:t>PhiX</w:t>
-      </w:r>
-      <w:proofErr w:type="spellEnd"/>
-      <w:r>
-        <w:rPr>
-          <w:lang w:val="de-CH"/>
-        </w:rPr>
-        <w:t xml:space="preserve"> verwendet wird, muss 0 eingetragen werden</w:t>
+      <w:r>
+        <w:rPr>
+          <w:i/>
+          <w:lang w:val="de-CH"/>
+        </w:rPr>
+        <w:t>PhiX [%]*</w:t>
+      </w:r>
+      <w:r>
+        <w:rPr>
+          <w:lang w:val="de-CH"/>
+        </w:rPr>
+        <w:t>“ muss mit einer ganzen Zahl zwischen 0 und 100 ausgefüllt werden. Wenn kein PhiX verwendet wird, muss 0 eingetragen werden</w:t>
       </w:r>
     </w:p>
     <w:p>
@@ -855,39 +532,7 @@
           <w:i/>
           <w:lang w:val="de-CH"/>
         </w:rPr>
-        <w:t xml:space="preserve">RGT # Box 1, </w:t>
-      </w:r>
-      <w:proofErr w:type="spellStart"/>
-      <w:r>
-        <w:rPr>
-          <w:i/>
-          <w:lang w:val="de-CH"/>
-        </w:rPr>
-        <w:t>Sequenziercartridge</w:t>
-      </w:r>
-      <w:proofErr w:type="spellEnd"/>
-      <w:r>
-        <w:rPr>
-          <w:i/>
-          <w:lang w:val="de-CH"/>
-        </w:rPr>
-        <w:t xml:space="preserve"> (</w:t>
-      </w:r>
-      <w:proofErr w:type="gramStart"/>
-      <w:r>
-        <w:rPr>
-          <w:i/>
-          <w:lang w:val="de-CH"/>
-        </w:rPr>
-        <w:t>RGT...</w:t>
-      </w:r>
-      <w:proofErr w:type="gramEnd"/>
-      <w:r>
-        <w:rPr>
-          <w:i/>
-          <w:lang w:val="de-CH"/>
-        </w:rPr>
-        <w:t>)*</w:t>
+        <w:t>RGT # Box 1, Sequenziercartridge (RGT...)*</w:t>
       </w:r>
       <w:r>
         <w:rPr>
@@ -906,49 +551,7 @@
         <w:rPr>
           <w:lang w:val="de-CH"/>
         </w:rPr>
-        <w:t xml:space="preserve">“) der </w:t>
-      </w:r>
-      <w:proofErr w:type="spellStart"/>
-      <w:r>
-        <w:rPr>
-          <w:lang w:val="de-CH"/>
-        </w:rPr>
-        <w:t>MiSeq</w:t>
-      </w:r>
-      <w:proofErr w:type="spellEnd"/>
-      <w:r>
-        <w:rPr>
-          <w:lang w:val="de-CH"/>
-        </w:rPr>
-        <w:t xml:space="preserve"> </w:t>
-      </w:r>
-      <w:proofErr w:type="spellStart"/>
-      <w:r>
-        <w:rPr>
-          <w:lang w:val="de-CH"/>
-        </w:rPr>
-        <w:t>Reagent</w:t>
-      </w:r>
-      <w:proofErr w:type="spellEnd"/>
-      <w:r>
-        <w:rPr>
-          <w:lang w:val="de-CH"/>
-        </w:rPr>
-        <w:t xml:space="preserve"> Kit V3 Box 1 </w:t>
-      </w:r>
-      <w:proofErr w:type="spellStart"/>
-      <w:r>
-        <w:rPr>
-          <w:lang w:val="de-CH"/>
-        </w:rPr>
-        <w:t>of</w:t>
-      </w:r>
-      <w:proofErr w:type="spellEnd"/>
-      <w:r>
-        <w:rPr>
-          <w:lang w:val="de-CH"/>
-        </w:rPr>
-        <w:t xml:space="preserve"> 2 welche zum sequenzieren verwendet wird, eingetragen werden.</w:t>
+        <w:t>“) der MiSeq Reagent Kit V3 Box 1 of 2 welche zum sequenzieren verwendet wird, eingetragen werden.</w:t>
       </w:r>
     </w:p>
     <w:p>
@@ -987,39 +590,7 @@
           <w:i/>
           <w:lang w:val="de-CH"/>
         </w:rPr>
-        <w:t xml:space="preserve">, </w:t>
-      </w:r>
-      <w:proofErr w:type="spellStart"/>
-      <w:r>
-        <w:rPr>
-          <w:i/>
-          <w:lang w:val="de-CH"/>
-        </w:rPr>
-        <w:t>Sequenziercartridge</w:t>
-      </w:r>
-      <w:proofErr w:type="spellEnd"/>
-      <w:r>
-        <w:rPr>
-          <w:i/>
-          <w:lang w:val="de-CH"/>
-        </w:rPr>
-        <w:t xml:space="preserve"> (</w:t>
-      </w:r>
-      <w:proofErr w:type="gramStart"/>
-      <w:r>
-        <w:rPr>
-          <w:i/>
-          <w:lang w:val="de-CH"/>
-        </w:rPr>
-        <w:t>RGT...</w:t>
-      </w:r>
-      <w:proofErr w:type="gramEnd"/>
-      <w:r>
-        <w:rPr>
-          <w:i/>
-          <w:lang w:val="de-CH"/>
-        </w:rPr>
-        <w:t>)*</w:t>
+        <w:t>, Sequenziercartridge (RGT...)*</w:t>
       </w:r>
       <w:r>
         <w:rPr>
@@ -1038,49 +609,7 @@
         <w:rPr>
           <w:lang w:val="de-CH"/>
         </w:rPr>
-        <w:t xml:space="preserve">“) der </w:t>
-      </w:r>
-      <w:proofErr w:type="spellStart"/>
-      <w:r>
-        <w:rPr>
-          <w:lang w:val="de-CH"/>
-        </w:rPr>
-        <w:t>MiSeq</w:t>
-      </w:r>
-      <w:proofErr w:type="spellEnd"/>
-      <w:r>
-        <w:rPr>
-          <w:lang w:val="de-CH"/>
-        </w:rPr>
-        <w:t xml:space="preserve"> </w:t>
-      </w:r>
-      <w:proofErr w:type="spellStart"/>
-      <w:r>
-        <w:rPr>
-          <w:lang w:val="de-CH"/>
-        </w:rPr>
-        <w:t>Reagent</w:t>
-      </w:r>
-      <w:proofErr w:type="spellEnd"/>
-      <w:r>
-        <w:rPr>
-          <w:lang w:val="de-CH"/>
-        </w:rPr>
-        <w:t xml:space="preserve"> Kit V3 Box 2 </w:t>
-      </w:r>
-      <w:proofErr w:type="spellStart"/>
-      <w:r>
-        <w:rPr>
-          <w:lang w:val="de-CH"/>
-        </w:rPr>
-        <w:t>of</w:t>
-      </w:r>
-      <w:proofErr w:type="spellEnd"/>
-      <w:r>
-        <w:rPr>
-          <w:lang w:val="de-CH"/>
-        </w:rPr>
-        <w:t xml:space="preserve"> 2 welche zum sequenzieren verwendet wird, eingetragen werden.</w:t>
+        <w:t>“) der MiSeq Reagent Kit V3 Box 2 of 2 welche zum sequenzieren verwendet wird, eingetragen werden.</w:t>
       </w:r>
     </w:p>
     <w:p>
@@ -1101,37 +630,12 @@
         <w:lastRenderedPageBreak/>
         <w:t>„</w:t>
       </w:r>
-      <w:proofErr w:type="spellStart"/>
-      <w:r>
-        <w:rPr>
-          <w:i/>
-          <w:lang w:val="de-CH"/>
-        </w:rPr>
-        <w:t>Sequenziercartrige</w:t>
-      </w:r>
-      <w:proofErr w:type="spellEnd"/>
-      <w:r>
-        <w:rPr>
-          <w:i/>
-          <w:lang w:val="de-CH"/>
-        </w:rPr>
-        <w:t xml:space="preserve"> Nr. (</w:t>
-      </w:r>
-      <w:proofErr w:type="gramStart"/>
-      <w:r>
-        <w:rPr>
-          <w:i/>
-          <w:lang w:val="de-CH"/>
-        </w:rPr>
-        <w:t>MS...</w:t>
-      </w:r>
-      <w:proofErr w:type="gramEnd"/>
-      <w:r>
-        <w:rPr>
-          <w:i/>
-          <w:lang w:val="de-CH"/>
-        </w:rPr>
-        <w:t>)*</w:t>
+      <w:r>
+        <w:rPr>
+          <w:i/>
+          <w:lang w:val="de-CH"/>
+        </w:rPr>
+        <w:t>Sequenziercartrige Nr. (MS...)*</w:t>
       </w:r>
       <w:r>
         <w:rPr>
@@ -1177,21 +681,7 @@
         <w:rPr>
           <w:lang w:val="de-CH"/>
         </w:rPr>
-        <w:t xml:space="preserve">“ der </w:t>
-      </w:r>
-      <w:proofErr w:type="spellStart"/>
-      <w:r>
-        <w:rPr>
-          <w:lang w:val="de-CH"/>
-        </w:rPr>
-        <w:t>Sequenziercartrige</w:t>
-      </w:r>
-      <w:proofErr w:type="spellEnd"/>
-      <w:r>
-        <w:rPr>
-          <w:lang w:val="de-CH"/>
-        </w:rPr>
-        <w:t xml:space="preserve"> eingetragen werden.</w:t>
+        <w:t>“ der Sequenziercartrige eingetragen werden.</w:t>
       </w:r>
     </w:p>
     <w:p>
@@ -1222,49 +712,7 @@
         <w:rPr>
           <w:lang w:val="de-CH"/>
         </w:rPr>
-        <w:t xml:space="preserve">“ kann aus dem </w:t>
-      </w:r>
-      <w:proofErr w:type="gramStart"/>
-      <w:r>
-        <w:rPr>
-          <w:lang w:val="de-CH"/>
-        </w:rPr>
-        <w:t>Drop-down</w:t>
-      </w:r>
-      <w:proofErr w:type="gramEnd"/>
-      <w:r>
-        <w:rPr>
-          <w:lang w:val="de-CH"/>
-        </w:rPr>
-        <w:t xml:space="preserve"> Menü die beiden Indexprimer die im letzten </w:t>
-      </w:r>
-      <w:proofErr w:type="spellStart"/>
-      <w:r>
-        <w:rPr>
-          <w:lang w:val="de-CH"/>
-        </w:rPr>
-        <w:t>Sequenzierrun</w:t>
-      </w:r>
-      <w:proofErr w:type="spellEnd"/>
-      <w:r>
-        <w:rPr>
-          <w:lang w:val="de-CH"/>
-        </w:rPr>
-        <w:t xml:space="preserve"> zuletzt verwendet wurden eingetragen werden. Beginnt man eine neue </w:t>
-      </w:r>
-      <w:proofErr w:type="spellStart"/>
-      <w:r>
-        <w:rPr>
-          <w:lang w:val="de-CH"/>
-        </w:rPr>
-        <w:t>Indexprimerbox</w:t>
-      </w:r>
-      <w:proofErr w:type="spellEnd"/>
-      <w:r>
-        <w:rPr>
-          <w:lang w:val="de-CH"/>
-        </w:rPr>
-        <w:t xml:space="preserve"> können diese beiden Felder leer gelassen werden.</w:t>
+        <w:t>“ kann aus dem Drop-down Menü die beiden Indexprimer die im letzten Sequenzierrun zuletzt verwendet wurden eingetragen werden. Beginnt man eine neue Indexprimerbox können diese beiden Felder leer gelassen werden.</w:t>
       </w:r>
     </w:p>
     <w:p>
@@ -1317,19 +765,11 @@
         </w:rPr>
         <w:t xml:space="preserve">“ trage die </w:t>
       </w:r>
-      <w:proofErr w:type="spellStart"/>
-      <w:r>
-        <w:rPr>
-          <w:lang w:val="de-CH"/>
-        </w:rPr>
-        <w:t>Molis</w:t>
-      </w:r>
-      <w:proofErr w:type="spellEnd"/>
-      <w:r>
-        <w:rPr>
-          <w:lang w:val="de-CH"/>
-        </w:rPr>
-        <w:t xml:space="preserve"> Nr.</w:t>
+      <w:r>
+        <w:rPr>
+          <w:lang w:val="de-CH"/>
+        </w:rPr>
+        <w:t>Molis Nr.</w:t>
       </w:r>
       <w:r>
         <w:rPr>
@@ -1341,30 +781,16 @@
         <w:rPr>
           <w:lang w:val="de-CH"/>
         </w:rPr>
-        <w:t xml:space="preserve">. Vermeide Leer- und Sonderzeichen, ein </w:t>
-      </w:r>
-      <w:proofErr w:type="spellStart"/>
-      <w:r>
-        <w:rPr>
-          <w:lang w:val="de-CH"/>
-        </w:rPr>
-        <w:t>Underscore</w:t>
-      </w:r>
-      <w:proofErr w:type="spellEnd"/>
-      <w:r>
-        <w:rPr>
-          <w:lang w:val="de-CH"/>
-        </w:rPr>
-        <w:t xml:space="preserve"> „_“ ist erlaubt</w:t>
+        <w:t xml:space="preserve">. </w:t>
+      </w:r>
+      <w:r>
+        <w:rPr>
+          <w:lang w:val="de-CH"/>
+        </w:rPr>
+        <w:t>Es sind nur Zahlen (0-9), Buchstaben (a-z, A-Z) und Bindestriche (-) erlaubt.</w:t>
       </w:r>
       <w:bookmarkStart w:id="0" w:name="_GoBack"/>
       <w:bookmarkEnd w:id="0"/>
-      <w:r>
-        <w:rPr>
-          <w:lang w:val="de-CH"/>
-        </w:rPr>
-        <w:t>.</w:t>
-      </w:r>
     </w:p>
     <w:p>
       <w:pPr>
@@ -1394,21 +820,7 @@
         <w:rPr>
           <w:lang w:val="de-CH"/>
         </w:rPr>
-        <w:t xml:space="preserve">“ wähle für jedes Sample den Virus aus dem </w:t>
-      </w:r>
-      <w:proofErr w:type="gramStart"/>
-      <w:r>
-        <w:rPr>
-          <w:lang w:val="de-CH"/>
-        </w:rPr>
-        <w:t>Drop-down</w:t>
-      </w:r>
-      <w:proofErr w:type="gramEnd"/>
-      <w:r>
-        <w:rPr>
-          <w:lang w:val="de-CH"/>
-        </w:rPr>
-        <w:t xml:space="preserve"> Menü aus.</w:t>
+        <w:t>“ wähle für jedes Sample den Virus aus dem Drop-down Menü aus.</w:t>
       </w:r>
     </w:p>
     <w:p>
@@ -1439,21 +851,7 @@
         <w:rPr>
           <w:lang w:val="de-CH"/>
         </w:rPr>
-        <w:t xml:space="preserve">“ wähle den entsprechenden Genotyp aus dem </w:t>
-      </w:r>
-      <w:proofErr w:type="gramStart"/>
-      <w:r>
-        <w:rPr>
-          <w:lang w:val="de-CH"/>
-        </w:rPr>
-        <w:t>Drop-down</w:t>
-      </w:r>
-      <w:proofErr w:type="gramEnd"/>
-      <w:r>
-        <w:rPr>
-          <w:lang w:val="de-CH"/>
-        </w:rPr>
-        <w:t xml:space="preserve"> Menü aus. Falls es sich um einen anderen Virus als HCV handelt einfach „</w:t>
+        <w:t>“ wähle den entsprechenden Genotyp aus dem Drop-down Menü aus. Falls es sich um einen anderen Virus als HCV handelt einfach „</w:t>
       </w:r>
       <w:r>
         <w:rPr>
@@ -1497,21 +895,7 @@
         <w:rPr>
           <w:lang w:val="de-CH"/>
         </w:rPr>
-        <w:t xml:space="preserve">“ die amplifizierte Region aus dem </w:t>
-      </w:r>
-      <w:proofErr w:type="gramStart"/>
-      <w:r>
-        <w:rPr>
-          <w:lang w:val="de-CH"/>
-        </w:rPr>
-        <w:t>Drop-down</w:t>
-      </w:r>
-      <w:proofErr w:type="gramEnd"/>
-      <w:r>
-        <w:rPr>
-          <w:lang w:val="de-CH"/>
-        </w:rPr>
-        <w:t xml:space="preserve"> Menü auswählen.</w:t>
+        <w:t>“ die amplifizierte Region aus dem Drop-down Menü auswählen.</w:t>
       </w:r>
     </w:p>
     <w:p>
@@ -1536,23 +920,7 @@
           <w:i/>
           <w:lang w:val="de-CH"/>
         </w:rPr>
-        <w:t>Viruslast [Kopien/</w:t>
-      </w:r>
-      <w:proofErr w:type="spellStart"/>
-      <w:r>
-        <w:rPr>
-          <w:i/>
-          <w:lang w:val="de-CH"/>
-        </w:rPr>
-        <w:t>mL</w:t>
-      </w:r>
-      <w:proofErr w:type="spellEnd"/>
-      <w:r>
-        <w:rPr>
-          <w:i/>
-          <w:lang w:val="de-CH"/>
-        </w:rPr>
-        <w:t>]</w:t>
+        <w:t>Viruslast [Kopien/mL]</w:t>
       </w:r>
       <w:r>
         <w:rPr>
@@ -1608,43 +976,25 @@
         </w:rPr>
         <w:t>I7- und I5_Index_ID wird automatisch ausgefüllt. Dies kann nun auch manuell verändert werden, aber nur in Ausnahmefällen (</w:t>
       </w:r>
-      <w:proofErr w:type="spellStart"/>
       <w:r>
         <w:rPr>
           <w:i/>
           <w:lang w:val="de-DE"/>
         </w:rPr>
-        <w:t>With</w:t>
-      </w:r>
-      <w:proofErr w:type="spellEnd"/>
-      <w:r>
-        <w:rPr>
-          <w:i/>
+        <w:t>With Great Power Comes Great Responsibility</w:t>
+      </w:r>
+      <w:r>
+        <w:rPr>
+          <w:lang w:val="de-CH"/>
+        </w:rPr>
+        <w:t>)!</w:t>
+      </w:r>
+    </w:p>
+    <w:p>
+      <w:pPr>
+        <w:rPr>
           <w:lang w:val="de-DE"/>
         </w:rPr>
-        <w:t xml:space="preserve"> Great Power Comes Great </w:t>
-      </w:r>
-      <w:proofErr w:type="spellStart"/>
-      <w:r>
-        <w:rPr>
-          <w:i/>
-          <w:lang w:val="de-DE"/>
-        </w:rPr>
-        <w:t>Responsibility</w:t>
-      </w:r>
-      <w:proofErr w:type="spellEnd"/>
-      <w:r>
-        <w:rPr>
-          <w:lang w:val="de-CH"/>
-        </w:rPr>
-        <w:t>)!</w:t>
-      </w:r>
-    </w:p>
-    <w:p>
-      <w:pPr>
-        <w:rPr>
-          <w:lang w:val="de-DE"/>
-        </w:rPr>
       </w:pPr>
     </w:p>
     <w:p>
@@ -1671,101 +1021,222 @@
         <w:rPr>
           <w:lang w:val="de-CH"/>
         </w:rPr>
-        <w:t xml:space="preserve">Sind alle Felder ausgefüllt, kann das </w:t>
-      </w:r>
-      <w:proofErr w:type="spellStart"/>
-      <w:r>
-        <w:rPr>
+        <w:t>Sind alle Felder ausgefüllt, kann das SampleSheet durch drücken des entsprechenden Knopfs im Worksheet „</w:t>
+      </w:r>
+      <w:r>
+        <w:rPr>
+          <w:i/>
+          <w:lang w:val="de-CH"/>
+        </w:rPr>
+        <w:t>Sample Namen</w:t>
+      </w:r>
+      <w:r>
+        <w:rPr>
+          <w:lang w:val="de-CH"/>
+        </w:rPr>
+        <w:t>“ überprüft werden.</w:t>
+      </w:r>
+    </w:p>
+    <w:p>
+      <w:pPr>
+        <w:rPr>
+          <w:lang w:val="de-CH"/>
+        </w:rPr>
+      </w:pPr>
+      <w:r>
+        <w:rPr>
+          <w:lang w:val="de-CH"/>
+        </w:rPr>
+        <w:t>Wird das Skript ausgeführt, erscheint die Meldung ob und wieviele Fehler noch vorhanden sind. Die Fehlerhaften Felder werden dann im Excel File Gelb markiert.</w:t>
+      </w:r>
+    </w:p>
+    <w:p>
+      <w:pPr>
+        <w:rPr>
+          <w:lang w:val="de-CH"/>
+        </w:rPr>
+      </w:pPr>
+      <w:r>
+        <w:rPr>
+          <w:lang w:val="de-CH"/>
+        </w:rPr>
+        <w:t>Anschliessend sollten die Fehlerhaften Felder im Worksheet „</w:t>
+      </w:r>
+      <w:r>
+        <w:rPr>
+          <w:i/>
+          <w:lang w:val="de-CH"/>
+        </w:rPr>
+        <w:t>Sample Namen</w:t>
+      </w:r>
+      <w:r>
+        <w:rPr>
+          <w:lang w:val="de-CH"/>
+        </w:rPr>
+        <w:t>“ angepasst werden. Den Vorgang zum Überprüfen des SampleSheets kann beliebig oft wiederholt werden und sollte zum Schluss fehlerfrei ablaufen. Dabei wird auch die gelbe Markierung der Felder aufgehoben (muss/darf nicht manuell geschehen).</w:t>
+      </w:r>
+    </w:p>
+    <w:p>
+      <w:pPr>
+        <w:rPr>
+          <w:lang w:val="de-CH"/>
+        </w:rPr>
+      </w:pPr>
+    </w:p>
+    <w:p>
+      <w:pPr>
+        <w:pStyle w:val="Heading2"/>
+        <w:rPr>
+          <w:lang w:val="de-CH"/>
+        </w:rPr>
+      </w:pPr>
+      <w:r>
+        <w:rPr>
+          <w:lang w:val="de-CH"/>
+        </w:rPr>
+        <w:t>Speichern des SampleSheet</w:t>
+      </w:r>
+    </w:p>
+    <w:p>
+      <w:pPr>
+        <w:rPr>
+          <w:lang w:val="de-CH"/>
+        </w:rPr>
+      </w:pPr>
+      <w:r>
+        <w:rPr>
+          <w:lang w:val="de-CH"/>
+        </w:rPr>
+        <w:t>Wenn das überprüfen der Daten fehlerfrei verläuft, kann das SampleSheet gespeichert werden.</w:t>
+      </w:r>
+    </w:p>
+    <w:p>
+      <w:pPr>
+        <w:rPr>
+          <w:lang w:val="de-CH"/>
+        </w:rPr>
+      </w:pPr>
+      <w:r>
+        <w:rPr>
+          <w:lang w:val="de-CH"/>
+        </w:rPr>
+        <w:t>Für Windows:</w:t>
+      </w:r>
+      <w:r>
+        <w:rPr>
+          <w:lang w:val="de-CH"/>
+        </w:rPr>
+        <w:t xml:space="preserve"> Im Worksheet „</w:t>
+      </w:r>
+      <w:r>
+        <w:rPr>
+          <w:i/>
+          <w:lang w:val="de-CH"/>
+        </w:rPr>
+        <w:t>Sample Namen</w:t>
+      </w:r>
+      <w:r>
+        <w:rPr>
+          <w:lang w:val="de-CH"/>
+        </w:rPr>
+        <w:t>“ den „</w:t>
+      </w:r>
+      <w:r>
+        <w:rPr>
+          <w:i/>
+          <w:lang w:val="de-CH"/>
+        </w:rPr>
+        <w:t>SampleSheet speichern</w:t>
+      </w:r>
+      <w:r>
+        <w:rPr>
+          <w:lang w:val="de-CH"/>
+        </w:rPr>
+        <w:t>“ Knopf drücken</w:t>
+      </w:r>
+      <w:r>
+        <w:rPr>
+          <w:lang w:val="de-CH"/>
+        </w:rPr>
+        <w:t>. Im Hintergrund wird nun das Worksheet „</w:t>
+      </w:r>
+      <w:r>
+        <w:rPr>
+          <w:i/>
+          <w:lang w:val="de-CH"/>
+        </w:rPr>
+        <w:t>MiSeq SampleSheet</w:t>
+      </w:r>
+      <w:r>
+        <w:rPr>
+          <w:lang w:val="de-CH"/>
+        </w:rPr>
+        <w:t>“ automatisch als .csv Datei mit dem Namen der MS Nr. auf dem Server (R:\Common\Equipment\MiSeq\MiSeqSampleSheets\) gespeichert.</w:t>
+      </w:r>
+    </w:p>
+    <w:p>
+      <w:pPr>
+        <w:rPr>
+          <w:lang w:val="de-CH"/>
+        </w:rPr>
+      </w:pPr>
+      <w:r>
+        <w:rPr>
+          <w:lang w:val="de-CH"/>
+        </w:rPr>
+        <w:t>Für Mac: Das automatische speichern funktioniert hier nicht. Man muss das Worksheet „</w:t>
+      </w:r>
+      <w:r>
+        <w:rPr>
+          <w:i/>
+          <w:lang w:val="de-CH"/>
+        </w:rPr>
+        <w:t xml:space="preserve">MiSeq </w:t>
+      </w:r>
+      <w:r>
+        <w:rPr>
+          <w:i/>
           <w:lang w:val="de-CH"/>
         </w:rPr>
         <w:t>SampleSheet</w:t>
       </w:r>
-      <w:proofErr w:type="spellEnd"/>
-      <w:r>
-        <w:rPr>
-          <w:lang w:val="de-CH"/>
-        </w:rPr>
-        <w:t xml:space="preserve"> durch drücken des entsprechenden Knopfs im Worksheet „</w:t>
-      </w:r>
-      <w:r>
-        <w:rPr>
-          <w:i/>
-          <w:lang w:val="de-CH"/>
-        </w:rPr>
-        <w:t>Sample Namen</w:t>
-      </w:r>
-      <w:r>
-        <w:rPr>
-          <w:lang w:val="de-CH"/>
-        </w:rPr>
-        <w:t>“ überprüft werden.</w:t>
-      </w:r>
-    </w:p>
-    <w:p>
-      <w:pPr>
-        <w:rPr>
-          <w:lang w:val="de-CH"/>
-        </w:rPr>
-      </w:pPr>
-      <w:r>
-        <w:rPr>
-          <w:lang w:val="de-CH"/>
-        </w:rPr>
-        <w:t xml:space="preserve">Wird das Skript ausgeführt, erscheint die Meldung ob und </w:t>
-      </w:r>
-      <w:proofErr w:type="spellStart"/>
-      <w:r>
-        <w:rPr>
-          <w:lang w:val="de-CH"/>
-        </w:rPr>
-        <w:t>wieviele</w:t>
-      </w:r>
-      <w:proofErr w:type="spellEnd"/>
-      <w:r>
-        <w:rPr>
-          <w:lang w:val="de-CH"/>
-        </w:rPr>
-        <w:t xml:space="preserve"> Fehler noch vorhanden sind. Die Fehlerhaften Felder werden dann im Excel File Gelb markiert.</w:t>
-      </w:r>
-    </w:p>
-    <w:p>
-      <w:pPr>
-        <w:rPr>
-          <w:lang w:val="de-CH"/>
-        </w:rPr>
-      </w:pPr>
-      <w:r>
-        <w:rPr>
-          <w:lang w:val="de-CH"/>
-        </w:rPr>
-        <w:t>Anschliessend sollten die Fehlerhaften Felder im Worksheet „</w:t>
-      </w:r>
-      <w:r>
-        <w:rPr>
-          <w:i/>
-          <w:lang w:val="de-CH"/>
-        </w:rPr>
-        <w:t>Sample Namen</w:t>
-      </w:r>
-      <w:r>
-        <w:rPr>
-          <w:lang w:val="de-CH"/>
-        </w:rPr>
-        <w:t xml:space="preserve">“ angepasst werden. Den Vorgang zum Überprüfen des </w:t>
-      </w:r>
-      <w:proofErr w:type="spellStart"/>
-      <w:r>
-        <w:rPr>
-          <w:lang w:val="de-CH"/>
-        </w:rPr>
-        <w:t>SampleSheets</w:t>
-      </w:r>
-      <w:proofErr w:type="spellEnd"/>
-      <w:r>
-        <w:rPr>
-          <w:lang w:val="de-CH"/>
-        </w:rPr>
-        <w:t xml:space="preserve"> kann beliebig oft wiederholt werden und sollte zum Schluss fehlerfrei ablaufen. Dabei wird auch die gelbe Markierung der Felder aufgehoben (muss/darf nicht manuell geschehen).</w:t>
+      <w:r>
+        <w:rPr>
+          <w:lang w:val="de-CH"/>
+        </w:rPr>
+        <w:t>“ auswählen und dann „</w:t>
+      </w:r>
+      <w:r>
+        <w:rPr>
+          <w:i/>
+          <w:lang w:val="de-CH"/>
+        </w:rPr>
+        <w:t>Save as</w:t>
+      </w:r>
+      <w:r>
+        <w:rPr>
+          <w:lang w:val="de-CH"/>
+        </w:rPr>
+        <w:t>“, „</w:t>
+      </w:r>
+      <w:r>
+        <w:rPr>
+          <w:i/>
+          <w:lang w:val="de-CH"/>
+        </w:rPr>
+        <w:t>Comma Separated Values (.csv)</w:t>
+      </w:r>
+      <w:r>
+        <w:rPr>
+          <w:lang w:val="de-CH"/>
+        </w:rPr>
+        <w:t>“, das SampleSheet mit dem Namen</w:t>
+      </w:r>
+      <w:r>
+        <w:rPr>
+          <w:lang w:val="de-CH"/>
+        </w:rPr>
+        <w:t xml:space="preserve"> der MS Nr. auf dem Server speichern (/Volumes/Research/Common/Equipment/MiSeq/MiSeqSampleSheets/).</w:t>
       </w:r>
     </w:p>
     <w:p>
@@ -1786,390 +1257,33 @@
         <w:rPr>
           <w:lang w:val="de-CH"/>
         </w:rPr>
-        <w:t xml:space="preserve">Speichern des </w:t>
-      </w:r>
-      <w:proofErr w:type="spellStart"/>
-      <w:r>
-        <w:rPr>
-          <w:lang w:val="de-CH"/>
-        </w:rPr>
-        <w:t>SampleSheet</w:t>
-      </w:r>
-      <w:proofErr w:type="spellEnd"/>
-    </w:p>
-    <w:p>
-      <w:pPr>
-        <w:rPr>
-          <w:lang w:val="de-CH"/>
-        </w:rPr>
-      </w:pPr>
-      <w:r>
-        <w:rPr>
-          <w:lang w:val="de-CH"/>
-        </w:rPr>
-        <w:t xml:space="preserve">Wenn das überprüfen der Daten fehlerfrei verläuft, kann das </w:t>
-      </w:r>
-      <w:proofErr w:type="spellStart"/>
-      <w:r>
-        <w:rPr>
-          <w:lang w:val="de-CH"/>
-        </w:rPr>
-        <w:t>SampleSheet</w:t>
-      </w:r>
-      <w:proofErr w:type="spellEnd"/>
-      <w:r>
-        <w:rPr>
-          <w:lang w:val="de-CH"/>
-        </w:rPr>
-        <w:t xml:space="preserve"> gespeichert werden.</w:t>
-      </w:r>
-    </w:p>
-    <w:p>
-      <w:pPr>
-        <w:rPr>
-          <w:lang w:val="de-CH"/>
-        </w:rPr>
-      </w:pPr>
-      <w:r>
-        <w:rPr>
-          <w:lang w:val="de-CH"/>
-        </w:rPr>
-        <w:t>Für Windows:</w:t>
-      </w:r>
-      <w:r>
-        <w:rPr>
-          <w:lang w:val="de-CH"/>
-        </w:rPr>
-        <w:t xml:space="preserve"> Im Worksheet „</w:t>
-      </w:r>
-      <w:r>
-        <w:rPr>
-          <w:i/>
-          <w:lang w:val="de-CH"/>
-        </w:rPr>
-        <w:t>Sample Namen</w:t>
-      </w:r>
-      <w:r>
-        <w:rPr>
-          <w:lang w:val="de-CH"/>
-        </w:rPr>
-        <w:t>“ den „</w:t>
-      </w:r>
-      <w:proofErr w:type="spellStart"/>
-      <w:r>
-        <w:rPr>
-          <w:i/>
-          <w:lang w:val="de-CH"/>
-        </w:rPr>
-        <w:t>SampleSheet</w:t>
-      </w:r>
-      <w:proofErr w:type="spellEnd"/>
-      <w:r>
-        <w:rPr>
-          <w:i/>
-          <w:lang w:val="de-CH"/>
-        </w:rPr>
-        <w:t xml:space="preserve"> speichern</w:t>
-      </w:r>
-      <w:r>
-        <w:rPr>
-          <w:lang w:val="de-CH"/>
-        </w:rPr>
-        <w:t>“ Knopf drücken</w:t>
-      </w:r>
-      <w:r>
-        <w:rPr>
-          <w:lang w:val="de-CH"/>
-        </w:rPr>
-        <w:t>. Im Hintergrund wird nun das Worksheet „</w:t>
-      </w:r>
-      <w:proofErr w:type="spellStart"/>
-      <w:r>
-        <w:rPr>
-          <w:i/>
-          <w:lang w:val="de-CH"/>
-        </w:rPr>
-        <w:t>MiSeq</w:t>
-      </w:r>
-      <w:proofErr w:type="spellEnd"/>
-      <w:r>
-        <w:rPr>
-          <w:i/>
+        <w:t>Fehlerbehebung</w:t>
+      </w:r>
+    </w:p>
+    <w:p>
+      <w:pPr>
+        <w:rPr>
+          <w:lang w:val="de-CH"/>
+        </w:rPr>
+      </w:pPr>
+      <w:r>
+        <w:rPr>
+          <w:lang w:val="de-CH"/>
+        </w:rPr>
+        <w:t>Wenn beim starten des Sequencing Runs das ein Fehler auftritt</w:t>
+      </w:r>
+      <w:r>
+        <w:rPr>
+          <w:lang w:val="de-CH"/>
+        </w:rPr>
+        <w:t>, wurde die</w:t>
+      </w:r>
+      <w:r>
+        <w:rPr>
           <w:lang w:val="de-CH"/>
         </w:rPr>
         <w:t xml:space="preserve"> </w:t>
       </w:r>
-      <w:proofErr w:type="spellStart"/>
-      <w:r>
-        <w:rPr>
-          <w:i/>
-          <w:lang w:val="de-CH"/>
-        </w:rPr>
-        <w:t>SampleSheet</w:t>
-      </w:r>
-      <w:proofErr w:type="spellEnd"/>
-      <w:r>
-        <w:rPr>
-          <w:lang w:val="de-CH"/>
-        </w:rPr>
-        <w:t>“ automatisch als .</w:t>
-      </w:r>
-      <w:proofErr w:type="spellStart"/>
-      <w:r>
-        <w:rPr>
-          <w:lang w:val="de-CH"/>
-        </w:rPr>
-        <w:t>csv</w:t>
-      </w:r>
-      <w:proofErr w:type="spellEnd"/>
-      <w:r>
-        <w:rPr>
-          <w:lang w:val="de-CH"/>
-        </w:rPr>
-        <w:t xml:space="preserve"> Datei mit dem Namen der MS Nr. auf dem Server (R:\Common\Equipment\MiSeq\MiSeqSampleSheets\) gespeichert.</w:t>
-      </w:r>
-    </w:p>
-    <w:p>
-      <w:pPr>
-        <w:rPr>
-          <w:lang w:val="de-CH"/>
-        </w:rPr>
-      </w:pPr>
-      <w:r>
-        <w:rPr>
-          <w:lang w:val="de-CH"/>
-        </w:rPr>
-        <w:t>Für Mac: Das automatische speichern funktioniert hier nicht. Man muss das Worksheet „</w:t>
-      </w:r>
-      <w:proofErr w:type="spellStart"/>
-      <w:r>
-        <w:rPr>
-          <w:i/>
-          <w:lang w:val="de-CH"/>
-        </w:rPr>
-        <w:t>MiSeq</w:t>
-      </w:r>
-      <w:proofErr w:type="spellEnd"/>
-      <w:r>
-        <w:rPr>
-          <w:i/>
-          <w:lang w:val="de-CH"/>
-        </w:rPr>
-        <w:t xml:space="preserve"> </w:t>
-      </w:r>
-      <w:proofErr w:type="spellStart"/>
-      <w:r>
-        <w:rPr>
-          <w:i/>
-          <w:lang w:val="de-CH"/>
-        </w:rPr>
-        <w:t>SampleSheet</w:t>
-      </w:r>
-      <w:proofErr w:type="spellEnd"/>
-      <w:r>
-        <w:rPr>
-          <w:lang w:val="de-CH"/>
-        </w:rPr>
-        <w:t>“ auswählen und dann „</w:t>
-      </w:r>
-      <w:r>
-        <w:rPr>
-          <w:i/>
-          <w:lang w:val="de-CH"/>
-        </w:rPr>
-        <w:t xml:space="preserve">Save </w:t>
-      </w:r>
-      <w:proofErr w:type="spellStart"/>
-      <w:r>
-        <w:rPr>
-          <w:i/>
-          <w:lang w:val="de-CH"/>
-        </w:rPr>
-        <w:t>as</w:t>
-      </w:r>
-      <w:proofErr w:type="spellEnd"/>
-      <w:r>
-        <w:rPr>
-          <w:lang w:val="de-CH"/>
-        </w:rPr>
-        <w:t>“, „</w:t>
-      </w:r>
-      <w:proofErr w:type="spellStart"/>
-      <w:r>
-        <w:rPr>
-          <w:i/>
-          <w:lang w:val="de-CH"/>
-        </w:rPr>
-        <w:t>Comma</w:t>
-      </w:r>
-      <w:proofErr w:type="spellEnd"/>
-      <w:r>
-        <w:rPr>
-          <w:i/>
-          <w:lang w:val="de-CH"/>
-        </w:rPr>
-        <w:t xml:space="preserve"> </w:t>
-      </w:r>
-      <w:proofErr w:type="spellStart"/>
-      <w:r>
-        <w:rPr>
-          <w:i/>
-          <w:lang w:val="de-CH"/>
-        </w:rPr>
-        <w:t>Separated</w:t>
-      </w:r>
-      <w:proofErr w:type="spellEnd"/>
-      <w:r>
-        <w:rPr>
-          <w:i/>
-          <w:lang w:val="de-CH"/>
-        </w:rPr>
-        <w:t xml:space="preserve"> Values (.</w:t>
-      </w:r>
-      <w:proofErr w:type="spellStart"/>
-      <w:r>
-        <w:rPr>
-          <w:i/>
-          <w:lang w:val="de-CH"/>
-        </w:rPr>
-        <w:t>csv</w:t>
-      </w:r>
-      <w:proofErr w:type="spellEnd"/>
-      <w:r>
-        <w:rPr>
-          <w:i/>
-          <w:lang w:val="de-CH"/>
-        </w:rPr>
-        <w:t>)</w:t>
-      </w:r>
-      <w:r>
-        <w:rPr>
-          <w:lang w:val="de-CH"/>
-        </w:rPr>
-        <w:t xml:space="preserve">“, das </w:t>
-      </w:r>
-      <w:proofErr w:type="spellStart"/>
-      <w:r>
-        <w:rPr>
-          <w:lang w:val="de-CH"/>
-        </w:rPr>
-        <w:t>SampleSheet</w:t>
-      </w:r>
-      <w:proofErr w:type="spellEnd"/>
-      <w:r>
-        <w:rPr>
-          <w:lang w:val="de-CH"/>
-        </w:rPr>
-        <w:t xml:space="preserve"> mit dem Namen</w:t>
-      </w:r>
-      <w:r>
-        <w:rPr>
-          <w:lang w:val="de-CH"/>
-        </w:rPr>
-        <w:t xml:space="preserve"> der MS Nr. auf dem Server speichern (/</w:t>
-      </w:r>
-      <w:proofErr w:type="spellStart"/>
-      <w:r>
-        <w:rPr>
-          <w:lang w:val="de-CH"/>
-        </w:rPr>
-        <w:t>Volumes</w:t>
-      </w:r>
-      <w:proofErr w:type="spellEnd"/>
-      <w:r>
-        <w:rPr>
-          <w:lang w:val="de-CH"/>
-        </w:rPr>
-        <w:t>/Research/Common/Equipment/</w:t>
-      </w:r>
-      <w:proofErr w:type="spellStart"/>
-      <w:r>
-        <w:rPr>
-          <w:lang w:val="de-CH"/>
-        </w:rPr>
-        <w:t>MiSeq</w:t>
-      </w:r>
-      <w:proofErr w:type="spellEnd"/>
-      <w:r>
-        <w:rPr>
-          <w:lang w:val="de-CH"/>
-        </w:rPr>
-        <w:t>/</w:t>
-      </w:r>
-      <w:proofErr w:type="spellStart"/>
-      <w:r>
-        <w:rPr>
-          <w:lang w:val="de-CH"/>
-        </w:rPr>
-        <w:t>MiSeqSampleSheets</w:t>
-      </w:r>
-      <w:proofErr w:type="spellEnd"/>
-      <w:r>
-        <w:rPr>
-          <w:lang w:val="de-CH"/>
-        </w:rPr>
-        <w:t>/).</w:t>
-      </w:r>
-    </w:p>
-    <w:p>
-      <w:pPr>
-        <w:rPr>
-          <w:lang w:val="de-CH"/>
-        </w:rPr>
-      </w:pPr>
-    </w:p>
-    <w:p>
-      <w:pPr>
-        <w:pStyle w:val="Heading2"/>
-        <w:rPr>
-          <w:lang w:val="de-CH"/>
-        </w:rPr>
-      </w:pPr>
-      <w:r>
-        <w:rPr>
-          <w:lang w:val="de-CH"/>
-        </w:rPr>
-        <w:t>Fehlerbehebung</w:t>
-      </w:r>
-    </w:p>
-    <w:p>
-      <w:pPr>
-        <w:rPr>
-          <w:lang w:val="de-CH"/>
-        </w:rPr>
-      </w:pPr>
-      <w:r>
-        <w:rPr>
-          <w:lang w:val="de-CH"/>
-        </w:rPr>
-        <w:t xml:space="preserve">Wenn beim starten des </w:t>
-      </w:r>
-      <w:proofErr w:type="spellStart"/>
-      <w:r>
-        <w:rPr>
-          <w:lang w:val="de-CH"/>
-        </w:rPr>
-        <w:t>Sequencing</w:t>
-      </w:r>
-      <w:proofErr w:type="spellEnd"/>
-      <w:r>
-        <w:rPr>
-          <w:lang w:val="de-CH"/>
-        </w:rPr>
-        <w:t xml:space="preserve"> Runs das ein Fehler auftritt</w:t>
-      </w:r>
-      <w:r>
-        <w:rPr>
-          <w:lang w:val="de-CH"/>
-        </w:rPr>
-        <w:t>, wurde die</w:t>
-      </w:r>
-      <w:r>
-        <w:rPr>
-          <w:lang w:val="de-CH"/>
-        </w:rPr>
-        <w:t xml:space="preserve"> </w:t>
-      </w:r>
       <w:r>
         <w:rPr>
           <w:lang w:val="de-CH"/>
@@ -2198,69 +1312,13 @@
         <w:rPr>
           <w:lang w:val="de-CH"/>
         </w:rPr>
-        <w:t>peichern als .</w:t>
-      </w:r>
-      <w:proofErr w:type="spellStart"/>
-      <w:r>
-        <w:rPr>
-          <w:lang w:val="de-CH"/>
-        </w:rPr>
-        <w:t>csv</w:t>
-      </w:r>
-      <w:proofErr w:type="spellEnd"/>
-      <w:r>
-        <w:rPr>
-          <w:lang w:val="de-CH"/>
-        </w:rPr>
-        <w:t xml:space="preserve"> File</w:t>
-      </w:r>
-      <w:r>
-        <w:rPr>
-          <w:lang w:val="de-CH"/>
-        </w:rPr>
-        <w:t xml:space="preserve"> hat Semikolon statt Komas verwendet. Falls dies der Fall ist, kann das </w:t>
-      </w:r>
-      <w:proofErr w:type="spellStart"/>
-      <w:r>
-        <w:rPr>
-          <w:lang w:val="de-CH"/>
-        </w:rPr>
-        <w:t>SampleSheet</w:t>
-      </w:r>
-      <w:proofErr w:type="spellEnd"/>
-      <w:r>
-        <w:rPr>
-          <w:lang w:val="de-CH"/>
-        </w:rPr>
-        <w:t xml:space="preserve"> auf dem </w:t>
-      </w:r>
-      <w:proofErr w:type="spellStart"/>
-      <w:r>
-        <w:rPr>
-          <w:lang w:val="de-CH"/>
-        </w:rPr>
-        <w:t>MiSeq</w:t>
-      </w:r>
-      <w:proofErr w:type="spellEnd"/>
-      <w:r>
-        <w:rPr>
-          <w:lang w:val="de-CH"/>
-        </w:rPr>
-        <w:t xml:space="preserve"> mit Excel geöffnet und nochmals als .</w:t>
-      </w:r>
-      <w:proofErr w:type="spellStart"/>
-      <w:r>
-        <w:rPr>
-          <w:lang w:val="de-CH"/>
-        </w:rPr>
-        <w:t>csv</w:t>
-      </w:r>
-      <w:proofErr w:type="spellEnd"/>
-      <w:r>
-        <w:rPr>
-          <w:lang w:val="de-CH"/>
-        </w:rPr>
-        <w:t xml:space="preserve"> File abgespeichert werden.</w:t>
+        <w:t>peichern als .csv File</w:t>
+      </w:r>
+      <w:r>
+        <w:rPr>
+          <w:lang w:val="de-CH"/>
+        </w:rPr>
+        <w:t xml:space="preserve"> hat Semikolon statt Komas verwendet. Falls dies der Fall ist, kann das SampleSheet auf dem MiSeq mit Excel geöffnet und nochmals als .csv File abgespeichert werden.</w:t>
       </w:r>
     </w:p>
     <w:sectPr>

</xml_diff>

<commit_message>
add Date to footer of samplesheet userguide and correct typos
</commit_message>
<xml_diff>
--- a/Templates/Resistance/samplesheet_template_resistance_userguide.docx
+++ b/Templates/Resistance/samplesheet_template_resistance_userguide.docx
@@ -9,11 +9,19 @@
           <w:lang w:val="de-CH"/>
         </w:rPr>
       </w:pPr>
-      <w:r>
-        <w:rPr>
-          <w:lang w:val="de-CH"/>
-        </w:rPr>
-        <w:t>SampleSheet Template Resistance</w:t>
+      <w:proofErr w:type="spellStart"/>
+      <w:r>
+        <w:rPr>
+          <w:lang w:val="de-CH"/>
+        </w:rPr>
+        <w:t>SampleSheet</w:t>
+      </w:r>
+      <w:proofErr w:type="spellEnd"/>
+      <w:r>
+        <w:rPr>
+          <w:lang w:val="de-CH"/>
+        </w:rPr>
+        <w:t xml:space="preserve"> Template Resistance</w:t>
       </w:r>
     </w:p>
     <w:p>
@@ -66,33 +74,133 @@
         <w:rPr>
           <w:lang w:val="de-CH"/>
         </w:rPr>
-        <w:t>“ ist ein Excel Macro-Enabled Template File. Wenn beim öffnen eine Meldung erscheint, müssen die Macros aktiviert werden („</w:t>
-      </w:r>
-      <w:r>
-        <w:rPr>
-          <w:i/>
-          <w:lang w:val="de-CH"/>
-        </w:rPr>
-        <w:t>Enable Macros</w:t>
-      </w:r>
-      <w:r>
-        <w:rPr>
-          <w:lang w:val="de-CH"/>
-        </w:rPr>
-        <w:t>“). Dies dient dazu, dass die Macro Skripte (Programme im Hintergrund) ausgeführt werden können.</w:t>
-      </w:r>
-    </w:p>
-    <w:p>
-      <w:pPr>
-        <w:rPr>
-          <w:lang w:val="de-CH"/>
-        </w:rPr>
-      </w:pPr>
-      <w:r>
-        <w:rPr>
-          <w:lang w:val="de-CH"/>
-        </w:rPr>
-        <w:t>Da dieses Dokument ein Excel Template ist, muss es nach dem ausfüllen als „Excel Macro-Enabled Workbook“ gespeichert werden.</w:t>
+        <w:t xml:space="preserve">“ ist ein Excel </w:t>
+      </w:r>
+      <w:proofErr w:type="spellStart"/>
+      <w:r>
+        <w:rPr>
+          <w:lang w:val="de-CH"/>
+        </w:rPr>
+        <w:t>Macro</w:t>
+      </w:r>
+      <w:proofErr w:type="spellEnd"/>
+      <w:r>
+        <w:rPr>
+          <w:lang w:val="de-CH"/>
+        </w:rPr>
+        <w:t xml:space="preserve">-Enabled Template File. Wenn beim </w:t>
+      </w:r>
+      <w:proofErr w:type="spellStart"/>
+      <w:r>
+        <w:rPr>
+          <w:lang w:val="de-CH"/>
+        </w:rPr>
+        <w:t>öffnen</w:t>
+      </w:r>
+      <w:proofErr w:type="spellEnd"/>
+      <w:r>
+        <w:rPr>
+          <w:lang w:val="de-CH"/>
+        </w:rPr>
+        <w:t xml:space="preserve"> eine Meldung erscheint, müssen die </w:t>
+      </w:r>
+      <w:proofErr w:type="spellStart"/>
+      <w:r>
+        <w:rPr>
+          <w:lang w:val="de-CH"/>
+        </w:rPr>
+        <w:t>Macros</w:t>
+      </w:r>
+      <w:proofErr w:type="spellEnd"/>
+      <w:r>
+        <w:rPr>
+          <w:lang w:val="de-CH"/>
+        </w:rPr>
+        <w:t xml:space="preserve"> aktiviert werden (</w:t>
+      </w:r>
+      <w:r>
+        <w:rPr>
+          <w:lang w:val="de-CH"/>
+        </w:rPr>
+        <w:t xml:space="preserve">z.B. </w:t>
+      </w:r>
+      <w:r>
+        <w:rPr>
+          <w:lang w:val="de-CH"/>
+        </w:rPr>
+        <w:t>„</w:t>
+      </w:r>
+      <w:proofErr w:type="spellStart"/>
+      <w:r>
+        <w:rPr>
+          <w:i/>
+          <w:lang w:val="de-CH"/>
+        </w:rPr>
+        <w:t>Enable</w:t>
+      </w:r>
+      <w:proofErr w:type="spellEnd"/>
+      <w:r>
+        <w:rPr>
+          <w:i/>
+          <w:lang w:val="de-CH"/>
+        </w:rPr>
+        <w:t xml:space="preserve"> </w:t>
+      </w:r>
+      <w:proofErr w:type="spellStart"/>
+      <w:r>
+        <w:rPr>
+          <w:i/>
+          <w:lang w:val="de-CH"/>
+        </w:rPr>
+        <w:t>Macros</w:t>
+      </w:r>
+      <w:proofErr w:type="spellEnd"/>
+      <w:r>
+        <w:rPr>
+          <w:lang w:val="de-CH"/>
+        </w:rPr>
+        <w:t xml:space="preserve">“). Dies dient dazu, dass die </w:t>
+      </w:r>
+      <w:proofErr w:type="spellStart"/>
+      <w:r>
+        <w:rPr>
+          <w:lang w:val="de-CH"/>
+        </w:rPr>
+        <w:t>Macro</w:t>
+      </w:r>
+      <w:proofErr w:type="spellEnd"/>
+      <w:r>
+        <w:rPr>
+          <w:lang w:val="de-CH"/>
+        </w:rPr>
+        <w:t xml:space="preserve"> Skripte (Programme im Hintergrund) ausgeführt werden können.</w:t>
+      </w:r>
+    </w:p>
+    <w:p>
+      <w:pPr>
+        <w:rPr>
+          <w:lang w:val="de-CH"/>
+        </w:rPr>
+      </w:pPr>
+      <w:r>
+        <w:rPr>
+          <w:lang w:val="de-CH"/>
+        </w:rPr>
+        <w:t xml:space="preserve">Da dieses Dokument ein Excel Template ist, muss es nach dem ausfüllen als „Excel </w:t>
+      </w:r>
+      <w:proofErr w:type="spellStart"/>
+      <w:r>
+        <w:rPr>
+          <w:lang w:val="de-CH"/>
+        </w:rPr>
+        <w:t>Macro</w:t>
+      </w:r>
+      <w:proofErr w:type="spellEnd"/>
+      <w:r>
+        <w:rPr>
+          <w:lang w:val="de-CH"/>
+        </w:rPr>
+        <w:t>-Enabled Workbook“ gespeichert werden.</w:t>
       </w:r>
     </w:p>
     <w:p>
@@ -139,7 +247,21 @@
         <w:rPr>
           <w:lang w:val="de-CH"/>
         </w:rPr>
-        <w:t>Da ausgehend von diesem SampleSheet nach dem Sequenzieren die Analysen gestartet werden sollte alles korrekt eingetragen sein.</w:t>
+        <w:t xml:space="preserve">Da ausgehend von diesem </w:t>
+      </w:r>
+      <w:proofErr w:type="spellStart"/>
+      <w:r>
+        <w:rPr>
+          <w:lang w:val="de-CH"/>
+        </w:rPr>
+        <w:t>SampleSheet</w:t>
+      </w:r>
+      <w:proofErr w:type="spellEnd"/>
+      <w:r>
+        <w:rPr>
+          <w:lang w:val="de-CH"/>
+        </w:rPr>
+        <w:t xml:space="preserve"> nach dem Sequenzieren die Analysen gestartet werden sollte alles korrekt eingetragen sein.</w:t>
       </w:r>
     </w:p>
     <w:p>
@@ -188,13 +310,31 @@
         </w:rPr>
         <w:t>“ und „</w:t>
       </w:r>
-      <w:r>
-        <w:rPr>
-          <w:i/>
-          <w:lang w:val="de-CH"/>
-        </w:rPr>
-        <w:t>MiSeq SampleSheet</w:t>
-      </w:r>
+      <w:proofErr w:type="spellStart"/>
+      <w:r>
+        <w:rPr>
+          <w:i/>
+          <w:lang w:val="de-CH"/>
+        </w:rPr>
+        <w:t>MiSeq</w:t>
+      </w:r>
+      <w:proofErr w:type="spellEnd"/>
+      <w:r>
+        <w:rPr>
+          <w:i/>
+          <w:lang w:val="de-CH"/>
+        </w:rPr>
+        <w:t xml:space="preserve"> </w:t>
+      </w:r>
+      <w:proofErr w:type="spellStart"/>
+      <w:r>
+        <w:rPr>
+          <w:i/>
+          <w:lang w:val="de-CH"/>
+        </w:rPr>
+        <w:t>SampleSheet</w:t>
+      </w:r>
+      <w:proofErr w:type="spellEnd"/>
       <w:r>
         <w:rPr>
           <w:lang w:val="de-CH"/>
@@ -214,26 +354,62 @@
         </w:rPr>
         <w:t>“ in den grünen Feldern eingetragen und automatisch formatiert im Worksheet „</w:t>
       </w:r>
-      <w:r>
-        <w:rPr>
-          <w:i/>
-          <w:lang w:val="de-CH"/>
-        </w:rPr>
-        <w:t>MiSeq SampleSheet</w:t>
-      </w:r>
+      <w:proofErr w:type="spellStart"/>
+      <w:r>
+        <w:rPr>
+          <w:i/>
+          <w:lang w:val="de-CH"/>
+        </w:rPr>
+        <w:t>MiSeq</w:t>
+      </w:r>
+      <w:proofErr w:type="spellEnd"/>
+      <w:r>
+        <w:rPr>
+          <w:i/>
+          <w:lang w:val="de-CH"/>
+        </w:rPr>
+        <w:t xml:space="preserve"> </w:t>
+      </w:r>
+      <w:proofErr w:type="spellStart"/>
+      <w:r>
+        <w:rPr>
+          <w:i/>
+          <w:lang w:val="de-CH"/>
+        </w:rPr>
+        <w:t>SampleSheet</w:t>
+      </w:r>
+      <w:proofErr w:type="spellEnd"/>
       <w:r>
         <w:rPr>
           <w:lang w:val="de-CH"/>
         </w:rPr>
         <w:t>“ dargestellt. Das „</w:t>
       </w:r>
-      <w:r>
-        <w:rPr>
-          <w:i/>
-          <w:lang w:val="de-CH"/>
-        </w:rPr>
-        <w:t>MiSeq SampleSheet</w:t>
-      </w:r>
+      <w:proofErr w:type="spellStart"/>
+      <w:r>
+        <w:rPr>
+          <w:i/>
+          <w:lang w:val="de-CH"/>
+        </w:rPr>
+        <w:t>MiSeq</w:t>
+      </w:r>
+      <w:proofErr w:type="spellEnd"/>
+      <w:r>
+        <w:rPr>
+          <w:i/>
+          <w:lang w:val="de-CH"/>
+        </w:rPr>
+        <w:t xml:space="preserve"> </w:t>
+      </w:r>
+      <w:proofErr w:type="spellStart"/>
+      <w:r>
+        <w:rPr>
+          <w:i/>
+          <w:lang w:val="de-CH"/>
+        </w:rPr>
+        <w:t>SampleSheet</w:t>
+      </w:r>
+      <w:proofErr w:type="spellEnd"/>
       <w:r>
         <w:rPr>
           <w:lang w:val="de-CH"/>
@@ -272,7 +448,63 @@
         <w:rPr>
           <w:lang w:val="de-CH"/>
         </w:rPr>
-        <w:t>Für jeden Sequenzierrun muss ein SampleSheet für den MiSeq vorbereitet werden. Das SampleSheet ist grundlegend in zwei Teile, dem oberen „</w:t>
+        <w:t xml:space="preserve">Für jeden </w:t>
+      </w:r>
+      <w:proofErr w:type="spellStart"/>
+      <w:r>
+        <w:rPr>
+          <w:lang w:val="de-CH"/>
+        </w:rPr>
+        <w:t>Sequenzierrun</w:t>
+      </w:r>
+      <w:proofErr w:type="spellEnd"/>
+      <w:r>
+        <w:rPr>
+          <w:lang w:val="de-CH"/>
+        </w:rPr>
+        <w:t xml:space="preserve"> muss ein </w:t>
+      </w:r>
+      <w:proofErr w:type="spellStart"/>
+      <w:r>
+        <w:rPr>
+          <w:lang w:val="de-CH"/>
+        </w:rPr>
+        <w:t>SampleSheet</w:t>
+      </w:r>
+      <w:proofErr w:type="spellEnd"/>
+      <w:r>
+        <w:rPr>
+          <w:lang w:val="de-CH"/>
+        </w:rPr>
+        <w:t xml:space="preserve"> für den </w:t>
+      </w:r>
+      <w:proofErr w:type="spellStart"/>
+      <w:r>
+        <w:rPr>
+          <w:lang w:val="de-CH"/>
+        </w:rPr>
+        <w:t>MiSeq</w:t>
+      </w:r>
+      <w:proofErr w:type="spellEnd"/>
+      <w:r>
+        <w:rPr>
+          <w:lang w:val="de-CH"/>
+        </w:rPr>
+        <w:t xml:space="preserve"> vorbereitet werden. Das </w:t>
+      </w:r>
+      <w:proofErr w:type="spellStart"/>
+      <w:r>
+        <w:rPr>
+          <w:lang w:val="de-CH"/>
+        </w:rPr>
+        <w:t>SampleSheet</w:t>
+      </w:r>
+      <w:proofErr w:type="spellEnd"/>
+      <w:r>
+        <w:rPr>
+          <w:lang w:val="de-CH"/>
+        </w:rPr>
+        <w:t xml:space="preserve"> ist grundlegend in zwei Teile, dem oberen „</w:t>
       </w:r>
       <w:r>
         <w:rPr>
@@ -363,7 +595,21 @@
         <w:rPr>
           <w:lang w:val="de-CH"/>
         </w:rPr>
-        <w:t>“ kann aus dem Drop-down Menü ausgewählt werden.</w:t>
+        <w:t xml:space="preserve">“ kann aus dem </w:t>
+      </w:r>
+      <w:proofErr w:type="gramStart"/>
+      <w:r>
+        <w:rPr>
+          <w:lang w:val="de-CH"/>
+        </w:rPr>
+        <w:t>Drop-down</w:t>
+      </w:r>
+      <w:proofErr w:type="gramEnd"/>
+      <w:r>
+        <w:rPr>
+          <w:lang w:val="de-CH"/>
+        </w:rPr>
+        <w:t xml:space="preserve"> Menü ausgewählt werden.</w:t>
       </w:r>
     </w:p>
     <w:p>
@@ -427,12 +673,54 @@
         </w:rPr>
         <w:t>„</w:t>
       </w:r>
-      <w:r>
-        <w:rPr>
-          <w:i/>
-          <w:lang w:val="de-CH"/>
-        </w:rPr>
-        <w:t>Sequenzierdatum [dd/mm/yy]</w:t>
+      <w:proofErr w:type="spellStart"/>
+      <w:r>
+        <w:rPr>
+          <w:i/>
+          <w:lang w:val="de-CH"/>
+        </w:rPr>
+        <w:t>Sequenzierdatum</w:t>
+      </w:r>
+      <w:proofErr w:type="spellEnd"/>
+      <w:r>
+        <w:rPr>
+          <w:i/>
+          <w:lang w:val="de-CH"/>
+        </w:rPr>
+        <w:t xml:space="preserve"> [</w:t>
+      </w:r>
+      <w:proofErr w:type="spellStart"/>
+      <w:r>
+        <w:rPr>
+          <w:i/>
+          <w:lang w:val="de-CH"/>
+        </w:rPr>
+        <w:t>dd</w:t>
+      </w:r>
+      <w:proofErr w:type="spellEnd"/>
+      <w:r>
+        <w:rPr>
+          <w:i/>
+          <w:lang w:val="de-CH"/>
+        </w:rPr>
+        <w:t>/mm/</w:t>
+      </w:r>
+      <w:proofErr w:type="spellStart"/>
+      <w:proofErr w:type="gramStart"/>
+      <w:r>
+        <w:rPr>
+          <w:i/>
+          <w:lang w:val="de-CH"/>
+        </w:rPr>
+        <w:t>yy</w:t>
+      </w:r>
+      <w:proofErr w:type="spellEnd"/>
+      <w:r>
+        <w:rPr>
+          <w:i/>
+          <w:lang w:val="de-CH"/>
+        </w:rPr>
+        <w:t>]</w:t>
       </w:r>
       <w:r>
         <w:rPr>
@@ -441,11 +729,26 @@
         </w:rPr>
         <w:t>*</w:t>
       </w:r>
-      <w:r>
-        <w:rPr>
-          <w:lang w:val="de-CH"/>
-        </w:rPr>
-        <w:t>“ mit dem Datum ausfüllen, an dem der Sequenzierrun gestartet wird.</w:t>
+      <w:proofErr w:type="gramEnd"/>
+      <w:r>
+        <w:rPr>
+          <w:lang w:val="de-CH"/>
+        </w:rPr>
+        <w:t xml:space="preserve">“ mit dem Datum ausfüllen, an dem der </w:t>
+      </w:r>
+      <w:proofErr w:type="spellStart"/>
+      <w:r>
+        <w:rPr>
+          <w:lang w:val="de-CH"/>
+        </w:rPr>
+        <w:t>Sequenzierrun</w:t>
+      </w:r>
+      <w:proofErr w:type="spellEnd"/>
+      <w:r>
+        <w:rPr>
+          <w:lang w:val="de-CH"/>
+        </w:rPr>
+        <w:t xml:space="preserve"> gestartet wird.</w:t>
       </w:r>
     </w:p>
     <w:p>
@@ -496,18 +799,50 @@
         </w:rPr>
         <w:t>„</w:t>
       </w:r>
-      <w:r>
-        <w:rPr>
-          <w:i/>
-          <w:lang w:val="de-CH"/>
-        </w:rPr>
-        <w:t>PhiX [%]*</w:t>
-      </w:r>
-      <w:r>
-        <w:rPr>
-          <w:lang w:val="de-CH"/>
-        </w:rPr>
-        <w:t>“ muss mit einer ganzen Zahl zwischen 0 und 100 ausgefüllt werden. Wenn kein PhiX verwendet wird, muss 0 eingetragen werden</w:t>
+      <w:proofErr w:type="spellStart"/>
+      <w:r>
+        <w:rPr>
+          <w:i/>
+          <w:lang w:val="de-CH"/>
+        </w:rPr>
+        <w:t>PhiX</w:t>
+      </w:r>
+      <w:proofErr w:type="spellEnd"/>
+      <w:r>
+        <w:rPr>
+          <w:i/>
+          <w:lang w:val="de-CH"/>
+        </w:rPr>
+        <w:t xml:space="preserve"> [</w:t>
+      </w:r>
+      <w:proofErr w:type="gramStart"/>
+      <w:r>
+        <w:rPr>
+          <w:i/>
+          <w:lang w:val="de-CH"/>
+        </w:rPr>
+        <w:t>%]*</w:t>
+      </w:r>
+      <w:proofErr w:type="gramEnd"/>
+      <w:r>
+        <w:rPr>
+          <w:lang w:val="de-CH"/>
+        </w:rPr>
+        <w:t xml:space="preserve">“ muss mit einer ganzen Zahl zwischen 0 und 100 ausgefüllt werden. Wenn kein </w:t>
+      </w:r>
+      <w:proofErr w:type="spellStart"/>
+      <w:r>
+        <w:rPr>
+          <w:lang w:val="de-CH"/>
+        </w:rPr>
+        <w:t>PhiX</w:t>
+      </w:r>
+      <w:proofErr w:type="spellEnd"/>
+      <w:r>
+        <w:rPr>
+          <w:lang w:val="de-CH"/>
+        </w:rPr>
+        <w:t xml:space="preserve"> verwendet wird, muss 0 eingetragen werden</w:t>
       </w:r>
     </w:p>
     <w:p>
@@ -532,7 +867,39 @@
           <w:i/>
           <w:lang w:val="de-CH"/>
         </w:rPr>
-        <w:t>RGT # Box 1, Sequenziercartridge (RGT...)*</w:t>
+        <w:t xml:space="preserve">RGT # Box 1, </w:t>
+      </w:r>
+      <w:proofErr w:type="spellStart"/>
+      <w:r>
+        <w:rPr>
+          <w:i/>
+          <w:lang w:val="de-CH"/>
+        </w:rPr>
+        <w:t>Sequenziercartridge</w:t>
+      </w:r>
+      <w:proofErr w:type="spellEnd"/>
+      <w:r>
+        <w:rPr>
+          <w:i/>
+          <w:lang w:val="de-CH"/>
+        </w:rPr>
+        <w:t xml:space="preserve"> (</w:t>
+      </w:r>
+      <w:proofErr w:type="gramStart"/>
+      <w:r>
+        <w:rPr>
+          <w:i/>
+          <w:lang w:val="de-CH"/>
+        </w:rPr>
+        <w:t>RGT...</w:t>
+      </w:r>
+      <w:proofErr w:type="gramEnd"/>
+      <w:r>
+        <w:rPr>
+          <w:i/>
+          <w:lang w:val="de-CH"/>
+        </w:rPr>
+        <w:t>)*</w:t>
       </w:r>
       <w:r>
         <w:rPr>
@@ -551,7 +918,49 @@
         <w:rPr>
           <w:lang w:val="de-CH"/>
         </w:rPr>
-        <w:t>“) der MiSeq Reagent Kit V3 Box 1 of 2 welche zum sequenzieren verwendet wird, eingetragen werden.</w:t>
+        <w:t xml:space="preserve">“) der </w:t>
+      </w:r>
+      <w:proofErr w:type="spellStart"/>
+      <w:r>
+        <w:rPr>
+          <w:lang w:val="de-CH"/>
+        </w:rPr>
+        <w:t>MiSeq</w:t>
+      </w:r>
+      <w:proofErr w:type="spellEnd"/>
+      <w:r>
+        <w:rPr>
+          <w:lang w:val="de-CH"/>
+        </w:rPr>
+        <w:t xml:space="preserve"> </w:t>
+      </w:r>
+      <w:proofErr w:type="spellStart"/>
+      <w:r>
+        <w:rPr>
+          <w:lang w:val="de-CH"/>
+        </w:rPr>
+        <w:t>Reagent</w:t>
+      </w:r>
+      <w:proofErr w:type="spellEnd"/>
+      <w:r>
+        <w:rPr>
+          <w:lang w:val="de-CH"/>
+        </w:rPr>
+        <w:t xml:space="preserve"> Kit V3 Box 1 </w:t>
+      </w:r>
+      <w:proofErr w:type="spellStart"/>
+      <w:r>
+        <w:rPr>
+          <w:lang w:val="de-CH"/>
+        </w:rPr>
+        <w:t>of</w:t>
+      </w:r>
+      <w:proofErr w:type="spellEnd"/>
+      <w:r>
+        <w:rPr>
+          <w:lang w:val="de-CH"/>
+        </w:rPr>
+        <w:t xml:space="preserve"> 2 welche zum sequenzieren verwendet wird, eingetragen werden.</w:t>
       </w:r>
     </w:p>
     <w:p>
@@ -590,7 +999,39 @@
           <w:i/>
           <w:lang w:val="de-CH"/>
         </w:rPr>
-        <w:t>, Sequenziercartridge (RGT...)*</w:t>
+        <w:t xml:space="preserve">, </w:t>
+      </w:r>
+      <w:proofErr w:type="spellStart"/>
+      <w:r>
+        <w:rPr>
+          <w:i/>
+          <w:lang w:val="de-CH"/>
+        </w:rPr>
+        <w:t>Sequenziercartridge</w:t>
+      </w:r>
+      <w:proofErr w:type="spellEnd"/>
+      <w:r>
+        <w:rPr>
+          <w:i/>
+          <w:lang w:val="de-CH"/>
+        </w:rPr>
+        <w:t xml:space="preserve"> (</w:t>
+      </w:r>
+      <w:proofErr w:type="gramStart"/>
+      <w:r>
+        <w:rPr>
+          <w:i/>
+          <w:lang w:val="de-CH"/>
+        </w:rPr>
+        <w:t>RGT...</w:t>
+      </w:r>
+      <w:proofErr w:type="gramEnd"/>
+      <w:r>
+        <w:rPr>
+          <w:i/>
+          <w:lang w:val="de-CH"/>
+        </w:rPr>
+        <w:t>)*</w:t>
       </w:r>
       <w:r>
         <w:rPr>
@@ -609,7 +1050,49 @@
         <w:rPr>
           <w:lang w:val="de-CH"/>
         </w:rPr>
-        <w:t>“) der MiSeq Reagent Kit V3 Box 2 of 2 welche zum sequenzieren verwendet wird, eingetragen werden.</w:t>
+        <w:t xml:space="preserve">“) der </w:t>
+      </w:r>
+      <w:proofErr w:type="spellStart"/>
+      <w:r>
+        <w:rPr>
+          <w:lang w:val="de-CH"/>
+        </w:rPr>
+        <w:t>MiSeq</w:t>
+      </w:r>
+      <w:proofErr w:type="spellEnd"/>
+      <w:r>
+        <w:rPr>
+          <w:lang w:val="de-CH"/>
+        </w:rPr>
+        <w:t xml:space="preserve"> </w:t>
+      </w:r>
+      <w:proofErr w:type="spellStart"/>
+      <w:r>
+        <w:rPr>
+          <w:lang w:val="de-CH"/>
+        </w:rPr>
+        <w:t>Reagent</w:t>
+      </w:r>
+      <w:proofErr w:type="spellEnd"/>
+      <w:r>
+        <w:rPr>
+          <w:lang w:val="de-CH"/>
+        </w:rPr>
+        <w:t xml:space="preserve"> Kit V3 Box 2 </w:t>
+      </w:r>
+      <w:proofErr w:type="spellStart"/>
+      <w:r>
+        <w:rPr>
+          <w:lang w:val="de-CH"/>
+        </w:rPr>
+        <w:t>of</w:t>
+      </w:r>
+      <w:proofErr w:type="spellEnd"/>
+      <w:r>
+        <w:rPr>
+          <w:lang w:val="de-CH"/>
+        </w:rPr>
+        <w:t xml:space="preserve"> 2 welche zum sequenzieren verwendet wird, eingetragen werden.</w:t>
       </w:r>
     </w:p>
     <w:p>
@@ -630,12 +1113,37 @@
         <w:lastRenderedPageBreak/>
         <w:t>„</w:t>
       </w:r>
-      <w:r>
-        <w:rPr>
-          <w:i/>
-          <w:lang w:val="de-CH"/>
-        </w:rPr>
-        <w:t>Sequenziercartrige Nr. (MS...)*</w:t>
+      <w:proofErr w:type="spellStart"/>
+      <w:r>
+        <w:rPr>
+          <w:i/>
+          <w:lang w:val="de-CH"/>
+        </w:rPr>
+        <w:t>Sequenziercartrige</w:t>
+      </w:r>
+      <w:proofErr w:type="spellEnd"/>
+      <w:r>
+        <w:rPr>
+          <w:i/>
+          <w:lang w:val="de-CH"/>
+        </w:rPr>
+        <w:t xml:space="preserve"> Nr. (</w:t>
+      </w:r>
+      <w:proofErr w:type="gramStart"/>
+      <w:r>
+        <w:rPr>
+          <w:i/>
+          <w:lang w:val="de-CH"/>
+        </w:rPr>
+        <w:t>MS...</w:t>
+      </w:r>
+      <w:proofErr w:type="gramEnd"/>
+      <w:r>
+        <w:rPr>
+          <w:i/>
+          <w:lang w:val="de-CH"/>
+        </w:rPr>
+        <w:t>)*</w:t>
       </w:r>
       <w:r>
         <w:rPr>
@@ -681,7 +1189,21 @@
         <w:rPr>
           <w:lang w:val="de-CH"/>
         </w:rPr>
-        <w:t>“ der Sequenziercartrige eingetragen werden.</w:t>
+        <w:t xml:space="preserve">“ der </w:t>
+      </w:r>
+      <w:proofErr w:type="spellStart"/>
+      <w:r>
+        <w:rPr>
+          <w:lang w:val="de-CH"/>
+        </w:rPr>
+        <w:t>Sequenziercartrige</w:t>
+      </w:r>
+      <w:proofErr w:type="spellEnd"/>
+      <w:r>
+        <w:rPr>
+          <w:lang w:val="de-CH"/>
+        </w:rPr>
+        <w:t xml:space="preserve"> eingetragen werden.</w:t>
       </w:r>
     </w:p>
     <w:p>
@@ -712,7 +1234,49 @@
         <w:rPr>
           <w:lang w:val="de-CH"/>
         </w:rPr>
-        <w:t>“ kann aus dem Drop-down Menü die beiden Indexprimer die im letzten Sequenzierrun zuletzt verwendet wurden eingetragen werden. Beginnt man eine neue Indexprimerbox können diese beiden Felder leer gelassen werden.</w:t>
+        <w:t xml:space="preserve">“ kann aus dem </w:t>
+      </w:r>
+      <w:proofErr w:type="gramStart"/>
+      <w:r>
+        <w:rPr>
+          <w:lang w:val="de-CH"/>
+        </w:rPr>
+        <w:t>Drop-down</w:t>
+      </w:r>
+      <w:proofErr w:type="gramEnd"/>
+      <w:r>
+        <w:rPr>
+          <w:lang w:val="de-CH"/>
+        </w:rPr>
+        <w:t xml:space="preserve"> Menü die beiden Indexprimer die im letzten </w:t>
+      </w:r>
+      <w:proofErr w:type="spellStart"/>
+      <w:r>
+        <w:rPr>
+          <w:lang w:val="de-CH"/>
+        </w:rPr>
+        <w:t>Sequenzierrun</w:t>
+      </w:r>
+      <w:proofErr w:type="spellEnd"/>
+      <w:r>
+        <w:rPr>
+          <w:lang w:val="de-CH"/>
+        </w:rPr>
+        <w:t xml:space="preserve"> zuletzt verwendet wurden eingetragen werden. Beginnt man eine neue </w:t>
+      </w:r>
+      <w:proofErr w:type="spellStart"/>
+      <w:r>
+        <w:rPr>
+          <w:lang w:val="de-CH"/>
+        </w:rPr>
+        <w:t>Indexprimerbox</w:t>
+      </w:r>
+      <w:proofErr w:type="spellEnd"/>
+      <w:r>
+        <w:rPr>
+          <w:lang w:val="de-CH"/>
+        </w:rPr>
+        <w:t xml:space="preserve"> können diese beiden Felder leer gelassen werden.</w:t>
       </w:r>
     </w:p>
     <w:p>
@@ -765,17 +1329,37 @@
         </w:rPr>
         <w:t xml:space="preserve">“ trage die </w:t>
       </w:r>
-      <w:r>
-        <w:rPr>
-          <w:lang w:val="de-CH"/>
-        </w:rPr>
-        <w:t>Molis Nr.</w:t>
-      </w:r>
-      <w:r>
-        <w:rPr>
-          <w:lang w:val="de-CH"/>
-        </w:rPr>
-        <w:t xml:space="preserve"> der Patienten in dieser Kolonne ein</w:t>
+      <w:proofErr w:type="spellStart"/>
+      <w:r>
+        <w:rPr>
+          <w:lang w:val="de-CH"/>
+        </w:rPr>
+        <w:t>Molis</w:t>
+      </w:r>
+      <w:proofErr w:type="spellEnd"/>
+      <w:r>
+        <w:rPr>
+          <w:lang w:val="de-CH"/>
+        </w:rPr>
+        <w:t xml:space="preserve"> Nr.</w:t>
+      </w:r>
+      <w:r>
+        <w:rPr>
+          <w:lang w:val="de-CH"/>
+        </w:rPr>
+        <w:t xml:space="preserve"> der Patienten in dieser </w:t>
+      </w:r>
+      <w:r>
+        <w:rPr>
+          <w:lang w:val="de-CH"/>
+        </w:rPr>
+        <w:t>Spalte</w:t>
+      </w:r>
+      <w:r>
+        <w:rPr>
+          <w:lang w:val="de-CH"/>
+        </w:rPr>
+        <w:t xml:space="preserve"> ein</w:t>
       </w:r>
       <w:r>
         <w:rPr>
@@ -789,8 +1373,6 @@
         </w:rPr>
         <w:t>Es sind nur Zahlen (0-9), Buchstaben (a-z, A-Z) und Bindestriche (-) erlaubt.</w:t>
       </w:r>
-      <w:bookmarkStart w:id="0" w:name="_GoBack"/>
-      <w:bookmarkEnd w:id="0"/>
     </w:p>
     <w:p>
       <w:pPr>
@@ -820,7 +1402,21 @@
         <w:rPr>
           <w:lang w:val="de-CH"/>
         </w:rPr>
-        <w:t>“ wähle für jedes Sample den Virus aus dem Drop-down Menü aus.</w:t>
+        <w:t xml:space="preserve">“ wähle für jedes Sample den Virus aus dem </w:t>
+      </w:r>
+      <w:proofErr w:type="gramStart"/>
+      <w:r>
+        <w:rPr>
+          <w:lang w:val="de-CH"/>
+        </w:rPr>
+        <w:t>Drop-down</w:t>
+      </w:r>
+      <w:proofErr w:type="gramEnd"/>
+      <w:r>
+        <w:rPr>
+          <w:lang w:val="de-CH"/>
+        </w:rPr>
+        <w:t xml:space="preserve"> Menü aus.</w:t>
       </w:r>
     </w:p>
     <w:p>
@@ -851,7 +1447,21 @@
         <w:rPr>
           <w:lang w:val="de-CH"/>
         </w:rPr>
-        <w:t>“ wähle den entsprechenden Genotyp aus dem Drop-down Menü aus. Falls es sich um einen anderen Virus als HCV handelt einfach „</w:t>
+        <w:t xml:space="preserve">“ wähle den entsprechenden Genotyp aus dem </w:t>
+      </w:r>
+      <w:proofErr w:type="gramStart"/>
+      <w:r>
+        <w:rPr>
+          <w:lang w:val="de-CH"/>
+        </w:rPr>
+        <w:t>Drop-down</w:t>
+      </w:r>
+      <w:proofErr w:type="gramEnd"/>
+      <w:r>
+        <w:rPr>
+          <w:lang w:val="de-CH"/>
+        </w:rPr>
+        <w:t xml:space="preserve"> Menü aus. Falls es sich um einen anderen Virus als HCV handelt einfach „</w:t>
       </w:r>
       <w:r>
         <w:rPr>
@@ -895,7 +1505,21 @@
         <w:rPr>
           <w:lang w:val="de-CH"/>
         </w:rPr>
-        <w:t>“ die amplifizierte Region aus dem Drop-down Menü auswählen.</w:t>
+        <w:t xml:space="preserve">“ die amplifizierte Region aus dem </w:t>
+      </w:r>
+      <w:proofErr w:type="gramStart"/>
+      <w:r>
+        <w:rPr>
+          <w:lang w:val="de-CH"/>
+        </w:rPr>
+        <w:t>Drop-down</w:t>
+      </w:r>
+      <w:proofErr w:type="gramEnd"/>
+      <w:r>
+        <w:rPr>
+          <w:lang w:val="de-CH"/>
+        </w:rPr>
+        <w:t xml:space="preserve"> Menü auswählen.</w:t>
       </w:r>
     </w:p>
     <w:p>
@@ -920,7 +1544,23 @@
           <w:i/>
           <w:lang w:val="de-CH"/>
         </w:rPr>
-        <w:t>Viruslast [Kopien/mL]</w:t>
+        <w:t>Viruslast [Kopien/</w:t>
+      </w:r>
+      <w:proofErr w:type="spellStart"/>
+      <w:r>
+        <w:rPr>
+          <w:i/>
+          <w:lang w:val="de-CH"/>
+        </w:rPr>
+        <w:t>mL</w:t>
+      </w:r>
+      <w:proofErr w:type="spellEnd"/>
+      <w:r>
+        <w:rPr>
+          <w:i/>
+          <w:lang w:val="de-CH"/>
+        </w:rPr>
+        <w:t>]</w:t>
       </w:r>
       <w:r>
         <w:rPr>
@@ -976,13 +1616,31 @@
         </w:rPr>
         <w:t>I7- und I5_Index_ID wird automatisch ausgefüllt. Dies kann nun auch manuell verändert werden, aber nur in Ausnahmefällen (</w:t>
       </w:r>
+      <w:proofErr w:type="spellStart"/>
       <w:r>
         <w:rPr>
           <w:i/>
           <w:lang w:val="de-DE"/>
         </w:rPr>
-        <w:t>With Great Power Comes Great Responsibility</w:t>
-      </w:r>
+        <w:t>With</w:t>
+      </w:r>
+      <w:proofErr w:type="spellEnd"/>
+      <w:r>
+        <w:rPr>
+          <w:i/>
+          <w:lang w:val="de-DE"/>
+        </w:rPr>
+        <w:t xml:space="preserve"> Great Power Comes Great </w:t>
+      </w:r>
+      <w:proofErr w:type="spellStart"/>
+      <w:r>
+        <w:rPr>
+          <w:i/>
+          <w:lang w:val="de-DE"/>
+        </w:rPr>
+        <w:t>Responsibility</w:t>
+      </w:r>
+      <w:proofErr w:type="spellEnd"/>
       <w:r>
         <w:rPr>
           <w:lang w:val="de-CH"/>
@@ -1021,7 +1679,21 @@
         <w:rPr>
           <w:lang w:val="de-CH"/>
         </w:rPr>
-        <w:t>Sind alle Felder ausgefüllt, kann das SampleSheet durch drücken des entsprechenden Knopfs im Worksheet „</w:t>
+        <w:t xml:space="preserve">Sind alle Felder ausgefüllt, kann das </w:t>
+      </w:r>
+      <w:proofErr w:type="spellStart"/>
+      <w:r>
+        <w:rPr>
+          <w:lang w:val="de-CH"/>
+        </w:rPr>
+        <w:t>SampleSheet</w:t>
+      </w:r>
+      <w:proofErr w:type="spellEnd"/>
+      <w:r>
+        <w:rPr>
+          <w:lang w:val="de-CH"/>
+        </w:rPr>
+        <w:t xml:space="preserve"> durch drücken des entsprechenden Knopfs im Worksheet „</w:t>
       </w:r>
       <w:r>
         <w:rPr>
@@ -1047,7 +1719,33 @@
         <w:rPr>
           <w:lang w:val="de-CH"/>
         </w:rPr>
-        <w:t>Wird das Skript ausgeführt, erscheint die Meldung ob und wieviele Fehler noch vorhanden sind. Die Fehlerhaften Felder werden dann im Excel File Gelb markiert.</w:t>
+        <w:t xml:space="preserve">Wird das Skript ausgeführt, erscheint die Meldung ob und </w:t>
+      </w:r>
+      <w:proofErr w:type="spellStart"/>
+      <w:r>
+        <w:rPr>
+          <w:lang w:val="de-CH"/>
+        </w:rPr>
+        <w:t>wieviele</w:t>
+      </w:r>
+      <w:proofErr w:type="spellEnd"/>
+      <w:r>
+        <w:rPr>
+          <w:lang w:val="de-CH"/>
+        </w:rPr>
+        <w:t xml:space="preserve"> F</w:t>
+      </w:r>
+      <w:r>
+        <w:rPr>
+          <w:lang w:val="de-CH"/>
+        </w:rPr>
+        <w:t>ehler noch vorhanden sind. Die f</w:t>
+      </w:r>
+      <w:r>
+        <w:rPr>
+          <w:lang w:val="de-CH"/>
+        </w:rPr>
+        <w:t>ehlerhaften Felder werden dann im Excel File Gelb markiert.</w:t>
       </w:r>
     </w:p>
     <w:p>
@@ -1073,7 +1771,21 @@
         <w:rPr>
           <w:lang w:val="de-CH"/>
         </w:rPr>
-        <w:t>“ angepasst werden. Den Vorgang zum Überprüfen des SampleSheets kann beliebig oft wiederholt werden und sollte zum Schluss fehlerfrei ablaufen. Dabei wird auch die gelbe Markierung der Felder aufgehoben (muss/darf nicht manuell geschehen).</w:t>
+        <w:t xml:space="preserve">“ angepasst werden. Den Vorgang zum Überprüfen des </w:t>
+      </w:r>
+      <w:proofErr w:type="spellStart"/>
+      <w:r>
+        <w:rPr>
+          <w:lang w:val="de-CH"/>
+        </w:rPr>
+        <w:t>SampleSheets</w:t>
+      </w:r>
+      <w:proofErr w:type="spellEnd"/>
+      <w:r>
+        <w:rPr>
+          <w:lang w:val="de-CH"/>
+        </w:rPr>
+        <w:t xml:space="preserve"> kann beliebig oft wiederholt werden und sollte zum Schluss fehlerfrei ablaufen. Dabei wird auch die gelbe Markierung der Felder aufgehoben (muss/darf nicht manuell geschehen).</w:t>
       </w:r>
     </w:p>
     <w:p>
@@ -1094,20 +1806,42 @@
         <w:rPr>
           <w:lang w:val="de-CH"/>
         </w:rPr>
-        <w:t>Speichern des SampleSheet</w:t>
-      </w:r>
-    </w:p>
-    <w:p>
-      <w:pPr>
-        <w:rPr>
-          <w:lang w:val="de-CH"/>
-        </w:rPr>
-      </w:pPr>
-      <w:r>
-        <w:rPr>
-          <w:lang w:val="de-CH"/>
-        </w:rPr>
-        <w:t>Wenn das überprüfen der Daten fehlerfrei verläuft, kann das SampleSheet gespeichert werden.</w:t>
+        <w:t xml:space="preserve">Speichern des </w:t>
+      </w:r>
+      <w:proofErr w:type="spellStart"/>
+      <w:r>
+        <w:rPr>
+          <w:lang w:val="de-CH"/>
+        </w:rPr>
+        <w:t>SampleSheet</w:t>
+      </w:r>
+      <w:proofErr w:type="spellEnd"/>
+    </w:p>
+    <w:p>
+      <w:pPr>
+        <w:rPr>
+          <w:lang w:val="de-CH"/>
+        </w:rPr>
+      </w:pPr>
+      <w:r>
+        <w:rPr>
+          <w:lang w:val="de-CH"/>
+        </w:rPr>
+        <w:t xml:space="preserve">Wenn das überprüfen der Daten fehlerfrei verläuft, kann das </w:t>
+      </w:r>
+      <w:proofErr w:type="spellStart"/>
+      <w:r>
+        <w:rPr>
+          <w:lang w:val="de-CH"/>
+        </w:rPr>
+        <w:t>SampleSheet</w:t>
+      </w:r>
+      <w:proofErr w:type="spellEnd"/>
+      <w:r>
+        <w:rPr>
+          <w:lang w:val="de-CH"/>
+        </w:rPr>
+        <w:t xml:space="preserve"> gespeichert werden.</w:t>
       </w:r>
     </w:p>
     <w:p>
@@ -1141,12 +1875,21 @@
         </w:rPr>
         <w:t>“ den „</w:t>
       </w:r>
-      <w:r>
-        <w:rPr>
-          <w:i/>
-          <w:lang w:val="de-CH"/>
-        </w:rPr>
-        <w:t>SampleSheet speichern</w:t>
+      <w:proofErr w:type="spellStart"/>
+      <w:r>
+        <w:rPr>
+          <w:i/>
+          <w:lang w:val="de-CH"/>
+        </w:rPr>
+        <w:t>SampleSheet</w:t>
+      </w:r>
+      <w:proofErr w:type="spellEnd"/>
+      <w:r>
+        <w:rPr>
+          <w:i/>
+          <w:lang w:val="de-CH"/>
+        </w:rPr>
+        <w:t xml:space="preserve"> speichern</w:t>
       </w:r>
       <w:r>
         <w:rPr>
@@ -1160,18 +1903,50 @@
         </w:rPr>
         <w:t>. Im Hintergrund wird nun das Worksheet „</w:t>
       </w:r>
-      <w:r>
-        <w:rPr>
-          <w:i/>
-          <w:lang w:val="de-CH"/>
-        </w:rPr>
-        <w:t>MiSeq SampleSheet</w:t>
-      </w:r>
-      <w:r>
-        <w:rPr>
-          <w:lang w:val="de-CH"/>
-        </w:rPr>
-        <w:t>“ automatisch als .csv Datei mit dem Namen der MS Nr. auf dem Server (R:\Common\Equipment\MiSeq\MiSeqSampleSheets\) gespeichert.</w:t>
+      <w:proofErr w:type="spellStart"/>
+      <w:r>
+        <w:rPr>
+          <w:i/>
+          <w:lang w:val="de-CH"/>
+        </w:rPr>
+        <w:t>MiSeq</w:t>
+      </w:r>
+      <w:proofErr w:type="spellEnd"/>
+      <w:r>
+        <w:rPr>
+          <w:i/>
+          <w:lang w:val="de-CH"/>
+        </w:rPr>
+        <w:t xml:space="preserve"> </w:t>
+      </w:r>
+      <w:proofErr w:type="spellStart"/>
+      <w:r>
+        <w:rPr>
+          <w:i/>
+          <w:lang w:val="de-CH"/>
+        </w:rPr>
+        <w:t>SampleSheet</w:t>
+      </w:r>
+      <w:proofErr w:type="spellEnd"/>
+      <w:r>
+        <w:rPr>
+          <w:lang w:val="de-CH"/>
+        </w:rPr>
+        <w:t>“ automatisch als .</w:t>
+      </w:r>
+      <w:proofErr w:type="spellStart"/>
+      <w:r>
+        <w:rPr>
+          <w:lang w:val="de-CH"/>
+        </w:rPr>
+        <w:t>csv</w:t>
+      </w:r>
+      <w:proofErr w:type="spellEnd"/>
+      <w:r>
+        <w:rPr>
+          <w:lang w:val="de-CH"/>
+        </w:rPr>
+        <w:t xml:space="preserve"> Datei mit dem Namen der MS Nr. auf dem Server (R:\Common\Equipment\MiSeq\MiSeqSampleSheets\) gespeichert.</w:t>
       </w:r>
     </w:p>
     <w:p>
@@ -1186,13 +1961,23 @@
         </w:rPr>
         <w:t>Für Mac: Das automatische speichern funktioniert hier nicht. Man muss das Worksheet „</w:t>
       </w:r>
-      <w:r>
-        <w:rPr>
-          <w:i/>
-          <w:lang w:val="de-CH"/>
-        </w:rPr>
-        <w:t xml:space="preserve">MiSeq </w:t>
-      </w:r>
+      <w:proofErr w:type="spellStart"/>
+      <w:r>
+        <w:rPr>
+          <w:i/>
+          <w:lang w:val="de-CH"/>
+        </w:rPr>
+        <w:t>MiSeq</w:t>
+      </w:r>
+      <w:proofErr w:type="spellEnd"/>
+      <w:r>
+        <w:rPr>
+          <w:i/>
+          <w:lang w:val="de-CH"/>
+        </w:rPr>
+        <w:t xml:space="preserve"> </w:t>
+      </w:r>
+      <w:proofErr w:type="spellStart"/>
       <w:r>
         <w:rPr>
           <w:i/>
@@ -1200,6 +1985,7 @@
         </w:rPr>
         <w:t>SampleSheet</w:t>
       </w:r>
+      <w:proofErr w:type="spellEnd"/>
       <w:r>
         <w:rPr>
           <w:lang w:val="de-CH"/>
@@ -1211,32 +1997,138 @@
           <w:i/>
           <w:lang w:val="de-CH"/>
         </w:rPr>
-        <w:t>Save as</w:t>
-      </w:r>
+        <w:t xml:space="preserve">Save </w:t>
+      </w:r>
+      <w:proofErr w:type="spellStart"/>
+      <w:r>
+        <w:rPr>
+          <w:i/>
+          <w:lang w:val="de-CH"/>
+        </w:rPr>
+        <w:t>as</w:t>
+      </w:r>
+      <w:proofErr w:type="spellEnd"/>
       <w:r>
         <w:rPr>
           <w:lang w:val="de-CH"/>
         </w:rPr>
         <w:t>“, „</w:t>
       </w:r>
-      <w:r>
-        <w:rPr>
-          <w:i/>
-          <w:lang w:val="de-CH"/>
-        </w:rPr>
-        <w:t>Comma Separated Values (.csv)</w:t>
-      </w:r>
-      <w:r>
-        <w:rPr>
-          <w:lang w:val="de-CH"/>
-        </w:rPr>
-        <w:t>“, das SampleSheet mit dem Namen</w:t>
-      </w:r>
-      <w:r>
-        <w:rPr>
-          <w:lang w:val="de-CH"/>
-        </w:rPr>
-        <w:t xml:space="preserve"> der MS Nr. auf dem Server speichern (/Volumes/Research/Common/Equipment/MiSeq/MiSeqSampleSheets/).</w:t>
+      <w:proofErr w:type="spellStart"/>
+      <w:r>
+        <w:rPr>
+          <w:i/>
+          <w:lang w:val="de-CH"/>
+        </w:rPr>
+        <w:t>Comma</w:t>
+      </w:r>
+      <w:proofErr w:type="spellEnd"/>
+      <w:r>
+        <w:rPr>
+          <w:i/>
+          <w:lang w:val="de-CH"/>
+        </w:rPr>
+        <w:t xml:space="preserve"> </w:t>
+      </w:r>
+      <w:proofErr w:type="spellStart"/>
+      <w:r>
+        <w:rPr>
+          <w:i/>
+          <w:lang w:val="de-CH"/>
+        </w:rPr>
+        <w:t>Separated</w:t>
+      </w:r>
+      <w:proofErr w:type="spellEnd"/>
+      <w:r>
+        <w:rPr>
+          <w:i/>
+          <w:lang w:val="de-CH"/>
+        </w:rPr>
+        <w:t xml:space="preserve"> Values (.</w:t>
+      </w:r>
+      <w:proofErr w:type="spellStart"/>
+      <w:r>
+        <w:rPr>
+          <w:i/>
+          <w:lang w:val="de-CH"/>
+        </w:rPr>
+        <w:t>csv</w:t>
+      </w:r>
+      <w:proofErr w:type="spellEnd"/>
+      <w:r>
+        <w:rPr>
+          <w:i/>
+          <w:lang w:val="de-CH"/>
+        </w:rPr>
+        <w:t>)</w:t>
+      </w:r>
+      <w:r>
+        <w:rPr>
+          <w:lang w:val="de-CH"/>
+        </w:rPr>
+        <w:t xml:space="preserve">“, das </w:t>
+      </w:r>
+      <w:proofErr w:type="spellStart"/>
+      <w:r>
+        <w:rPr>
+          <w:lang w:val="de-CH"/>
+        </w:rPr>
+        <w:t>SampleSheet</w:t>
+      </w:r>
+      <w:proofErr w:type="spellEnd"/>
+      <w:r>
+        <w:rPr>
+          <w:lang w:val="de-CH"/>
+        </w:rPr>
+        <w:t xml:space="preserve"> mit dem Namen</w:t>
+      </w:r>
+      <w:r>
+        <w:rPr>
+          <w:lang w:val="de-CH"/>
+        </w:rPr>
+        <w:t xml:space="preserve"> der MS Nr. auf dem Server speichern (/</w:t>
+      </w:r>
+      <w:proofErr w:type="spellStart"/>
+      <w:r>
+        <w:rPr>
+          <w:lang w:val="de-CH"/>
+        </w:rPr>
+        <w:t>Volumes</w:t>
+      </w:r>
+      <w:proofErr w:type="spellEnd"/>
+      <w:r>
+        <w:rPr>
+          <w:lang w:val="de-CH"/>
+        </w:rPr>
+        <w:t>/Research/Common/Equipment/</w:t>
+      </w:r>
+      <w:proofErr w:type="spellStart"/>
+      <w:r>
+        <w:rPr>
+          <w:lang w:val="de-CH"/>
+        </w:rPr>
+        <w:t>MiSeq</w:t>
+      </w:r>
+      <w:proofErr w:type="spellEnd"/>
+      <w:r>
+        <w:rPr>
+          <w:lang w:val="de-CH"/>
+        </w:rPr>
+        <w:t>/</w:t>
+      </w:r>
+      <w:proofErr w:type="spellStart"/>
+      <w:r>
+        <w:rPr>
+          <w:lang w:val="de-CH"/>
+        </w:rPr>
+        <w:t>MiSeqSampleSheets</w:t>
+      </w:r>
+      <w:proofErr w:type="spellEnd"/>
+      <w:r>
+        <w:rPr>
+          <w:lang w:val="de-CH"/>
+        </w:rPr>
+        <w:t>/).</w:t>
       </w:r>
     </w:p>
     <w:p>
@@ -1270,7 +2162,21 @@
         <w:rPr>
           <w:lang w:val="de-CH"/>
         </w:rPr>
-        <w:t>Wenn beim starten des Sequencing Runs das ein Fehler auftritt</w:t>
+        <w:t xml:space="preserve">Wenn beim starten des </w:t>
+      </w:r>
+      <w:proofErr w:type="spellStart"/>
+      <w:r>
+        <w:rPr>
+          <w:lang w:val="de-CH"/>
+        </w:rPr>
+        <w:t>Sequencing</w:t>
+      </w:r>
+      <w:proofErr w:type="spellEnd"/>
+      <w:r>
+        <w:rPr>
+          <w:lang w:val="de-CH"/>
+        </w:rPr>
+        <w:t xml:space="preserve"> Runs das ein Fehler auftritt</w:t>
       </w:r>
       <w:r>
         <w:rPr>
@@ -1312,16 +2218,105 @@
         <w:rPr>
           <w:lang w:val="de-CH"/>
         </w:rPr>
-        <w:t>peichern als .csv File</w:t>
-      </w:r>
-      <w:r>
-        <w:rPr>
-          <w:lang w:val="de-CH"/>
-        </w:rPr>
-        <w:t xml:space="preserve"> hat Semikolon statt Komas verwendet. Falls dies der Fall ist, kann das SampleSheet auf dem MiSeq mit Excel geöffnet und nochmals als .csv File abgespeichert werden.</w:t>
+        <w:t>peichern als .</w:t>
+      </w:r>
+      <w:proofErr w:type="spellStart"/>
+      <w:r>
+        <w:rPr>
+          <w:lang w:val="de-CH"/>
+        </w:rPr>
+        <w:t>csv</w:t>
+      </w:r>
+      <w:proofErr w:type="spellEnd"/>
+      <w:r>
+        <w:rPr>
+          <w:lang w:val="de-CH"/>
+        </w:rPr>
+        <w:t xml:space="preserve"> File</w:t>
+      </w:r>
+      <w:r>
+        <w:rPr>
+          <w:lang w:val="de-CH"/>
+        </w:rPr>
+        <w:t xml:space="preserve"> hat Semikolon statt Komas verwendet. </w:t>
+      </w:r>
+      <w:r>
+        <w:rPr>
+          <w:lang w:val="de-CH"/>
+        </w:rPr>
+        <w:t xml:space="preserve">Im ersten Fall kann der Filename mit der </w:t>
+      </w:r>
+      <w:r>
+        <w:rPr>
+          <w:lang w:val="de-CH"/>
+        </w:rPr>
+        <w:t>k</w:t>
+      </w:r>
+      <w:r>
+        <w:rPr>
+          <w:lang w:val="de-CH"/>
+        </w:rPr>
+        <w:t xml:space="preserve">orrekten </w:t>
+      </w:r>
+      <w:bookmarkStart w:id="0" w:name="_GoBack"/>
+      <w:bookmarkEnd w:id="0"/>
+      <w:r>
+        <w:rPr>
+          <w:lang w:val="de-CH"/>
+        </w:rPr>
+        <w:t xml:space="preserve">MS Nr. ersetzt werden. Im zweiten Fall </w:t>
+      </w:r>
+      <w:r>
+        <w:rPr>
+          <w:lang w:val="de-CH"/>
+        </w:rPr>
+        <w:t xml:space="preserve">kann das </w:t>
+      </w:r>
+      <w:proofErr w:type="spellStart"/>
+      <w:r>
+        <w:rPr>
+          <w:lang w:val="de-CH"/>
+        </w:rPr>
+        <w:t>SampleSheet</w:t>
+      </w:r>
+      <w:proofErr w:type="spellEnd"/>
+      <w:r>
+        <w:rPr>
+          <w:lang w:val="de-CH"/>
+        </w:rPr>
+        <w:t xml:space="preserve"> auf dem </w:t>
+      </w:r>
+      <w:proofErr w:type="spellStart"/>
+      <w:r>
+        <w:rPr>
+          <w:lang w:val="de-CH"/>
+        </w:rPr>
+        <w:t>MiSeq</w:t>
+      </w:r>
+      <w:proofErr w:type="spellEnd"/>
+      <w:r>
+        <w:rPr>
+          <w:lang w:val="de-CH"/>
+        </w:rPr>
+        <w:t xml:space="preserve"> mit Excel geöffnet und nochmals als .</w:t>
+      </w:r>
+      <w:proofErr w:type="spellStart"/>
+      <w:r>
+        <w:rPr>
+          <w:lang w:val="de-CH"/>
+        </w:rPr>
+        <w:t>csv</w:t>
+      </w:r>
+      <w:proofErr w:type="spellEnd"/>
+      <w:r>
+        <w:rPr>
+          <w:lang w:val="de-CH"/>
+        </w:rPr>
+        <w:t xml:space="preserve"> File abgespeichert werden.</w:t>
       </w:r>
     </w:p>
     <w:sectPr>
+      <w:footerReference w:type="default" r:id="rId7"/>
       <w:pgSz w:w="11900" w:h="16840"/>
       <w:pgMar w:top="1440" w:right="1440" w:bottom="1440" w:left="1440" w:header="708" w:footer="708" w:gutter="0"/>
       <w:cols w:space="708"/>
@@ -1329,6 +2324,60 @@
     </w:sectPr>
   </w:body>
 </w:document>
+</file>
+
+<file path=word/endnotes.xml><?xml version="1.0" encoding="utf-8"?>
+<w:endnotes xmlns:wpc="http://schemas.microsoft.com/office/word/2010/wordprocessingCanvas" xmlns:mo="http://schemas.microsoft.com/office/mac/office/2008/main" xmlns:mc="http://schemas.openxmlformats.org/markup-compatibility/2006" xmlns:mv="urn:schemas-microsoft-com:mac:vml" xmlns:o="urn:schemas-microsoft-com:office:office" xmlns:r="http://schemas.openxmlformats.org/officeDocument/2006/relationships" xmlns:m="http://schemas.openxmlformats.org/officeDocument/2006/math" xmlns:v="urn:schemas-microsoft-com:vml" xmlns:wp14="http://schemas.microsoft.com/office/word/2010/wordprocessingDrawing" xmlns:wp="http://schemas.openxmlformats.org/drawingml/2006/wordprocessingDrawing" xmlns:w10="urn:schemas-microsoft-com:office:word" xmlns:w="http://schemas.openxmlformats.org/wordprocessingml/2006/main" xmlns:w14="http://schemas.microsoft.com/office/word/2010/wordml" xmlns:w15="http://schemas.microsoft.com/office/word/2012/wordml" xmlns:wpg="http://schemas.microsoft.com/office/word/2010/wordprocessingGroup" xmlns:wpi="http://schemas.microsoft.com/office/word/2010/wordprocessingInk" xmlns:wne="http://schemas.microsoft.com/office/word/2006/wordml" xmlns:wps="http://schemas.microsoft.com/office/word/2010/wordprocessingShape" mc:Ignorable="w14 w15 wp14">
+  <w:endnote w:type="separator" w:id="-1">
+    <w:p>
+      <w:r>
+        <w:separator/>
+      </w:r>
+    </w:p>
+  </w:endnote>
+  <w:endnote w:type="continuationSeparator" w:id="0">
+    <w:p>
+      <w:r>
+        <w:continuationSeparator/>
+      </w:r>
+    </w:p>
+  </w:endnote>
+</w:endnotes>
+</file>
+
+<file path=word/footer1.xml><?xml version="1.0" encoding="utf-8"?>
+<w:ftr xmlns:wpc="http://schemas.microsoft.com/office/word/2010/wordprocessingCanvas" xmlns:mo="http://schemas.microsoft.com/office/mac/office/2008/main" xmlns:mc="http://schemas.openxmlformats.org/markup-compatibility/2006" xmlns:mv="urn:schemas-microsoft-com:mac:vml" xmlns:o="urn:schemas-microsoft-com:office:office" xmlns:r="http://schemas.openxmlformats.org/officeDocument/2006/relationships" xmlns:m="http://schemas.openxmlformats.org/officeDocument/2006/math" xmlns:v="urn:schemas-microsoft-com:vml" xmlns:wp14="http://schemas.microsoft.com/office/word/2010/wordprocessingDrawing" xmlns:wp="http://schemas.openxmlformats.org/drawingml/2006/wordprocessingDrawing" xmlns:w10="urn:schemas-microsoft-com:office:word" xmlns:w="http://schemas.openxmlformats.org/wordprocessingml/2006/main" xmlns:w14="http://schemas.microsoft.com/office/word/2010/wordml" xmlns:w15="http://schemas.microsoft.com/office/word/2012/wordml" xmlns:wpg="http://schemas.microsoft.com/office/word/2010/wordprocessingGroup" xmlns:wpi="http://schemas.microsoft.com/office/word/2010/wordprocessingInk" xmlns:wne="http://schemas.microsoft.com/office/word/2006/wordml" xmlns:wps="http://schemas.microsoft.com/office/word/2010/wordprocessingShape" mc:Ignorable="w14 w15 wp14">
+  <w:p>
+    <w:pPr>
+      <w:pStyle w:val="Footer"/>
+    </w:pPr>
+    <w:r>
+      <w:rPr>
+        <w:lang w:val="de-CH"/>
+      </w:rPr>
+      <w:t>24.10.17</w:t>
+    </w:r>
+  </w:p>
+</w:ftr>
+</file>
+
+<file path=word/footnotes.xml><?xml version="1.0" encoding="utf-8"?>
+<w:footnotes xmlns:wpc="http://schemas.microsoft.com/office/word/2010/wordprocessingCanvas" xmlns:mo="http://schemas.microsoft.com/office/mac/office/2008/main" xmlns:mc="http://schemas.openxmlformats.org/markup-compatibility/2006" xmlns:mv="urn:schemas-microsoft-com:mac:vml" xmlns:o="urn:schemas-microsoft-com:office:office" xmlns:r="http://schemas.openxmlformats.org/officeDocument/2006/relationships" xmlns:m="http://schemas.openxmlformats.org/officeDocument/2006/math" xmlns:v="urn:schemas-microsoft-com:vml" xmlns:wp14="http://schemas.microsoft.com/office/word/2010/wordprocessingDrawing" xmlns:wp="http://schemas.openxmlformats.org/drawingml/2006/wordprocessingDrawing" xmlns:w10="urn:schemas-microsoft-com:office:word" xmlns:w="http://schemas.openxmlformats.org/wordprocessingml/2006/main" xmlns:w14="http://schemas.microsoft.com/office/word/2010/wordml" xmlns:w15="http://schemas.microsoft.com/office/word/2012/wordml" xmlns:wpg="http://schemas.microsoft.com/office/word/2010/wordprocessingGroup" xmlns:wpi="http://schemas.microsoft.com/office/word/2010/wordprocessingInk" xmlns:wne="http://schemas.microsoft.com/office/word/2006/wordml" xmlns:wps="http://schemas.microsoft.com/office/word/2010/wordprocessingShape" mc:Ignorable="w14 w15 wp14">
+  <w:footnote w:type="separator" w:id="-1">
+    <w:p>
+      <w:r>
+        <w:separator/>
+      </w:r>
+    </w:p>
+  </w:footnote>
+  <w:footnote w:type="continuationSeparator" w:id="0">
+    <w:p>
+      <w:r>
+        <w:continuationSeparator/>
+      </w:r>
+    </w:p>
+  </w:footnote>
+</w:footnotes>
 </file>
 
 <file path=word/numbering.xml><?xml version="1.0" encoding="utf-8"?>
@@ -1990,6 +3039,48 @@
       <w:contextualSpacing/>
     </w:pPr>
   </w:style>
+  <w:style w:type="paragraph" w:styleId="Header">
+    <w:name w:val="header"/>
+    <w:basedOn w:val="Normal"/>
+    <w:link w:val="HeaderChar"/>
+    <w:uiPriority w:val="99"/>
+    <w:unhideWhenUsed/>
+    <w:rsid w:val="0096124F"/>
+    <w:pPr>
+      <w:tabs>
+        <w:tab w:val="center" w:pos="4680"/>
+        <w:tab w:val="right" w:pos="9360"/>
+      </w:tabs>
+    </w:pPr>
+  </w:style>
+  <w:style w:type="character" w:customStyle="1" w:styleId="HeaderChar">
+    <w:name w:val="Header Char"/>
+    <w:basedOn w:val="DefaultParagraphFont"/>
+    <w:link w:val="Header"/>
+    <w:uiPriority w:val="99"/>
+    <w:rsid w:val="0096124F"/>
+  </w:style>
+  <w:style w:type="paragraph" w:styleId="Footer">
+    <w:name w:val="footer"/>
+    <w:basedOn w:val="Normal"/>
+    <w:link w:val="FooterChar"/>
+    <w:uiPriority w:val="99"/>
+    <w:unhideWhenUsed/>
+    <w:rsid w:val="0096124F"/>
+    <w:pPr>
+      <w:tabs>
+        <w:tab w:val="center" w:pos="4680"/>
+        <w:tab w:val="right" w:pos="9360"/>
+      </w:tabs>
+    </w:pPr>
+  </w:style>
+  <w:style w:type="character" w:customStyle="1" w:styleId="FooterChar">
+    <w:name w:val="Footer Char"/>
+    <w:basedOn w:val="DefaultParagraphFont"/>
+    <w:link w:val="Footer"/>
+    <w:uiPriority w:val="99"/>
+    <w:rsid w:val="0096124F"/>
+  </w:style>
 </w:styles>
 </file>
 

</xml_diff>

<commit_message>
include point for Dia-Sample in Data section of userguide
</commit_message>
<xml_diff>
--- a/Templates/Resistance/samplesheet_template_resistance_userguide.docx
+++ b/Templates/Resistance/samplesheet_template_resistance_userguide.docx
@@ -1,6 +1,6 @@
 
 <file path=word/document.xml><?xml version="1.0" encoding="utf-8"?>
-<w:document xmlns:wpc="http://schemas.microsoft.com/office/word/2010/wordprocessingCanvas" xmlns:mo="http://schemas.microsoft.com/office/mac/office/2008/main" xmlns:mc="http://schemas.openxmlformats.org/markup-compatibility/2006" xmlns:mv="urn:schemas-microsoft-com:mac:vml" xmlns:o="urn:schemas-microsoft-com:office:office" xmlns:r="http://schemas.openxmlformats.org/officeDocument/2006/relationships" xmlns:m="http://schemas.openxmlformats.org/officeDocument/2006/math" xmlns:v="urn:schemas-microsoft-com:vml" xmlns:wp14="http://schemas.microsoft.com/office/word/2010/wordprocessingDrawing" xmlns:wp="http://schemas.openxmlformats.org/drawingml/2006/wordprocessingDrawing" xmlns:w10="urn:schemas-microsoft-com:office:word" xmlns:w="http://schemas.openxmlformats.org/wordprocessingml/2006/main" xmlns:w14="http://schemas.microsoft.com/office/word/2010/wordml" xmlns:w15="http://schemas.microsoft.com/office/word/2012/wordml" xmlns:wpg="http://schemas.microsoft.com/office/word/2010/wordprocessingGroup" xmlns:wpi="http://schemas.microsoft.com/office/word/2010/wordprocessingInk" xmlns:wne="http://schemas.microsoft.com/office/word/2006/wordml" xmlns:wps="http://schemas.microsoft.com/office/word/2010/wordprocessingShape" mc:Ignorable="w14 w15 wp14">
+<w:document xmlns:wpc="http://schemas.microsoft.com/office/word/2010/wordprocessingCanvas" xmlns:mc="http://schemas.openxmlformats.org/markup-compatibility/2006" xmlns:o="urn:schemas-microsoft-com:office:office" xmlns:r="http://schemas.openxmlformats.org/officeDocument/2006/relationships" xmlns:m="http://schemas.openxmlformats.org/officeDocument/2006/math" xmlns:v="urn:schemas-microsoft-com:vml" xmlns:wp14="http://schemas.microsoft.com/office/word/2010/wordprocessingDrawing" xmlns:wp="http://schemas.openxmlformats.org/drawingml/2006/wordprocessingDrawing" xmlns:w10="urn:schemas-microsoft-com:office:word" xmlns:w="http://schemas.openxmlformats.org/wordprocessingml/2006/main" xmlns:w14="http://schemas.microsoft.com/office/word/2010/wordml" xmlns:wpg="http://schemas.microsoft.com/office/word/2010/wordprocessingGroup" xmlns:wpi="http://schemas.microsoft.com/office/word/2010/wordprocessingInk" xmlns:wne="http://schemas.microsoft.com/office/word/2006/wordml" xmlns:wps="http://schemas.microsoft.com/office/word/2010/wordprocessingShape" mc:Ignorable="w14 wp14">
   <w:body>
     <w:p>
       <w:pPr>
@@ -595,21 +595,7 @@
         <w:rPr>
           <w:lang w:val="de-CH"/>
         </w:rPr>
-        <w:t xml:space="preserve">“ kann aus dem </w:t>
-      </w:r>
-      <w:proofErr w:type="gramStart"/>
-      <w:r>
-        <w:rPr>
-          <w:lang w:val="de-CH"/>
-        </w:rPr>
-        <w:t>Drop-down</w:t>
-      </w:r>
-      <w:proofErr w:type="gramEnd"/>
-      <w:r>
-        <w:rPr>
-          <w:lang w:val="de-CH"/>
-        </w:rPr>
-        <w:t xml:space="preserve"> Menü ausgewählt werden.</w:t>
+        <w:t>“ kann aus dem Drop-down Menü ausgewählt werden.</w:t>
       </w:r>
     </w:p>
     <w:p>
@@ -706,7 +692,6 @@
         <w:t>/mm/</w:t>
       </w:r>
       <w:proofErr w:type="spellStart"/>
-      <w:proofErr w:type="gramStart"/>
       <w:r>
         <w:rPr>
           <w:i/>
@@ -729,7 +714,6 @@
         </w:rPr>
         <w:t>*</w:t>
       </w:r>
-      <w:proofErr w:type="gramEnd"/>
       <w:r>
         <w:rPr>
           <w:lang w:val="de-CH"/>
@@ -813,17 +797,8 @@
           <w:i/>
           <w:lang w:val="de-CH"/>
         </w:rPr>
-        <w:t xml:space="preserve"> [</w:t>
-      </w:r>
-      <w:proofErr w:type="gramStart"/>
-      <w:r>
-        <w:rPr>
-          <w:i/>
-          <w:lang w:val="de-CH"/>
-        </w:rPr>
-        <w:t>%]*</w:t>
-      </w:r>
-      <w:proofErr w:type="gramEnd"/>
+        <w:t xml:space="preserve"> [%]*</w:t>
+      </w:r>
       <w:r>
         <w:rPr>
           <w:lang w:val="de-CH"/>
@@ -883,23 +858,7 @@
           <w:i/>
           <w:lang w:val="de-CH"/>
         </w:rPr>
-        <w:t xml:space="preserve"> (</w:t>
-      </w:r>
-      <w:proofErr w:type="gramStart"/>
-      <w:r>
-        <w:rPr>
-          <w:i/>
-          <w:lang w:val="de-CH"/>
-        </w:rPr>
-        <w:t>RGT...</w:t>
-      </w:r>
-      <w:proofErr w:type="gramEnd"/>
-      <w:r>
-        <w:rPr>
-          <w:i/>
-          <w:lang w:val="de-CH"/>
-        </w:rPr>
-        <w:t>)*</w:t>
+        <w:t xml:space="preserve"> (RGT...)*</w:t>
       </w:r>
       <w:r>
         <w:rPr>
@@ -1015,23 +974,7 @@
           <w:i/>
           <w:lang w:val="de-CH"/>
         </w:rPr>
-        <w:t xml:space="preserve"> (</w:t>
-      </w:r>
-      <w:proofErr w:type="gramStart"/>
-      <w:r>
-        <w:rPr>
-          <w:i/>
-          <w:lang w:val="de-CH"/>
-        </w:rPr>
-        <w:t>RGT...</w:t>
-      </w:r>
-      <w:proofErr w:type="gramEnd"/>
-      <w:r>
-        <w:rPr>
-          <w:i/>
-          <w:lang w:val="de-CH"/>
-        </w:rPr>
-        <w:t>)*</w:t>
+        <w:t xml:space="preserve"> (RGT...)*</w:t>
       </w:r>
       <w:r>
         <w:rPr>
@@ -1127,23 +1070,7 @@
           <w:i/>
           <w:lang w:val="de-CH"/>
         </w:rPr>
-        <w:t xml:space="preserve"> Nr. (</w:t>
-      </w:r>
-      <w:proofErr w:type="gramStart"/>
-      <w:r>
-        <w:rPr>
-          <w:i/>
-          <w:lang w:val="de-CH"/>
-        </w:rPr>
-        <w:t>MS...</w:t>
-      </w:r>
-      <w:proofErr w:type="gramEnd"/>
-      <w:r>
-        <w:rPr>
-          <w:i/>
-          <w:lang w:val="de-CH"/>
-        </w:rPr>
-        <w:t>)*</w:t>
+        <w:t xml:space="preserve"> Nr. (MS...)*</w:t>
       </w:r>
       <w:r>
         <w:rPr>
@@ -1234,21 +1161,7 @@
         <w:rPr>
           <w:lang w:val="de-CH"/>
         </w:rPr>
-        <w:t xml:space="preserve">“ kann aus dem </w:t>
-      </w:r>
-      <w:proofErr w:type="gramStart"/>
-      <w:r>
-        <w:rPr>
-          <w:lang w:val="de-CH"/>
-        </w:rPr>
-        <w:t>Drop-down</w:t>
-      </w:r>
-      <w:proofErr w:type="gramEnd"/>
-      <w:r>
-        <w:rPr>
-          <w:lang w:val="de-CH"/>
-        </w:rPr>
-        <w:t xml:space="preserve"> Menü die beiden Indexprimer die im letzten </w:t>
+        <w:t xml:space="preserve">“ kann aus dem Drop-down Menü die beiden Indexprimer die im letzten </w:t>
       </w:r>
       <w:proofErr w:type="spellStart"/>
       <w:r>
@@ -1376,6 +1289,36 @@
     </w:p>
     <w:p>
       <w:pPr>
+        <w:ind w:left="360"/>
+        <w:rPr>
+          <w:lang w:val="de-CH"/>
+        </w:rPr>
+      </w:pPr>
+    </w:p>
+    <w:p>
+      <w:pPr>
+        <w:ind w:left="360"/>
+        <w:rPr>
+          <w:lang w:val="de-CH"/>
+        </w:rPr>
+      </w:pPr>
+      <w:r>
+        <w:rPr>
+          <w:lang w:val="de-CH"/>
+        </w:rPr>
+        <w:t>Nächste</w:t>
+      </w:r>
+      <w:bookmarkStart w:id="0" w:name="_GoBack"/>
+      <w:bookmarkEnd w:id="0"/>
+      <w:r>
+        <w:rPr>
+          <w:lang w:val="de-CH"/>
+        </w:rPr>
+        <w:t xml:space="preserve"> vier Felder bei nicht-Diagnostik-Samples leer lassen.</w:t>
+      </w:r>
+    </w:p>
+    <w:p>
+      <w:pPr>
         <w:pStyle w:val="ListParagraph"/>
         <w:numPr>
           <w:ilvl w:val="0"/>
@@ -1402,21 +1345,7 @@
         <w:rPr>
           <w:lang w:val="de-CH"/>
         </w:rPr>
-        <w:t xml:space="preserve">“ wähle für jedes Sample den Virus aus dem </w:t>
-      </w:r>
-      <w:proofErr w:type="gramStart"/>
-      <w:r>
-        <w:rPr>
-          <w:lang w:val="de-CH"/>
-        </w:rPr>
-        <w:t>Drop-down</w:t>
-      </w:r>
-      <w:proofErr w:type="gramEnd"/>
-      <w:r>
-        <w:rPr>
-          <w:lang w:val="de-CH"/>
-        </w:rPr>
-        <w:t xml:space="preserve"> Menü aus.</w:t>
+        <w:t>“ wähle für jedes Sample den Virus aus dem Drop-down Menü aus.</w:t>
       </w:r>
     </w:p>
     <w:p>
@@ -1447,21 +1376,7 @@
         <w:rPr>
           <w:lang w:val="de-CH"/>
         </w:rPr>
-        <w:t xml:space="preserve">“ wähle den entsprechenden Genotyp aus dem </w:t>
-      </w:r>
-      <w:proofErr w:type="gramStart"/>
-      <w:r>
-        <w:rPr>
-          <w:lang w:val="de-CH"/>
-        </w:rPr>
-        <w:t>Drop-down</w:t>
-      </w:r>
-      <w:proofErr w:type="gramEnd"/>
-      <w:r>
-        <w:rPr>
-          <w:lang w:val="de-CH"/>
-        </w:rPr>
-        <w:t xml:space="preserve"> Menü aus. Falls es sich um einen anderen Virus als HCV handelt einfach „</w:t>
+        <w:t>“ wähle den entsprechenden Genotyp aus dem Drop-down Menü aus. Falls es sich um einen anderen Virus als HCV handelt einfach „</w:t>
       </w:r>
       <w:r>
         <w:rPr>
@@ -1505,21 +1420,7 @@
         <w:rPr>
           <w:lang w:val="de-CH"/>
         </w:rPr>
-        <w:t xml:space="preserve">“ die amplifizierte Region aus dem </w:t>
-      </w:r>
-      <w:proofErr w:type="gramStart"/>
-      <w:r>
-        <w:rPr>
-          <w:lang w:val="de-CH"/>
-        </w:rPr>
-        <w:t>Drop-down</w:t>
-      </w:r>
-      <w:proofErr w:type="gramEnd"/>
-      <w:r>
-        <w:rPr>
-          <w:lang w:val="de-CH"/>
-        </w:rPr>
-        <w:t xml:space="preserve"> Menü auswählen.</w:t>
+        <w:t>“ die amplifizierte Region aus dem Drop-down Menü auswählen.</w:t>
       </w:r>
     </w:p>
     <w:p>
@@ -1601,6 +1502,14 @@
     </w:p>
     <w:p>
       <w:pPr>
+        <w:ind w:left="360"/>
+        <w:rPr>
+          <w:lang w:val="de-CH"/>
+        </w:rPr>
+      </w:pPr>
+    </w:p>
+    <w:p>
+      <w:pPr>
         <w:pStyle w:val="ListParagraph"/>
         <w:numPr>
           <w:ilvl w:val="0"/>
@@ -1650,10 +1559,28 @@
     </w:p>
     <w:p>
       <w:pPr>
+        <w:pStyle w:val="ListParagraph"/>
+        <w:numPr>
+          <w:ilvl w:val="0"/>
+          <w:numId w:val="1"/>
+        </w:numPr>
         <w:rPr>
           <w:lang w:val="de-DE"/>
         </w:rPr>
       </w:pPr>
+      <w:r>
+        <w:rPr>
+          <w:lang w:val="de-DE"/>
+        </w:rPr>
+        <w:t>„Dia-Sample*“, trage für jedes Sample „Ja“ oder „Nein“ ein, ob es ein Diagnostik-Sample ist oder nicht.</w:t>
+      </w:r>
+    </w:p>
+    <w:p>
+      <w:pPr>
+        <w:rPr>
+          <w:lang w:val="de-DE"/>
+        </w:rPr>
+      </w:pPr>
     </w:p>
     <w:p>
       <w:pPr>
@@ -1693,7 +1620,21 @@
         <w:rPr>
           <w:lang w:val="de-CH"/>
         </w:rPr>
-        <w:t xml:space="preserve"> durch drücken des entsprechenden Knopfs im Worksheet „</w:t>
+        <w:t xml:space="preserve"> durch </w:t>
+      </w:r>
+      <w:proofErr w:type="spellStart"/>
+      <w:r>
+        <w:rPr>
+          <w:lang w:val="de-CH"/>
+        </w:rPr>
+        <w:t>drücken</w:t>
+      </w:r>
+      <w:proofErr w:type="spellEnd"/>
+      <w:r>
+        <w:rPr>
+          <w:lang w:val="de-CH"/>
+        </w:rPr>
+        <w:t xml:space="preserve"> des entsprechenden Knopfs im Worksheet „</w:t>
       </w:r>
       <w:r>
         <w:rPr>
@@ -2149,6 +2090,7 @@
         <w:rPr>
           <w:lang w:val="de-CH"/>
         </w:rPr>
+        <w:lastRenderedPageBreak/>
         <w:t>Fehlerbehebung</w:t>
       </w:r>
     </w:p>
@@ -2256,15 +2198,7 @@
         <w:rPr>
           <w:lang w:val="de-CH"/>
         </w:rPr>
-        <w:t xml:space="preserve">orrekten </w:t>
-      </w:r>
-      <w:bookmarkStart w:id="0" w:name="_GoBack"/>
-      <w:bookmarkEnd w:id="0"/>
-      <w:r>
-        <w:rPr>
-          <w:lang w:val="de-CH"/>
-        </w:rPr>
-        <w:t xml:space="preserve">MS Nr. ersetzt werden. Im zweiten Fall </w:t>
+        <w:t xml:space="preserve">orrekten MS Nr. ersetzt werden. Im zweiten Fall </w:t>
       </w:r>
       <w:r>
         <w:rPr>
@@ -2316,7 +2250,7 @@
       </w:r>
     </w:p>
     <w:sectPr>
-      <w:footerReference w:type="default" r:id="rId7"/>
+      <w:footerReference w:type="default" r:id="rId8"/>
       <w:pgSz w:w="11900" w:h="16840"/>
       <w:pgMar w:top="1440" w:right="1440" w:bottom="1440" w:left="1440" w:header="708" w:footer="708" w:gutter="0"/>
       <w:cols w:space="708"/>
@@ -2327,7 +2261,7 @@
 </file>
 
 <file path=word/endnotes.xml><?xml version="1.0" encoding="utf-8"?>
-<w:endnotes xmlns:wpc="http://schemas.microsoft.com/office/word/2010/wordprocessingCanvas" xmlns:mo="http://schemas.microsoft.com/office/mac/office/2008/main" xmlns:mc="http://schemas.openxmlformats.org/markup-compatibility/2006" xmlns:mv="urn:schemas-microsoft-com:mac:vml" xmlns:o="urn:schemas-microsoft-com:office:office" xmlns:r="http://schemas.openxmlformats.org/officeDocument/2006/relationships" xmlns:m="http://schemas.openxmlformats.org/officeDocument/2006/math" xmlns:v="urn:schemas-microsoft-com:vml" xmlns:wp14="http://schemas.microsoft.com/office/word/2010/wordprocessingDrawing" xmlns:wp="http://schemas.openxmlformats.org/drawingml/2006/wordprocessingDrawing" xmlns:w10="urn:schemas-microsoft-com:office:word" xmlns:w="http://schemas.openxmlformats.org/wordprocessingml/2006/main" xmlns:w14="http://schemas.microsoft.com/office/word/2010/wordml" xmlns:w15="http://schemas.microsoft.com/office/word/2012/wordml" xmlns:wpg="http://schemas.microsoft.com/office/word/2010/wordprocessingGroup" xmlns:wpi="http://schemas.microsoft.com/office/word/2010/wordprocessingInk" xmlns:wne="http://schemas.microsoft.com/office/word/2006/wordml" xmlns:wps="http://schemas.microsoft.com/office/word/2010/wordprocessingShape" mc:Ignorable="w14 w15 wp14">
+<w:endnotes xmlns:wpc="http://schemas.microsoft.com/office/word/2010/wordprocessingCanvas" xmlns:mc="http://schemas.openxmlformats.org/markup-compatibility/2006" xmlns:o="urn:schemas-microsoft-com:office:office" xmlns:r="http://schemas.openxmlformats.org/officeDocument/2006/relationships" xmlns:m="http://schemas.openxmlformats.org/officeDocument/2006/math" xmlns:v="urn:schemas-microsoft-com:vml" xmlns:wp14="http://schemas.microsoft.com/office/word/2010/wordprocessingDrawing" xmlns:wp="http://schemas.openxmlformats.org/drawingml/2006/wordprocessingDrawing" xmlns:w10="urn:schemas-microsoft-com:office:word" xmlns:w="http://schemas.openxmlformats.org/wordprocessingml/2006/main" xmlns:w14="http://schemas.microsoft.com/office/word/2010/wordml" xmlns:wpg="http://schemas.microsoft.com/office/word/2010/wordprocessingGroup" xmlns:wpi="http://schemas.microsoft.com/office/word/2010/wordprocessingInk" xmlns:wne="http://schemas.microsoft.com/office/word/2006/wordml" xmlns:wps="http://schemas.microsoft.com/office/word/2010/wordprocessingShape" mc:Ignorable="w14 wp14">
   <w:endnote w:type="separator" w:id="-1">
     <w:p>
       <w:r>
@@ -2346,7 +2280,7 @@
 </file>
 
 <file path=word/footer1.xml><?xml version="1.0" encoding="utf-8"?>
-<w:ftr xmlns:wpc="http://schemas.microsoft.com/office/word/2010/wordprocessingCanvas" xmlns:mo="http://schemas.microsoft.com/office/mac/office/2008/main" xmlns:mc="http://schemas.openxmlformats.org/markup-compatibility/2006" xmlns:mv="urn:schemas-microsoft-com:mac:vml" xmlns:o="urn:schemas-microsoft-com:office:office" xmlns:r="http://schemas.openxmlformats.org/officeDocument/2006/relationships" xmlns:m="http://schemas.openxmlformats.org/officeDocument/2006/math" xmlns:v="urn:schemas-microsoft-com:vml" xmlns:wp14="http://schemas.microsoft.com/office/word/2010/wordprocessingDrawing" xmlns:wp="http://schemas.openxmlformats.org/drawingml/2006/wordprocessingDrawing" xmlns:w10="urn:schemas-microsoft-com:office:word" xmlns:w="http://schemas.openxmlformats.org/wordprocessingml/2006/main" xmlns:w14="http://schemas.microsoft.com/office/word/2010/wordml" xmlns:w15="http://schemas.microsoft.com/office/word/2012/wordml" xmlns:wpg="http://schemas.microsoft.com/office/word/2010/wordprocessingGroup" xmlns:wpi="http://schemas.microsoft.com/office/word/2010/wordprocessingInk" xmlns:wne="http://schemas.microsoft.com/office/word/2006/wordml" xmlns:wps="http://schemas.microsoft.com/office/word/2010/wordprocessingShape" mc:Ignorable="w14 w15 wp14">
+<w:ftr xmlns:wpc="http://schemas.microsoft.com/office/word/2010/wordprocessingCanvas" xmlns:mc="http://schemas.openxmlformats.org/markup-compatibility/2006" xmlns:o="urn:schemas-microsoft-com:office:office" xmlns:r="http://schemas.openxmlformats.org/officeDocument/2006/relationships" xmlns:m="http://schemas.openxmlformats.org/officeDocument/2006/math" xmlns:v="urn:schemas-microsoft-com:vml" xmlns:wp14="http://schemas.microsoft.com/office/word/2010/wordprocessingDrawing" xmlns:wp="http://schemas.openxmlformats.org/drawingml/2006/wordprocessingDrawing" xmlns:w10="urn:schemas-microsoft-com:office:word" xmlns:w="http://schemas.openxmlformats.org/wordprocessingml/2006/main" xmlns:w14="http://schemas.microsoft.com/office/word/2010/wordml" xmlns:wpg="http://schemas.microsoft.com/office/word/2010/wordprocessingGroup" xmlns:wpi="http://schemas.microsoft.com/office/word/2010/wordprocessingInk" xmlns:wne="http://schemas.microsoft.com/office/word/2006/wordml" xmlns:wps="http://schemas.microsoft.com/office/word/2010/wordprocessingShape" mc:Ignorable="w14 wp14">
   <w:p>
     <w:pPr>
       <w:pStyle w:val="Footer"/>
@@ -2362,7 +2296,7 @@
 </file>
 
 <file path=word/footnotes.xml><?xml version="1.0" encoding="utf-8"?>
-<w:footnotes xmlns:wpc="http://schemas.microsoft.com/office/word/2010/wordprocessingCanvas" xmlns:mo="http://schemas.microsoft.com/office/mac/office/2008/main" xmlns:mc="http://schemas.openxmlformats.org/markup-compatibility/2006" xmlns:mv="urn:schemas-microsoft-com:mac:vml" xmlns:o="urn:schemas-microsoft-com:office:office" xmlns:r="http://schemas.openxmlformats.org/officeDocument/2006/relationships" xmlns:m="http://schemas.openxmlformats.org/officeDocument/2006/math" xmlns:v="urn:schemas-microsoft-com:vml" xmlns:wp14="http://schemas.microsoft.com/office/word/2010/wordprocessingDrawing" xmlns:wp="http://schemas.openxmlformats.org/drawingml/2006/wordprocessingDrawing" xmlns:w10="urn:schemas-microsoft-com:office:word" xmlns:w="http://schemas.openxmlformats.org/wordprocessingml/2006/main" xmlns:w14="http://schemas.microsoft.com/office/word/2010/wordml" xmlns:w15="http://schemas.microsoft.com/office/word/2012/wordml" xmlns:wpg="http://schemas.microsoft.com/office/word/2010/wordprocessingGroup" xmlns:wpi="http://schemas.microsoft.com/office/word/2010/wordprocessingInk" xmlns:wne="http://schemas.microsoft.com/office/word/2006/wordml" xmlns:wps="http://schemas.microsoft.com/office/word/2010/wordprocessingShape" mc:Ignorable="w14 w15 wp14">
+<w:footnotes xmlns:wpc="http://schemas.microsoft.com/office/word/2010/wordprocessingCanvas" xmlns:mc="http://schemas.openxmlformats.org/markup-compatibility/2006" xmlns:o="urn:schemas-microsoft-com:office:office" xmlns:r="http://schemas.openxmlformats.org/officeDocument/2006/relationships" xmlns:m="http://schemas.openxmlformats.org/officeDocument/2006/math" xmlns:v="urn:schemas-microsoft-com:vml" xmlns:wp14="http://schemas.microsoft.com/office/word/2010/wordprocessingDrawing" xmlns:wp="http://schemas.openxmlformats.org/drawingml/2006/wordprocessingDrawing" xmlns:w10="urn:schemas-microsoft-com:office:word" xmlns:w="http://schemas.openxmlformats.org/wordprocessingml/2006/main" xmlns:w14="http://schemas.microsoft.com/office/word/2010/wordml" xmlns:wpg="http://schemas.microsoft.com/office/word/2010/wordprocessingGroup" xmlns:wpi="http://schemas.microsoft.com/office/word/2010/wordprocessingInk" xmlns:wne="http://schemas.microsoft.com/office/word/2006/wordml" xmlns:wps="http://schemas.microsoft.com/office/word/2010/wordprocessingShape" mc:Ignorable="w14 wp14">
   <w:footnote w:type="separator" w:id="-1">
     <w:p>
       <w:r>
@@ -2381,7 +2315,7 @@
 </file>
 
 <file path=word/numbering.xml><?xml version="1.0" encoding="utf-8"?>
-<w:numbering xmlns:wpc="http://schemas.microsoft.com/office/word/2010/wordprocessingCanvas" xmlns:mo="http://schemas.microsoft.com/office/mac/office/2008/main" xmlns:mc="http://schemas.openxmlformats.org/markup-compatibility/2006" xmlns:mv="urn:schemas-microsoft-com:mac:vml" xmlns:o="urn:schemas-microsoft-com:office:office" xmlns:r="http://schemas.openxmlformats.org/officeDocument/2006/relationships" xmlns:m="http://schemas.openxmlformats.org/officeDocument/2006/math" xmlns:v="urn:schemas-microsoft-com:vml" xmlns:wp14="http://schemas.microsoft.com/office/word/2010/wordprocessingDrawing" xmlns:wp="http://schemas.openxmlformats.org/drawingml/2006/wordprocessingDrawing" xmlns:w10="urn:schemas-microsoft-com:office:word" xmlns:w="http://schemas.openxmlformats.org/wordprocessingml/2006/main" xmlns:w14="http://schemas.microsoft.com/office/word/2010/wordml" xmlns:w15="http://schemas.microsoft.com/office/word/2012/wordml" xmlns:wpg="http://schemas.microsoft.com/office/word/2010/wordprocessingGroup" xmlns:wpi="http://schemas.microsoft.com/office/word/2010/wordprocessingInk" xmlns:wne="http://schemas.microsoft.com/office/word/2006/wordml" xmlns:wps="http://schemas.microsoft.com/office/word/2010/wordprocessingShape" mc:Ignorable="w14 w15 wp14">
+<w:numbering xmlns:wpc="http://schemas.microsoft.com/office/word/2010/wordprocessingCanvas" xmlns:mc="http://schemas.openxmlformats.org/markup-compatibility/2006" xmlns:o="urn:schemas-microsoft-com:office:office" xmlns:r="http://schemas.openxmlformats.org/officeDocument/2006/relationships" xmlns:m="http://schemas.openxmlformats.org/officeDocument/2006/math" xmlns:v="urn:schemas-microsoft-com:vml" xmlns:wp14="http://schemas.microsoft.com/office/word/2010/wordprocessingDrawing" xmlns:wp="http://schemas.openxmlformats.org/drawingml/2006/wordprocessingDrawing" xmlns:w10="urn:schemas-microsoft-com:office:word" xmlns:w="http://schemas.openxmlformats.org/wordprocessingml/2006/main" xmlns:w14="http://schemas.microsoft.com/office/word/2010/wordml" xmlns:wpg="http://schemas.microsoft.com/office/word/2010/wordprocessingGroup" xmlns:wpi="http://schemas.microsoft.com/office/word/2010/wordprocessingInk" xmlns:wne="http://schemas.microsoft.com/office/word/2006/wordml" xmlns:wps="http://schemas.microsoft.com/office/word/2010/wordprocessingShape" mc:Ignorable="w14 wp14">
   <w:abstractNum w:abstractNumId="0">
     <w:nsid w:val="3F6D7921"/>
     <w:multiLevelType w:val="hybridMultilevel"/>
@@ -2501,7 +2435,7 @@
 </file>
 
 <file path=word/styles.xml><?xml version="1.0" encoding="utf-8"?>
-<w:styles xmlns:mc="http://schemas.openxmlformats.org/markup-compatibility/2006" xmlns:r="http://schemas.openxmlformats.org/officeDocument/2006/relationships" xmlns:w="http://schemas.openxmlformats.org/wordprocessingml/2006/main" xmlns:w14="http://schemas.microsoft.com/office/word/2010/wordml" xmlns:w15="http://schemas.microsoft.com/office/word/2012/wordml" mc:Ignorable="w14 w15">
+<w:styles xmlns:mc="http://schemas.openxmlformats.org/markup-compatibility/2006" xmlns:r="http://schemas.openxmlformats.org/officeDocument/2006/relationships" xmlns:w="http://schemas.openxmlformats.org/wordprocessingml/2006/main" xmlns:w14="http://schemas.microsoft.com/office/word/2010/wordml" mc:Ignorable="w14">
   <w:docDefaults>
     <w:rPrDefault>
       <w:rPr>
@@ -2513,389 +2447,483 @@
     </w:rPrDefault>
     <w:pPrDefault/>
   </w:docDefaults>
-  <w:latentStyles w:defLockedState="0" w:defUIPriority="99" w:defSemiHidden="0" w:defUnhideWhenUsed="0" w:defQFormat="0" w:count="382">
-    <w:lsdException w:name="Normal" w:uiPriority="0" w:qFormat="1"/>
-    <w:lsdException w:name="heading 1" w:uiPriority="9" w:qFormat="1"/>
-    <w:lsdException w:name="heading 2" w:semiHidden="1" w:uiPriority="9" w:unhideWhenUsed="1" w:qFormat="1"/>
-    <w:lsdException w:name="heading 3" w:semiHidden="1" w:uiPriority="9" w:unhideWhenUsed="1" w:qFormat="1"/>
-    <w:lsdException w:name="heading 4" w:semiHidden="1" w:uiPriority="9" w:unhideWhenUsed="1" w:qFormat="1"/>
-    <w:lsdException w:name="heading 5" w:semiHidden="1" w:uiPriority="9" w:unhideWhenUsed="1" w:qFormat="1"/>
-    <w:lsdException w:name="heading 6" w:semiHidden="1" w:uiPriority="9" w:unhideWhenUsed="1" w:qFormat="1"/>
-    <w:lsdException w:name="heading 7" w:semiHidden="1" w:uiPriority="9" w:unhideWhenUsed="1" w:qFormat="1"/>
-    <w:lsdException w:name="heading 8" w:semiHidden="1" w:uiPriority="9" w:unhideWhenUsed="1" w:qFormat="1"/>
-    <w:lsdException w:name="heading 9" w:semiHidden="1" w:uiPriority="9" w:unhideWhenUsed="1" w:qFormat="1"/>
-    <w:lsdException w:name="index 1" w:semiHidden="1" w:unhideWhenUsed="1"/>
-    <w:lsdException w:name="index 2" w:semiHidden="1" w:unhideWhenUsed="1"/>
-    <w:lsdException w:name="index 3" w:semiHidden="1" w:unhideWhenUsed="1"/>
-    <w:lsdException w:name="index 4" w:semiHidden="1" w:unhideWhenUsed="1"/>
-    <w:lsdException w:name="index 5" w:semiHidden="1" w:unhideWhenUsed="1"/>
-    <w:lsdException w:name="index 6" w:semiHidden="1" w:unhideWhenUsed="1"/>
-    <w:lsdException w:name="index 7" w:semiHidden="1" w:unhideWhenUsed="1"/>
-    <w:lsdException w:name="index 8" w:semiHidden="1" w:unhideWhenUsed="1"/>
-    <w:lsdException w:name="index 9" w:semiHidden="1" w:unhideWhenUsed="1"/>
-    <w:lsdException w:name="toc 1" w:semiHidden="1" w:uiPriority="39" w:unhideWhenUsed="1"/>
-    <w:lsdException w:name="toc 2" w:semiHidden="1" w:uiPriority="39" w:unhideWhenUsed="1"/>
-    <w:lsdException w:name="toc 3" w:semiHidden="1" w:uiPriority="39" w:unhideWhenUsed="1"/>
-    <w:lsdException w:name="toc 4" w:semiHidden="1" w:uiPriority="39" w:unhideWhenUsed="1"/>
-    <w:lsdException w:name="toc 5" w:semiHidden="1" w:uiPriority="39" w:unhideWhenUsed="1"/>
-    <w:lsdException w:name="toc 6" w:semiHidden="1" w:uiPriority="39" w:unhideWhenUsed="1"/>
-    <w:lsdException w:name="toc 7" w:semiHidden="1" w:uiPriority="39" w:unhideWhenUsed="1"/>
-    <w:lsdException w:name="toc 8" w:semiHidden="1" w:uiPriority="39" w:unhideWhenUsed="1"/>
-    <w:lsdException w:name="toc 9" w:semiHidden="1" w:uiPriority="39" w:unhideWhenUsed="1"/>
-    <w:lsdException w:name="Normal Indent" w:semiHidden="1" w:unhideWhenUsed="1"/>
-    <w:lsdException w:name="footnote text" w:semiHidden="1" w:unhideWhenUsed="1"/>
-    <w:lsdException w:name="annotation text" w:semiHidden="1" w:unhideWhenUsed="1"/>
-    <w:lsdException w:name="header" w:semiHidden="1" w:unhideWhenUsed="1"/>
-    <w:lsdException w:name="footer" w:semiHidden="1" w:unhideWhenUsed="1"/>
-    <w:lsdException w:name="index heading" w:semiHidden="1" w:unhideWhenUsed="1"/>
-    <w:lsdException w:name="caption" w:semiHidden="1" w:uiPriority="35" w:unhideWhenUsed="1" w:qFormat="1"/>
-    <w:lsdException w:name="table of figures" w:semiHidden="1" w:unhideWhenUsed="1"/>
-    <w:lsdException w:name="envelope address" w:semiHidden="1" w:unhideWhenUsed="1"/>
-    <w:lsdException w:name="envelope return" w:semiHidden="1" w:unhideWhenUsed="1"/>
-    <w:lsdException w:name="footnote reference" w:semiHidden="1" w:unhideWhenUsed="1"/>
-    <w:lsdException w:name="annotation reference" w:semiHidden="1" w:unhideWhenUsed="1"/>
-    <w:lsdException w:name="line number" w:semiHidden="1" w:unhideWhenUsed="1"/>
-    <w:lsdException w:name="page number" w:semiHidden="1" w:unhideWhenUsed="1"/>
-    <w:lsdException w:name="endnote reference" w:semiHidden="1" w:unhideWhenUsed="1"/>
-    <w:lsdException w:name="endnote text" w:semiHidden="1" w:unhideWhenUsed="1"/>
-    <w:lsdException w:name="table of authorities" w:semiHidden="1" w:unhideWhenUsed="1"/>
-    <w:lsdException w:name="macro" w:semiHidden="1" w:unhideWhenUsed="1"/>
-    <w:lsdException w:name="toa heading" w:semiHidden="1" w:unhideWhenUsed="1"/>
-    <w:lsdException w:name="List" w:semiHidden="1" w:unhideWhenUsed="1"/>
-    <w:lsdException w:name="List Bullet" w:semiHidden="1" w:unhideWhenUsed="1"/>
-    <w:lsdException w:name="List Number" w:semiHidden="1" w:unhideWhenUsed="1"/>
-    <w:lsdException w:name="List 2" w:semiHidden="1" w:unhideWhenUsed="1"/>
-    <w:lsdException w:name="List 3" w:semiHidden="1" w:unhideWhenUsed="1"/>
-    <w:lsdException w:name="List 4" w:semiHidden="1" w:unhideWhenUsed="1"/>
-    <w:lsdException w:name="List 5" w:semiHidden="1" w:unhideWhenUsed="1"/>
-    <w:lsdException w:name="List Bullet 2" w:semiHidden="1" w:unhideWhenUsed="1"/>
-    <w:lsdException w:name="List Bullet 3" w:semiHidden="1" w:unhideWhenUsed="1"/>
-    <w:lsdException w:name="List Bullet 4" w:semiHidden="1" w:unhideWhenUsed="1"/>
-    <w:lsdException w:name="List Bullet 5" w:semiHidden="1" w:unhideWhenUsed="1"/>
-    <w:lsdException w:name="List Number 2" w:semiHidden="1" w:unhideWhenUsed="1"/>
-    <w:lsdException w:name="List Number 3" w:semiHidden="1" w:unhideWhenUsed="1"/>
-    <w:lsdException w:name="List Number 4" w:semiHidden="1" w:unhideWhenUsed="1"/>
-    <w:lsdException w:name="List Number 5" w:semiHidden="1" w:unhideWhenUsed="1"/>
-    <w:lsdException w:name="Title" w:uiPriority="10" w:qFormat="1"/>
-    <w:lsdException w:name="Closing" w:semiHidden="1" w:unhideWhenUsed="1"/>
-    <w:lsdException w:name="Signature" w:semiHidden="1" w:unhideWhenUsed="1"/>
-    <w:lsdException w:name="Default Paragraph Font" w:semiHidden="1" w:uiPriority="1" w:unhideWhenUsed="1"/>
-    <w:lsdException w:name="Body Text" w:semiHidden="1" w:unhideWhenUsed="1"/>
-    <w:lsdException w:name="Body Text Indent" w:semiHidden="1" w:unhideWhenUsed="1"/>
-    <w:lsdException w:name="List Continue" w:semiHidden="1" w:unhideWhenUsed="1"/>
-    <w:lsdException w:name="List Continue 2" w:semiHidden="1" w:unhideWhenUsed="1"/>
-    <w:lsdException w:name="List Continue 3" w:semiHidden="1" w:unhideWhenUsed="1"/>
-    <w:lsdException w:name="List Continue 4" w:semiHidden="1" w:unhideWhenUsed="1"/>
-    <w:lsdException w:name="List Continue 5" w:semiHidden="1" w:unhideWhenUsed="1"/>
-    <w:lsdException w:name="Message Header" w:semiHidden="1" w:unhideWhenUsed="1"/>
-    <w:lsdException w:name="Subtitle" w:uiPriority="11" w:qFormat="1"/>
-    <w:lsdException w:name="Salutation" w:semiHidden="1" w:unhideWhenUsed="1"/>
-    <w:lsdException w:name="Date" w:semiHidden="1" w:unhideWhenUsed="1"/>
-    <w:lsdException w:name="Body Text First Indent" w:semiHidden="1" w:unhideWhenUsed="1"/>
-    <w:lsdException w:name="Body Text First Indent 2" w:semiHidden="1" w:unhideWhenUsed="1"/>
-    <w:lsdException w:name="Note Heading" w:semiHidden="1" w:unhideWhenUsed="1"/>
-    <w:lsdException w:name="Body Text 2" w:semiHidden="1" w:unhideWhenUsed="1"/>
-    <w:lsdException w:name="Body Text 3" w:semiHidden="1" w:unhideWhenUsed="1"/>
-    <w:lsdException w:name="Body Text Indent 2" w:semiHidden="1" w:unhideWhenUsed="1"/>
-    <w:lsdException w:name="Body Text Indent 3" w:semiHidden="1" w:unhideWhenUsed="1"/>
-    <w:lsdException w:name="Block Text" w:semiHidden="1" w:unhideWhenUsed="1"/>
-    <w:lsdException w:name="Hyperlink" w:semiHidden="1" w:unhideWhenUsed="1"/>
-    <w:lsdException w:name="FollowedHyperlink" w:semiHidden="1" w:unhideWhenUsed="1"/>
-    <w:lsdException w:name="Strong" w:uiPriority="22" w:qFormat="1"/>
-    <w:lsdException w:name="Emphasis" w:uiPriority="20" w:qFormat="1"/>
-    <w:lsdException w:name="Document Map" w:semiHidden="1" w:unhideWhenUsed="1"/>
-    <w:lsdException w:name="Plain Text" w:semiHidden="1" w:unhideWhenUsed="1"/>
-    <w:lsdException w:name="E-mail Signature" w:semiHidden="1" w:unhideWhenUsed="1"/>
-    <w:lsdException w:name="HTML Top of Form" w:semiHidden="1" w:unhideWhenUsed="1"/>
-    <w:lsdException w:name="HTML Bottom of Form" w:semiHidden="1" w:unhideWhenUsed="1"/>
-    <w:lsdException w:name="Normal (Web)" w:semiHidden="1" w:unhideWhenUsed="1"/>
-    <w:lsdException w:name="HTML Acronym" w:semiHidden="1" w:unhideWhenUsed="1"/>
-    <w:lsdException w:name="HTML Address" w:semiHidden="1" w:unhideWhenUsed="1"/>
-    <w:lsdException w:name="HTML Cite" w:semiHidden="1" w:unhideWhenUsed="1"/>
-    <w:lsdException w:name="HTML Code" w:semiHidden="1" w:unhideWhenUsed="1"/>
-    <w:lsdException w:name="HTML Definition" w:semiHidden="1" w:unhideWhenUsed="1"/>
-    <w:lsdException w:name="HTML Keyboard" w:semiHidden="1" w:unhideWhenUsed="1"/>
-    <w:lsdException w:name="HTML Preformatted" w:semiHidden="1" w:unhideWhenUsed="1"/>
-    <w:lsdException w:name="HTML Sample" w:semiHidden="1" w:unhideWhenUsed="1"/>
-    <w:lsdException w:name="HTML Typewriter" w:semiHidden="1" w:unhideWhenUsed="1"/>
-    <w:lsdException w:name="HTML Variable" w:semiHidden="1" w:unhideWhenUsed="1"/>
-    <w:lsdException w:name="Normal Table" w:semiHidden="1" w:unhideWhenUsed="1"/>
-    <w:lsdException w:name="annotation subject" w:semiHidden="1" w:unhideWhenUsed="1"/>
-    <w:lsdException w:name="No List" w:semiHidden="1" w:unhideWhenUsed="1"/>
-    <w:lsdException w:name="Outline List 1" w:semiHidden="1" w:unhideWhenUsed="1"/>
-    <w:lsdException w:name="Outline List 2" w:semiHidden="1" w:unhideWhenUsed="1"/>
-    <w:lsdException w:name="Outline List 3" w:semiHidden="1" w:unhideWhenUsed="1"/>
-    <w:lsdException w:name="Table Simple 1" w:semiHidden="1" w:unhideWhenUsed="1"/>
-    <w:lsdException w:name="Table Simple 2" w:semiHidden="1" w:unhideWhenUsed="1"/>
-    <w:lsdException w:name="Table Simple 3" w:semiHidden="1" w:unhideWhenUsed="1"/>
-    <w:lsdException w:name="Table Classic 1" w:semiHidden="1" w:unhideWhenUsed="1"/>
-    <w:lsdException w:name="Table Classic 2" w:semiHidden="1" w:unhideWhenUsed="1"/>
-    <w:lsdException w:name="Table Classic 3" w:semiHidden="1" w:unhideWhenUsed="1"/>
-    <w:lsdException w:name="Table Classic 4" w:semiHidden="1" w:unhideWhenUsed="1"/>
-    <w:lsdException w:name="Table Colorful 1" w:semiHidden="1" w:unhideWhenUsed="1"/>
-    <w:lsdException w:name="Table Colorful 2" w:semiHidden="1" w:unhideWhenUsed="1"/>
-    <w:lsdException w:name="Table Colorful 3" w:semiHidden="1" w:unhideWhenUsed="1"/>
-    <w:lsdException w:name="Table Columns 1" w:semiHidden="1" w:unhideWhenUsed="1"/>
-    <w:lsdException w:name="Table Columns 2" w:semiHidden="1" w:unhideWhenUsed="1"/>
-    <w:lsdException w:name="Table Columns 3" w:semiHidden="1" w:unhideWhenUsed="1"/>
-    <w:lsdException w:name="Table Columns 4" w:semiHidden="1" w:unhideWhenUsed="1"/>
-    <w:lsdException w:name="Table Columns 5" w:semiHidden="1" w:unhideWhenUsed="1"/>
-    <w:lsdException w:name="Table Grid 1" w:semiHidden="1" w:unhideWhenUsed="1"/>
-    <w:lsdException w:name="Table Grid 2" w:semiHidden="1" w:unhideWhenUsed="1"/>
-    <w:lsdException w:name="Table Grid 3" w:semiHidden="1" w:unhideWhenUsed="1"/>
-    <w:lsdException w:name="Table Grid 4" w:semiHidden="1" w:unhideWhenUsed="1"/>
-    <w:lsdException w:name="Table Grid 5" w:semiHidden="1" w:unhideWhenUsed="1"/>
-    <w:lsdException w:name="Table Grid 6" w:semiHidden="1" w:unhideWhenUsed="1"/>
-    <w:lsdException w:name="Table Grid 7" w:semiHidden="1" w:unhideWhenUsed="1"/>
-    <w:lsdException w:name="Table Grid 8" w:semiHidden="1" w:unhideWhenUsed="1"/>
-    <w:lsdException w:name="Table List 1" w:semiHidden="1" w:unhideWhenUsed="1"/>
-    <w:lsdException w:name="Table List 2" w:semiHidden="1" w:unhideWhenUsed="1"/>
-    <w:lsdException w:name="Table List 3" w:semiHidden="1" w:unhideWhenUsed="1"/>
-    <w:lsdException w:name="Table List 4" w:semiHidden="1" w:unhideWhenUsed="1"/>
-    <w:lsdException w:name="Table List 5" w:semiHidden="1" w:unhideWhenUsed="1"/>
-    <w:lsdException w:name="Table List 6" w:semiHidden="1" w:unhideWhenUsed="1"/>
-    <w:lsdException w:name="Table List 7" w:semiHidden="1" w:unhideWhenUsed="1"/>
-    <w:lsdException w:name="Table List 8" w:semiHidden="1" w:unhideWhenUsed="1"/>
-    <w:lsdException w:name="Table 3D effects 1" w:semiHidden="1" w:unhideWhenUsed="1"/>
-    <w:lsdException w:name="Table 3D effects 2" w:semiHidden="1" w:unhideWhenUsed="1"/>
-    <w:lsdException w:name="Table 3D effects 3" w:semiHidden="1" w:unhideWhenUsed="1"/>
-    <w:lsdException w:name="Table Contemporary" w:semiHidden="1" w:unhideWhenUsed="1"/>
-    <w:lsdException w:name="Table Elegant" w:semiHidden="1" w:unhideWhenUsed="1"/>
-    <w:lsdException w:name="Table Professional" w:semiHidden="1" w:unhideWhenUsed="1"/>
-    <w:lsdException w:name="Table Subtle 1" w:semiHidden="1" w:unhideWhenUsed="1"/>
-    <w:lsdException w:name="Table Subtle 2" w:semiHidden="1" w:unhideWhenUsed="1"/>
-    <w:lsdException w:name="Table Web 1" w:semiHidden="1" w:unhideWhenUsed="1"/>
-    <w:lsdException w:name="Table Web 2" w:semiHidden="1" w:unhideWhenUsed="1"/>
-    <w:lsdException w:name="Table Web 3" w:semiHidden="1" w:unhideWhenUsed="1"/>
-    <w:lsdException w:name="Balloon Text" w:semiHidden="1" w:unhideWhenUsed="1"/>
-    <w:lsdException w:name="Table Grid" w:uiPriority="39"/>
-    <w:lsdException w:name="Table Theme" w:semiHidden="1" w:unhideWhenUsed="1"/>
-    <w:lsdException w:name="Note Level 1" w:semiHidden="1" w:unhideWhenUsed="1"/>
-    <w:lsdException w:name="Note Level 2" w:semiHidden="1" w:unhideWhenUsed="1"/>
-    <w:lsdException w:name="Note Level 3" w:semiHidden="1" w:unhideWhenUsed="1"/>
-    <w:lsdException w:name="Note Level 4" w:semiHidden="1" w:unhideWhenUsed="1"/>
-    <w:lsdException w:name="Note Level 5" w:semiHidden="1" w:unhideWhenUsed="1"/>
-    <w:lsdException w:name="Note Level 6" w:semiHidden="1" w:unhideWhenUsed="1"/>
-    <w:lsdException w:name="Note Level 7" w:semiHidden="1" w:unhideWhenUsed="1"/>
-    <w:lsdException w:name="Note Level 8" w:semiHidden="1" w:unhideWhenUsed="1"/>
-    <w:lsdException w:name="Note Level 9" w:semiHidden="1" w:unhideWhenUsed="1"/>
-    <w:lsdException w:name="Placeholder Text" w:semiHidden="1"/>
-    <w:lsdException w:name="No Spacing" w:uiPriority="1" w:qFormat="1"/>
-    <w:lsdException w:name="Light Shading" w:uiPriority="60"/>
-    <w:lsdException w:name="Light List" w:uiPriority="61"/>
-    <w:lsdException w:name="Light Grid" w:uiPriority="62"/>
-    <w:lsdException w:name="Medium Shading 1" w:uiPriority="63"/>
-    <w:lsdException w:name="Medium Shading 2" w:uiPriority="64"/>
-    <w:lsdException w:name="Medium List 1" w:uiPriority="65"/>
-    <w:lsdException w:name="Medium List 2" w:uiPriority="66"/>
-    <w:lsdException w:name="Medium Grid 1" w:uiPriority="67"/>
-    <w:lsdException w:name="Medium Grid 2" w:uiPriority="68"/>
-    <w:lsdException w:name="Medium Grid 3" w:uiPriority="69"/>
-    <w:lsdException w:name="Dark List" w:uiPriority="70"/>
-    <w:lsdException w:name="Colorful Shading" w:uiPriority="71"/>
-    <w:lsdException w:name="Colorful List" w:uiPriority="72"/>
-    <w:lsdException w:name="Colorful Grid" w:uiPriority="73"/>
-    <w:lsdException w:name="Light Shading Accent 1" w:uiPriority="60"/>
-    <w:lsdException w:name="Light List Accent 1" w:uiPriority="61"/>
-    <w:lsdException w:name="Light Grid Accent 1" w:uiPriority="62"/>
-    <w:lsdException w:name="Medium Shading 1 Accent 1" w:uiPriority="63"/>
-    <w:lsdException w:name="Medium Shading 2 Accent 1" w:uiPriority="64"/>
-    <w:lsdException w:name="Medium List 1 Accent 1" w:uiPriority="65"/>
-    <w:lsdException w:name="Revision" w:semiHidden="1"/>
-    <w:lsdException w:name="List Paragraph" w:uiPriority="34" w:qFormat="1"/>
-    <w:lsdException w:name="Quote" w:uiPriority="29" w:qFormat="1"/>
-    <w:lsdException w:name="Intense Quote" w:uiPriority="30" w:qFormat="1"/>
-    <w:lsdException w:name="Medium List 2 Accent 1" w:uiPriority="66"/>
-    <w:lsdException w:name="Medium Grid 1 Accent 1" w:uiPriority="67"/>
-    <w:lsdException w:name="Medium Grid 2 Accent 1" w:uiPriority="68"/>
-    <w:lsdException w:name="Medium Grid 3 Accent 1" w:uiPriority="69"/>
-    <w:lsdException w:name="Dark List Accent 1" w:uiPriority="70"/>
-    <w:lsdException w:name="Colorful Shading Accent 1" w:uiPriority="71"/>
-    <w:lsdException w:name="Colorful List Accent 1" w:uiPriority="72"/>
-    <w:lsdException w:name="Colorful Grid Accent 1" w:uiPriority="73"/>
-    <w:lsdException w:name="Light Shading Accent 2" w:uiPriority="60"/>
-    <w:lsdException w:name="Light List Accent 2" w:uiPriority="61"/>
-    <w:lsdException w:name="Light Grid Accent 2" w:uiPriority="62"/>
-    <w:lsdException w:name="Medium Shading 1 Accent 2" w:uiPriority="63"/>
-    <w:lsdException w:name="Medium Shading 2 Accent 2" w:uiPriority="64"/>
-    <w:lsdException w:name="Medium List 1 Accent 2" w:uiPriority="65"/>
-    <w:lsdException w:name="Medium List 2 Accent 2" w:uiPriority="66"/>
-    <w:lsdException w:name="Medium Grid 1 Accent 2" w:uiPriority="67"/>
-    <w:lsdException w:name="Medium Grid 2 Accent 2" w:uiPriority="68"/>
-    <w:lsdException w:name="Medium Grid 3 Accent 2" w:uiPriority="69"/>
-    <w:lsdException w:name="Dark List Accent 2" w:uiPriority="70"/>
-    <w:lsdException w:name="Colorful Shading Accent 2" w:uiPriority="71"/>
-    <w:lsdException w:name="Colorful List Accent 2" w:uiPriority="72"/>
-    <w:lsdException w:name="Colorful Grid Accent 2" w:uiPriority="73"/>
-    <w:lsdException w:name="Light Shading Accent 3" w:uiPriority="60"/>
-    <w:lsdException w:name="Light List Accent 3" w:uiPriority="61"/>
-    <w:lsdException w:name="Light Grid Accent 3" w:uiPriority="62"/>
-    <w:lsdException w:name="Medium Shading 1 Accent 3" w:uiPriority="63"/>
-    <w:lsdException w:name="Medium Shading 2 Accent 3" w:uiPriority="64"/>
-    <w:lsdException w:name="Medium List 1 Accent 3" w:uiPriority="65"/>
-    <w:lsdException w:name="Medium List 2 Accent 3" w:uiPriority="66"/>
-    <w:lsdException w:name="Medium Grid 1 Accent 3" w:uiPriority="67"/>
-    <w:lsdException w:name="Medium Grid 2 Accent 3" w:uiPriority="68"/>
-    <w:lsdException w:name="Medium Grid 3 Accent 3" w:uiPriority="69"/>
-    <w:lsdException w:name="Dark List Accent 3" w:uiPriority="70"/>
-    <w:lsdException w:name="Colorful Shading Accent 3" w:uiPriority="71"/>
-    <w:lsdException w:name="Colorful List Accent 3" w:uiPriority="72"/>
-    <w:lsdException w:name="Colorful Grid Accent 3" w:uiPriority="73"/>
-    <w:lsdException w:name="Light Shading Accent 4" w:uiPriority="60"/>
-    <w:lsdException w:name="Light List Accent 4" w:uiPriority="61"/>
-    <w:lsdException w:name="Light Grid Accent 4" w:uiPriority="62"/>
-    <w:lsdException w:name="Medium Shading 1 Accent 4" w:uiPriority="63"/>
-    <w:lsdException w:name="Medium Shading 2 Accent 4" w:uiPriority="64"/>
-    <w:lsdException w:name="Medium List 1 Accent 4" w:uiPriority="65"/>
-    <w:lsdException w:name="Medium List 2 Accent 4" w:uiPriority="66"/>
-    <w:lsdException w:name="Medium Grid 1 Accent 4" w:uiPriority="67"/>
-    <w:lsdException w:name="Medium Grid 2 Accent 4" w:uiPriority="68"/>
-    <w:lsdException w:name="Medium Grid 3 Accent 4" w:uiPriority="69"/>
-    <w:lsdException w:name="Dark List Accent 4" w:uiPriority="70"/>
-    <w:lsdException w:name="Colorful Shading Accent 4" w:uiPriority="71"/>
-    <w:lsdException w:name="Colorful List Accent 4" w:uiPriority="72"/>
-    <w:lsdException w:name="Colorful Grid Accent 4" w:uiPriority="73"/>
-    <w:lsdException w:name="Light Shading Accent 5" w:uiPriority="60"/>
-    <w:lsdException w:name="Light List Accent 5" w:uiPriority="61"/>
-    <w:lsdException w:name="Light Grid Accent 5" w:uiPriority="62"/>
-    <w:lsdException w:name="Medium Shading 1 Accent 5" w:uiPriority="63"/>
-    <w:lsdException w:name="Medium Shading 2 Accent 5" w:uiPriority="64"/>
-    <w:lsdException w:name="Medium List 1 Accent 5" w:uiPriority="65"/>
-    <w:lsdException w:name="Medium List 2 Accent 5" w:uiPriority="66"/>
-    <w:lsdException w:name="Medium Grid 1 Accent 5" w:uiPriority="67"/>
-    <w:lsdException w:name="Medium Grid 2 Accent 5" w:uiPriority="68"/>
-    <w:lsdException w:name="Medium Grid 3 Accent 5" w:uiPriority="69"/>
-    <w:lsdException w:name="Dark List Accent 5" w:uiPriority="70"/>
-    <w:lsdException w:name="Colorful Shading Accent 5" w:uiPriority="71"/>
-    <w:lsdException w:name="Colorful List Accent 5" w:uiPriority="72"/>
-    <w:lsdException w:name="Colorful Grid Accent 5" w:uiPriority="73"/>
-    <w:lsdException w:name="Light Shading Accent 6" w:uiPriority="60"/>
-    <w:lsdException w:name="Light List Accent 6" w:uiPriority="61"/>
-    <w:lsdException w:name="Light Grid Accent 6" w:uiPriority="62"/>
-    <w:lsdException w:name="Medium Shading 1 Accent 6" w:uiPriority="63"/>
-    <w:lsdException w:name="Medium Shading 2 Accent 6" w:uiPriority="64"/>
-    <w:lsdException w:name="Medium List 1 Accent 6" w:uiPriority="65"/>
-    <w:lsdException w:name="Medium List 2 Accent 6" w:uiPriority="66"/>
-    <w:lsdException w:name="Medium Grid 1 Accent 6" w:uiPriority="67"/>
-    <w:lsdException w:name="Medium Grid 2 Accent 6" w:uiPriority="68"/>
-    <w:lsdException w:name="Medium Grid 3 Accent 6" w:uiPriority="69"/>
-    <w:lsdException w:name="Dark List Accent 6" w:uiPriority="70"/>
-    <w:lsdException w:name="Colorful Shading Accent 6" w:uiPriority="71"/>
-    <w:lsdException w:name="Colorful List Accent 6" w:uiPriority="72"/>
-    <w:lsdException w:name="Colorful Grid Accent 6" w:uiPriority="73"/>
-    <w:lsdException w:name="Subtle Emphasis" w:uiPriority="19" w:qFormat="1"/>
-    <w:lsdException w:name="Intense Emphasis" w:uiPriority="21" w:qFormat="1"/>
-    <w:lsdException w:name="Subtle Reference" w:uiPriority="31" w:qFormat="1"/>
-    <w:lsdException w:name="Intense Reference" w:uiPriority="32" w:qFormat="1"/>
-    <w:lsdException w:name="Book Title" w:uiPriority="33" w:qFormat="1"/>
-    <w:lsdException w:name="Bibliography" w:semiHidden="1" w:uiPriority="37" w:unhideWhenUsed="1"/>
-    <w:lsdException w:name="TOC Heading" w:semiHidden="1" w:uiPriority="39" w:unhideWhenUsed="1" w:qFormat="1"/>
-    <w:lsdException w:name="Plain Table 1" w:uiPriority="41"/>
-    <w:lsdException w:name="Plain Table 2" w:uiPriority="42"/>
-    <w:lsdException w:name="Plain Table 3" w:uiPriority="43"/>
-    <w:lsdException w:name="Plain Table 4" w:uiPriority="44"/>
-    <w:lsdException w:name="Plain Table 5" w:uiPriority="45"/>
-    <w:lsdException w:name="Grid Table Light" w:uiPriority="40"/>
-    <w:lsdException w:name="Grid Table 1 Light" w:uiPriority="46"/>
-    <w:lsdException w:name="Grid Table 2" w:uiPriority="47"/>
-    <w:lsdException w:name="Grid Table 3" w:uiPriority="48"/>
-    <w:lsdException w:name="Grid Table 4" w:uiPriority="49"/>
-    <w:lsdException w:name="Grid Table 5 Dark" w:uiPriority="50"/>
-    <w:lsdException w:name="Grid Table 6 Colorful" w:uiPriority="51"/>
-    <w:lsdException w:name="Grid Table 7 Colorful" w:uiPriority="52"/>
-    <w:lsdException w:name="Grid Table 1 Light Accent 1" w:uiPriority="46"/>
-    <w:lsdException w:name="Grid Table 2 Accent 1" w:uiPriority="47"/>
-    <w:lsdException w:name="Grid Table 3 Accent 1" w:uiPriority="48"/>
-    <w:lsdException w:name="Grid Table 4 Accent 1" w:uiPriority="49"/>
-    <w:lsdException w:name="Grid Table 5 Dark Accent 1" w:uiPriority="50"/>
-    <w:lsdException w:name="Grid Table 6 Colorful Accent 1" w:uiPriority="51"/>
-    <w:lsdException w:name="Grid Table 7 Colorful Accent 1" w:uiPriority="52"/>
-    <w:lsdException w:name="Grid Table 1 Light Accent 2" w:uiPriority="46"/>
-    <w:lsdException w:name="Grid Table 2 Accent 2" w:uiPriority="47"/>
-    <w:lsdException w:name="Grid Table 3 Accent 2" w:uiPriority="48"/>
-    <w:lsdException w:name="Grid Table 4 Accent 2" w:uiPriority="49"/>
-    <w:lsdException w:name="Grid Table 5 Dark Accent 2" w:uiPriority="50"/>
-    <w:lsdException w:name="Grid Table 6 Colorful Accent 2" w:uiPriority="51"/>
-    <w:lsdException w:name="Grid Table 7 Colorful Accent 2" w:uiPriority="52"/>
-    <w:lsdException w:name="Grid Table 1 Light Accent 3" w:uiPriority="46"/>
-    <w:lsdException w:name="Grid Table 2 Accent 3" w:uiPriority="47"/>
-    <w:lsdException w:name="Grid Table 3 Accent 3" w:uiPriority="48"/>
-    <w:lsdException w:name="Grid Table 4 Accent 3" w:uiPriority="49"/>
-    <w:lsdException w:name="Grid Table 5 Dark Accent 3" w:uiPriority="50"/>
-    <w:lsdException w:name="Grid Table 6 Colorful Accent 3" w:uiPriority="51"/>
-    <w:lsdException w:name="Grid Table 7 Colorful Accent 3" w:uiPriority="52"/>
-    <w:lsdException w:name="Grid Table 1 Light Accent 4" w:uiPriority="46"/>
-    <w:lsdException w:name="Grid Table 2 Accent 4" w:uiPriority="47"/>
-    <w:lsdException w:name="Grid Table 3 Accent 4" w:uiPriority="48"/>
-    <w:lsdException w:name="Grid Table 4 Accent 4" w:uiPriority="49"/>
-    <w:lsdException w:name="Grid Table 5 Dark Accent 4" w:uiPriority="50"/>
-    <w:lsdException w:name="Grid Table 6 Colorful Accent 4" w:uiPriority="51"/>
-    <w:lsdException w:name="Grid Table 7 Colorful Accent 4" w:uiPriority="52"/>
-    <w:lsdException w:name="Grid Table 1 Light Accent 5" w:uiPriority="46"/>
-    <w:lsdException w:name="Grid Table 2 Accent 5" w:uiPriority="47"/>
-    <w:lsdException w:name="Grid Table 3 Accent 5" w:uiPriority="48"/>
-    <w:lsdException w:name="Grid Table 4 Accent 5" w:uiPriority="49"/>
-    <w:lsdException w:name="Grid Table 5 Dark Accent 5" w:uiPriority="50"/>
-    <w:lsdException w:name="Grid Table 6 Colorful Accent 5" w:uiPriority="51"/>
-    <w:lsdException w:name="Grid Table 7 Colorful Accent 5" w:uiPriority="52"/>
-    <w:lsdException w:name="Grid Table 1 Light Accent 6" w:uiPriority="46"/>
-    <w:lsdException w:name="Grid Table 2 Accent 6" w:uiPriority="47"/>
-    <w:lsdException w:name="Grid Table 3 Accent 6" w:uiPriority="48"/>
-    <w:lsdException w:name="Grid Table 4 Accent 6" w:uiPriority="49"/>
-    <w:lsdException w:name="Grid Table 5 Dark Accent 6" w:uiPriority="50"/>
-    <w:lsdException w:name="Grid Table 6 Colorful Accent 6" w:uiPriority="51"/>
-    <w:lsdException w:name="Grid Table 7 Colorful Accent 6" w:uiPriority="52"/>
-    <w:lsdException w:name="List Table 1 Light" w:uiPriority="46"/>
-    <w:lsdException w:name="List Table 2" w:uiPriority="47"/>
-    <w:lsdException w:name="List Table 3" w:uiPriority="48"/>
-    <w:lsdException w:name="List Table 4" w:uiPriority="49"/>
-    <w:lsdException w:name="List Table 5 Dark" w:uiPriority="50"/>
-    <w:lsdException w:name="List Table 6 Colorful" w:uiPriority="51"/>
-    <w:lsdException w:name="List Table 7 Colorful" w:uiPriority="52"/>
-    <w:lsdException w:name="List Table 1 Light Accent 1" w:uiPriority="46"/>
-    <w:lsdException w:name="List Table 2 Accent 1" w:uiPriority="47"/>
-    <w:lsdException w:name="List Table 3 Accent 1" w:uiPriority="48"/>
-    <w:lsdException w:name="List Table 4 Accent 1" w:uiPriority="49"/>
-    <w:lsdException w:name="List Table 5 Dark Accent 1" w:uiPriority="50"/>
-    <w:lsdException w:name="List Table 6 Colorful Accent 1" w:uiPriority="51"/>
-    <w:lsdException w:name="List Table 7 Colorful Accent 1" w:uiPriority="52"/>
-    <w:lsdException w:name="List Table 1 Light Accent 2" w:uiPriority="46"/>
-    <w:lsdException w:name="List Table 2 Accent 2" w:uiPriority="47"/>
-    <w:lsdException w:name="List Table 3 Accent 2" w:uiPriority="48"/>
-    <w:lsdException w:name="List Table 4 Accent 2" w:uiPriority="49"/>
-    <w:lsdException w:name="List Table 5 Dark Accent 2" w:uiPriority="50"/>
-    <w:lsdException w:name="List Table 6 Colorful Accent 2" w:uiPriority="51"/>
-    <w:lsdException w:name="List Table 7 Colorful Accent 2" w:uiPriority="52"/>
-    <w:lsdException w:name="List Table 1 Light Accent 3" w:uiPriority="46"/>
-    <w:lsdException w:name="List Table 2 Accent 3" w:uiPriority="47"/>
-    <w:lsdException w:name="List Table 3 Accent 3" w:uiPriority="48"/>
-    <w:lsdException w:name="List Table 4 Accent 3" w:uiPriority="49"/>
-    <w:lsdException w:name="List Table 5 Dark Accent 3" w:uiPriority="50"/>
-    <w:lsdException w:name="List Table 6 Colorful Accent 3" w:uiPriority="51"/>
-    <w:lsdException w:name="List Table 7 Colorful Accent 3" w:uiPriority="52"/>
-    <w:lsdException w:name="List Table 1 Light Accent 4" w:uiPriority="46"/>
-    <w:lsdException w:name="List Table 2 Accent 4" w:uiPriority="47"/>
-    <w:lsdException w:name="List Table 3 Accent 4" w:uiPriority="48"/>
-    <w:lsdException w:name="List Table 4 Accent 4" w:uiPriority="49"/>
-    <w:lsdException w:name="List Table 5 Dark Accent 4" w:uiPriority="50"/>
-    <w:lsdException w:name="List Table 6 Colorful Accent 4" w:uiPriority="51"/>
-    <w:lsdException w:name="List Table 7 Colorful Accent 4" w:uiPriority="52"/>
-    <w:lsdException w:name="List Table 1 Light Accent 5" w:uiPriority="46"/>
-    <w:lsdException w:name="List Table 2 Accent 5" w:uiPriority="47"/>
-    <w:lsdException w:name="List Table 3 Accent 5" w:uiPriority="48"/>
-    <w:lsdException w:name="List Table 4 Accent 5" w:uiPriority="49"/>
-    <w:lsdException w:name="List Table 5 Dark Accent 5" w:uiPriority="50"/>
-    <w:lsdException w:name="List Table 6 Colorful Accent 5" w:uiPriority="51"/>
-    <w:lsdException w:name="List Table 7 Colorful Accent 5" w:uiPriority="52"/>
-    <w:lsdException w:name="List Table 1 Light Accent 6" w:uiPriority="46"/>
-    <w:lsdException w:name="List Table 2 Accent 6" w:uiPriority="47"/>
-    <w:lsdException w:name="List Table 3 Accent 6" w:uiPriority="48"/>
-    <w:lsdException w:name="List Table 4 Accent 6" w:uiPriority="49"/>
-    <w:lsdException w:name="List Table 5 Dark Accent 6" w:uiPriority="50"/>
-    <w:lsdException w:name="List Table 6 Colorful Accent 6" w:uiPriority="51"/>
-    <w:lsdException w:name="List Table 7 Colorful Accent 6" w:uiPriority="52"/>
-    <w:lsdException w:name="Mention" w:semiHidden="1" w:unhideWhenUsed="1"/>
-    <w:lsdException w:name="Smart Hyperlink" w:semiHidden="1" w:unhideWhenUsed="1"/>
+  <w:latentStyles w:defLockedState="0" w:defUIPriority="99" w:defSemiHidden="1" w:defUnhideWhenUsed="1" w:defQFormat="0" w:count="267">
+    <w:lsdException w:name="Normal" w:semiHidden="0" w:uiPriority="0" w:unhideWhenUsed="0" w:qFormat="1"/>
+    <w:lsdException w:name="heading 1" w:semiHidden="0" w:uiPriority="9" w:unhideWhenUsed="0" w:qFormat="1"/>
+    <w:lsdException w:name="heading 2" w:uiPriority="9" w:qFormat="1"/>
+    <w:lsdException w:name="heading 3" w:uiPriority="9" w:qFormat="1"/>
+    <w:lsdException w:name="heading 4" w:uiPriority="9" w:qFormat="1"/>
+    <w:lsdException w:name="heading 5" w:uiPriority="9" w:qFormat="1"/>
+    <w:lsdException w:name="heading 6" w:uiPriority="9" w:qFormat="1"/>
+    <w:lsdException w:name="heading 7" w:uiPriority="9" w:qFormat="1"/>
+    <w:lsdException w:name="heading 8" w:uiPriority="9" w:qFormat="1"/>
+    <w:lsdException w:name="heading 9" w:uiPriority="9" w:qFormat="1"/>
+    <w:lsdException w:name="toc 1" w:uiPriority="39"/>
+    <w:lsdException w:name="toc 2" w:uiPriority="39"/>
+    <w:lsdException w:name="toc 3" w:uiPriority="39"/>
+    <w:lsdException w:name="toc 4" w:uiPriority="39"/>
+    <w:lsdException w:name="toc 5" w:uiPriority="39"/>
+    <w:lsdException w:name="toc 6" w:uiPriority="39"/>
+    <w:lsdException w:name="toc 7" w:uiPriority="39"/>
+    <w:lsdException w:name="toc 8" w:uiPriority="39"/>
+    <w:lsdException w:name="toc 9" w:uiPriority="39"/>
+    <w:lsdException w:name="caption" w:uiPriority="35" w:qFormat="1"/>
+    <w:lsdException w:name="Title" w:semiHidden="0" w:uiPriority="10" w:unhideWhenUsed="0" w:qFormat="1"/>
+    <w:lsdException w:name="Default Paragraph Font" w:uiPriority="1"/>
+    <w:lsdException w:name="Subtitle" w:semiHidden="0" w:uiPriority="11" w:unhideWhenUsed="0" w:qFormat="1"/>
+    <w:lsdException w:name="Strong" w:semiHidden="0" w:uiPriority="22" w:unhideWhenUsed="0" w:qFormat="1"/>
+    <w:lsdException w:name="Emphasis" w:semiHidden="0" w:uiPriority="20" w:unhideWhenUsed="0" w:qFormat="1"/>
+    <w:lsdException w:name="Table Grid" w:semiHidden="0" w:uiPriority="39" w:unhideWhenUsed="0"/>
+    <w:lsdException w:name="Placeholder Text" w:unhideWhenUsed="0"/>
+    <w:lsdException w:name="No Spacing" w:semiHidden="0" w:uiPriority="1" w:unhideWhenUsed="0" w:qFormat="1"/>
+    <w:lsdException w:name="Light Shading" w:semiHidden="0" w:uiPriority="60" w:unhideWhenUsed="0"/>
+    <w:lsdException w:name="Light List" w:semiHidden="0" w:uiPriority="61" w:unhideWhenUsed="0"/>
+    <w:lsdException w:name="Light Grid" w:semiHidden="0" w:uiPriority="62" w:unhideWhenUsed="0"/>
+    <w:lsdException w:name="Medium Shading 1" w:semiHidden="0" w:uiPriority="63" w:unhideWhenUsed="0"/>
+    <w:lsdException w:name="Medium Shading 2" w:semiHidden="0" w:uiPriority="64" w:unhideWhenUsed="0"/>
+    <w:lsdException w:name="Medium List 1" w:semiHidden="0" w:uiPriority="65" w:unhideWhenUsed="0"/>
+    <w:lsdException w:name="Medium List 2" w:semiHidden="0" w:uiPriority="66" w:unhideWhenUsed="0"/>
+    <w:lsdException w:name="Medium Grid 1" w:semiHidden="0" w:uiPriority="67" w:unhideWhenUsed="0"/>
+    <w:lsdException w:name="Medium Grid 2" w:semiHidden="0" w:uiPriority="68" w:unhideWhenUsed="0"/>
+    <w:lsdException w:name="Medium Grid 3" w:semiHidden="0" w:uiPriority="69" w:unhideWhenUsed="0"/>
+    <w:lsdException w:name="Dark List" w:semiHidden="0" w:uiPriority="70" w:unhideWhenUsed="0"/>
+    <w:lsdException w:name="Colorful Shading" w:semiHidden="0" w:uiPriority="71" w:unhideWhenUsed="0"/>
+    <w:lsdException w:name="Colorful List" w:semiHidden="0" w:uiPriority="72" w:unhideWhenUsed="0"/>
+    <w:lsdException w:name="Colorful Grid" w:semiHidden="0" w:uiPriority="73" w:unhideWhenUsed="0"/>
+    <w:lsdException w:name="Light Shading Accent 1" w:semiHidden="0" w:uiPriority="60" w:unhideWhenUsed="0"/>
+    <w:lsdException w:name="Light List Accent 1" w:semiHidden="0" w:uiPriority="61" w:unhideWhenUsed="0"/>
+    <w:lsdException w:name="Light Grid Accent 1" w:semiHidden="0" w:uiPriority="62" w:unhideWhenUsed="0"/>
+    <w:lsdException w:name="Medium Shading 1 Accent 1" w:semiHidden="0" w:uiPriority="63" w:unhideWhenUsed="0"/>
+    <w:lsdException w:name="Medium Shading 2 Accent 1" w:semiHidden="0" w:uiPriority="64" w:unhideWhenUsed="0"/>
+    <w:lsdException w:name="Medium List 1 Accent 1" w:semiHidden="0" w:uiPriority="65" w:unhideWhenUsed="0"/>
+    <w:lsdException w:name="Revision" w:unhideWhenUsed="0"/>
+    <w:lsdException w:name="List Paragraph" w:semiHidden="0" w:uiPriority="34" w:unhideWhenUsed="0" w:qFormat="1"/>
+    <w:lsdException w:name="Quote" w:semiHidden="0" w:uiPriority="29" w:unhideWhenUsed="0" w:qFormat="1"/>
+    <w:lsdException w:name="Intense Quote" w:semiHidden="0" w:uiPriority="30" w:unhideWhenUsed="0" w:qFormat="1"/>
+    <w:lsdException w:name="Medium List 2 Accent 1" w:semiHidden="0" w:uiPriority="66" w:unhideWhenUsed="0"/>
+    <w:lsdException w:name="Medium Grid 1 Accent 1" w:semiHidden="0" w:uiPriority="67" w:unhideWhenUsed="0"/>
+    <w:lsdException w:name="Medium Grid 2 Accent 1" w:semiHidden="0" w:uiPriority="68" w:unhideWhenUsed="0"/>
+    <w:lsdException w:name="Medium Grid 3 Accent 1" w:semiHidden="0" w:uiPriority="69" w:unhideWhenUsed="0"/>
+    <w:lsdException w:name="Dark List Accent 1" w:semiHidden="0" w:uiPriority="70" w:unhideWhenUsed="0"/>
+    <w:lsdException w:name="Colorful Shading Accent 1" w:semiHidden="0" w:uiPriority="71" w:unhideWhenUsed="0"/>
+    <w:lsdException w:name="Colorful List Accent 1" w:semiHidden="0" w:uiPriority="72" w:unhideWhenUsed="0"/>
+    <w:lsdException w:name="Colorful Grid Accent 1" w:semiHidden="0" w:uiPriority="73" w:unhideWhenUsed="0"/>
+    <w:lsdException w:name="Light Shading Accent 2" w:semiHidden="0" w:uiPriority="60" w:unhideWhenUsed="0"/>
+    <w:lsdException w:name="Light List Accent 2" w:semiHidden="0" w:uiPriority="61" w:unhideWhenUsed="0"/>
+    <w:lsdException w:name="Light Grid Accent 2" w:semiHidden="0" w:uiPriority="62" w:unhideWhenUsed="0"/>
+    <w:lsdException w:name="Medium Shading 1 Accent 2" w:semiHidden="0" w:uiPriority="63" w:unhideWhenUsed="0"/>
+    <w:lsdException w:name="Medium Shading 2 Accent 2" w:semiHidden="0" w:uiPriority="64" w:unhideWhenUsed="0"/>
+    <w:lsdException w:name="Medium List 1 Accent 2" w:semiHidden="0" w:uiPriority="65" w:unhideWhenUsed="0"/>
+    <w:lsdException w:name="Medium List 2 Accent 2" w:semiHidden="0" w:uiPriority="66" w:unhideWhenUsed="0"/>
+    <w:lsdException w:name="Medium Grid 1 Accent 2" w:semiHidden="0" w:uiPriority="67" w:unhideWhenUsed="0"/>
+    <w:lsdException w:name="Medium Grid 2 Accent 2" w:semiHidden="0" w:uiPriority="68" w:unhideWhenUsed="0"/>
+    <w:lsdException w:name="Medium Grid 3 Accent 2" w:semiHidden="0" w:uiPriority="69" w:unhideWhenUsed="0"/>
+    <w:lsdException w:name="Dark List Accent 2" w:semiHidden="0" w:uiPriority="70" w:unhideWhenUsed="0"/>
+    <w:lsdException w:name="Colorful Shading Accent 2" w:semiHidden="0" w:uiPriority="71" w:unhideWhenUsed="0"/>
+    <w:lsdException w:name="Colorful List Accent 2" w:semiHidden="0" w:uiPriority="72" w:unhideWhenUsed="0"/>
+    <w:lsdException w:name="Colorful Grid Accent 2" w:semiHidden="0" w:uiPriority="73" w:unhideWhenUsed="0"/>
+    <w:lsdException w:name="Light Shading Accent 3" w:semiHidden="0" w:uiPriority="60" w:unhideWhenUsed="0"/>
+    <w:lsdException w:name="Light List Accent 3" w:semiHidden="0" w:uiPriority="61" w:unhideWhenUsed="0"/>
+    <w:lsdException w:name="Light Grid Accent 3" w:semiHidden="0" w:uiPriority="62" w:unhideWhenUsed="0"/>
+    <w:lsdException w:name="Medium Shading 1 Accent 3" w:semiHidden="0" w:uiPriority="63" w:unhideWhenUsed="0"/>
+    <w:lsdException w:name="Medium Shading 2 Accent 3" w:semiHidden="0" w:uiPriority="64" w:unhideWhenUsed="0"/>
+    <w:lsdException w:name="Medium List 1 Accent 3" w:semiHidden="0" w:uiPriority="65" w:unhideWhenUsed="0"/>
+    <w:lsdException w:name="Medium List 2 Accent 3" w:semiHidden="0" w:uiPriority="66" w:unhideWhenUsed="0"/>
+    <w:lsdException w:name="Medium Grid 1 Accent 3" w:semiHidden="0" w:uiPriority="67" w:unhideWhenUsed="0"/>
+    <w:lsdException w:name="Medium Grid 2 Accent 3" w:semiHidden="0" w:uiPriority="68" w:unhideWhenUsed="0"/>
+    <w:lsdException w:name="Medium Grid 3 Accent 3" w:semiHidden="0" w:uiPriority="69" w:unhideWhenUsed="0"/>
+    <w:lsdException w:name="Dark List Accent 3" w:semiHidden="0" w:uiPriority="70" w:unhideWhenUsed="0"/>
+    <w:lsdException w:name="Colorful Shading Accent 3" w:semiHidden="0" w:uiPriority="71" w:unhideWhenUsed="0"/>
+    <w:lsdException w:name="Colorful List Accent 3" w:semiHidden="0" w:uiPriority="72" w:unhideWhenUsed="0"/>
+    <w:lsdException w:name="Colorful Grid Accent 3" w:semiHidden="0" w:uiPriority="73" w:unhideWhenUsed="0"/>
+    <w:lsdException w:name="Light Shading Accent 4" w:semiHidden="0" w:uiPriority="60" w:unhideWhenUsed="0"/>
+    <w:lsdException w:name="Light List Accent 4" w:semiHidden="0" w:uiPriority="61" w:unhideWhenUsed="0"/>
+    <w:lsdException w:name="Light Grid Accent 4" w:semiHidden="0" w:uiPriority="62" w:unhideWhenUsed="0"/>
+    <w:lsdException w:name="Medium Shading 1 Accent 4" w:semiHidden="0" w:uiPriority="63" w:unhideWhenUsed="0"/>
+    <w:lsdException w:name="Medium Shading 2 Accent 4" w:semiHidden="0" w:uiPriority="64" w:unhideWhenUsed="0"/>
+    <w:lsdException w:name="Medium List 1 Accent 4" w:semiHidden="0" w:uiPriority="65" w:unhideWhenUsed="0"/>
+    <w:lsdException w:name="Medium List 2 Accent 4" w:semiHidden="0" w:uiPriority="66" w:unhideWhenUsed="0"/>
+    <w:lsdException w:name="Medium Grid 1 Accent 4" w:semiHidden="0" w:uiPriority="67" w:unhideWhenUsed="0"/>
+    <w:lsdException w:name="Medium Grid 2 Accent 4" w:semiHidden="0" w:uiPriority="68" w:unhideWhenUsed="0"/>
+    <w:lsdException w:name="Medium Grid 3 Accent 4" w:semiHidden="0" w:uiPriority="69" w:unhideWhenUsed="0"/>
+    <w:lsdException w:name="Dark List Accent 4" w:semiHidden="0" w:uiPriority="70" w:unhideWhenUsed="0"/>
+    <w:lsdException w:name="Colorful Shading Accent 4" w:semiHidden="0" w:uiPriority="71" w:unhideWhenUsed="0"/>
+    <w:lsdException w:name="Colorful List Accent 4" w:semiHidden="0" w:uiPriority="72" w:unhideWhenUsed="0"/>
+    <w:lsdException w:name="Colorful Grid Accent 4" w:semiHidden="0" w:uiPriority="73" w:unhideWhenUsed="0"/>
+    <w:lsdException w:name="Light Shading Accent 5" w:semiHidden="0" w:uiPriority="60" w:unhideWhenUsed="0"/>
+    <w:lsdException w:name="Light List Accent 5" w:semiHidden="0" w:uiPriority="61" w:unhideWhenUsed="0"/>
+    <w:lsdException w:name="Light Grid Accent 5" w:semiHidden="0" w:uiPriority="62" w:unhideWhenUsed="0"/>
+    <w:lsdException w:name="Medium Shading 1 Accent 5" w:semiHidden="0" w:uiPriority="63" w:unhideWhenUsed="0"/>
+    <w:lsdException w:name="Medium Shading 2 Accent 5" w:semiHidden="0" w:uiPriority="64" w:unhideWhenUsed="0"/>
+    <w:lsdException w:name="Medium List 1 Accent 5" w:semiHidden="0" w:uiPriority="65" w:unhideWhenUsed="0"/>
+    <w:lsdException w:name="Medium List 2 Accent 5" w:semiHidden="0" w:uiPriority="66" w:unhideWhenUsed="0"/>
+    <w:lsdException w:name="Medium Grid 1 Accent 5" w:semiHidden="0" w:uiPriority="67" w:unhideWhenUsed="0"/>
+    <w:lsdException w:name="Medium Grid 2 Accent 5" w:semiHidden="0" w:uiPriority="68" w:unhideWhenUsed="0"/>
+    <w:lsdException w:name="Medium Grid 3 Accent 5" w:semiHidden="0" w:uiPriority="69" w:unhideWhenUsed="0"/>
+    <w:lsdException w:name="Dark List Accent 5" w:semiHidden="0" w:uiPriority="70" w:unhideWhenUsed="0"/>
+    <w:lsdException w:name="Colorful Shading Accent 5" w:semiHidden="0" w:uiPriority="71" w:unhideWhenUsed="0"/>
+    <w:lsdException w:name="Colorful List Accent 5" w:semiHidden="0" w:uiPriority="72" w:unhideWhenUsed="0"/>
+    <w:lsdException w:name="Colorful Grid Accent 5" w:semiHidden="0" w:uiPriority="73" w:unhideWhenUsed="0"/>
+    <w:lsdException w:name="Light Shading Accent 6" w:semiHidden="0" w:uiPriority="60" w:unhideWhenUsed="0"/>
+    <w:lsdException w:name="Light List Accent 6" w:semiHidden="0" w:uiPriority="61" w:unhideWhenUsed="0"/>
+    <w:lsdException w:name="Light Grid Accent 6" w:semiHidden="0" w:uiPriority="62" w:unhideWhenUsed="0"/>
+    <w:lsdException w:name="Medium Shading 1 Accent 6" w:semiHidden="0" w:uiPriority="63" w:unhideWhenUsed="0"/>
+    <w:lsdException w:name="Medium Shading 2 Accent 6" w:semiHidden="0" w:uiPriority="64" w:unhideWhenUsed="0"/>
+    <w:lsdException w:name="Medium List 1 Accent 6" w:semiHidden="0" w:uiPriority="65" w:unhideWhenUsed="0"/>
+    <w:lsdException w:name="Medium List 2 Accent 6" w:semiHidden="0" w:uiPriority="66" w:unhideWhenUsed="0"/>
+    <w:lsdException w:name="Medium Grid 1 Accent 6" w:semiHidden="0" w:uiPriority="67" w:unhideWhenUsed="0"/>
+    <w:lsdException w:name="Medium Grid 2 Accent 6" w:semiHidden="0" w:uiPriority="68" w:unhideWhenUsed="0"/>
+    <w:lsdException w:name="Medium Grid 3 Accent 6" w:semiHidden="0" w:uiPriority="69" w:unhideWhenUsed="0"/>
+    <w:lsdException w:name="Dark List Accent 6" w:semiHidden="0" w:uiPriority="70" w:unhideWhenUsed="0"/>
+    <w:lsdException w:name="Colorful Shading Accent 6" w:semiHidden="0" w:uiPriority="71" w:unhideWhenUsed="0"/>
+    <w:lsdException w:name="Colorful List Accent 6" w:semiHidden="0" w:uiPriority="72" w:unhideWhenUsed="0"/>
+    <w:lsdException w:name="Colorful Grid Accent 6" w:semiHidden="0" w:uiPriority="73" w:unhideWhenUsed="0"/>
+    <w:lsdException w:name="Subtle Emphasis" w:semiHidden="0" w:uiPriority="19" w:unhideWhenUsed="0" w:qFormat="1"/>
+    <w:lsdException w:name="Intense Emphasis" w:semiHidden="0" w:uiPriority="21" w:unhideWhenUsed="0" w:qFormat="1"/>
+    <w:lsdException w:name="Subtle Reference" w:semiHidden="0" w:uiPriority="31" w:unhideWhenUsed="0" w:qFormat="1"/>
+    <w:lsdException w:name="Intense Reference" w:semiHidden="0" w:uiPriority="32" w:unhideWhenUsed="0" w:qFormat="1"/>
+    <w:lsdException w:name="Book Title" w:semiHidden="0" w:uiPriority="33" w:unhideWhenUsed="0" w:qFormat="1"/>
+    <w:lsdException w:name="Bibliography" w:uiPriority="37"/>
+    <w:lsdException w:name="TOC Heading" w:uiPriority="39" w:qFormat="1"/>
+  </w:latentStyles>
+  <w:style w:type="paragraph" w:default="1" w:styleId="Normal">
+    <w:name w:val="Normal"/>
+    <w:qFormat/>
+  </w:style>
+  <w:style w:type="paragraph" w:styleId="Heading1">
+    <w:name w:val="heading 1"/>
+    <w:basedOn w:val="Normal"/>
+    <w:next w:val="Normal"/>
+    <w:link w:val="Heading1Char"/>
+    <w:uiPriority w:val="9"/>
+    <w:qFormat/>
+    <w:rsid w:val="00DA3F28"/>
+    <w:pPr>
+      <w:keepNext/>
+      <w:keepLines/>
+      <w:spacing w:before="240"/>
+      <w:outlineLvl w:val="0"/>
+    </w:pPr>
+    <w:rPr>
+      <w:rFonts w:asciiTheme="majorHAnsi" w:eastAsiaTheme="majorEastAsia" w:hAnsiTheme="majorHAnsi" w:cstheme="majorBidi"/>
+      <w:color w:val="000000" w:themeColor="text1"/>
+      <w:sz w:val="32"/>
+      <w:szCs w:val="32"/>
+    </w:rPr>
+  </w:style>
+  <w:style w:type="paragraph" w:styleId="Heading2">
+    <w:name w:val="heading 2"/>
+    <w:basedOn w:val="Normal"/>
+    <w:next w:val="Normal"/>
+    <w:link w:val="Heading2Char"/>
+    <w:uiPriority w:val="9"/>
+    <w:unhideWhenUsed/>
+    <w:qFormat/>
+    <w:rsid w:val="00DA3F28"/>
+    <w:pPr>
+      <w:keepNext/>
+      <w:keepLines/>
+      <w:spacing w:before="40"/>
+      <w:outlineLvl w:val="1"/>
+    </w:pPr>
+    <w:rPr>
+      <w:rFonts w:asciiTheme="majorHAnsi" w:eastAsiaTheme="majorEastAsia" w:hAnsiTheme="majorHAnsi" w:cstheme="majorBidi"/>
+      <w:color w:val="000000" w:themeColor="text1"/>
+      <w:sz w:val="26"/>
+      <w:szCs w:val="26"/>
+    </w:rPr>
+  </w:style>
+  <w:style w:type="paragraph" w:styleId="Heading3">
+    <w:name w:val="heading 3"/>
+    <w:basedOn w:val="Normal"/>
+    <w:next w:val="Normal"/>
+    <w:link w:val="Heading3Char"/>
+    <w:uiPriority w:val="9"/>
+    <w:unhideWhenUsed/>
+    <w:qFormat/>
+    <w:rsid w:val="00EB22EF"/>
+    <w:pPr>
+      <w:keepNext/>
+      <w:keepLines/>
+      <w:spacing w:before="40"/>
+      <w:outlineLvl w:val="2"/>
+    </w:pPr>
+    <w:rPr>
+      <w:rFonts w:asciiTheme="majorHAnsi" w:eastAsiaTheme="majorEastAsia" w:hAnsiTheme="majorHAnsi" w:cstheme="majorBidi"/>
+      <w:color w:val="000000" w:themeColor="text1"/>
+    </w:rPr>
+  </w:style>
+  <w:style w:type="character" w:default="1" w:styleId="DefaultParagraphFont">
+    <w:name w:val="Default Paragraph Font"/>
+    <w:uiPriority w:val="1"/>
+    <w:semiHidden/>
+    <w:unhideWhenUsed/>
+  </w:style>
+  <w:style w:type="table" w:default="1" w:styleId="TableNormal">
+    <w:name w:val="Normal Table"/>
+    <w:uiPriority w:val="99"/>
+    <w:semiHidden/>
+    <w:unhideWhenUsed/>
+    <w:tblPr>
+      <w:tblInd w:w="0" w:type="dxa"/>
+      <w:tblCellMar>
+        <w:top w:w="0" w:type="dxa"/>
+        <w:left w:w="108" w:type="dxa"/>
+        <w:bottom w:w="0" w:type="dxa"/>
+        <w:right w:w="108" w:type="dxa"/>
+      </w:tblCellMar>
+    </w:tblPr>
+  </w:style>
+  <w:style w:type="numbering" w:default="1" w:styleId="NoList">
+    <w:name w:val="No List"/>
+    <w:uiPriority w:val="99"/>
+    <w:semiHidden/>
+    <w:unhideWhenUsed/>
+  </w:style>
+  <w:style w:type="character" w:customStyle="1" w:styleId="Heading1Char">
+    <w:name w:val="Heading 1 Char"/>
+    <w:basedOn w:val="DefaultParagraphFont"/>
+    <w:link w:val="Heading1"/>
+    <w:uiPriority w:val="9"/>
+    <w:rsid w:val="00DA3F28"/>
+    <w:rPr>
+      <w:rFonts w:asciiTheme="majorHAnsi" w:eastAsiaTheme="majorEastAsia" w:hAnsiTheme="majorHAnsi" w:cstheme="majorBidi"/>
+      <w:color w:val="000000" w:themeColor="text1"/>
+      <w:sz w:val="32"/>
+      <w:szCs w:val="32"/>
+    </w:rPr>
+  </w:style>
+  <w:style w:type="character" w:customStyle="1" w:styleId="Heading2Char">
+    <w:name w:val="Heading 2 Char"/>
+    <w:basedOn w:val="DefaultParagraphFont"/>
+    <w:link w:val="Heading2"/>
+    <w:uiPriority w:val="9"/>
+    <w:rsid w:val="00DA3F28"/>
+    <w:rPr>
+      <w:rFonts w:asciiTheme="majorHAnsi" w:eastAsiaTheme="majorEastAsia" w:hAnsiTheme="majorHAnsi" w:cstheme="majorBidi"/>
+      <w:color w:val="000000" w:themeColor="text1"/>
+      <w:sz w:val="26"/>
+      <w:szCs w:val="26"/>
+    </w:rPr>
+  </w:style>
+  <w:style w:type="character" w:customStyle="1" w:styleId="Heading3Char">
+    <w:name w:val="Heading 3 Char"/>
+    <w:basedOn w:val="DefaultParagraphFont"/>
+    <w:link w:val="Heading3"/>
+    <w:uiPriority w:val="9"/>
+    <w:rsid w:val="00EB22EF"/>
+    <w:rPr>
+      <w:rFonts w:asciiTheme="majorHAnsi" w:eastAsiaTheme="majorEastAsia" w:hAnsiTheme="majorHAnsi" w:cstheme="majorBidi"/>
+      <w:color w:val="000000" w:themeColor="text1"/>
+    </w:rPr>
+  </w:style>
+  <w:style w:type="paragraph" w:styleId="ListParagraph">
+    <w:name w:val="List Paragraph"/>
+    <w:basedOn w:val="Normal"/>
+    <w:uiPriority w:val="34"/>
+    <w:qFormat/>
+    <w:rsid w:val="00EB22EF"/>
+    <w:pPr>
+      <w:ind w:left="720"/>
+      <w:contextualSpacing/>
+    </w:pPr>
+  </w:style>
+  <w:style w:type="paragraph" w:styleId="Header">
+    <w:name w:val="header"/>
+    <w:basedOn w:val="Normal"/>
+    <w:link w:val="HeaderChar"/>
+    <w:uiPriority w:val="99"/>
+    <w:unhideWhenUsed/>
+    <w:rsid w:val="0096124F"/>
+    <w:pPr>
+      <w:tabs>
+        <w:tab w:val="center" w:pos="4680"/>
+        <w:tab w:val="right" w:pos="9360"/>
+      </w:tabs>
+    </w:pPr>
+  </w:style>
+  <w:style w:type="character" w:customStyle="1" w:styleId="HeaderChar">
+    <w:name w:val="Header Char"/>
+    <w:basedOn w:val="DefaultParagraphFont"/>
+    <w:link w:val="Header"/>
+    <w:uiPriority w:val="99"/>
+    <w:rsid w:val="0096124F"/>
+  </w:style>
+  <w:style w:type="paragraph" w:styleId="Footer">
+    <w:name w:val="footer"/>
+    <w:basedOn w:val="Normal"/>
+    <w:link w:val="FooterChar"/>
+    <w:uiPriority w:val="99"/>
+    <w:unhideWhenUsed/>
+    <w:rsid w:val="0096124F"/>
+    <w:pPr>
+      <w:tabs>
+        <w:tab w:val="center" w:pos="4680"/>
+        <w:tab w:val="right" w:pos="9360"/>
+      </w:tabs>
+    </w:pPr>
+  </w:style>
+  <w:style w:type="character" w:customStyle="1" w:styleId="FooterChar">
+    <w:name w:val="Footer Char"/>
+    <w:basedOn w:val="DefaultParagraphFont"/>
+    <w:link w:val="Footer"/>
+    <w:uiPriority w:val="99"/>
+    <w:rsid w:val="0096124F"/>
+  </w:style>
+</w:styles>
+</file>
+
+<file path=word/stylesWithEffects.xml><?xml version="1.0" encoding="utf-8"?>
+<w:styles xmlns:wpc="http://schemas.microsoft.com/office/word/2010/wordprocessingCanvas" xmlns:mc="http://schemas.openxmlformats.org/markup-compatibility/2006" xmlns:o="urn:schemas-microsoft-com:office:office" xmlns:r="http://schemas.openxmlformats.org/officeDocument/2006/relationships" xmlns:m="http://schemas.openxmlformats.org/officeDocument/2006/math" xmlns:v="urn:schemas-microsoft-com:vml" xmlns:wp14="http://schemas.microsoft.com/office/word/2010/wordprocessingDrawing" xmlns:wp="http://schemas.openxmlformats.org/drawingml/2006/wordprocessingDrawing" xmlns:w10="urn:schemas-microsoft-com:office:word" xmlns:w="http://schemas.openxmlformats.org/wordprocessingml/2006/main" xmlns:w14="http://schemas.microsoft.com/office/word/2010/wordml" xmlns:wpg="http://schemas.microsoft.com/office/word/2010/wordprocessingGroup" xmlns:wpi="http://schemas.microsoft.com/office/word/2010/wordprocessingInk" xmlns:wne="http://schemas.microsoft.com/office/word/2006/wordml" xmlns:wps="http://schemas.microsoft.com/office/word/2010/wordprocessingShape" mc:Ignorable="w14 wp14">
+  <w:docDefaults>
+    <w:rPrDefault>
+      <w:rPr>
+        <w:rFonts w:asciiTheme="minorHAnsi" w:eastAsiaTheme="minorHAnsi" w:hAnsiTheme="minorHAnsi" w:cstheme="minorBidi"/>
+        <w:sz w:val="24"/>
+        <w:szCs w:val="24"/>
+        <w:lang w:val="en-US" w:eastAsia="en-US" w:bidi="ar-SA"/>
+      </w:rPr>
+    </w:rPrDefault>
+    <w:pPrDefault/>
+  </w:docDefaults>
+  <w:latentStyles w:defLockedState="0" w:defUIPriority="99" w:defSemiHidden="1" w:defUnhideWhenUsed="1" w:defQFormat="0" w:count="267">
+    <w:lsdException w:name="Normal" w:semiHidden="0" w:uiPriority="0" w:unhideWhenUsed="0" w:qFormat="1"/>
+    <w:lsdException w:name="heading 1" w:semiHidden="0" w:uiPriority="9" w:unhideWhenUsed="0" w:qFormat="1"/>
+    <w:lsdException w:name="heading 2" w:uiPriority="9" w:qFormat="1"/>
+    <w:lsdException w:name="heading 3" w:uiPriority="9" w:qFormat="1"/>
+    <w:lsdException w:name="heading 4" w:uiPriority="9" w:qFormat="1"/>
+    <w:lsdException w:name="heading 5" w:uiPriority="9" w:qFormat="1"/>
+    <w:lsdException w:name="heading 6" w:uiPriority="9" w:qFormat="1"/>
+    <w:lsdException w:name="heading 7" w:uiPriority="9" w:qFormat="1"/>
+    <w:lsdException w:name="heading 8" w:uiPriority="9" w:qFormat="1"/>
+    <w:lsdException w:name="heading 9" w:uiPriority="9" w:qFormat="1"/>
+    <w:lsdException w:name="toc 1" w:uiPriority="39"/>
+    <w:lsdException w:name="toc 2" w:uiPriority="39"/>
+    <w:lsdException w:name="toc 3" w:uiPriority="39"/>
+    <w:lsdException w:name="toc 4" w:uiPriority="39"/>
+    <w:lsdException w:name="toc 5" w:uiPriority="39"/>
+    <w:lsdException w:name="toc 6" w:uiPriority="39"/>
+    <w:lsdException w:name="toc 7" w:uiPriority="39"/>
+    <w:lsdException w:name="toc 8" w:uiPriority="39"/>
+    <w:lsdException w:name="toc 9" w:uiPriority="39"/>
+    <w:lsdException w:name="caption" w:uiPriority="35" w:qFormat="1"/>
+    <w:lsdException w:name="Title" w:semiHidden="0" w:uiPriority="10" w:unhideWhenUsed="0" w:qFormat="1"/>
+    <w:lsdException w:name="Default Paragraph Font" w:uiPriority="1"/>
+    <w:lsdException w:name="Subtitle" w:semiHidden="0" w:uiPriority="11" w:unhideWhenUsed="0" w:qFormat="1"/>
+    <w:lsdException w:name="Strong" w:semiHidden="0" w:uiPriority="22" w:unhideWhenUsed="0" w:qFormat="1"/>
+    <w:lsdException w:name="Emphasis" w:semiHidden="0" w:uiPriority="20" w:unhideWhenUsed="0" w:qFormat="1"/>
+    <w:lsdException w:name="Table Grid" w:semiHidden="0" w:uiPriority="39" w:unhideWhenUsed="0"/>
+    <w:lsdException w:name="Placeholder Text" w:unhideWhenUsed="0"/>
+    <w:lsdException w:name="No Spacing" w:semiHidden="0" w:uiPriority="1" w:unhideWhenUsed="0" w:qFormat="1"/>
+    <w:lsdException w:name="Light Shading" w:semiHidden="0" w:uiPriority="60" w:unhideWhenUsed="0"/>
+    <w:lsdException w:name="Light List" w:semiHidden="0" w:uiPriority="61" w:unhideWhenUsed="0"/>
+    <w:lsdException w:name="Light Grid" w:semiHidden="0" w:uiPriority="62" w:unhideWhenUsed="0"/>
+    <w:lsdException w:name="Medium Shading 1" w:semiHidden="0" w:uiPriority="63" w:unhideWhenUsed="0"/>
+    <w:lsdException w:name="Medium Shading 2" w:semiHidden="0" w:uiPriority="64" w:unhideWhenUsed="0"/>
+    <w:lsdException w:name="Medium List 1" w:semiHidden="0" w:uiPriority="65" w:unhideWhenUsed="0"/>
+    <w:lsdException w:name="Medium List 2" w:semiHidden="0" w:uiPriority="66" w:unhideWhenUsed="0"/>
+    <w:lsdException w:name="Medium Grid 1" w:semiHidden="0" w:uiPriority="67" w:unhideWhenUsed="0"/>
+    <w:lsdException w:name="Medium Grid 2" w:semiHidden="0" w:uiPriority="68" w:unhideWhenUsed="0"/>
+    <w:lsdException w:name="Medium Grid 3" w:semiHidden="0" w:uiPriority="69" w:unhideWhenUsed="0"/>
+    <w:lsdException w:name="Dark List" w:semiHidden="0" w:uiPriority="70" w:unhideWhenUsed="0"/>
+    <w:lsdException w:name="Colorful Shading" w:semiHidden="0" w:uiPriority="71" w:unhideWhenUsed="0"/>
+    <w:lsdException w:name="Colorful List" w:semiHidden="0" w:uiPriority="72" w:unhideWhenUsed="0"/>
+    <w:lsdException w:name="Colorful Grid" w:semiHidden="0" w:uiPriority="73" w:unhideWhenUsed="0"/>
+    <w:lsdException w:name="Light Shading Accent 1" w:semiHidden="0" w:uiPriority="60" w:unhideWhenUsed="0"/>
+    <w:lsdException w:name="Light List Accent 1" w:semiHidden="0" w:uiPriority="61" w:unhideWhenUsed="0"/>
+    <w:lsdException w:name="Light Grid Accent 1" w:semiHidden="0" w:uiPriority="62" w:unhideWhenUsed="0"/>
+    <w:lsdException w:name="Medium Shading 1 Accent 1" w:semiHidden="0" w:uiPriority="63" w:unhideWhenUsed="0"/>
+    <w:lsdException w:name="Medium Shading 2 Accent 1" w:semiHidden="0" w:uiPriority="64" w:unhideWhenUsed="0"/>
+    <w:lsdException w:name="Medium List 1 Accent 1" w:semiHidden="0" w:uiPriority="65" w:unhideWhenUsed="0"/>
+    <w:lsdException w:name="Revision" w:unhideWhenUsed="0"/>
+    <w:lsdException w:name="List Paragraph" w:semiHidden="0" w:uiPriority="34" w:unhideWhenUsed="0" w:qFormat="1"/>
+    <w:lsdException w:name="Quote" w:semiHidden="0" w:uiPriority="29" w:unhideWhenUsed="0" w:qFormat="1"/>
+    <w:lsdException w:name="Intense Quote" w:semiHidden="0" w:uiPriority="30" w:unhideWhenUsed="0" w:qFormat="1"/>
+    <w:lsdException w:name="Medium List 2 Accent 1" w:semiHidden="0" w:uiPriority="66" w:unhideWhenUsed="0"/>
+    <w:lsdException w:name="Medium Grid 1 Accent 1" w:semiHidden="0" w:uiPriority="67" w:unhideWhenUsed="0"/>
+    <w:lsdException w:name="Medium Grid 2 Accent 1" w:semiHidden="0" w:uiPriority="68" w:unhideWhenUsed="0"/>
+    <w:lsdException w:name="Medium Grid 3 Accent 1" w:semiHidden="0" w:uiPriority="69" w:unhideWhenUsed="0"/>
+    <w:lsdException w:name="Dark List Accent 1" w:semiHidden="0" w:uiPriority="70" w:unhideWhenUsed="0"/>
+    <w:lsdException w:name="Colorful Shading Accent 1" w:semiHidden="0" w:uiPriority="71" w:unhideWhenUsed="0"/>
+    <w:lsdException w:name="Colorful List Accent 1" w:semiHidden="0" w:uiPriority="72" w:unhideWhenUsed="0"/>
+    <w:lsdException w:name="Colorful Grid Accent 1" w:semiHidden="0" w:uiPriority="73" w:unhideWhenUsed="0"/>
+    <w:lsdException w:name="Light Shading Accent 2" w:semiHidden="0" w:uiPriority="60" w:unhideWhenUsed="0"/>
+    <w:lsdException w:name="Light List Accent 2" w:semiHidden="0" w:uiPriority="61" w:unhideWhenUsed="0"/>
+    <w:lsdException w:name="Light Grid Accent 2" w:semiHidden="0" w:uiPriority="62" w:unhideWhenUsed="0"/>
+    <w:lsdException w:name="Medium Shading 1 Accent 2" w:semiHidden="0" w:uiPriority="63" w:unhideWhenUsed="0"/>
+    <w:lsdException w:name="Medium Shading 2 Accent 2" w:semiHidden="0" w:uiPriority="64" w:unhideWhenUsed="0"/>
+    <w:lsdException w:name="Medium List 1 Accent 2" w:semiHidden="0" w:uiPriority="65" w:unhideWhenUsed="0"/>
+    <w:lsdException w:name="Medium List 2 Accent 2" w:semiHidden="0" w:uiPriority="66" w:unhideWhenUsed="0"/>
+    <w:lsdException w:name="Medium Grid 1 Accent 2" w:semiHidden="0" w:uiPriority="67" w:unhideWhenUsed="0"/>
+    <w:lsdException w:name="Medium Grid 2 Accent 2" w:semiHidden="0" w:uiPriority="68" w:unhideWhenUsed="0"/>
+    <w:lsdException w:name="Medium Grid 3 Accent 2" w:semiHidden="0" w:uiPriority="69" w:unhideWhenUsed="0"/>
+    <w:lsdException w:name="Dark List Accent 2" w:semiHidden="0" w:uiPriority="70" w:unhideWhenUsed="0"/>
+    <w:lsdException w:name="Colorful Shading Accent 2" w:semiHidden="0" w:uiPriority="71" w:unhideWhenUsed="0"/>
+    <w:lsdException w:name="Colorful List Accent 2" w:semiHidden="0" w:uiPriority="72" w:unhideWhenUsed="0"/>
+    <w:lsdException w:name="Colorful Grid Accent 2" w:semiHidden="0" w:uiPriority="73" w:unhideWhenUsed="0"/>
+    <w:lsdException w:name="Light Shading Accent 3" w:semiHidden="0" w:uiPriority="60" w:unhideWhenUsed="0"/>
+    <w:lsdException w:name="Light List Accent 3" w:semiHidden="0" w:uiPriority="61" w:unhideWhenUsed="0"/>
+    <w:lsdException w:name="Light Grid Accent 3" w:semiHidden="0" w:uiPriority="62" w:unhideWhenUsed="0"/>
+    <w:lsdException w:name="Medium Shading 1 Accent 3" w:semiHidden="0" w:uiPriority="63" w:unhideWhenUsed="0"/>
+    <w:lsdException w:name="Medium Shading 2 Accent 3" w:semiHidden="0" w:uiPriority="64" w:unhideWhenUsed="0"/>
+    <w:lsdException w:name="Medium List 1 Accent 3" w:semiHidden="0" w:uiPriority="65" w:unhideWhenUsed="0"/>
+    <w:lsdException w:name="Medium List 2 Accent 3" w:semiHidden="0" w:uiPriority="66" w:unhideWhenUsed="0"/>
+    <w:lsdException w:name="Medium Grid 1 Accent 3" w:semiHidden="0" w:uiPriority="67" w:unhideWhenUsed="0"/>
+    <w:lsdException w:name="Medium Grid 2 Accent 3" w:semiHidden="0" w:uiPriority="68" w:unhideWhenUsed="0"/>
+    <w:lsdException w:name="Medium Grid 3 Accent 3" w:semiHidden="0" w:uiPriority="69" w:unhideWhenUsed="0"/>
+    <w:lsdException w:name="Dark List Accent 3" w:semiHidden="0" w:uiPriority="70" w:unhideWhenUsed="0"/>
+    <w:lsdException w:name="Colorful Shading Accent 3" w:semiHidden="0" w:uiPriority="71" w:unhideWhenUsed="0"/>
+    <w:lsdException w:name="Colorful List Accent 3" w:semiHidden="0" w:uiPriority="72" w:unhideWhenUsed="0"/>
+    <w:lsdException w:name="Colorful Grid Accent 3" w:semiHidden="0" w:uiPriority="73" w:unhideWhenUsed="0"/>
+    <w:lsdException w:name="Light Shading Accent 4" w:semiHidden="0" w:uiPriority="60" w:unhideWhenUsed="0"/>
+    <w:lsdException w:name="Light List Accent 4" w:semiHidden="0" w:uiPriority="61" w:unhideWhenUsed="0"/>
+    <w:lsdException w:name="Light Grid Accent 4" w:semiHidden="0" w:uiPriority="62" w:unhideWhenUsed="0"/>
+    <w:lsdException w:name="Medium Shading 1 Accent 4" w:semiHidden="0" w:uiPriority="63" w:unhideWhenUsed="0"/>
+    <w:lsdException w:name="Medium Shading 2 Accent 4" w:semiHidden="0" w:uiPriority="64" w:unhideWhenUsed="0"/>
+    <w:lsdException w:name="Medium List 1 Accent 4" w:semiHidden="0" w:uiPriority="65" w:unhideWhenUsed="0"/>
+    <w:lsdException w:name="Medium List 2 Accent 4" w:semiHidden="0" w:uiPriority="66" w:unhideWhenUsed="0"/>
+    <w:lsdException w:name="Medium Grid 1 Accent 4" w:semiHidden="0" w:uiPriority="67" w:unhideWhenUsed="0"/>
+    <w:lsdException w:name="Medium Grid 2 Accent 4" w:semiHidden="0" w:uiPriority="68" w:unhideWhenUsed="0"/>
+    <w:lsdException w:name="Medium Grid 3 Accent 4" w:semiHidden="0" w:uiPriority="69" w:unhideWhenUsed="0"/>
+    <w:lsdException w:name="Dark List Accent 4" w:semiHidden="0" w:uiPriority="70" w:unhideWhenUsed="0"/>
+    <w:lsdException w:name="Colorful Shading Accent 4" w:semiHidden="0" w:uiPriority="71" w:unhideWhenUsed="0"/>
+    <w:lsdException w:name="Colorful List Accent 4" w:semiHidden="0" w:uiPriority="72" w:unhideWhenUsed="0"/>
+    <w:lsdException w:name="Colorful Grid Accent 4" w:semiHidden="0" w:uiPriority="73" w:unhideWhenUsed="0"/>
+    <w:lsdException w:name="Light Shading Accent 5" w:semiHidden="0" w:uiPriority="60" w:unhideWhenUsed="0"/>
+    <w:lsdException w:name="Light List Accent 5" w:semiHidden="0" w:uiPriority="61" w:unhideWhenUsed="0"/>
+    <w:lsdException w:name="Light Grid Accent 5" w:semiHidden="0" w:uiPriority="62" w:unhideWhenUsed="0"/>
+    <w:lsdException w:name="Medium Shading 1 Accent 5" w:semiHidden="0" w:uiPriority="63" w:unhideWhenUsed="0"/>
+    <w:lsdException w:name="Medium Shading 2 Accent 5" w:semiHidden="0" w:uiPriority="64" w:unhideWhenUsed="0"/>
+    <w:lsdException w:name="Medium List 1 Accent 5" w:semiHidden="0" w:uiPriority="65" w:unhideWhenUsed="0"/>
+    <w:lsdException w:name="Medium List 2 Accent 5" w:semiHidden="0" w:uiPriority="66" w:unhideWhenUsed="0"/>
+    <w:lsdException w:name="Medium Grid 1 Accent 5" w:semiHidden="0" w:uiPriority="67" w:unhideWhenUsed="0"/>
+    <w:lsdException w:name="Medium Grid 2 Accent 5" w:semiHidden="0" w:uiPriority="68" w:unhideWhenUsed="0"/>
+    <w:lsdException w:name="Medium Grid 3 Accent 5" w:semiHidden="0" w:uiPriority="69" w:unhideWhenUsed="0"/>
+    <w:lsdException w:name="Dark List Accent 5" w:semiHidden="0" w:uiPriority="70" w:unhideWhenUsed="0"/>
+    <w:lsdException w:name="Colorful Shading Accent 5" w:semiHidden="0" w:uiPriority="71" w:unhideWhenUsed="0"/>
+    <w:lsdException w:name="Colorful List Accent 5" w:semiHidden="0" w:uiPriority="72" w:unhideWhenUsed="0"/>
+    <w:lsdException w:name="Colorful Grid Accent 5" w:semiHidden="0" w:uiPriority="73" w:unhideWhenUsed="0"/>
+    <w:lsdException w:name="Light Shading Accent 6" w:semiHidden="0" w:uiPriority="60" w:unhideWhenUsed="0"/>
+    <w:lsdException w:name="Light List Accent 6" w:semiHidden="0" w:uiPriority="61" w:unhideWhenUsed="0"/>
+    <w:lsdException w:name="Light Grid Accent 6" w:semiHidden="0" w:uiPriority="62" w:unhideWhenUsed="0"/>
+    <w:lsdException w:name="Medium Shading 1 Accent 6" w:semiHidden="0" w:uiPriority="63" w:unhideWhenUsed="0"/>
+    <w:lsdException w:name="Medium Shading 2 Accent 6" w:semiHidden="0" w:uiPriority="64" w:unhideWhenUsed="0"/>
+    <w:lsdException w:name="Medium List 1 Accent 6" w:semiHidden="0" w:uiPriority="65" w:unhideWhenUsed="0"/>
+    <w:lsdException w:name="Medium List 2 Accent 6" w:semiHidden="0" w:uiPriority="66" w:unhideWhenUsed="0"/>
+    <w:lsdException w:name="Medium Grid 1 Accent 6" w:semiHidden="0" w:uiPriority="67" w:unhideWhenUsed="0"/>
+    <w:lsdException w:name="Medium Grid 2 Accent 6" w:semiHidden="0" w:uiPriority="68" w:unhideWhenUsed="0"/>
+    <w:lsdException w:name="Medium Grid 3 Accent 6" w:semiHidden="0" w:uiPriority="69" w:unhideWhenUsed="0"/>
+    <w:lsdException w:name="Dark List Accent 6" w:semiHidden="0" w:uiPriority="70" w:unhideWhenUsed="0"/>
+    <w:lsdException w:name="Colorful Shading Accent 6" w:semiHidden="0" w:uiPriority="71" w:unhideWhenUsed="0"/>
+    <w:lsdException w:name="Colorful List Accent 6" w:semiHidden="0" w:uiPriority="72" w:unhideWhenUsed="0"/>
+    <w:lsdException w:name="Colorful Grid Accent 6" w:semiHidden="0" w:uiPriority="73" w:unhideWhenUsed="0"/>
+    <w:lsdException w:name="Subtle Emphasis" w:semiHidden="0" w:uiPriority="19" w:unhideWhenUsed="0" w:qFormat="1"/>
+    <w:lsdException w:name="Intense Emphasis" w:semiHidden="0" w:uiPriority="21" w:unhideWhenUsed="0" w:qFormat="1"/>
+    <w:lsdException w:name="Subtle Reference" w:semiHidden="0" w:uiPriority="31" w:unhideWhenUsed="0" w:qFormat="1"/>
+    <w:lsdException w:name="Intense Reference" w:semiHidden="0" w:uiPriority="32" w:unhideWhenUsed="0" w:qFormat="1"/>
+    <w:lsdException w:name="Book Title" w:semiHidden="0" w:uiPriority="33" w:unhideWhenUsed="0" w:qFormat="1"/>
+    <w:lsdException w:name="Bibliography" w:uiPriority="37"/>
+    <w:lsdException w:name="TOC Heading" w:uiPriority="39" w:qFormat="1"/>
   </w:latentStyles>
   <w:style w:type="paragraph" w:default="1" w:styleId="Normal">
     <w:name w:val="Normal"/>
@@ -3339,7 +3367,7 @@
   <a:extraClrSchemeLst/>
   <a:extLst>
     <a:ext uri="{05A4C25C-085E-4340-85A3-A5531E510DB2}">
-      <thm15:themeFamily xmlns:thm15="http://schemas.microsoft.com/office/thememl/2012/main" name="Office Theme" id="{62F939B6-93AF-4DB8-9C6B-D6C7DFDC589F}" vid="{4A3C46E8-61CC-4603-A589-7422A47A8E4A}"/>
+      <thm15:themeFamily xmlns:thm15="http://schemas.microsoft.com/office/thememl/2012/main" xmlns="" name="Office Theme" id="{62F939B6-93AF-4DB8-9C6B-D6C7DFDC589F}" vid="{4A3C46E8-61CC-4603-A589-7422A47A8E4A}"/>
     </a:ext>
   </a:extLst>
 </a:theme>

</xml_diff>

<commit_message>
add screenshot on how to enable macros in resistance userguide
</commit_message>
<xml_diff>
--- a/Templates/Resistance/samplesheet_template_resistance_userguide.docx
+++ b/Templates/Resistance/samplesheet_template_resistance_userguide.docx
@@ -90,19 +90,17 @@
         </w:rPr>
         <w:t xml:space="preserve">-Enabled Template File. Wenn beim </w:t>
       </w:r>
-      <w:proofErr w:type="spellStart"/>
-      <w:r>
-        <w:rPr>
-          <w:lang w:val="de-CH"/>
-        </w:rPr>
-        <w:t>öffnen</w:t>
-      </w:r>
-      <w:proofErr w:type="spellEnd"/>
-      <w:r>
-        <w:rPr>
-          <w:lang w:val="de-CH"/>
-        </w:rPr>
-        <w:t xml:space="preserve"> eine Meldung erscheint, müssen die </w:t>
+      <w:r>
+        <w:rPr>
+          <w:lang w:val="de-CH"/>
+        </w:rPr>
+        <w:t>Ö</w:t>
+      </w:r>
+      <w:r>
+        <w:rPr>
+          <w:lang w:val="de-CH"/>
+        </w:rPr>
+        <w:t xml:space="preserve">ffnen eine Meldung erscheint, müssen die </w:t>
       </w:r>
       <w:proofErr w:type="spellStart"/>
       <w:r>
@@ -146,20 +144,193 @@
         </w:rPr>
         <w:t xml:space="preserve"> </w:t>
       </w:r>
-      <w:proofErr w:type="spellStart"/>
-      <w:r>
-        <w:rPr>
-          <w:i/>
-          <w:lang w:val="de-CH"/>
-        </w:rPr>
-        <w:t>Macros</w:t>
-      </w:r>
-      <w:proofErr w:type="spellEnd"/>
-      <w:r>
-        <w:rPr>
-          <w:lang w:val="de-CH"/>
-        </w:rPr>
-        <w:t xml:space="preserve">“). Dies dient dazu, dass die </w:t>
+      <w:r>
+        <w:rPr>
+          <w:i/>
+          <w:lang w:val="de-CH"/>
+        </w:rPr>
+        <w:t>Content</w:t>
+      </w:r>
+      <w:r>
+        <w:rPr>
+          <w:lang w:val="de-CH"/>
+        </w:rPr>
+        <w:t>“, siehe Abbildung unten).</w:t>
+      </w:r>
+    </w:p>
+    <w:p>
+      <w:pPr>
+        <w:rPr>
+          <w:lang w:val="de-CH"/>
+        </w:rPr>
+      </w:pPr>
+    </w:p>
+    <w:p>
+      <w:pPr>
+        <w:rPr>
+          <w:lang w:val="de-CH"/>
+        </w:rPr>
+      </w:pPr>
+      <w:r>
+        <w:rPr>
+          <w:noProof/>
+          <w:lang w:val="de-CH" w:eastAsia="de-CH"/>
+        </w:rPr>
+        <mc:AlternateContent>
+          <mc:Choice Requires="wps">
+            <w:drawing>
+              <wp:anchor distT="0" distB="0" distL="114300" distR="114300" simplePos="0" relativeHeight="251659264" behindDoc="0" locked="0" layoutInCell="1" allowOverlap="1" wp14:anchorId="2D3C5605" wp14:editId="506CDA51">
+                <wp:simplePos x="0" y="0"/>
+                <wp:positionH relativeFrom="column">
+                  <wp:posOffset>1185863</wp:posOffset>
+                </wp:positionH>
+                <wp:positionV relativeFrom="paragraph">
+                  <wp:posOffset>514033</wp:posOffset>
+                </wp:positionV>
+                <wp:extent cx="619125" cy="261937"/>
+                <wp:effectExtent l="0" t="0" r="28575" b="24130"/>
+                <wp:wrapNone/>
+                <wp:docPr id="2" name="Oval 2"/>
+                <wp:cNvGraphicFramePr/>
+                <a:graphic xmlns:a="http://schemas.openxmlformats.org/drawingml/2006/main">
+                  <a:graphicData uri="http://schemas.microsoft.com/office/word/2010/wordprocessingShape">
+                    <wps:wsp>
+                      <wps:cNvSpPr/>
+                      <wps:spPr>
+                        <a:xfrm>
+                          <a:off x="0" y="0"/>
+                          <a:ext cx="619125" cy="261937"/>
+                        </a:xfrm>
+                        <a:prstGeom prst="ellipse">
+                          <a:avLst/>
+                        </a:prstGeom>
+                        <a:solidFill>
+                          <a:srgbClr val="FF0000">
+                            <a:alpha val="23000"/>
+                          </a:srgbClr>
+                        </a:solidFill>
+                        <a:ln>
+                          <a:solidFill>
+                            <a:srgbClr val="C00000"/>
+                          </a:solidFill>
+                        </a:ln>
+                      </wps:spPr>
+                      <wps:style>
+                        <a:lnRef idx="2">
+                          <a:schemeClr val="accent1">
+                            <a:shade val="50000"/>
+                          </a:schemeClr>
+                        </a:lnRef>
+                        <a:fillRef idx="1">
+                          <a:schemeClr val="accent1"/>
+                        </a:fillRef>
+                        <a:effectRef idx="0">
+                          <a:schemeClr val="accent1"/>
+                        </a:effectRef>
+                        <a:fontRef idx="minor">
+                          <a:schemeClr val="lt1"/>
+                        </a:fontRef>
+                      </wps:style>
+                      <wps:bodyPr rot="0" spcFirstLastPara="0" vertOverflow="overflow" horzOverflow="overflow" vert="horz" wrap="square" lIns="91440" tIns="45720" rIns="91440" bIns="45720" numCol="1" spcCol="0" rtlCol="0" fromWordArt="0" anchor="ctr" anchorCtr="0" forceAA="0" compatLnSpc="1">
+                        <a:prstTxWarp prst="textNoShape">
+                          <a:avLst/>
+                        </a:prstTxWarp>
+                        <a:noAutofit/>
+                      </wps:bodyPr>
+                    </wps:wsp>
+                  </a:graphicData>
+                </a:graphic>
+              </wp:anchor>
+            </w:drawing>
+          </mc:Choice>
+          <mc:Fallback>
+            <w:pict>
+              <v:oval id="Oval 2" o:spid="_x0000_s1026" style="position:absolute;margin-left:93.4pt;margin-top:40.5pt;width:48.75pt;height:20.6pt;z-index:251659264;visibility:visible;mso-wrap-style:square;mso-wrap-distance-left:9pt;mso-wrap-distance-top:0;mso-wrap-distance-right:9pt;mso-wrap-distance-bottom:0;mso-position-horizontal:absolute;mso-position-horizontal-relative:text;mso-position-vertical:absolute;mso-position-vertical-relative:text;v-text-anchor:middle" o:gfxdata="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" fillcolor="red" strokecolor="#c00000" strokeweight="1pt">
+                <v:fill opacity="15163f"/>
+                <v:stroke joinstyle="miter"/>
+              </v:oval>
+            </w:pict>
+          </mc:Fallback>
+        </mc:AlternateContent>
+      </w:r>
+      <w:r>
+        <w:rPr>
+          <w:noProof/>
+          <w:lang w:val="de-CH" w:eastAsia="de-CH"/>
+        </w:rPr>
+        <w:drawing>
+          <wp:inline distT="0" distB="0" distL="0" distR="0" wp14:anchorId="60D16B99" wp14:editId="108541ED">
+            <wp:extent cx="2229667" cy="747712"/>
+            <wp:effectExtent l="0" t="0" r="0" b="0"/>
+            <wp:docPr id="1" name="Picture 1" descr="C:\Users\GroupNZR\Desktop\Capture.PNG"/>
+            <wp:cNvGraphicFramePr>
+              <a:graphicFrameLocks xmlns:a="http://schemas.openxmlformats.org/drawingml/2006/main" noChangeAspect="1"/>
+            </wp:cNvGraphicFramePr>
+            <a:graphic xmlns:a="http://schemas.openxmlformats.org/drawingml/2006/main">
+              <a:graphicData uri="http://schemas.openxmlformats.org/drawingml/2006/picture">
+                <pic:pic xmlns:pic="http://schemas.openxmlformats.org/drawingml/2006/picture">
+                  <pic:nvPicPr>
+                    <pic:cNvPr id="0" name="Picture 1" descr="C:\Users\GroupNZR\Desktop\Capture.PNG"/>
+                    <pic:cNvPicPr>
+                      <a:picLocks noChangeAspect="1" noChangeArrowheads="1"/>
+                    </pic:cNvPicPr>
+                  </pic:nvPicPr>
+                  <pic:blipFill rotWithShape="1">
+                    <a:blip r:embed="rId8">
+                      <a:extLst>
+                        <a:ext uri="{28A0092B-C50C-407E-A947-70E740481C1C}">
+                          <a14:useLocalDpi xmlns:a14="http://schemas.microsoft.com/office/drawing/2010/main" val="0"/>
+                        </a:ext>
+                      </a:extLst>
+                    </a:blip>
+                    <a:srcRect r="72425"/>
+                    <a:stretch/>
+                  </pic:blipFill>
+                  <pic:spPr bwMode="auto">
+                    <a:xfrm>
+                      <a:off x="0" y="0"/>
+                      <a:ext cx="2231008" cy="748162"/>
+                    </a:xfrm>
+                    <a:prstGeom prst="rect">
+                      <a:avLst/>
+                    </a:prstGeom>
+                    <a:noFill/>
+                    <a:ln>
+                      <a:noFill/>
+                    </a:ln>
+                    <a:extLst>
+                      <a:ext uri="{53640926-AAD7-44D8-BBD7-CCE9431645EC}">
+                        <a14:shadowObscured xmlns:a14="http://schemas.microsoft.com/office/drawing/2010/main"/>
+                      </a:ext>
+                    </a:extLst>
+                  </pic:spPr>
+                </pic:pic>
+              </a:graphicData>
+            </a:graphic>
+          </wp:inline>
+        </w:drawing>
+      </w:r>
+      <w:bookmarkStart w:id="0" w:name="_GoBack"/>
+      <w:bookmarkEnd w:id="0"/>
+    </w:p>
+    <w:p>
+      <w:pPr>
+        <w:rPr>
+          <w:lang w:val="de-CH"/>
+        </w:rPr>
+      </w:pPr>
+    </w:p>
+    <w:p>
+      <w:pPr>
+        <w:rPr>
+          <w:lang w:val="de-CH"/>
+        </w:rPr>
+      </w:pPr>
+      <w:r>
+        <w:rPr>
+          <w:lang w:val="de-CH"/>
+        </w:rPr>
+        <w:t xml:space="preserve">Dies dient dazu, dass die </w:t>
       </w:r>
       <w:proofErr w:type="spellStart"/>
       <w:r>
@@ -835,6 +1006,7 @@
         <w:rPr>
           <w:lang w:val="de-CH"/>
         </w:rPr>
+        <w:lastRenderedPageBreak/>
         <w:t>„</w:t>
       </w:r>
       <w:r>
@@ -1053,7 +1225,6 @@
         <w:rPr>
           <w:lang w:val="de-CH"/>
         </w:rPr>
-        <w:lastRenderedPageBreak/>
         <w:t>„</w:t>
       </w:r>
       <w:proofErr w:type="spellStart"/>
@@ -1306,15 +1477,7 @@
         <w:rPr>
           <w:lang w:val="de-CH"/>
         </w:rPr>
-        <w:t>Nächste</w:t>
-      </w:r>
-      <w:bookmarkStart w:id="0" w:name="_GoBack"/>
-      <w:bookmarkEnd w:id="0"/>
-      <w:r>
-        <w:rPr>
-          <w:lang w:val="de-CH"/>
-        </w:rPr>
-        <w:t xml:space="preserve"> vier Felder bei nicht-Diagnostik-Samples leer lassen.</w:t>
+        <w:t>Nächste vier Felder bei nicht-Diagnostik-Samples leer lassen.</w:t>
       </w:r>
     </w:p>
     <w:p>
@@ -1887,7 +2050,14 @@
         <w:rPr>
           <w:lang w:val="de-CH"/>
         </w:rPr>
-        <w:t xml:space="preserve"> Datei mit dem Namen der MS Nr. auf dem Server (R:\Common\Equipment\MiSeq\MiSeqSampleSheets\) gespeichert.</w:t>
+        <w:t xml:space="preserve"> Datei </w:t>
+      </w:r>
+      <w:r>
+        <w:rPr>
+          <w:lang w:val="de-CH"/>
+        </w:rPr>
+        <w:lastRenderedPageBreak/>
+        <w:t>mit dem Namen der MS Nr. auf dem Server (R:\Common\Equipment\MiSeq\MiSeqSampleSheets\) gespeichert.</w:t>
       </w:r>
     </w:p>
     <w:p>
@@ -2090,7 +2260,6 @@
         <w:rPr>
           <w:lang w:val="de-CH"/>
         </w:rPr>
-        <w:lastRenderedPageBreak/>
         <w:t>Fehlerbehebung</w:t>
       </w:r>
     </w:p>
@@ -2250,7 +2419,7 @@
       </w:r>
     </w:p>
     <w:sectPr>
-      <w:footerReference w:type="default" r:id="rId8"/>
+      <w:footerReference w:type="default" r:id="rId9"/>
       <w:pgSz w:w="11900" w:h="16840"/>
       <w:pgMar w:top="1440" w:right="1440" w:bottom="1440" w:left="1440" w:header="708" w:footer="708" w:gutter="0"/>
       <w:cols w:space="708"/>
@@ -2770,6 +2939,33 @@
     <w:uiPriority w:val="99"/>
     <w:rsid w:val="0096124F"/>
   </w:style>
+  <w:style w:type="paragraph" w:styleId="BalloonText">
+    <w:name w:val="Balloon Text"/>
+    <w:basedOn w:val="Normal"/>
+    <w:link w:val="BalloonTextChar"/>
+    <w:uiPriority w:val="99"/>
+    <w:semiHidden/>
+    <w:unhideWhenUsed/>
+    <w:rsid w:val="000540BC"/>
+    <w:rPr>
+      <w:rFonts w:ascii="Tahoma" w:hAnsi="Tahoma" w:cs="Tahoma"/>
+      <w:sz w:val="16"/>
+      <w:szCs w:val="16"/>
+    </w:rPr>
+  </w:style>
+  <w:style w:type="character" w:customStyle="1" w:styleId="BalloonTextChar">
+    <w:name w:val="Balloon Text Char"/>
+    <w:basedOn w:val="DefaultParagraphFont"/>
+    <w:link w:val="BalloonText"/>
+    <w:uiPriority w:val="99"/>
+    <w:semiHidden/>
+    <w:rsid w:val="000540BC"/>
+    <w:rPr>
+      <w:rFonts w:ascii="Tahoma" w:hAnsi="Tahoma" w:cs="Tahoma"/>
+      <w:sz w:val="16"/>
+      <w:szCs w:val="16"/>
+    </w:rPr>
+  </w:style>
 </w:styles>
 </file>
 
@@ -3109,6 +3305,33 @@
     <w:uiPriority w:val="99"/>
     <w:rsid w:val="0096124F"/>
   </w:style>
+  <w:style w:type="paragraph" w:styleId="BalloonText">
+    <w:name w:val="Balloon Text"/>
+    <w:basedOn w:val="Normal"/>
+    <w:link w:val="BalloonTextChar"/>
+    <w:uiPriority w:val="99"/>
+    <w:semiHidden/>
+    <w:unhideWhenUsed/>
+    <w:rsid w:val="000540BC"/>
+    <w:rPr>
+      <w:rFonts w:ascii="Tahoma" w:hAnsi="Tahoma" w:cs="Tahoma"/>
+      <w:sz w:val="16"/>
+      <w:szCs w:val="16"/>
+    </w:rPr>
+  </w:style>
+  <w:style w:type="character" w:customStyle="1" w:styleId="BalloonTextChar">
+    <w:name w:val="Balloon Text Char"/>
+    <w:basedOn w:val="DefaultParagraphFont"/>
+    <w:link w:val="BalloonText"/>
+    <w:uiPriority w:val="99"/>
+    <w:semiHidden/>
+    <w:rsid w:val="000540BC"/>
+    <w:rPr>
+      <w:rFonts w:ascii="Tahoma" w:hAnsi="Tahoma" w:cs="Tahoma"/>
+      <w:sz w:val="16"/>
+      <w:szCs w:val="16"/>
+    </w:rPr>
+  </w:style>
 </w:styles>
 </file>
 
@@ -3367,7 +3590,7 @@
   <a:extraClrSchemeLst/>
   <a:extLst>
     <a:ext uri="{05A4C25C-085E-4340-85A3-A5531E510DB2}">
-      <thm15:themeFamily xmlns:thm15="http://schemas.microsoft.com/office/thememl/2012/main" xmlns="" name="Office Theme" id="{62F939B6-93AF-4DB8-9C6B-D6C7DFDC589F}" vid="{4A3C46E8-61CC-4603-A589-7422A47A8E4A}"/>
+      <thm15:themeFamily xmlns="" xmlns:thm15="http://schemas.microsoft.com/office/thememl/2012/main" name="Office Theme" id="{62F939B6-93AF-4DB8-9C6B-D6C7DFDC589F}" vid="{4A3C46E8-61CC-4603-A589-7422A47A8E4A}"/>
     </a:ext>
   </a:extLst>
 </a:theme>

</xml_diff>

<commit_message>
Rename Dia-Sample to Resistance-Sample
</commit_message>
<xml_diff>
--- a/Templates/Resistance/samplesheet_template_resistance_userguide.docx
+++ b/Templates/Resistance/samplesheet_template_resistance_userguide.docx
@@ -9,11 +9,19 @@
           <w:lang w:val="de-CH"/>
         </w:rPr>
       </w:pPr>
-      <w:r>
-        <w:rPr>
-          <w:lang w:val="de-CH"/>
-        </w:rPr>
-        <w:t>SampleSheet Template Resistance</w:t>
+      <w:proofErr w:type="spellStart"/>
+      <w:r>
+        <w:rPr>
+          <w:lang w:val="de-CH"/>
+        </w:rPr>
+        <w:t>SampleSheet</w:t>
+      </w:r>
+      <w:proofErr w:type="spellEnd"/>
+      <w:r>
+        <w:rPr>
+          <w:lang w:val="de-CH"/>
+        </w:rPr>
+        <w:t xml:space="preserve"> Template Resistance</w:t>
       </w:r>
     </w:p>
     <w:p>
@@ -66,7 +74,21 @@
         <w:rPr>
           <w:lang w:val="de-CH"/>
         </w:rPr>
-        <w:t xml:space="preserve">“ ist ein Excel Macro-Enabled Template File. Wenn beim </w:t>
+        <w:t xml:space="preserve">“ ist ein Excel </w:t>
+      </w:r>
+      <w:proofErr w:type="spellStart"/>
+      <w:r>
+        <w:rPr>
+          <w:lang w:val="de-CH"/>
+        </w:rPr>
+        <w:t>Macro</w:t>
+      </w:r>
+      <w:proofErr w:type="spellEnd"/>
+      <w:r>
+        <w:rPr>
+          <w:lang w:val="de-CH"/>
+        </w:rPr>
+        <w:t xml:space="preserve">-Enabled Template File. Wenn beim </w:t>
       </w:r>
       <w:r>
         <w:rPr>
@@ -78,7 +100,21 @@
         <w:rPr>
           <w:lang w:val="de-CH"/>
         </w:rPr>
-        <w:t>ffnen eine Meldung erscheint, müssen die Macros aktiviert werden (</w:t>
+        <w:t xml:space="preserve">ffnen eine Meldung erscheint, müssen die </w:t>
+      </w:r>
+      <w:proofErr w:type="spellStart"/>
+      <w:r>
+        <w:rPr>
+          <w:lang w:val="de-CH"/>
+        </w:rPr>
+        <w:t>Macros</w:t>
+      </w:r>
+      <w:proofErr w:type="spellEnd"/>
+      <w:r>
+        <w:rPr>
+          <w:lang w:val="de-CH"/>
+        </w:rPr>
+        <w:t xml:space="preserve"> aktiviert werden (</w:t>
       </w:r>
       <w:r>
         <w:rPr>
@@ -92,12 +128,21 @@
         </w:rPr>
         <w:t>„</w:t>
       </w:r>
-      <w:r>
-        <w:rPr>
-          <w:i/>
-          <w:lang w:val="de-CH"/>
-        </w:rPr>
-        <w:t xml:space="preserve">Enable </w:t>
+      <w:proofErr w:type="spellStart"/>
+      <w:r>
+        <w:rPr>
+          <w:i/>
+          <w:lang w:val="de-CH"/>
+        </w:rPr>
+        <w:t>Enable</w:t>
+      </w:r>
+      <w:proofErr w:type="spellEnd"/>
+      <w:r>
+        <w:rPr>
+          <w:i/>
+          <w:lang w:val="de-CH"/>
+        </w:rPr>
+        <w:t xml:space="preserve"> </w:t>
       </w:r>
       <w:r>
         <w:rPr>
@@ -283,20 +328,48 @@
         <w:rPr>
           <w:lang w:val="de-CH"/>
         </w:rPr>
-        <w:t>Dies dient dazu, dass die Macro Skripte (Programme im Hintergrund) ausgeführt werden können.</w:t>
-      </w:r>
-    </w:p>
-    <w:p>
-      <w:pPr>
-        <w:rPr>
-          <w:lang w:val="de-CH"/>
-        </w:rPr>
-      </w:pPr>
-      <w:r>
-        <w:rPr>
-          <w:lang w:val="de-CH"/>
-        </w:rPr>
-        <w:t>Da dieses Dokument ein Excel Template ist, muss es nach dem ausfüllen als „Excel Macro-Enabled Workbook“ gespeichert werden.</w:t>
+        <w:t xml:space="preserve">Dies dient dazu, dass die </w:t>
+      </w:r>
+      <w:proofErr w:type="spellStart"/>
+      <w:r>
+        <w:rPr>
+          <w:lang w:val="de-CH"/>
+        </w:rPr>
+        <w:t>Macro</w:t>
+      </w:r>
+      <w:proofErr w:type="spellEnd"/>
+      <w:r>
+        <w:rPr>
+          <w:lang w:val="de-CH"/>
+        </w:rPr>
+        <w:t xml:space="preserve"> Skripte (Programme im Hintergrund) ausgeführt werden können.</w:t>
+      </w:r>
+    </w:p>
+    <w:p>
+      <w:pPr>
+        <w:rPr>
+          <w:lang w:val="de-CH"/>
+        </w:rPr>
+      </w:pPr>
+      <w:r>
+        <w:rPr>
+          <w:lang w:val="de-CH"/>
+        </w:rPr>
+        <w:t xml:space="preserve">Da dieses Dokument ein Excel Template ist, muss es nach dem ausfüllen als „Excel </w:t>
+      </w:r>
+      <w:proofErr w:type="spellStart"/>
+      <w:r>
+        <w:rPr>
+          <w:lang w:val="de-CH"/>
+        </w:rPr>
+        <w:t>Macro</w:t>
+      </w:r>
+      <w:proofErr w:type="spellEnd"/>
+      <w:r>
+        <w:rPr>
+          <w:lang w:val="de-CH"/>
+        </w:rPr>
+        <w:t>-Enabled Workbook“ gespeichert werden.</w:t>
       </w:r>
     </w:p>
     <w:p>
@@ -343,7 +416,21 @@
         <w:rPr>
           <w:lang w:val="de-CH"/>
         </w:rPr>
-        <w:t>Da ausgehend von diesem SampleSheet nach dem Sequenzieren die Analysen gestartet werden sollte alles korrekt eingetragen sein.</w:t>
+        <w:t xml:space="preserve">Da ausgehend von diesem </w:t>
+      </w:r>
+      <w:proofErr w:type="spellStart"/>
+      <w:r>
+        <w:rPr>
+          <w:lang w:val="de-CH"/>
+        </w:rPr>
+        <w:t>SampleSheet</w:t>
+      </w:r>
+      <w:proofErr w:type="spellEnd"/>
+      <w:r>
+        <w:rPr>
+          <w:lang w:val="de-CH"/>
+        </w:rPr>
+        <w:t xml:space="preserve"> nach dem Sequenzieren die Analysen gestartet werden sollte alles korrekt eingetragen sein.</w:t>
       </w:r>
     </w:p>
     <w:p>
@@ -392,13 +479,31 @@
         </w:rPr>
         <w:t>“ und „</w:t>
       </w:r>
-      <w:r>
-        <w:rPr>
-          <w:i/>
-          <w:lang w:val="de-CH"/>
-        </w:rPr>
-        <w:t>MiSeq SampleSheet</w:t>
-      </w:r>
+      <w:proofErr w:type="spellStart"/>
+      <w:r>
+        <w:rPr>
+          <w:i/>
+          <w:lang w:val="de-CH"/>
+        </w:rPr>
+        <w:t>MiSeq</w:t>
+      </w:r>
+      <w:proofErr w:type="spellEnd"/>
+      <w:r>
+        <w:rPr>
+          <w:i/>
+          <w:lang w:val="de-CH"/>
+        </w:rPr>
+        <w:t xml:space="preserve"> </w:t>
+      </w:r>
+      <w:proofErr w:type="spellStart"/>
+      <w:r>
+        <w:rPr>
+          <w:i/>
+          <w:lang w:val="de-CH"/>
+        </w:rPr>
+        <w:t>SampleSheet</w:t>
+      </w:r>
+      <w:proofErr w:type="spellEnd"/>
       <w:r>
         <w:rPr>
           <w:lang w:val="de-CH"/>
@@ -418,26 +523,62 @@
         </w:rPr>
         <w:t>“ in den grünen Feldern eingetragen und automatisch formatiert im Worksheet „</w:t>
       </w:r>
-      <w:r>
-        <w:rPr>
-          <w:i/>
-          <w:lang w:val="de-CH"/>
-        </w:rPr>
-        <w:t>MiSeq SampleSheet</w:t>
-      </w:r>
+      <w:proofErr w:type="spellStart"/>
+      <w:r>
+        <w:rPr>
+          <w:i/>
+          <w:lang w:val="de-CH"/>
+        </w:rPr>
+        <w:t>MiSeq</w:t>
+      </w:r>
+      <w:proofErr w:type="spellEnd"/>
+      <w:r>
+        <w:rPr>
+          <w:i/>
+          <w:lang w:val="de-CH"/>
+        </w:rPr>
+        <w:t xml:space="preserve"> </w:t>
+      </w:r>
+      <w:proofErr w:type="spellStart"/>
+      <w:r>
+        <w:rPr>
+          <w:i/>
+          <w:lang w:val="de-CH"/>
+        </w:rPr>
+        <w:t>SampleSheet</w:t>
+      </w:r>
+      <w:proofErr w:type="spellEnd"/>
       <w:r>
         <w:rPr>
           <w:lang w:val="de-CH"/>
         </w:rPr>
         <w:t>“ dargestellt. Das „</w:t>
       </w:r>
-      <w:r>
-        <w:rPr>
-          <w:i/>
-          <w:lang w:val="de-CH"/>
-        </w:rPr>
-        <w:t>MiSeq SampleSheet</w:t>
-      </w:r>
+      <w:proofErr w:type="spellStart"/>
+      <w:r>
+        <w:rPr>
+          <w:i/>
+          <w:lang w:val="de-CH"/>
+        </w:rPr>
+        <w:t>MiSeq</w:t>
+      </w:r>
+      <w:proofErr w:type="spellEnd"/>
+      <w:r>
+        <w:rPr>
+          <w:i/>
+          <w:lang w:val="de-CH"/>
+        </w:rPr>
+        <w:t xml:space="preserve"> </w:t>
+      </w:r>
+      <w:proofErr w:type="spellStart"/>
+      <w:r>
+        <w:rPr>
+          <w:i/>
+          <w:lang w:val="de-CH"/>
+        </w:rPr>
+        <w:t>SampleSheet</w:t>
+      </w:r>
+      <w:proofErr w:type="spellEnd"/>
       <w:r>
         <w:rPr>
           <w:lang w:val="de-CH"/>
@@ -476,7 +617,63 @@
         <w:rPr>
           <w:lang w:val="de-CH"/>
         </w:rPr>
-        <w:t>Für jeden Sequenzierrun muss ein SampleSheet für den MiSeq vorbereitet werden. Das SampleSheet ist grundlegend in zwei Teile, dem oberen „</w:t>
+        <w:t xml:space="preserve">Für jeden </w:t>
+      </w:r>
+      <w:proofErr w:type="spellStart"/>
+      <w:r>
+        <w:rPr>
+          <w:lang w:val="de-CH"/>
+        </w:rPr>
+        <w:t>Sequenzierrun</w:t>
+      </w:r>
+      <w:proofErr w:type="spellEnd"/>
+      <w:r>
+        <w:rPr>
+          <w:lang w:val="de-CH"/>
+        </w:rPr>
+        <w:t xml:space="preserve"> muss ein </w:t>
+      </w:r>
+      <w:proofErr w:type="spellStart"/>
+      <w:r>
+        <w:rPr>
+          <w:lang w:val="de-CH"/>
+        </w:rPr>
+        <w:t>SampleSheet</w:t>
+      </w:r>
+      <w:proofErr w:type="spellEnd"/>
+      <w:r>
+        <w:rPr>
+          <w:lang w:val="de-CH"/>
+        </w:rPr>
+        <w:t xml:space="preserve"> für den </w:t>
+      </w:r>
+      <w:proofErr w:type="spellStart"/>
+      <w:r>
+        <w:rPr>
+          <w:lang w:val="de-CH"/>
+        </w:rPr>
+        <w:t>MiSeq</w:t>
+      </w:r>
+      <w:proofErr w:type="spellEnd"/>
+      <w:r>
+        <w:rPr>
+          <w:lang w:val="de-CH"/>
+        </w:rPr>
+        <w:t xml:space="preserve"> vorbereitet werden. Das </w:t>
+      </w:r>
+      <w:proofErr w:type="spellStart"/>
+      <w:r>
+        <w:rPr>
+          <w:lang w:val="de-CH"/>
+        </w:rPr>
+        <w:t>SampleSheet</w:t>
+      </w:r>
+      <w:proofErr w:type="spellEnd"/>
+      <w:r>
+        <w:rPr>
+          <w:lang w:val="de-CH"/>
+        </w:rPr>
+        <w:t xml:space="preserve"> ist grundlegend in zwei Teile, dem oberen „</w:t>
       </w:r>
       <w:r>
         <w:rPr>
@@ -567,7 +764,21 @@
         <w:rPr>
           <w:lang w:val="de-CH"/>
         </w:rPr>
-        <w:t>“ kann aus dem Drop-down Menü ausgewählt werden.</w:t>
+        <w:t xml:space="preserve">“ kann aus dem </w:t>
+      </w:r>
+      <w:proofErr w:type="gramStart"/>
+      <w:r>
+        <w:rPr>
+          <w:lang w:val="de-CH"/>
+        </w:rPr>
+        <w:t>Drop-down</w:t>
+      </w:r>
+      <w:proofErr w:type="gramEnd"/>
+      <w:r>
+        <w:rPr>
+          <w:lang w:val="de-CH"/>
+        </w:rPr>
+        <w:t xml:space="preserve"> Menü ausgewählt werden.</w:t>
       </w:r>
     </w:p>
     <w:p>
@@ -631,12 +842,54 @@
         </w:rPr>
         <w:t>„</w:t>
       </w:r>
-      <w:r>
-        <w:rPr>
-          <w:i/>
-          <w:lang w:val="de-CH"/>
-        </w:rPr>
-        <w:t>Sequenzierdatum [dd/mm/yy]</w:t>
+      <w:proofErr w:type="spellStart"/>
+      <w:r>
+        <w:rPr>
+          <w:i/>
+          <w:lang w:val="de-CH"/>
+        </w:rPr>
+        <w:t>Sequenzierdatum</w:t>
+      </w:r>
+      <w:proofErr w:type="spellEnd"/>
+      <w:r>
+        <w:rPr>
+          <w:i/>
+          <w:lang w:val="de-CH"/>
+        </w:rPr>
+        <w:t xml:space="preserve"> [</w:t>
+      </w:r>
+      <w:proofErr w:type="spellStart"/>
+      <w:r>
+        <w:rPr>
+          <w:i/>
+          <w:lang w:val="de-CH"/>
+        </w:rPr>
+        <w:t>dd</w:t>
+      </w:r>
+      <w:proofErr w:type="spellEnd"/>
+      <w:r>
+        <w:rPr>
+          <w:i/>
+          <w:lang w:val="de-CH"/>
+        </w:rPr>
+        <w:t>/mm/</w:t>
+      </w:r>
+      <w:proofErr w:type="spellStart"/>
+      <w:proofErr w:type="gramStart"/>
+      <w:r>
+        <w:rPr>
+          <w:i/>
+          <w:lang w:val="de-CH"/>
+        </w:rPr>
+        <w:t>yy</w:t>
+      </w:r>
+      <w:proofErr w:type="spellEnd"/>
+      <w:r>
+        <w:rPr>
+          <w:i/>
+          <w:lang w:val="de-CH"/>
+        </w:rPr>
+        <w:t>]</w:t>
       </w:r>
       <w:r>
         <w:rPr>
@@ -645,11 +898,26 @@
         </w:rPr>
         <w:t>*</w:t>
       </w:r>
-      <w:r>
-        <w:rPr>
-          <w:lang w:val="de-CH"/>
-        </w:rPr>
-        <w:t>“ mit dem Datum ausfüllen, an dem der Sequenzierrun gestartet wird.</w:t>
+      <w:proofErr w:type="gramEnd"/>
+      <w:r>
+        <w:rPr>
+          <w:lang w:val="de-CH"/>
+        </w:rPr>
+        <w:t xml:space="preserve">“ mit dem Datum ausfüllen, an dem der </w:t>
+      </w:r>
+      <w:proofErr w:type="spellStart"/>
+      <w:r>
+        <w:rPr>
+          <w:lang w:val="de-CH"/>
+        </w:rPr>
+        <w:t>Sequenzierrun</w:t>
+      </w:r>
+      <w:proofErr w:type="spellEnd"/>
+      <w:r>
+        <w:rPr>
+          <w:lang w:val="de-CH"/>
+        </w:rPr>
+        <w:t xml:space="preserve"> gestartet wird.</w:t>
       </w:r>
     </w:p>
     <w:p>
@@ -700,18 +968,50 @@
         </w:rPr>
         <w:t>„</w:t>
       </w:r>
-      <w:r>
-        <w:rPr>
-          <w:i/>
-          <w:lang w:val="de-CH"/>
-        </w:rPr>
-        <w:t>PhiX [%]*</w:t>
-      </w:r>
-      <w:r>
-        <w:rPr>
-          <w:lang w:val="de-CH"/>
-        </w:rPr>
-        <w:t>“ muss mit einer ganzen Zahl zwischen 0 und 100 ausgefüllt werden. Wenn kein PhiX verwendet wird, muss 0 eingetragen werden</w:t>
+      <w:proofErr w:type="spellStart"/>
+      <w:r>
+        <w:rPr>
+          <w:i/>
+          <w:lang w:val="de-CH"/>
+        </w:rPr>
+        <w:t>PhiX</w:t>
+      </w:r>
+      <w:proofErr w:type="spellEnd"/>
+      <w:r>
+        <w:rPr>
+          <w:i/>
+          <w:lang w:val="de-CH"/>
+        </w:rPr>
+        <w:t xml:space="preserve"> [</w:t>
+      </w:r>
+      <w:proofErr w:type="gramStart"/>
+      <w:r>
+        <w:rPr>
+          <w:i/>
+          <w:lang w:val="de-CH"/>
+        </w:rPr>
+        <w:t>%]*</w:t>
+      </w:r>
+      <w:proofErr w:type="gramEnd"/>
+      <w:r>
+        <w:rPr>
+          <w:lang w:val="de-CH"/>
+        </w:rPr>
+        <w:t xml:space="preserve">“ muss mit einer ganzen Zahl zwischen 0 und 100 ausgefüllt werden. Wenn kein </w:t>
+      </w:r>
+      <w:proofErr w:type="spellStart"/>
+      <w:r>
+        <w:rPr>
+          <w:lang w:val="de-CH"/>
+        </w:rPr>
+        <w:t>PhiX</w:t>
+      </w:r>
+      <w:proofErr w:type="spellEnd"/>
+      <w:r>
+        <w:rPr>
+          <w:lang w:val="de-CH"/>
+        </w:rPr>
+        <w:t xml:space="preserve"> verwendet wird, muss 0 eingetragen werden</w:t>
       </w:r>
     </w:p>
     <w:p>
@@ -737,7 +1037,39 @@
           <w:i/>
           <w:lang w:val="de-CH"/>
         </w:rPr>
-        <w:t>RGT # Box 1, Sequenziercartridge (RGT...)*</w:t>
+        <w:t xml:space="preserve">RGT # Box 1, </w:t>
+      </w:r>
+      <w:proofErr w:type="spellStart"/>
+      <w:r>
+        <w:rPr>
+          <w:i/>
+          <w:lang w:val="de-CH"/>
+        </w:rPr>
+        <w:t>Sequenziercartridge</w:t>
+      </w:r>
+      <w:proofErr w:type="spellEnd"/>
+      <w:r>
+        <w:rPr>
+          <w:i/>
+          <w:lang w:val="de-CH"/>
+        </w:rPr>
+        <w:t xml:space="preserve"> (</w:t>
+      </w:r>
+      <w:proofErr w:type="gramStart"/>
+      <w:r>
+        <w:rPr>
+          <w:i/>
+          <w:lang w:val="de-CH"/>
+        </w:rPr>
+        <w:t>RGT...</w:t>
+      </w:r>
+      <w:proofErr w:type="gramEnd"/>
+      <w:r>
+        <w:rPr>
+          <w:i/>
+          <w:lang w:val="de-CH"/>
+        </w:rPr>
+        <w:t>)*</w:t>
       </w:r>
       <w:r>
         <w:rPr>
@@ -756,7 +1088,49 @@
         <w:rPr>
           <w:lang w:val="de-CH"/>
         </w:rPr>
-        <w:t>“) der MiSeq Reagent Kit V3 Box 1 of 2 welche zum sequenzieren verwendet wird, eingetragen werden.</w:t>
+        <w:t xml:space="preserve">“) der </w:t>
+      </w:r>
+      <w:proofErr w:type="spellStart"/>
+      <w:r>
+        <w:rPr>
+          <w:lang w:val="de-CH"/>
+        </w:rPr>
+        <w:t>MiSeq</w:t>
+      </w:r>
+      <w:proofErr w:type="spellEnd"/>
+      <w:r>
+        <w:rPr>
+          <w:lang w:val="de-CH"/>
+        </w:rPr>
+        <w:t xml:space="preserve"> </w:t>
+      </w:r>
+      <w:proofErr w:type="spellStart"/>
+      <w:r>
+        <w:rPr>
+          <w:lang w:val="de-CH"/>
+        </w:rPr>
+        <w:t>Reagent</w:t>
+      </w:r>
+      <w:proofErr w:type="spellEnd"/>
+      <w:r>
+        <w:rPr>
+          <w:lang w:val="de-CH"/>
+        </w:rPr>
+        <w:t xml:space="preserve"> Kit V3 Box 1 </w:t>
+      </w:r>
+      <w:proofErr w:type="spellStart"/>
+      <w:r>
+        <w:rPr>
+          <w:lang w:val="de-CH"/>
+        </w:rPr>
+        <w:t>of</w:t>
+      </w:r>
+      <w:proofErr w:type="spellEnd"/>
+      <w:r>
+        <w:rPr>
+          <w:lang w:val="de-CH"/>
+        </w:rPr>
+        <w:t xml:space="preserve"> 2 welche zum sequenzieren verwendet wird, eingetragen werden.</w:t>
       </w:r>
     </w:p>
     <w:p>
@@ -795,7 +1169,39 @@
           <w:i/>
           <w:lang w:val="de-CH"/>
         </w:rPr>
-        <w:t>, Sequenziercartridge (RGT...)*</w:t>
+        <w:t xml:space="preserve">, </w:t>
+      </w:r>
+      <w:proofErr w:type="spellStart"/>
+      <w:r>
+        <w:rPr>
+          <w:i/>
+          <w:lang w:val="de-CH"/>
+        </w:rPr>
+        <w:t>Sequenziercartridge</w:t>
+      </w:r>
+      <w:proofErr w:type="spellEnd"/>
+      <w:r>
+        <w:rPr>
+          <w:i/>
+          <w:lang w:val="de-CH"/>
+        </w:rPr>
+        <w:t xml:space="preserve"> (</w:t>
+      </w:r>
+      <w:proofErr w:type="gramStart"/>
+      <w:r>
+        <w:rPr>
+          <w:i/>
+          <w:lang w:val="de-CH"/>
+        </w:rPr>
+        <w:t>RGT...</w:t>
+      </w:r>
+      <w:proofErr w:type="gramEnd"/>
+      <w:r>
+        <w:rPr>
+          <w:i/>
+          <w:lang w:val="de-CH"/>
+        </w:rPr>
+        <w:t>)*</w:t>
       </w:r>
       <w:r>
         <w:rPr>
@@ -814,7 +1220,49 @@
         <w:rPr>
           <w:lang w:val="de-CH"/>
         </w:rPr>
-        <w:t>“) der MiSeq Reagent Kit V3 Box 2 of 2 welche zum sequenzieren verwendet wird, eingetragen werden.</w:t>
+        <w:t xml:space="preserve">“) der </w:t>
+      </w:r>
+      <w:proofErr w:type="spellStart"/>
+      <w:r>
+        <w:rPr>
+          <w:lang w:val="de-CH"/>
+        </w:rPr>
+        <w:t>MiSeq</w:t>
+      </w:r>
+      <w:proofErr w:type="spellEnd"/>
+      <w:r>
+        <w:rPr>
+          <w:lang w:val="de-CH"/>
+        </w:rPr>
+        <w:t xml:space="preserve"> </w:t>
+      </w:r>
+      <w:proofErr w:type="spellStart"/>
+      <w:r>
+        <w:rPr>
+          <w:lang w:val="de-CH"/>
+        </w:rPr>
+        <w:t>Reagent</w:t>
+      </w:r>
+      <w:proofErr w:type="spellEnd"/>
+      <w:r>
+        <w:rPr>
+          <w:lang w:val="de-CH"/>
+        </w:rPr>
+        <w:t xml:space="preserve"> Kit V3 Box 2 </w:t>
+      </w:r>
+      <w:proofErr w:type="spellStart"/>
+      <w:r>
+        <w:rPr>
+          <w:lang w:val="de-CH"/>
+        </w:rPr>
+        <w:t>of</w:t>
+      </w:r>
+      <w:proofErr w:type="spellEnd"/>
+      <w:r>
+        <w:rPr>
+          <w:lang w:val="de-CH"/>
+        </w:rPr>
+        <w:t xml:space="preserve"> 2 welche zum sequenzieren verwendet wird, eingetragen werden.</w:t>
       </w:r>
     </w:p>
     <w:p>
@@ -834,12 +1282,37 @@
         </w:rPr>
         <w:t>„</w:t>
       </w:r>
-      <w:r>
-        <w:rPr>
-          <w:i/>
-          <w:lang w:val="de-CH"/>
-        </w:rPr>
-        <w:t>Sequenziercartrige Nr. (MS...)*</w:t>
+      <w:proofErr w:type="spellStart"/>
+      <w:r>
+        <w:rPr>
+          <w:i/>
+          <w:lang w:val="de-CH"/>
+        </w:rPr>
+        <w:t>Sequenziercartrige</w:t>
+      </w:r>
+      <w:proofErr w:type="spellEnd"/>
+      <w:r>
+        <w:rPr>
+          <w:i/>
+          <w:lang w:val="de-CH"/>
+        </w:rPr>
+        <w:t xml:space="preserve"> Nr. (</w:t>
+      </w:r>
+      <w:proofErr w:type="gramStart"/>
+      <w:r>
+        <w:rPr>
+          <w:i/>
+          <w:lang w:val="de-CH"/>
+        </w:rPr>
+        <w:t>MS...</w:t>
+      </w:r>
+      <w:proofErr w:type="gramEnd"/>
+      <w:r>
+        <w:rPr>
+          <w:i/>
+          <w:lang w:val="de-CH"/>
+        </w:rPr>
+        <w:t>)*</w:t>
       </w:r>
       <w:r>
         <w:rPr>
@@ -885,7 +1358,21 @@
         <w:rPr>
           <w:lang w:val="de-CH"/>
         </w:rPr>
-        <w:t>“ der Sequenziercartrige eingetragen werden.</w:t>
+        <w:t xml:space="preserve">“ der </w:t>
+      </w:r>
+      <w:proofErr w:type="spellStart"/>
+      <w:r>
+        <w:rPr>
+          <w:lang w:val="de-CH"/>
+        </w:rPr>
+        <w:t>Sequenziercartrige</w:t>
+      </w:r>
+      <w:proofErr w:type="spellEnd"/>
+      <w:r>
+        <w:rPr>
+          <w:lang w:val="de-CH"/>
+        </w:rPr>
+        <w:t xml:space="preserve"> eingetragen werden.</w:t>
       </w:r>
     </w:p>
     <w:p>
@@ -916,7 +1403,49 @@
         <w:rPr>
           <w:lang w:val="de-CH"/>
         </w:rPr>
-        <w:t>“ kann aus dem Drop-down Menü die beiden Indexprimer die im letzten Sequenzierrun zuletzt verwendet wurden eingetragen werden. Beginnt man eine neue Indexprimerbox können diese beiden Felder leer gelassen werden.</w:t>
+        <w:t xml:space="preserve">“ kann aus dem </w:t>
+      </w:r>
+      <w:proofErr w:type="gramStart"/>
+      <w:r>
+        <w:rPr>
+          <w:lang w:val="de-CH"/>
+        </w:rPr>
+        <w:t>Drop-down</w:t>
+      </w:r>
+      <w:proofErr w:type="gramEnd"/>
+      <w:r>
+        <w:rPr>
+          <w:lang w:val="de-CH"/>
+        </w:rPr>
+        <w:t xml:space="preserve"> Menü die beiden Indexprimer die im letzten </w:t>
+      </w:r>
+      <w:proofErr w:type="spellStart"/>
+      <w:r>
+        <w:rPr>
+          <w:lang w:val="de-CH"/>
+        </w:rPr>
+        <w:t>Sequenzierrun</w:t>
+      </w:r>
+      <w:proofErr w:type="spellEnd"/>
+      <w:r>
+        <w:rPr>
+          <w:lang w:val="de-CH"/>
+        </w:rPr>
+        <w:t xml:space="preserve"> zuletzt verwendet wurden eingetragen werden. Beginnt man eine neue </w:t>
+      </w:r>
+      <w:proofErr w:type="spellStart"/>
+      <w:r>
+        <w:rPr>
+          <w:lang w:val="de-CH"/>
+        </w:rPr>
+        <w:t>Indexprimerbox</w:t>
+      </w:r>
+      <w:proofErr w:type="spellEnd"/>
+      <w:r>
+        <w:rPr>
+          <w:lang w:val="de-CH"/>
+        </w:rPr>
+        <w:t xml:space="preserve"> können diese beiden Felder leer gelassen werden.</w:t>
       </w:r>
     </w:p>
     <w:p>
@@ -969,11 +1498,19 @@
         </w:rPr>
         <w:t xml:space="preserve">“ trage die </w:t>
       </w:r>
-      <w:r>
-        <w:rPr>
-          <w:lang w:val="de-CH"/>
-        </w:rPr>
-        <w:t>Molis Nr.</w:t>
+      <w:proofErr w:type="spellStart"/>
+      <w:r>
+        <w:rPr>
+          <w:lang w:val="de-CH"/>
+        </w:rPr>
+        <w:t>Molis</w:t>
+      </w:r>
+      <w:proofErr w:type="spellEnd"/>
+      <w:r>
+        <w:rPr>
+          <w:lang w:val="de-CH"/>
+        </w:rPr>
+        <w:t xml:space="preserve"> Nr.</w:t>
       </w:r>
       <w:r>
         <w:rPr>
@@ -1069,8 +1606,6 @@
         </w:rPr>
         <w:t xml:space="preserve"> jedes Samples.</w:t>
       </w:r>
-      <w:bookmarkStart w:id="0" w:name="_GoBack"/>
-      <w:bookmarkEnd w:id="0"/>
     </w:p>
     <w:p>
       <w:pPr>
@@ -1100,7 +1635,21 @@
         <w:rPr>
           <w:lang w:val="de-CH"/>
         </w:rPr>
-        <w:t>“ wähle für jedes Sample den Virus aus dem Drop-down Menü aus.</w:t>
+        <w:t xml:space="preserve">“ wähle für jedes Sample den Virus aus dem </w:t>
+      </w:r>
+      <w:proofErr w:type="gramStart"/>
+      <w:r>
+        <w:rPr>
+          <w:lang w:val="de-CH"/>
+        </w:rPr>
+        <w:t>Drop-down</w:t>
+      </w:r>
+      <w:proofErr w:type="gramEnd"/>
+      <w:r>
+        <w:rPr>
+          <w:lang w:val="de-CH"/>
+        </w:rPr>
+        <w:t xml:space="preserve"> Menü aus.</w:t>
       </w:r>
     </w:p>
     <w:p>
@@ -1131,7 +1680,21 @@
         <w:rPr>
           <w:lang w:val="de-CH"/>
         </w:rPr>
-        <w:t>“ wähle den entsprechenden Genotyp aus dem Drop-down Menü aus. Falls es sich um einen anderen Virus als HCV handelt einfach „</w:t>
+        <w:t xml:space="preserve">“ wähle den entsprechenden Genotyp aus dem </w:t>
+      </w:r>
+      <w:proofErr w:type="gramStart"/>
+      <w:r>
+        <w:rPr>
+          <w:lang w:val="de-CH"/>
+        </w:rPr>
+        <w:t>Drop-down</w:t>
+      </w:r>
+      <w:proofErr w:type="gramEnd"/>
+      <w:r>
+        <w:rPr>
+          <w:lang w:val="de-CH"/>
+        </w:rPr>
+        <w:t xml:space="preserve"> Menü aus. Falls es sich um einen anderen Virus als HCV handelt einfach „</w:t>
       </w:r>
       <w:r>
         <w:rPr>
@@ -1175,7 +1738,21 @@
         <w:rPr>
           <w:lang w:val="de-CH"/>
         </w:rPr>
-        <w:t>“ die amplifizierte Region aus dem Drop-down Menü auswählen.</w:t>
+        <w:t xml:space="preserve">“ die amplifizierte Region aus dem </w:t>
+      </w:r>
+      <w:proofErr w:type="gramStart"/>
+      <w:r>
+        <w:rPr>
+          <w:lang w:val="de-CH"/>
+        </w:rPr>
+        <w:t>Drop-down</w:t>
+      </w:r>
+      <w:proofErr w:type="gramEnd"/>
+      <w:r>
+        <w:rPr>
+          <w:lang w:val="de-CH"/>
+        </w:rPr>
+        <w:t xml:space="preserve"> Menü auswählen.</w:t>
       </w:r>
     </w:p>
     <w:p>
@@ -1200,7 +1777,23 @@
           <w:i/>
           <w:lang w:val="de-CH"/>
         </w:rPr>
-        <w:t>Viruslast [Kopien/mL]</w:t>
+        <w:t>Viruslast [Kopien/</w:t>
+      </w:r>
+      <w:proofErr w:type="spellStart"/>
+      <w:r>
+        <w:rPr>
+          <w:i/>
+          <w:lang w:val="de-CH"/>
+        </w:rPr>
+        <w:t>mL</w:t>
+      </w:r>
+      <w:proofErr w:type="spellEnd"/>
+      <w:r>
+        <w:rPr>
+          <w:i/>
+          <w:lang w:val="de-CH"/>
+        </w:rPr>
+        <w:t>]</w:t>
       </w:r>
       <w:r>
         <w:rPr>
@@ -1264,13 +1857,31 @@
         </w:rPr>
         <w:t>I7- und I5_Index_ID wird automatisch ausgefüllt. Dies kann nun auch manuell verändert werden, aber nur in Ausnahmefällen (</w:t>
       </w:r>
+      <w:proofErr w:type="spellStart"/>
       <w:r>
         <w:rPr>
           <w:i/>
           <w:lang w:val="de-DE"/>
         </w:rPr>
-        <w:t>With Great Power Comes Great Responsibility</w:t>
-      </w:r>
+        <w:t>With</w:t>
+      </w:r>
+      <w:proofErr w:type="spellEnd"/>
+      <w:r>
+        <w:rPr>
+          <w:i/>
+          <w:lang w:val="de-DE"/>
+        </w:rPr>
+        <w:t xml:space="preserve"> Great Power Comes Great </w:t>
+      </w:r>
+      <w:proofErr w:type="spellStart"/>
+      <w:r>
+        <w:rPr>
+          <w:i/>
+          <w:lang w:val="de-DE"/>
+        </w:rPr>
+        <w:t>Responsibility</w:t>
+      </w:r>
+      <w:proofErr w:type="spellEnd"/>
       <w:r>
         <w:rPr>
           <w:lang w:val="de-CH"/>
@@ -1293,14 +1904,32 @@
         <w:rPr>
           <w:lang w:val="de-DE"/>
         </w:rPr>
-        <w:t>„Dia-Sample*“, trage für jedes Sample „Ja“ oder „Nein“ ein, ob es ein Diagnostik-Sample ist oder nicht.</w:t>
-      </w:r>
-    </w:p>
-    <w:p>
-      <w:pPr>
+        <w:t>„Resistance</w:t>
+      </w:r>
+      <w:r>
         <w:rPr>
           <w:lang w:val="de-DE"/>
         </w:rPr>
+        <w:t xml:space="preserve">-Sample*“, trage für jedes Sample „Ja“ oder „Nein“ ein, ob es ein </w:t>
+      </w:r>
+      <w:r>
+        <w:rPr>
+          <w:lang w:val="de-DE"/>
+        </w:rPr>
+        <w:t>Resistance</w:t>
+      </w:r>
+      <w:r>
+        <w:rPr>
+          <w:lang w:val="de-DE"/>
+        </w:rPr>
+        <w:t>-Sample ist oder nicht.</w:t>
+      </w:r>
+    </w:p>
+    <w:p>
+      <w:pPr>
+        <w:rPr>
+          <w:lang w:val="de-DE"/>
+        </w:rPr>
       </w:pPr>
     </w:p>
     <w:p>
@@ -1327,7 +1956,21 @@
         <w:rPr>
           <w:lang w:val="de-CH"/>
         </w:rPr>
-        <w:t>Sind alle Felder ausgefüllt, kann das SampleSheet durch drücken des entsprechenden Knopfs im Worksheet „</w:t>
+        <w:t xml:space="preserve">Sind alle Felder ausgefüllt, kann das </w:t>
+      </w:r>
+      <w:proofErr w:type="spellStart"/>
+      <w:r>
+        <w:rPr>
+          <w:lang w:val="de-CH"/>
+        </w:rPr>
+        <w:t>SampleSheet</w:t>
+      </w:r>
+      <w:proofErr w:type="spellEnd"/>
+      <w:r>
+        <w:rPr>
+          <w:lang w:val="de-CH"/>
+        </w:rPr>
+        <w:t xml:space="preserve"> durch drücken des entsprechenden Knopfs im Worksheet „</w:t>
       </w:r>
       <w:r>
         <w:rPr>
@@ -1353,7 +1996,21 @@
         <w:rPr>
           <w:lang w:val="de-CH"/>
         </w:rPr>
-        <w:t>Wird das Skript ausgeführt, erscheint die Meldung ob und wieviele F</w:t>
+        <w:t xml:space="preserve">Wird das Skript ausgeführt, erscheint die Meldung ob und </w:t>
+      </w:r>
+      <w:proofErr w:type="spellStart"/>
+      <w:r>
+        <w:rPr>
+          <w:lang w:val="de-CH"/>
+        </w:rPr>
+        <w:t>wieviele</w:t>
+      </w:r>
+      <w:proofErr w:type="spellEnd"/>
+      <w:r>
+        <w:rPr>
+          <w:lang w:val="de-CH"/>
+        </w:rPr>
+        <w:t xml:space="preserve"> F</w:t>
       </w:r>
       <w:r>
         <w:rPr>
@@ -1391,7 +2048,21 @@
         <w:rPr>
           <w:lang w:val="de-CH"/>
         </w:rPr>
-        <w:t>“ angepasst werden. Den Vorgang zum Überprüfen des SampleSheets kann beliebig oft wiederholt werden und sollte zum Schluss fehlerfrei ablaufen. Dabei wird auch die gelbe Markierung der Felder aufgehoben (muss/darf nicht manuell geschehen).</w:t>
+        <w:t xml:space="preserve">“ angepasst werden. Den Vorgang zum Überprüfen des </w:t>
+      </w:r>
+      <w:proofErr w:type="spellStart"/>
+      <w:r>
+        <w:rPr>
+          <w:lang w:val="de-CH"/>
+        </w:rPr>
+        <w:t>SampleSheets</w:t>
+      </w:r>
+      <w:proofErr w:type="spellEnd"/>
+      <w:r>
+        <w:rPr>
+          <w:lang w:val="de-CH"/>
+        </w:rPr>
+        <w:t xml:space="preserve"> kann beliebig oft wiederholt werden und sollte zum Schluss fehlerfrei ablaufen. Dabei wird auch die gelbe Markierung der Felder aufgehoben (muss/darf nicht manuell geschehen).</w:t>
       </w:r>
     </w:p>
     <w:p>
@@ -1412,20 +2083,42 @@
         <w:rPr>
           <w:lang w:val="de-CH"/>
         </w:rPr>
-        <w:t>Speichern des SampleSheet</w:t>
-      </w:r>
-    </w:p>
-    <w:p>
-      <w:pPr>
-        <w:rPr>
-          <w:lang w:val="de-CH"/>
-        </w:rPr>
-      </w:pPr>
-      <w:r>
-        <w:rPr>
-          <w:lang w:val="de-CH"/>
-        </w:rPr>
-        <w:t>Wenn das überprüfen der Daten fehlerfrei verläuft, kann das SampleSheet gespeichert werden.</w:t>
+        <w:t xml:space="preserve">Speichern des </w:t>
+      </w:r>
+      <w:proofErr w:type="spellStart"/>
+      <w:r>
+        <w:rPr>
+          <w:lang w:val="de-CH"/>
+        </w:rPr>
+        <w:t>SampleSheet</w:t>
+      </w:r>
+      <w:proofErr w:type="spellEnd"/>
+    </w:p>
+    <w:p>
+      <w:pPr>
+        <w:rPr>
+          <w:lang w:val="de-CH"/>
+        </w:rPr>
+      </w:pPr>
+      <w:r>
+        <w:rPr>
+          <w:lang w:val="de-CH"/>
+        </w:rPr>
+        <w:t xml:space="preserve">Wenn das überprüfen der Daten fehlerfrei verläuft, kann das </w:t>
+      </w:r>
+      <w:proofErr w:type="spellStart"/>
+      <w:r>
+        <w:rPr>
+          <w:lang w:val="de-CH"/>
+        </w:rPr>
+        <w:t>SampleSheet</w:t>
+      </w:r>
+      <w:proofErr w:type="spellEnd"/>
+      <w:r>
+        <w:rPr>
+          <w:lang w:val="de-CH"/>
+        </w:rPr>
+        <w:t xml:space="preserve"> gespeichert werden.</w:t>
       </w:r>
     </w:p>
     <w:p>
@@ -1444,7 +2137,15 @@
         <w:rPr>
           <w:lang w:val="de-CH"/>
         </w:rPr>
-        <w:t xml:space="preserve"> Im Worksheet „</w:t>
+        <w:t xml:space="preserve"> Im Workshee</w:t>
+      </w:r>
+      <w:bookmarkStart w:id="0" w:name="_GoBack"/>
+      <w:bookmarkEnd w:id="0"/>
+      <w:r>
+        <w:rPr>
+          <w:lang w:val="de-CH"/>
+        </w:rPr>
+        <w:t>t „</w:t>
       </w:r>
       <w:r>
         <w:rPr>
@@ -1459,12 +2160,21 @@
         </w:rPr>
         <w:t>“ den „</w:t>
       </w:r>
-      <w:r>
-        <w:rPr>
-          <w:i/>
-          <w:lang w:val="de-CH"/>
-        </w:rPr>
-        <w:t>SampleSheet speichern</w:t>
+      <w:proofErr w:type="spellStart"/>
+      <w:r>
+        <w:rPr>
+          <w:i/>
+          <w:lang w:val="de-CH"/>
+        </w:rPr>
+        <w:t>SampleSheet</w:t>
+      </w:r>
+      <w:proofErr w:type="spellEnd"/>
+      <w:r>
+        <w:rPr>
+          <w:i/>
+          <w:lang w:val="de-CH"/>
+        </w:rPr>
+        <w:t xml:space="preserve"> speichern</w:t>
       </w:r>
       <w:r>
         <w:rPr>
@@ -1478,18 +2188,50 @@
         </w:rPr>
         <w:t>. Im Hintergrund wird nun das Worksheet „</w:t>
       </w:r>
-      <w:r>
-        <w:rPr>
-          <w:i/>
-          <w:lang w:val="de-CH"/>
-        </w:rPr>
-        <w:t>MiSeq SampleSheet</w:t>
-      </w:r>
-      <w:r>
-        <w:rPr>
-          <w:lang w:val="de-CH"/>
-        </w:rPr>
-        <w:t xml:space="preserve">“ automatisch als .csv Datei </w:t>
+      <w:proofErr w:type="spellStart"/>
+      <w:r>
+        <w:rPr>
+          <w:i/>
+          <w:lang w:val="de-CH"/>
+        </w:rPr>
+        <w:t>MiSeq</w:t>
+      </w:r>
+      <w:proofErr w:type="spellEnd"/>
+      <w:r>
+        <w:rPr>
+          <w:i/>
+          <w:lang w:val="de-CH"/>
+        </w:rPr>
+        <w:t xml:space="preserve"> </w:t>
+      </w:r>
+      <w:proofErr w:type="spellStart"/>
+      <w:r>
+        <w:rPr>
+          <w:i/>
+          <w:lang w:val="de-CH"/>
+        </w:rPr>
+        <w:t>SampleSheet</w:t>
+      </w:r>
+      <w:proofErr w:type="spellEnd"/>
+      <w:r>
+        <w:rPr>
+          <w:lang w:val="de-CH"/>
+        </w:rPr>
+        <w:t>“ automatisch als .</w:t>
+      </w:r>
+      <w:proofErr w:type="spellStart"/>
+      <w:r>
+        <w:rPr>
+          <w:lang w:val="de-CH"/>
+        </w:rPr>
+        <w:t>csv</w:t>
+      </w:r>
+      <w:proofErr w:type="spellEnd"/>
+      <w:r>
+        <w:rPr>
+          <w:lang w:val="de-CH"/>
+        </w:rPr>
+        <w:t xml:space="preserve"> Datei </w:t>
       </w:r>
       <w:r>
         <w:rPr>
@@ -1511,13 +2253,23 @@
         </w:rPr>
         <w:t>Für Mac: Das automatische speichern funktioniert hier nicht. Man muss das Worksheet „</w:t>
       </w:r>
-      <w:r>
-        <w:rPr>
-          <w:i/>
-          <w:lang w:val="de-CH"/>
-        </w:rPr>
-        <w:t xml:space="preserve">MiSeq </w:t>
-      </w:r>
+      <w:proofErr w:type="spellStart"/>
+      <w:r>
+        <w:rPr>
+          <w:i/>
+          <w:lang w:val="de-CH"/>
+        </w:rPr>
+        <w:t>MiSeq</w:t>
+      </w:r>
+      <w:proofErr w:type="spellEnd"/>
+      <w:r>
+        <w:rPr>
+          <w:i/>
+          <w:lang w:val="de-CH"/>
+        </w:rPr>
+        <w:t xml:space="preserve"> </w:t>
+      </w:r>
+      <w:proofErr w:type="spellStart"/>
       <w:r>
         <w:rPr>
           <w:i/>
@@ -1525,6 +2277,7 @@
         </w:rPr>
         <w:t>SampleSheet</w:t>
       </w:r>
+      <w:proofErr w:type="spellEnd"/>
       <w:r>
         <w:rPr>
           <w:lang w:val="de-CH"/>
@@ -1536,32 +2289,138 @@
           <w:i/>
           <w:lang w:val="de-CH"/>
         </w:rPr>
-        <w:t>Save as</w:t>
-      </w:r>
+        <w:t xml:space="preserve">Save </w:t>
+      </w:r>
+      <w:proofErr w:type="spellStart"/>
+      <w:r>
+        <w:rPr>
+          <w:i/>
+          <w:lang w:val="de-CH"/>
+        </w:rPr>
+        <w:t>as</w:t>
+      </w:r>
+      <w:proofErr w:type="spellEnd"/>
       <w:r>
         <w:rPr>
           <w:lang w:val="de-CH"/>
         </w:rPr>
         <w:t>“, „</w:t>
       </w:r>
-      <w:r>
-        <w:rPr>
-          <w:i/>
-          <w:lang w:val="de-CH"/>
-        </w:rPr>
-        <w:t>Comma Separated Values (.csv)</w:t>
-      </w:r>
-      <w:r>
-        <w:rPr>
-          <w:lang w:val="de-CH"/>
-        </w:rPr>
-        <w:t>“, das SampleSheet mit dem Namen</w:t>
-      </w:r>
-      <w:r>
-        <w:rPr>
-          <w:lang w:val="de-CH"/>
-        </w:rPr>
-        <w:t xml:space="preserve"> der MS Nr. auf dem Server speichern (/Volumes/Research/Common/Equipment/MiSeq/MiSeqSampleSheets/).</w:t>
+      <w:proofErr w:type="spellStart"/>
+      <w:r>
+        <w:rPr>
+          <w:i/>
+          <w:lang w:val="de-CH"/>
+        </w:rPr>
+        <w:t>Comma</w:t>
+      </w:r>
+      <w:proofErr w:type="spellEnd"/>
+      <w:r>
+        <w:rPr>
+          <w:i/>
+          <w:lang w:val="de-CH"/>
+        </w:rPr>
+        <w:t xml:space="preserve"> </w:t>
+      </w:r>
+      <w:proofErr w:type="spellStart"/>
+      <w:r>
+        <w:rPr>
+          <w:i/>
+          <w:lang w:val="de-CH"/>
+        </w:rPr>
+        <w:t>Separated</w:t>
+      </w:r>
+      <w:proofErr w:type="spellEnd"/>
+      <w:r>
+        <w:rPr>
+          <w:i/>
+          <w:lang w:val="de-CH"/>
+        </w:rPr>
+        <w:t xml:space="preserve"> Values (.</w:t>
+      </w:r>
+      <w:proofErr w:type="spellStart"/>
+      <w:r>
+        <w:rPr>
+          <w:i/>
+          <w:lang w:val="de-CH"/>
+        </w:rPr>
+        <w:t>csv</w:t>
+      </w:r>
+      <w:proofErr w:type="spellEnd"/>
+      <w:r>
+        <w:rPr>
+          <w:i/>
+          <w:lang w:val="de-CH"/>
+        </w:rPr>
+        <w:t>)</w:t>
+      </w:r>
+      <w:r>
+        <w:rPr>
+          <w:lang w:val="de-CH"/>
+        </w:rPr>
+        <w:t xml:space="preserve">“, das </w:t>
+      </w:r>
+      <w:proofErr w:type="spellStart"/>
+      <w:r>
+        <w:rPr>
+          <w:lang w:val="de-CH"/>
+        </w:rPr>
+        <w:t>SampleSheet</w:t>
+      </w:r>
+      <w:proofErr w:type="spellEnd"/>
+      <w:r>
+        <w:rPr>
+          <w:lang w:val="de-CH"/>
+        </w:rPr>
+        <w:t xml:space="preserve"> mit dem Namen</w:t>
+      </w:r>
+      <w:r>
+        <w:rPr>
+          <w:lang w:val="de-CH"/>
+        </w:rPr>
+        <w:t xml:space="preserve"> der MS Nr. auf dem Server speichern (/</w:t>
+      </w:r>
+      <w:proofErr w:type="spellStart"/>
+      <w:r>
+        <w:rPr>
+          <w:lang w:val="de-CH"/>
+        </w:rPr>
+        <w:t>Volumes</w:t>
+      </w:r>
+      <w:proofErr w:type="spellEnd"/>
+      <w:r>
+        <w:rPr>
+          <w:lang w:val="de-CH"/>
+        </w:rPr>
+        <w:t>/Research/Common/Equipment/</w:t>
+      </w:r>
+      <w:proofErr w:type="spellStart"/>
+      <w:r>
+        <w:rPr>
+          <w:lang w:val="de-CH"/>
+        </w:rPr>
+        <w:t>MiSeq</w:t>
+      </w:r>
+      <w:proofErr w:type="spellEnd"/>
+      <w:r>
+        <w:rPr>
+          <w:lang w:val="de-CH"/>
+        </w:rPr>
+        <w:t>/</w:t>
+      </w:r>
+      <w:proofErr w:type="spellStart"/>
+      <w:r>
+        <w:rPr>
+          <w:lang w:val="de-CH"/>
+        </w:rPr>
+        <w:t>MiSeqSampleSheets</w:t>
+      </w:r>
+      <w:proofErr w:type="spellEnd"/>
+      <w:r>
+        <w:rPr>
+          <w:lang w:val="de-CH"/>
+        </w:rPr>
+        <w:t>/).</w:t>
       </w:r>
     </w:p>
     <w:p>
@@ -1595,7 +2454,21 @@
         <w:rPr>
           <w:lang w:val="de-CH"/>
         </w:rPr>
-        <w:t>Wenn beim starten des Sequencing Runs das ein Fehler auftritt</w:t>
+        <w:t xml:space="preserve">Wenn beim starten des </w:t>
+      </w:r>
+      <w:proofErr w:type="spellStart"/>
+      <w:r>
+        <w:rPr>
+          <w:lang w:val="de-CH"/>
+        </w:rPr>
+        <w:t>Sequencing</w:t>
+      </w:r>
+      <w:proofErr w:type="spellEnd"/>
+      <w:r>
+        <w:rPr>
+          <w:lang w:val="de-CH"/>
+        </w:rPr>
+        <w:t xml:space="preserve"> Runs das ein Fehler auftritt</w:t>
       </w:r>
       <w:r>
         <w:rPr>
@@ -1637,7 +2510,21 @@
         <w:rPr>
           <w:lang w:val="de-CH"/>
         </w:rPr>
-        <w:t>peichern als .csv File</w:t>
+        <w:t>peichern als .</w:t>
+      </w:r>
+      <w:proofErr w:type="spellStart"/>
+      <w:r>
+        <w:rPr>
+          <w:lang w:val="de-CH"/>
+        </w:rPr>
+        <w:t>csv</w:t>
+      </w:r>
+      <w:proofErr w:type="spellEnd"/>
+      <w:r>
+        <w:rPr>
+          <w:lang w:val="de-CH"/>
+        </w:rPr>
+        <w:t xml:space="preserve"> File</w:t>
       </w:r>
       <w:r>
         <w:rPr>
@@ -1667,7 +2554,49 @@
         <w:rPr>
           <w:lang w:val="de-CH"/>
         </w:rPr>
-        <w:t>kann das SampleSheet auf dem MiSeq mit Excel geöffnet und nochmals als .csv File abgespeichert werden.</w:t>
+        <w:t xml:space="preserve">kann das </w:t>
+      </w:r>
+      <w:proofErr w:type="spellStart"/>
+      <w:r>
+        <w:rPr>
+          <w:lang w:val="de-CH"/>
+        </w:rPr>
+        <w:t>SampleSheet</w:t>
+      </w:r>
+      <w:proofErr w:type="spellEnd"/>
+      <w:r>
+        <w:rPr>
+          <w:lang w:val="de-CH"/>
+        </w:rPr>
+        <w:t xml:space="preserve"> auf dem </w:t>
+      </w:r>
+      <w:proofErr w:type="spellStart"/>
+      <w:r>
+        <w:rPr>
+          <w:lang w:val="de-CH"/>
+        </w:rPr>
+        <w:t>MiSeq</w:t>
+      </w:r>
+      <w:proofErr w:type="spellEnd"/>
+      <w:r>
+        <w:rPr>
+          <w:lang w:val="de-CH"/>
+        </w:rPr>
+        <w:t xml:space="preserve"> mit Excel geöffnet und nochmals als .</w:t>
+      </w:r>
+      <w:proofErr w:type="spellStart"/>
+      <w:r>
+        <w:rPr>
+          <w:lang w:val="de-CH"/>
+        </w:rPr>
+        <w:t>csv</w:t>
+      </w:r>
+      <w:proofErr w:type="spellEnd"/>
+      <w:r>
+        <w:rPr>
+          <w:lang w:val="de-CH"/>
+        </w:rPr>
+        <w:t xml:space="preserve"> File abgespeichert werden.</w:t>
       </w:r>
     </w:p>
     <w:sectPr>
@@ -1710,7 +2639,7 @@
       <w:rPr>
         <w:lang w:val="de-CH"/>
       </w:rPr>
-      <w:t>24.10.17</w:t>
+      <w:t>16.02.18</w:t>
     </w:r>
   </w:p>
 </w:ftr>

</xml_diff>

<commit_message>
include options for Influenza in samplesheet_template_resistance
</commit_message>
<xml_diff>
--- a/Templates/Resistance/samplesheet_template_resistance_userguide.docx
+++ b/Templates/Resistance/samplesheet_template_resistance_userguide.docx
@@ -1674,13 +1674,20 @@
           <w:i/>
           <w:lang w:val="de-CH"/>
         </w:rPr>
-        <w:t>Genotyp* (nur für HCV)</w:t>
-      </w:r>
-      <w:r>
-        <w:rPr>
-          <w:lang w:val="de-CH"/>
-        </w:rPr>
-        <w:t xml:space="preserve">“ wähle den entsprechenden Genotyp aus dem </w:t>
+        <w:t>Genotyp*</w:t>
+      </w:r>
+      <w:r>
+        <w:rPr>
+          <w:i/>
+          <w:lang w:val="de-CH"/>
+        </w:rPr>
+        <w:t xml:space="preserve">“ </w:t>
+      </w:r>
+      <w:r>
+        <w:rPr>
+          <w:lang w:val="de-CH"/>
+        </w:rPr>
+        <w:t xml:space="preserve">wähle den entsprechenden Genotyp aus dem </w:t>
       </w:r>
       <w:proofErr w:type="gramStart"/>
       <w:r>
@@ -1694,7 +1701,19 @@
         <w:rPr>
           <w:lang w:val="de-CH"/>
         </w:rPr>
-        <w:t xml:space="preserve"> Menü aus. Falls es sich um einen anderen Virus als HCV handelt einfach „</w:t>
+        <w:t xml:space="preserve"> Menü aus. Falls </w:t>
+      </w:r>
+      <w:r>
+        <w:rPr>
+          <w:lang w:val="de-CH"/>
+        </w:rPr>
+        <w:t>dieser nicht bekannt ist,</w:t>
+      </w:r>
+      <w:r>
+        <w:rPr>
+          <w:lang w:val="de-CH"/>
+        </w:rPr>
+        <w:t xml:space="preserve"> einfach „</w:t>
       </w:r>
       <w:r>
         <w:rPr>
@@ -1707,7 +1726,7 @@
         <w:rPr>
           <w:lang w:val="de-CH"/>
         </w:rPr>
-        <w:t>“ auswählen (dieses Feld nicht leer lassen).</w:t>
+        <w:t>“ auswählen (Feld nicht leer lassen).</w:t>
       </w:r>
     </w:p>
     <w:p>
@@ -1732,27 +1751,15 @@
           <w:i/>
           <w:lang w:val="de-CH"/>
         </w:rPr>
-        <w:t>Target*</w:t>
-      </w:r>
-      <w:r>
-        <w:rPr>
-          <w:lang w:val="de-CH"/>
-        </w:rPr>
-        <w:t xml:space="preserve">“ die amplifizierte Region aus dem </w:t>
-      </w:r>
-      <w:proofErr w:type="gramStart"/>
-      <w:r>
-        <w:rPr>
-          <w:lang w:val="de-CH"/>
-        </w:rPr>
-        <w:t>Drop-down</w:t>
-      </w:r>
-      <w:proofErr w:type="gramEnd"/>
-      <w:r>
-        <w:rPr>
-          <w:lang w:val="de-CH"/>
-        </w:rPr>
-        <w:t xml:space="preserve"> Menü auswählen.</w:t>
+        <w:t>Target</w:t>
+      </w:r>
+      <w:bookmarkStart w:id="0" w:name="_GoBack"/>
+      <w:bookmarkEnd w:id="0"/>
+      <w:r>
+        <w:rPr>
+          <w:lang w:val="de-CH"/>
+        </w:rPr>
+        <w:t>“ die amplifizierte Region aus dem Drop-down Menü auswählen.</w:t>
       </w:r>
     </w:p>
     <w:p>
@@ -2137,15 +2144,7 @@
         <w:rPr>
           <w:lang w:val="de-CH"/>
         </w:rPr>
-        <w:t xml:space="preserve"> Im Workshee</w:t>
-      </w:r>
-      <w:bookmarkStart w:id="0" w:name="_GoBack"/>
-      <w:bookmarkEnd w:id="0"/>
-      <w:r>
-        <w:rPr>
-          <w:lang w:val="de-CH"/>
-        </w:rPr>
-        <w:t>t „</w:t>
+        <w:t xml:space="preserve"> Im Worksheet „</w:t>
       </w:r>
       <w:r>
         <w:rPr>

</xml_diff>

<commit_message>
document changes caused by the switch to Index plate
</commit_message>
<xml_diff>
--- a/Templates/Resistance/samplesheet_template_resistance_userguide.docx
+++ b/Templates/Resistance/samplesheet_template_resistance_userguide.docx
@@ -1397,7 +1397,14 @@
           <w:i/>
           <w:lang w:val="de-CH"/>
         </w:rPr>
-        <w:t>letzte Indexkombination*</w:t>
+        <w:t>erste</w:t>
+      </w:r>
+      <w:r>
+        <w:rPr>
+          <w:i/>
+          <w:lang w:val="de-CH"/>
+        </w:rPr>
+        <w:t xml:space="preserve"> Indexkombination*</w:t>
       </w:r>
       <w:r>
         <w:rPr>
@@ -1417,36 +1424,21 @@
         <w:rPr>
           <w:lang w:val="de-CH"/>
         </w:rPr>
-        <w:t xml:space="preserve"> Menü die beiden Indexprimer die im letzten </w:t>
-      </w:r>
-      <w:proofErr w:type="spellStart"/>
-      <w:r>
-        <w:rPr>
-          <w:lang w:val="de-CH"/>
-        </w:rPr>
-        <w:t>Sequenzierrun</w:t>
-      </w:r>
-      <w:proofErr w:type="spellEnd"/>
-      <w:r>
-        <w:rPr>
-          <w:lang w:val="de-CH"/>
-        </w:rPr>
-        <w:t xml:space="preserve"> zuletzt verwendet wurden eingetragen werden. Beginnt man eine neue </w:t>
-      </w:r>
-      <w:proofErr w:type="spellStart"/>
-      <w:r>
-        <w:rPr>
-          <w:lang w:val="de-CH"/>
-        </w:rPr>
-        <w:t>Indexprimerbox</w:t>
-      </w:r>
-      <w:proofErr w:type="spellEnd"/>
-      <w:r>
-        <w:rPr>
-          <w:lang w:val="de-CH"/>
-        </w:rPr>
-        <w:t xml:space="preserve"> können diese beiden Felder leer gelassen werden.</w:t>
-      </w:r>
+        <w:t xml:space="preserve"> Menü</w:t>
+      </w:r>
+      <w:r>
+        <w:rPr>
+          <w:lang w:val="de-CH"/>
+        </w:rPr>
+        <w:t xml:space="preserve"> die Reihe und Spalte des ersten Wells der Indexplatte ausgewählt werden.</w:t>
+      </w:r>
+    </w:p>
+    <w:p>
+      <w:pPr>
+        <w:rPr>
+          <w:lang w:val="de-CH"/>
+        </w:rPr>
+      </w:pPr>
     </w:p>
     <w:p>
       <w:pPr>
@@ -1753,8 +1745,6 @@
         </w:rPr>
         <w:t>Target</w:t>
       </w:r>
-      <w:bookmarkStart w:id="0" w:name="_GoBack"/>
-      <w:bookmarkEnd w:id="0"/>
       <w:r>
         <w:rPr>
           <w:lang w:val="de-CH"/>
@@ -1841,14 +1831,6 @@
     </w:p>
     <w:p>
       <w:pPr>
-        <w:ind w:left="360"/>
-        <w:rPr>
-          <w:lang w:val="de-CH"/>
-        </w:rPr>
-      </w:pPr>
-    </w:p>
-    <w:p>
-      <w:pPr>
         <w:pStyle w:val="ListParagraph"/>
         <w:numPr>
           <w:ilvl w:val="0"/>
@@ -1860,83 +1842,34 @@
       </w:pPr>
       <w:r>
         <w:rPr>
-          <w:lang w:val="de-CH"/>
-        </w:rPr>
-        <w:t>I7- und I5_Index_ID wird automatisch ausgefüllt. Dies kann nun auch manuell verändert werden, aber nur in Ausnahmefällen (</w:t>
-      </w:r>
-      <w:proofErr w:type="spellStart"/>
-      <w:r>
-        <w:rPr>
-          <w:i/>
           <w:lang w:val="de-DE"/>
         </w:rPr>
-        <w:t>With</w:t>
-      </w:r>
-      <w:proofErr w:type="spellEnd"/>
-      <w:r>
-        <w:rPr>
-          <w:i/>
+        <w:t>„Resistance</w:t>
+      </w:r>
+      <w:r>
+        <w:rPr>
           <w:lang w:val="de-DE"/>
         </w:rPr>
-        <w:t xml:space="preserve"> Great Power Comes Great </w:t>
-      </w:r>
-      <w:proofErr w:type="spellStart"/>
-      <w:r>
-        <w:rPr>
-          <w:i/>
+        <w:t xml:space="preserve">-Sample*“, trage für jedes Sample „Ja“ oder „Nein“ ein, ob es ein </w:t>
+      </w:r>
+      <w:r>
+        <w:rPr>
           <w:lang w:val="de-DE"/>
         </w:rPr>
-        <w:t>Responsibility</w:t>
-      </w:r>
-      <w:proofErr w:type="spellEnd"/>
-      <w:r>
-        <w:rPr>
-          <w:lang w:val="de-CH"/>
-        </w:rPr>
-        <w:t>)!</w:t>
-      </w:r>
-    </w:p>
-    <w:p>
-      <w:pPr>
-        <w:pStyle w:val="ListParagraph"/>
-        <w:numPr>
-          <w:ilvl w:val="0"/>
-          <w:numId w:val="1"/>
-        </w:numPr>
+        <w:t>Resistance</w:t>
+      </w:r>
+      <w:r>
         <w:rPr>
           <w:lang w:val="de-DE"/>
         </w:rPr>
-      </w:pPr>
-      <w:r>
+        <w:t>-Sample ist oder nicht.</w:t>
+      </w:r>
+    </w:p>
+    <w:p>
+      <w:pPr>
         <w:rPr>
           <w:lang w:val="de-DE"/>
         </w:rPr>
-        <w:t>„Resistance</w:t>
-      </w:r>
-      <w:r>
-        <w:rPr>
-          <w:lang w:val="de-DE"/>
-        </w:rPr>
-        <w:t xml:space="preserve">-Sample*“, trage für jedes Sample „Ja“ oder „Nein“ ein, ob es ein </w:t>
-      </w:r>
-      <w:r>
-        <w:rPr>
-          <w:lang w:val="de-DE"/>
-        </w:rPr>
-        <w:t>Resistance</w:t>
-      </w:r>
-      <w:r>
-        <w:rPr>
-          <w:lang w:val="de-DE"/>
-        </w:rPr>
-        <w:t>-Sample ist oder nicht.</w:t>
-      </w:r>
-    </w:p>
-    <w:p>
-      <w:pPr>
-        <w:rPr>
-          <w:lang w:val="de-DE"/>
-        </w:rPr>
       </w:pPr>
     </w:p>
     <w:p>
@@ -2005,14 +1938,12 @@
         </w:rPr>
         <w:t xml:space="preserve">Wird das Skript ausgeführt, erscheint die Meldung ob und </w:t>
       </w:r>
-      <w:proofErr w:type="spellStart"/>
-      <w:r>
-        <w:rPr>
-          <w:lang w:val="de-CH"/>
-        </w:rPr>
-        <w:t>wieviele</w:t>
-      </w:r>
-      <w:proofErr w:type="spellEnd"/>
+      <w:r>
+        <w:rPr>
+          <w:lang w:val="de-CH"/>
+        </w:rPr>
+        <w:t>wie viele</w:t>
+      </w:r>
       <w:r>
         <w:rPr>
           <w:lang w:val="de-CH"/>
@@ -2230,14 +2161,7 @@
         <w:rPr>
           <w:lang w:val="de-CH"/>
         </w:rPr>
-        <w:t xml:space="preserve"> Datei </w:t>
-      </w:r>
-      <w:r>
-        <w:rPr>
-          <w:lang w:val="de-CH"/>
-        </w:rPr>
-        <w:lastRenderedPageBreak/>
-        <w:t>mit dem Namen der MS Nr. auf dem Server (R:\Common\Equipment\MiSeq\MiSeqSampleSheets\) gespeichert.</w:t>
+        <w:t xml:space="preserve"> Datei mit dem Namen der MS Nr. auf dem Server (R:\Common\Equipment\MiSeq\MiSeqSampleSheets\) gespeichert.</w:t>
       </w:r>
     </w:p>
     <w:p>
@@ -2595,7 +2519,15 @@
         <w:rPr>
           <w:lang w:val="de-CH"/>
         </w:rPr>
-        <w:t xml:space="preserve"> File abgespeichert werden.</w:t>
+        <w:t xml:space="preserve"> File abgespeichert werd</w:t>
+      </w:r>
+      <w:bookmarkStart w:id="0" w:name="_GoBack"/>
+      <w:bookmarkEnd w:id="0"/>
+      <w:r>
+        <w:rPr>
+          <w:lang w:val="de-CH"/>
+        </w:rPr>
+        <w:t>en.</w:t>
       </w:r>
     </w:p>
     <w:sectPr>
@@ -2638,7 +2570,13 @@
       <w:rPr>
         <w:lang w:val="de-CH"/>
       </w:rPr>
-      <w:t>16.02.18</w:t>
+      <w:t>10.12</w:t>
+    </w:r>
+    <w:r>
+      <w:rPr>
+        <w:lang w:val="de-CH"/>
+      </w:rPr>
+      <w:t>.18</w:t>
     </w:r>
   </w:p>
 </w:ftr>

</xml_diff>

<commit_message>
revert samplesheet_template_resistance from 2019-02-20 to 2018-05-14 version
</commit_message>
<xml_diff>
--- a/Templates/Resistance/samplesheet_template_resistance_userguide.docx
+++ b/Templates/Resistance/samplesheet_template_resistance_userguide.docx
@@ -1397,14 +1397,7 @@
           <w:i/>
           <w:lang w:val="de-CH"/>
         </w:rPr>
-        <w:t>erste</w:t>
-      </w:r>
-      <w:r>
-        <w:rPr>
-          <w:i/>
-          <w:lang w:val="de-CH"/>
-        </w:rPr>
-        <w:t xml:space="preserve"> Indexkombination*</w:t>
+        <w:t>letzte Indexkombination*</w:t>
       </w:r>
       <w:r>
         <w:rPr>
@@ -1424,21 +1417,36 @@
         <w:rPr>
           <w:lang w:val="de-CH"/>
         </w:rPr>
-        <w:t xml:space="preserve"> Menü</w:t>
-      </w:r>
-      <w:r>
-        <w:rPr>
-          <w:lang w:val="de-CH"/>
-        </w:rPr>
-        <w:t xml:space="preserve"> die Reihe und Spalte des ersten Wells der Indexplatte ausgewählt werden.</w:t>
-      </w:r>
-    </w:p>
-    <w:p>
-      <w:pPr>
-        <w:rPr>
-          <w:lang w:val="de-CH"/>
-        </w:rPr>
-      </w:pPr>
+        <w:t xml:space="preserve"> Menü die beiden Indexprimer die im letzten </w:t>
+      </w:r>
+      <w:proofErr w:type="spellStart"/>
+      <w:r>
+        <w:rPr>
+          <w:lang w:val="de-CH"/>
+        </w:rPr>
+        <w:t>Sequenzierrun</w:t>
+      </w:r>
+      <w:proofErr w:type="spellEnd"/>
+      <w:r>
+        <w:rPr>
+          <w:lang w:val="de-CH"/>
+        </w:rPr>
+        <w:t xml:space="preserve"> zuletzt verwendet wurden eingetragen werden. Beginnt man eine neue </w:t>
+      </w:r>
+      <w:proofErr w:type="spellStart"/>
+      <w:r>
+        <w:rPr>
+          <w:lang w:val="de-CH"/>
+        </w:rPr>
+        <w:t>Indexprimerbox</w:t>
+      </w:r>
+      <w:proofErr w:type="spellEnd"/>
+      <w:r>
+        <w:rPr>
+          <w:lang w:val="de-CH"/>
+        </w:rPr>
+        <w:t xml:space="preserve"> können diese beiden Felder leer gelassen werden.</w:t>
+      </w:r>
     </w:p>
     <w:p>
       <w:pPr>
@@ -1745,6 +1753,8 @@
         </w:rPr>
         <w:t>Target</w:t>
       </w:r>
+      <w:bookmarkStart w:id="0" w:name="_GoBack"/>
+      <w:bookmarkEnd w:id="0"/>
       <w:r>
         <w:rPr>
           <w:lang w:val="de-CH"/>
@@ -1831,6 +1841,14 @@
     </w:p>
     <w:p>
       <w:pPr>
+        <w:ind w:left="360"/>
+        <w:rPr>
+          <w:lang w:val="de-CH"/>
+        </w:rPr>
+      </w:pPr>
+    </w:p>
+    <w:p>
+      <w:pPr>
         <w:pStyle w:val="ListParagraph"/>
         <w:numPr>
           <w:ilvl w:val="0"/>
@@ -1842,8 +1860,57 @@
       </w:pPr>
       <w:r>
         <w:rPr>
+          <w:lang w:val="de-CH"/>
+        </w:rPr>
+        <w:t>I7- und I5_Index_ID wird automatisch ausgefüllt. Dies kann nun auch manuell verändert werden, aber nur in Ausnahmefällen (</w:t>
+      </w:r>
+      <w:proofErr w:type="spellStart"/>
+      <w:r>
+        <w:rPr>
+          <w:i/>
           <w:lang w:val="de-DE"/>
         </w:rPr>
+        <w:t>With</w:t>
+      </w:r>
+      <w:proofErr w:type="spellEnd"/>
+      <w:r>
+        <w:rPr>
+          <w:i/>
+          <w:lang w:val="de-DE"/>
+        </w:rPr>
+        <w:t xml:space="preserve"> Great Power Comes Great </w:t>
+      </w:r>
+      <w:proofErr w:type="spellStart"/>
+      <w:r>
+        <w:rPr>
+          <w:i/>
+          <w:lang w:val="de-DE"/>
+        </w:rPr>
+        <w:t>Responsibility</w:t>
+      </w:r>
+      <w:proofErr w:type="spellEnd"/>
+      <w:r>
+        <w:rPr>
+          <w:lang w:val="de-CH"/>
+        </w:rPr>
+        <w:t>)!</w:t>
+      </w:r>
+    </w:p>
+    <w:p>
+      <w:pPr>
+        <w:pStyle w:val="ListParagraph"/>
+        <w:numPr>
+          <w:ilvl w:val="0"/>
+          <w:numId w:val="1"/>
+        </w:numPr>
+        <w:rPr>
+          <w:lang w:val="de-DE"/>
+        </w:rPr>
+      </w:pPr>
+      <w:r>
+        <w:rPr>
+          <w:lang w:val="de-DE"/>
+        </w:rPr>
         <w:t>„Resistance</w:t>
       </w:r>
       <w:r>
@@ -1938,12 +2005,14 @@
         </w:rPr>
         <w:t xml:space="preserve">Wird das Skript ausgeführt, erscheint die Meldung ob und </w:t>
       </w:r>
-      <w:r>
-        <w:rPr>
-          <w:lang w:val="de-CH"/>
-        </w:rPr>
-        <w:t>wie viele</w:t>
-      </w:r>
+      <w:proofErr w:type="spellStart"/>
+      <w:r>
+        <w:rPr>
+          <w:lang w:val="de-CH"/>
+        </w:rPr>
+        <w:t>wieviele</w:t>
+      </w:r>
+      <w:proofErr w:type="spellEnd"/>
       <w:r>
         <w:rPr>
           <w:lang w:val="de-CH"/>
@@ -2161,7 +2230,14 @@
         <w:rPr>
           <w:lang w:val="de-CH"/>
         </w:rPr>
-        <w:t xml:space="preserve"> Datei mit dem Namen der MS Nr. auf dem Server (R:\Common\Equipment\MiSeq\MiSeqSampleSheets\) gespeichert.</w:t>
+        <w:t xml:space="preserve"> Datei </w:t>
+      </w:r>
+      <w:r>
+        <w:rPr>
+          <w:lang w:val="de-CH"/>
+        </w:rPr>
+        <w:lastRenderedPageBreak/>
+        <w:t>mit dem Namen der MS Nr. auf dem Server (R:\Common\Equipment\MiSeq\MiSeqSampleSheets\) gespeichert.</w:t>
       </w:r>
     </w:p>
     <w:p>
@@ -2519,15 +2595,7 @@
         <w:rPr>
           <w:lang w:val="de-CH"/>
         </w:rPr>
-        <w:t xml:space="preserve"> File abgespeichert werd</w:t>
-      </w:r>
-      <w:bookmarkStart w:id="0" w:name="_GoBack"/>
-      <w:bookmarkEnd w:id="0"/>
-      <w:r>
-        <w:rPr>
-          <w:lang w:val="de-CH"/>
-        </w:rPr>
-        <w:t>en.</w:t>
+        <w:t xml:space="preserve"> File abgespeichert werden.</w:t>
       </w:r>
     </w:p>
     <w:sectPr>
@@ -2570,13 +2638,7 @@
       <w:rPr>
         <w:lang w:val="de-CH"/>
       </w:rPr>
-      <w:t>10.12</w:t>
-    </w:r>
-    <w:r>
-      <w:rPr>
-        <w:lang w:val="de-CH"/>
-      </w:rPr>
-      <w:t>.18</w:t>
+      <w:t>16.02.18</w:t>
     </w:r>
   </w:p>
 </w:ftr>

</xml_diff>